<commit_message>
Updated narrative & slides
</commit_message>
<xml_diff>
--- a/Narrative.docx
+++ b/Narrative.docx
@@ -19,32 +19,54 @@
           <w:b/>
           <w:bCs/>
         </w:rPr>
+        <w:t xml:space="preserve">&lt;click: </w:t>
+      </w:r>
+      <w:r>
+        <w:rPr>
+          <w:b/>
+          <w:bCs/>
+        </w:rPr>
         <w:t>Once upon a time…</w:t>
       </w:r>
-    </w:p>
-    <w:p>
-      <w:r>
-        <w:t>To introduce myself and explain why I feel qualified to stand up here and talk about this stuff, I want to tell you a quick story.</w:t>
-      </w:r>
-    </w:p>
-    <w:p>
-      <w:r>
-        <w:t>&lt;click&gt;</w:t>
-      </w:r>
-    </w:p>
-    <w:p>
-      <w:r>
-        <w:t xml:space="preserve">Once upon a time, I was a programmer. I think I was a pretty good programmer, and after a number of different jobs I landed on a team at my current company. </w:t>
-      </w:r>
-    </w:p>
-    <w:p>
-      <w:r>
-        <w:t>&lt;click&gt;</w:t>
-      </w:r>
-    </w:p>
-    <w:p>
-      <w:r>
-        <w:t xml:space="preserve">I spent a good six or seven years on this team as an individual contributor, slowly gaining more and more technical leadership but really not </w:t>
+      <w:r>
+        <w:rPr>
+          <w:b/>
+          <w:bCs/>
+        </w:rPr>
+        <w:t>&gt;</w:t>
+      </w:r>
+    </w:p>
+    <w:p>
+      <w:r>
+        <w:t xml:space="preserve">I’m </w:t>
+      </w:r>
+      <w:r>
+        <w:t>Seth, and t</w:t>
+      </w:r>
+      <w:r>
+        <w:t>o introduce myself and explain why I feel qualified to stand up here, I want to tell you a quick story.</w:t>
+      </w:r>
+    </w:p>
+    <w:p>
+      <w:r>
+        <w:t>&lt;click</w:t>
+      </w:r>
+      <w:r>
+        <w:t>: show team</w:t>
+      </w:r>
+      <w:r>
+        <w:t>&gt;</w:t>
+      </w:r>
+    </w:p>
+    <w:p>
+      <w:r>
+        <w:t xml:space="preserve">Once upon a time, I </w:t>
+      </w:r>
+      <w:r>
+        <w:t xml:space="preserve">joined the programming team at my current company. I was a pretty good programmer and I spent </w:t>
+      </w:r>
+      <w:r>
+        <w:t xml:space="preserve">six or seven years on this team as an individual contributor, slowly gaining more and more technical leadership but really not </w:t>
       </w:r>
       <w:r>
         <w:rPr>
@@ -72,12 +94,28 @@
     </w:p>
     <w:p>
       <w:r>
-        <w:t>&lt;click: Things were great for awhile&gt;</w:t>
-      </w:r>
-    </w:p>
-    <w:p>
-      <w:r>
-        <w:t xml:space="preserve">Things were great for awhile and the team seemed happy and productive. I encouraged them to be open and honest with me about problems they might have, no one said anything, and so I believed there not to </w:t>
+        <w:t xml:space="preserve">&lt;click: Things were great for </w:t>
+      </w:r>
+      <w:proofErr w:type="spellStart"/>
+      <w:r>
+        <w:t>awhile</w:t>
+      </w:r>
+      <w:proofErr w:type="spellEnd"/>
+      <w:r>
+        <w:t>&gt;</w:t>
+      </w:r>
+    </w:p>
+    <w:p>
+      <w:r>
+        <w:t xml:space="preserve">Things were great for </w:t>
+      </w:r>
+      <w:proofErr w:type="spellStart"/>
+      <w:r>
+        <w:t>awhile</w:t>
+      </w:r>
+      <w:proofErr w:type="spellEnd"/>
+      <w:r>
+        <w:t xml:space="preserve"> and the team seemed happy and productive. I encouraged them to be open and honest with me about problems they might have, no one said anything, and so I believed there not to </w:t>
       </w:r>
       <w:r>
         <w:rPr>
@@ -107,7 +145,28 @@
     </w:p>
     <w:p>
       <w:r>
-        <w:t>Someone quit. There had been some morale issue and some communication dysfunction that boiled over and drove out a key team member.</w:t>
+        <w:t xml:space="preserve">Someone quit. There had </w:t>
+      </w:r>
+      <w:r>
+        <w:t xml:space="preserve">apparently </w:t>
+      </w:r>
+      <w:r>
+        <w:t>been some morale issue</w:t>
+      </w:r>
+      <w:r>
+        <w:t>s</w:t>
+      </w:r>
+      <w:r>
+        <w:t xml:space="preserve"> and some communication dysfunction that boiled over and drove </w:t>
+      </w:r>
+      <w:r>
+        <w:t>that</w:t>
+      </w:r>
+      <w:r>
+        <w:t xml:space="preserve"> key team member</w:t>
+      </w:r>
+      <w:r>
+        <w:t xml:space="preserve"> to leave.</w:t>
       </w:r>
     </w:p>
     <w:p>
@@ -123,238 +182,578 @@
     <w:p>
       <w:r>
         <w:t>&lt;click: uncomfortable&gt;</w:t>
+      </w:r>
+    </w:p>
+    <w:p>
+      <w:r>
+        <w:t xml:space="preserve">This was my first real </w:t>
+      </w:r>
+      <w:r>
+        <w:t>blow</w:t>
+      </w:r>
+      <w:r>
+        <w:t xml:space="preserve"> as a manager, and I faced the uncomfortable truths that everything was </w:t>
+      </w:r>
+      <w:r>
+        <w:rPr>
+          <w:i/>
+          <w:iCs/>
+        </w:rPr>
+        <w:t xml:space="preserve">not </w:t>
+      </w:r>
+      <w:r>
+        <w:t>sunshine and rainbows for everyone.</w:t>
+      </w:r>
+    </w:p>
+    <w:p>
+      <w:r>
+        <w:t>&lt;click: worked hard&gt;</w:t>
+      </w:r>
+    </w:p>
+    <w:p>
+      <w:r>
+        <w:t xml:space="preserve">But </w:t>
+      </w:r>
+      <w:r>
+        <w:t xml:space="preserve">instead of letting things fester, </w:t>
+      </w:r>
+      <w:r>
+        <w:t xml:space="preserve">we worked </w:t>
+      </w:r>
+      <w:r>
+        <w:t>hard to address those issues, and things are on the right track. The team is productive and healthy and continues to succeed.</w:t>
+      </w:r>
+    </w:p>
+    <w:p>
+      <w:r>
+        <w:t>&lt;click: 3 months later&gt;</w:t>
+      </w:r>
+    </w:p>
+    <w:p>
+      <w:r>
+        <w:t xml:space="preserve">Some of the strongest evidence of this came a few months later, when something amazing happened. </w:t>
+      </w:r>
+    </w:p>
+    <w:p>
+      <w:r>
+        <w:t xml:space="preserve">&lt;click: hey team, </w:t>
+      </w:r>
+      <w:proofErr w:type="spellStart"/>
+      <w:r>
+        <w:t>haz</w:t>
+      </w:r>
+      <w:proofErr w:type="spellEnd"/>
+      <w:r>
+        <w:t xml:space="preserve"> job&gt;</w:t>
+      </w:r>
+    </w:p>
+    <w:p>
+      <w:r>
+        <w:lastRenderedPageBreak/>
+        <w:t xml:space="preserve">The person that had left came back. A short stint on a new team had made him realize that while we aren’t perfect, we’re still a pretty exceptional group, </w:t>
+      </w:r>
+      <w:r>
+        <w:t>and he’d rather be here than anywhere else.</w:t>
+      </w:r>
+    </w:p>
+    <w:p>
+      <w:r>
+        <w:t>&lt;click: yay&gt;</w:t>
+      </w:r>
+    </w:p>
+    <w:p>
+      <w:proofErr w:type="gramStart"/>
+      <w:r>
+        <w:t>So</w:t>
+      </w:r>
+      <w:proofErr w:type="gramEnd"/>
+      <w:r>
+        <w:t xml:space="preserve"> we welcomed him back with open arms </w:t>
+      </w:r>
+      <w:r>
+        <w:rPr>
+          <mc:AlternateContent>
+            <mc:Choice Requires="w16se"/>
+            <mc:Fallback>
+              <w:rFonts w:ascii="Segoe UI Emoji" w:eastAsia="Segoe UI Emoji" w:hAnsi="Segoe UI Emoji" w:cs="Segoe UI Emoji"/>
+            </mc:Fallback>
+          </mc:AlternateContent>
+        </w:rPr>
+        <mc:AlternateContent>
+          <mc:Choice Requires="w16se">
+            <w16se:symEx w16se:font="Segoe UI Emoji" w16se:char="1F60A"/>
+          </mc:Choice>
+          <mc:Fallback>
+            <w:t>😊</w:t>
+          </mc:Fallback>
+        </mc:AlternateContent>
+      </w:r>
+    </w:p>
+    <w:p>
+      <w:r>
+        <w:t>&lt;click: what’s the point?&gt;</w:t>
+      </w:r>
+    </w:p>
+    <w:p>
+      <w:r>
+        <w:t>My point is that I have a</w:t>
+      </w:r>
+      <w:r>
+        <w:t xml:space="preserve">n exceptional team. Some of </w:t>
+      </w:r>
+      <w:r>
+        <w:t xml:space="preserve">my team’s success is </w:t>
+      </w:r>
+      <w:r>
+        <w:t xml:space="preserve">because </w:t>
+      </w:r>
+      <w:r>
+        <w:t>of our natural individual tendencies to work hard</w:t>
+      </w:r>
+      <w:r>
+        <w:t xml:space="preserve"> and be successful. If you hire good people, they tend to do good work.</w:t>
+      </w:r>
+    </w:p>
+    <w:p>
+      <w:r>
+        <w:t xml:space="preserve">But a big part of our success is </w:t>
+      </w:r>
+      <w:r>
+        <w:rPr>
+          <w:i/>
+          <w:iCs/>
+        </w:rPr>
+        <w:t xml:space="preserve">despite </w:t>
+      </w:r>
+      <w:r>
+        <w:t xml:space="preserve">our </w:t>
+      </w:r>
+      <w:r>
+        <w:t xml:space="preserve">other </w:t>
+      </w:r>
+      <w:r>
+        <w:t>natural tendencies</w:t>
+      </w:r>
+      <w:r>
+        <w:t xml:space="preserve">. We’re all imperfect human beings, we all make mistakes, we all sometimes act on emotion and not logic. When that team member left, the </w:t>
+      </w:r>
+      <w:r>
+        <w:t xml:space="preserve">remaining members </w:t>
+      </w:r>
+      <w:r>
+        <w:t xml:space="preserve">did a lot of hard work. </w:t>
+      </w:r>
+      <w:r>
+        <w:t xml:space="preserve">I </w:t>
+      </w:r>
+      <w:r>
+        <w:t xml:space="preserve">personally </w:t>
+      </w:r>
+      <w:r>
+        <w:t xml:space="preserve">spent a lot of time examining the ways that we interacted with each other, the ways that we communicated, and the ways that we both engaged in and avoided conflict. </w:t>
+      </w:r>
+      <w:r>
+        <w:t>I learned a great deal about not only my own team, but about people in general, and I want to share some of those things with you.</w:t>
+      </w:r>
+    </w:p>
+    <w:p>
+      <w:r>
+        <w:t xml:space="preserve">However, I really want this talk to be more than just a random collection of things I do to make my team happier. </w:t>
+      </w:r>
+    </w:p>
+    <w:p>
+      <w:pPr>
+        <w:rPr>
+          <w:b/>
+          <w:bCs/>
+        </w:rPr>
+      </w:pPr>
+      <w:r>
+        <w:t xml:space="preserve">As I went through that learning and research process, I learned about some aspects of management and leadership science that I was totally unaware even existed. And as I learned about these things, I realized that in some cases I was actively (but unknowingly) contributing to the very dysfunction I was trying to </w:t>
+      </w:r>
+      <w:r>
+        <w:t>address</w:t>
+      </w:r>
+      <w:r>
+        <w:t>!</w:t>
+      </w:r>
+    </w:p>
+    <w:p>
+      <w:r>
+        <w:rPr>
+          <w:b/>
+          <w:bCs/>
+        </w:rPr>
+        <w:t>&lt;click: stuff you don’t know you don’t know&gt;</w:t>
+      </w:r>
+    </w:p>
+    <w:p>
+      <w:r>
+        <w:t xml:space="preserve">The point of this talk is to </w:t>
+      </w:r>
+      <w:r>
+        <w:t>focus on “stuff you don’t know you don’t know”.</w:t>
+      </w:r>
+    </w:p>
+    <w:p>
+      <w:r>
+        <w:t xml:space="preserve">You all know </w:t>
+      </w:r>
+      <w:r>
+        <w:rPr>
+          <w:i/>
+          <w:iCs/>
+        </w:rPr>
+        <w:t xml:space="preserve">some </w:t>
+      </w:r>
+      <w:r>
+        <w:t xml:space="preserve">stuff about management and leadership and people already. And there’s probably some stuff that you know you </w:t>
+      </w:r>
+      <w:r>
+        <w:rPr>
+          <w:i/>
+          <w:iCs/>
+        </w:rPr>
+        <w:t xml:space="preserve">don’t </w:t>
+      </w:r>
+      <w:r>
+        <w:t>know, but you could at least recognize when you’re in a situation where you’d need that knowledge, and how to go about getting it.</w:t>
+      </w:r>
+    </w:p>
+    <w:p>
+      <w:r>
+        <w:t>But if you’re like me, you don’t have deep experience with this stuff. I was promoted into management because I was a good individual contributor, and someone thought “hey, Seth is great at programming and working with computers, so obviously he’d be great at management and working with people too!” What could possibly go wrong?</w:t>
+      </w:r>
+    </w:p>
+    <w:p>
+      <w:r>
+        <w:t xml:space="preserve">I wasn’t given any training, and none of my 20 years of technical experience really prepared me for what it meant to lead a team. And as a result, I </w:t>
+      </w:r>
+      <w:r>
+        <w:t>had some pretty big blind spots where I didn’t know that some concept even existed, let alone when I might want to apply it.</w:t>
+      </w:r>
+    </w:p>
+    <w:p>
+      <w:r>
+        <w:t>&lt;click: bring in 3 images&gt;</w:t>
+      </w:r>
+    </w:p>
+    <w:p>
+      <w:pPr>
+        <w:rPr>
+          <w:strike/>
+        </w:rPr>
+      </w:pPr>
+      <w:r>
+        <w:t xml:space="preserve">Some of the things I’m going to introduce are some ways to recruit and hire team players that are aligned with your core values, how to use DISC personality profiles to improve communication with your team, and how to use the </w:t>
+      </w:r>
+      <w:proofErr w:type="spellStart"/>
+      <w:r>
+        <w:t>Cynefin</w:t>
+      </w:r>
+      <w:proofErr w:type="spellEnd"/>
+      <w:r>
+        <w:t xml:space="preserve"> framework to empower your team to make their own decisions. </w:t>
+      </w:r>
+    </w:p>
+    <w:p>
+      <w:r>
+        <w:lastRenderedPageBreak/>
+        <w:t>I’m not going to dive super deep into any of these topics</w:t>
+      </w:r>
+      <w:r>
+        <w:t xml:space="preserve">, I just want to </w:t>
+      </w:r>
+      <w:r>
+        <w:t>introduce them and move them into your “things you know you don’t know” bucket</w:t>
+      </w:r>
+      <w:r>
+        <w:t xml:space="preserve">. </w:t>
+      </w:r>
+      <w:r>
+        <w:t>I want you to know enough to recognize opportunities to use them, so that you can seek out deeper knowledge when you need it.</w:t>
+      </w:r>
+    </w:p>
+    <w:p>
+      <w:r>
+        <w:t>If you’ve been in a leadership role for a long time, or if you’ve already applied these things on your own teams, then this talk probably isn’t a good use of your time and you won’t hurt my feelings if you “law of two feet” you want out of here.</w:t>
+      </w:r>
+    </w:p>
+    <w:p>
+      <w:r>
+        <w:rPr>
+          <w:b/>
+          <w:bCs/>
+        </w:rPr>
+        <w:t>&lt;click: recruit using core values&gt;</w:t>
+      </w:r>
+    </w:p>
+    <w:p>
+      <w:r>
+        <w:t>As a manager, one of your most important responsibilities is making sure that you have the right people in the right roles. But how do you attract the “right people”, and how do you identify them during the hiring process?</w:t>
+      </w:r>
+    </w:p>
+    <w:p>
+      <w:r>
+        <w:t>At Heuristics, our entire recruiting process is designed around our core values…</w:t>
+      </w:r>
+    </w:p>
+    <w:p>
+      <w:r>
+        <w:rPr>
+          <w:b/>
+          <w:bCs/>
+        </w:rPr>
+        <w:t>&lt;click: hire team players&gt;</w:t>
+      </w:r>
+    </w:p>
+    <w:p>
+      <w:r>
+        <w:t>I think that a good manager is a “force multiplier” for the team; he or she helps the team be more than the sum of its parts, and to be more productive as a group than the members would be working independently.</w:t>
+      </w:r>
+    </w:p>
+    <w:p>
+      <w:r>
+        <w:t xml:space="preserve">In order for that to happen, however, you have to have a team that is </w:t>
+      </w:r>
+      <w:r>
+        <w:rPr>
+          <w:i/>
+          <w:iCs/>
+        </w:rPr>
+        <w:t xml:space="preserve">capable </w:t>
+      </w:r>
+      <w:r>
+        <w:t>of working together. This can be harder than it seems.</w:t>
+      </w:r>
+    </w:p>
+    <w:p>
+      <w:r>
+        <w:t>One of the books that made the biggest impression on me was “The Ideal Team Player” by Patrick Lencioni. In it, he identifies 3 characteristics that are shared by the best teammates.</w:t>
+      </w:r>
+    </w:p>
+    <w:p>
+      <w:r>
+        <w:t>&lt;click: humble&gt;</w:t>
+      </w:r>
+    </w:p>
+    <w:p>
+      <w:r>
+        <w:t xml:space="preserve">First, team players are </w:t>
+      </w:r>
+      <w:r>
+        <w:rPr>
+          <w:i/>
+          <w:iCs/>
+        </w:rPr>
+        <w:t>humble</w:t>
+      </w:r>
+      <w:r>
+        <w:t xml:space="preserve">. </w:t>
+      </w:r>
+    </w:p>
+    <w:p>
+      <w:r>
+        <w:t>&lt;click: hungry&gt;</w:t>
+      </w:r>
+    </w:p>
+    <w:p>
+      <w:r>
+        <w:t xml:space="preserve">Second, team players are </w:t>
+      </w:r>
+      <w:r>
+        <w:rPr>
+          <w:i/>
+          <w:iCs/>
+        </w:rPr>
+        <w:t>hungry</w:t>
+      </w:r>
+      <w:r>
+        <w:t>…</w:t>
+      </w:r>
+    </w:p>
+    <w:p>
+      <w:r>
+        <w:t>&lt;click: people smart&gt;</w:t>
+      </w:r>
+    </w:p>
+    <w:p>
+      <w:r>
+        <w:t xml:space="preserve">Lastly, team players are </w:t>
+      </w:r>
+      <w:r>
+        <w:rPr>
+          <w:i/>
+          <w:iCs/>
+        </w:rPr>
+        <w:t>people smart</w:t>
+      </w:r>
+      <w:r>
+        <w:t>…</w:t>
+      </w:r>
+    </w:p>
+    <w:p>
+      <w:r>
+        <w:t>&lt;click: The Pawn&gt;</w:t>
+      </w:r>
+    </w:p>
+    <w:p>
+      <w:r>
+        <w:t>Let’s look at what happens when we hire someone that is lacking those characteristics.</w:t>
+      </w:r>
+    </w:p>
+    <w:p>
+      <w:r>
+        <w:t>Someone that is only Humble can be considered a pawn…</w:t>
+      </w:r>
+    </w:p>
+    <w:p>
+      <w:r>
+        <w:t>&lt;click: The Bulldozer&gt;</w:t>
+      </w:r>
+    </w:p>
+    <w:p>
+      <w:r>
+        <w:t>If someone is only hungry, then…</w:t>
+      </w:r>
+    </w:p>
+    <w:p>
+      <w:r>
+        <w:t>&lt;click: The Charmer&gt;</w:t>
+      </w:r>
+    </w:p>
+    <w:p>
+      <w:r>
+        <w:t>Likewise, if someone is people smart but not humble or hungry, then…</w:t>
+      </w:r>
+    </w:p>
+    <w:p>
+      <w:r>
+        <w:lastRenderedPageBreak/>
+        <w:t xml:space="preserve">&lt;click: Accidental </w:t>
+      </w:r>
+      <w:proofErr w:type="spellStart"/>
+      <w:r>
+        <w:t>Messmaker</w:t>
+      </w:r>
+      <w:proofErr w:type="spellEnd"/>
+      <w:r>
+        <w:t>&gt;</w:t>
+      </w:r>
+    </w:p>
+    <w:p>
+      <w:r>
+        <w:t>What if we hire someone that has two of the characteristics, but not all three?</w:t>
+      </w:r>
+    </w:p>
+    <w:p>
+      <w:r>
+        <w:t xml:space="preserve">Someone who is humble and hungry, but not people smart, is an accidental </w:t>
+      </w:r>
+      <w:proofErr w:type="spellStart"/>
+      <w:r>
+        <w:t>messmaker</w:t>
+      </w:r>
+      <w:proofErr w:type="spellEnd"/>
+      <w:r>
+        <w:t>…</w:t>
+      </w:r>
+    </w:p>
+    <w:p>
+      <w:r>
+        <w:t>&lt;click: Loveable Slacker&gt;</w:t>
+      </w:r>
+    </w:p>
+    <w:p>
+      <w:r>
+        <w:t xml:space="preserve">Someone who is humble and people smart, but </w:t>
+      </w:r>
+      <w:r>
+        <w:t>not very hungry, is a loveable slacker…</w:t>
+      </w:r>
+    </w:p>
+    <w:p>
+      <w:r>
+        <w:t>&lt;click: Skillful Politician&gt;</w:t>
+      </w:r>
+    </w:p>
+    <w:p>
+      <w:r>
+        <w:t>And lastly, someone who is people smart and hungry, but not humble, is the skillful politician…</w:t>
+      </w:r>
+    </w:p>
+    <w:p>
+      <w:r>
+        <w:t>&lt;click: all three&gt;</w:t>
+      </w:r>
+    </w:p>
+    <w:p>
+      <w:r>
+        <w:t>Someone with all three…</w:t>
+      </w:r>
+    </w:p>
+    <w:p>
+      <w:r>
+        <w:t>&lt;click: TODO&gt;</w:t>
+      </w:r>
+    </w:p>
+    <w:p>
+      <w:r>
+        <w:t>&lt;click: Now what&gt;</w:t>
+      </w:r>
+    </w:p>
+    <w:p>
+      <w:r>
+        <w:t>OK, so you’ve done all of that stuff and you’ve finally landed this awesome new employee that’s super aligned with your values, a total team player, and ready to join this amazing team you told them about.</w:t>
+      </w:r>
+    </w:p>
+    <w:p>
+      <w:r>
+        <w:t>Now what?</w:t>
+      </w:r>
+    </w:p>
+    <w:p>
+      <w:r>
+        <w:t xml:space="preserve">I believe that teams are immutable; when you add or remove people, you don’t just </w:t>
+      </w:r>
+      <w:r>
+        <w:rPr>
+          <w:i/>
+          <w:iCs/>
+        </w:rPr>
+        <w:t xml:space="preserve">change </w:t>
+      </w:r>
+      <w:r>
+        <w:t xml:space="preserve">the team, you create an </w:t>
+      </w:r>
+      <w:r>
+        <w:rPr>
+          <w:i/>
+          <w:iCs/>
+        </w:rPr>
+        <w:t>entirely new team</w:t>
+      </w:r>
+      <w:r>
+        <w:t>. This new team is susceptible to all sorts of disruptions as a result of new communication paths, new behavior patterns, etc.</w:t>
+      </w:r>
+    </w:p>
+    <w:p>
+      <w:r>
+        <w:rPr>
+          <w:b/>
+          <w:bCs/>
+        </w:rPr>
+        <w:t>&lt;click: Design the Alliance&gt;</w:t>
       </w:r>
       <w:bookmarkStart w:id="0" w:name="_GoBack"/>
       <w:bookmarkEnd w:id="0"/>
     </w:p>
     <w:p>
       <w:r>
-        <w:t xml:space="preserve">This was my first real </w:t>
-      </w:r>
-      <w:r>
-        <w:t>blow</w:t>
-      </w:r>
-      <w:r>
-        <w:t xml:space="preserve"> as a manager, and I faced the uncomfortable truths that everything was </w:t>
-      </w:r>
-      <w:r>
-        <w:rPr>
-          <w:i/>
-          <w:iCs/>
-        </w:rPr>
-        <w:t xml:space="preserve">not </w:t>
-      </w:r>
-      <w:r>
-        <w:t>sunshine and rainbows for everyone.</w:t>
-      </w:r>
-    </w:p>
-    <w:p>
-      <w:r>
-        <w:t>&lt;click: worked hard&gt;</w:t>
-      </w:r>
-    </w:p>
-    <w:p>
-      <w:r>
-        <w:t xml:space="preserve">But it turns out that I have an exceptional team, and we worked on it. I began to recognize the ways that I was influencing the team dynamic, both good and bad, and the team </w:t>
-      </w:r>
-      <w:r>
-        <w:t xml:space="preserve">learned some things about me and my management style. </w:t>
-      </w:r>
-    </w:p>
-    <w:p>
-      <w:r>
-        <w:lastRenderedPageBreak/>
-        <w:t xml:space="preserve">All in all, while no one on my team sends me “Best Boss” mugs on Bosses Day, and I don’t quite think any of them would jump in front of a bullet for me without at least a </w:t>
-      </w:r>
-      <w:r>
-        <w:rPr>
-          <w:i/>
-          <w:iCs/>
-        </w:rPr>
-        <w:t xml:space="preserve">little </w:t>
-      </w:r>
-      <w:r>
-        <w:t>hesitation, I think we’re very strong and healthy and functional and productive.</w:t>
-      </w:r>
-    </w:p>
-    <w:p>
-      <w:r>
-        <w:t>&lt;click: 3 months later&gt;</w:t>
-      </w:r>
-    </w:p>
-    <w:p>
-      <w:r>
-        <w:t xml:space="preserve">Some of the strongest evidence of this came a few months later, when something amazing happened. </w:t>
-      </w:r>
-    </w:p>
-    <w:p>
-      <w:r>
-        <w:t>&lt;click: hey team, haz job&gt;</w:t>
-      </w:r>
-    </w:p>
-    <w:p>
-      <w:r>
-        <w:t>The person that had left came back. A short stint on a new team had made him realize that while we aren’t perfect, we’re still a pretty exceptional group, and with that perspective he decided to return.</w:t>
-      </w:r>
-    </w:p>
-    <w:p>
-      <w:r>
-        <w:t>&lt;click: yay&gt;</w:t>
-      </w:r>
-    </w:p>
-    <w:p>
-      <w:r>
-        <w:t>My point is that I have a</w:t>
-      </w:r>
-      <w:r>
-        <w:t xml:space="preserve">n exceptional team. Some of their exceptional qualities are because of me and how I lead, some of their exceptional qualities are </w:t>
-      </w:r>
-      <w:r>
-        <w:rPr>
-          <w:i/>
-          <w:iCs/>
-        </w:rPr>
-        <w:t xml:space="preserve">despite </w:t>
-      </w:r>
-      <w:r>
-        <w:t>of me and how I lead, and many of their exceptional qualities are due to their individual characteristics. I’ve learned a lot from leading a team like this and I think I can share some of that with you.</w:t>
+        <w:t>One way that I like to head off those disruptions is an exercise that’s called “Design the Alliance”.</w:t>
       </w:r>
     </w:p>
     <w:p/>
-    <w:p>
-      <w:pPr>
-        <w:rPr>
-          <w:b/>
-          <w:bCs/>
-        </w:rPr>
-      </w:pPr>
-    </w:p>
-    <w:p>
-      <w:r>
-        <w:rPr>
-          <w:b/>
-          <w:bCs/>
-        </w:rPr>
-        <w:t>Why are we here?</w:t>
-      </w:r>
-    </w:p>
-    <w:p>
-      <w:r>
-        <w:t>There are three types of knowledge. The first is the stuff you know, which is obvious.</w:t>
-      </w:r>
-    </w:p>
-    <w:p>
-      <w:r>
-        <w:t xml:space="preserve">The second type is the stuff you know you don’t know. This is knowledge that you don’t possess, that you can’t apply in problem solving, but you know that </w:t>
-      </w:r>
-      <w:r>
-        <w:rPr>
-          <w:i/>
-          <w:iCs/>
-        </w:rPr>
-        <w:t xml:space="preserve">some </w:t>
-      </w:r>
-      <w:r>
-        <w:t>people have this knowledge, and you have at least a vague notion of when that knowledge would come in handy. Presumably, when you find yourself in such a situation, you can then decide to do the research or the training or the whatever to move that knowledge from bucket 2 to bucket 1.</w:t>
-      </w:r>
-    </w:p>
-    <w:p>
-      <w:r>
-        <w:t xml:space="preserve">The third type of knowledge is the stuff you don’t know you don’t know. This is stuff that you don’t even know exists, or maybe you’ve heard a term or concept but it’s so undefined that you have no realistic </w:t>
-      </w:r>
-      <w:r>
-        <w:t xml:space="preserve">chance of recognizing that you’re in a situation where it would come in handy. </w:t>
-      </w:r>
-    </w:p>
-    <w:p>
-      <w:r>
-        <w:t xml:space="preserve">Pretend you’re lost in the woods. An example of “stuff you know” is recognizing an apple tree and knowing that apples are safe to eat. But let’s say you come across a bunch of wild berries. An example of “stuff you know you don’t know” would be recognizing that </w:t>
-      </w:r>
-      <w:r>
-        <w:rPr>
-          <w:i/>
-          <w:iCs/>
-        </w:rPr>
-        <w:t xml:space="preserve">some </w:t>
-      </w:r>
-      <w:r>
-        <w:t>berries are poisonous, and that you don’t know how to differentiate safe from deadly. So while you don’t have the knowledge to satisfy your hunger in this case, at least you know enough to avoid getting sick.</w:t>
-      </w:r>
-    </w:p>
-    <w:p>
-      <w:r>
-        <w:t xml:space="preserve">But what if you </w:t>
-      </w:r>
-      <w:r>
-        <w:rPr>
-          <w:i/>
-          <w:iCs/>
-        </w:rPr>
-        <w:t xml:space="preserve">didn’t </w:t>
-      </w:r>
-      <w:r>
-        <w:t>know that poisonous berries were a thing? If you were raised in some sheltered village somewhere and never taught that bad berries even existed, then you’d see the berries and would happily eat your fill, and then maybe get sick and die. That’s an example of why “stuff you don’t know you don’t know” can be so dangerous.</w:t>
-      </w:r>
-    </w:p>
-    <w:p>
-      <w:r>
-        <w:t xml:space="preserve">Today’s talk is about this third type of knowledge. Unfortunately, it’s very common for people to be promoted into management without any real training. You’re good at your job as an individual </w:t>
-      </w:r>
-      <w:r>
-        <w:lastRenderedPageBreak/>
-        <w:t xml:space="preserve">contributor, you start to accumulate more responsibility bit by bit, and eventually you </w:t>
-      </w:r>
-      <w:r>
-        <w:t xml:space="preserve">get promoted. And then all of a sudden, all of those individual contributor skills that served you so well for so long start to not matter so much. You’re no longer evaluated on what you do individually, but instead by how you get things done </w:t>
-      </w:r>
-      <w:r>
-        <w:rPr>
-          <w:i/>
-          <w:iCs/>
-        </w:rPr>
-        <w:t>through others</w:t>
-      </w:r>
-      <w:r>
-        <w:t xml:space="preserve">. This is a huge shift, especially for those of us that got into software precisely because computers were easier to deal with than people! </w:t>
-      </w:r>
-    </w:p>
-    <w:p>
-      <w:r>
-        <w:t>New managers are often like a person, lost in the woods, with no concept that some berries are poisonous. You try to motivate someone, and you end up demotivating them instead. You try to build a culture of teamwork, but somehow everyone adopts a “just gotta get mine” mentality instead. Without a wider perspective of management science and management as a profession, it’s very difficult to even know what to search for when you’re looking for advice.</w:t>
-      </w:r>
-    </w:p>
-    <w:p>
-      <w:r>
-        <w:t xml:space="preserve">The purpose of this talk is to introduce some concepts that I’ve found helpful in my own management journey. I’ve tried very hard, however, to make this more than </w:t>
-      </w:r>
-      <w:r>
-        <w:t xml:space="preserve">just another “here’s 10 random things I learned about being a boss” style talk. My objective is to introduce you to a couple of different frameworks that I’ve found helpful as I’ve built and managed a team. These are things that exist out there in the world, not stuff that I’ve made up on my own. </w:t>
-      </w:r>
-    </w:p>
-    <w:p>
-      <w:r>
-        <w:t>I’m not going to dive super deep into any of these topics. My goal is just to introduce them, and move them into your “things you know you don’t know” bucket. That way, when you find yourself lost in the proverbial woods, and you stumble across a bunch of berries, you’ll be able to do some educated research and figure out how to proceed rather than dying a painful death of dysentery.</w:t>
-      </w:r>
-    </w:p>
-    <w:p>
-      <w:r>
-        <w:t>This talk is designed for newer managers and leaders that do not already have a well-defined understanding of these concepts. If you’ve been in a leadership role for a long time, or if you’ve already applied these things in your own practice, then this might not be the best use of your time. You won’t hurt my feelings if you “law of two feet” your way out of here.</w:t>
-      </w:r>
-    </w:p>
-    <w:p>
-      <w:r>
-        <w:rPr>
-          <w:b/>
-          <w:bCs/>
-        </w:rPr>
-        <w:t>“Once upon a time”</w:t>
-      </w:r>
-    </w:p>
-    <w:p>
-      <w:r>
-        <w:t xml:space="preserve">Now that we’ve </w:t>
-      </w:r>
-    </w:p>
     <w:sectPr>
       <w:pgSz w:w="12240" w:h="15840"/>
       <w:pgMar w:top="1440" w:right="1440" w:bottom="1440" w:left="1440" w:header="720" w:footer="720" w:gutter="0"/>
@@ -488,6 +887,7 @@
     <w:lsdException w:name="HTML Sample" w:semiHidden="1" w:unhideWhenUsed="1"/>
     <w:lsdException w:name="HTML Typewriter" w:semiHidden="1" w:unhideWhenUsed="1"/>
     <w:lsdException w:name="HTML Variable" w:semiHidden="1" w:unhideWhenUsed="1"/>
+    <w:lsdException w:name="Normal Table" w:semiHidden="1" w:unhideWhenUsed="1"/>
     <w:lsdException w:name="annotation subject" w:semiHidden="1" w:unhideWhenUsed="1"/>
     <w:lsdException w:name="No List" w:semiHidden="1" w:unhideWhenUsed="1"/>
     <w:lsdException w:name="Outline List 1" w:semiHidden="1" w:unhideWhenUsed="1"/>
@@ -534,8 +934,10 @@
     <w:lsdException w:name="Table Subtle 2" w:semiHidden="1" w:unhideWhenUsed="1"/>
     <w:lsdException w:name="Table Web 1" w:semiHidden="1" w:unhideWhenUsed="1"/>
     <w:lsdException w:name="Table Web 2" w:semiHidden="1" w:unhideWhenUsed="1"/>
+    <w:lsdException w:name="Table Web 3" w:semiHidden="1" w:unhideWhenUsed="1"/>
     <w:lsdException w:name="Balloon Text" w:semiHidden="1" w:unhideWhenUsed="1"/>
     <w:lsdException w:name="Table Grid" w:uiPriority="39"/>
+    <w:lsdException w:name="Table Theme" w:semiHidden="1" w:unhideWhenUsed="1"/>
     <w:lsdException w:name="Placeholder Text" w:semiHidden="1"/>
     <w:lsdException w:name="No Spacing" w:uiPriority="1" w:qFormat="1"/>
     <w:lsdException w:name="Light Shading" w:uiPriority="60"/>

</xml_diff>

<commit_message>
Minor narrative tweaks to intro
</commit_message>
<xml_diff>
--- a/Narrative.docx
+++ b/Narrative.docx
@@ -76,7 +76,18 @@
         <w:t xml:space="preserve">responsible </w:t>
       </w:r>
       <w:r>
-        <w:t>for anyone except myself.</w:t>
+        <w:t xml:space="preserve">for </w:t>
+      </w:r>
+      <w:r>
+        <w:t>other people</w:t>
+      </w:r>
+      <w:r>
+        <w:t>.</w:t>
+      </w:r>
+    </w:p>
+    <w:p>
+      <w:r>
+        <w:t>Eventually, however, I was promoted into management.</w:t>
       </w:r>
     </w:p>
     <w:p>
@@ -86,7 +97,7 @@
     </w:p>
     <w:p>
       <w:r>
-        <w:t xml:space="preserve">Eventually, however, I was promoted into management. My head grew a few sizes, </w:t>
+        <w:t xml:space="preserve">My head grew a few sizes, </w:t>
       </w:r>
       <w:r>
         <w:t>and instead of spending my day doing code reviews in Visual Studio I began spending my days doing TPS reports, time sheet approvals, 1-1s and other super awesome and exciting stuff.</w:t>
@@ -94,28 +105,12 @@
     </w:p>
     <w:p>
       <w:r>
-        <w:t xml:space="preserve">&lt;click: Things were great for </w:t>
-      </w:r>
-      <w:proofErr w:type="spellStart"/>
-      <w:r>
-        <w:t>awhile</w:t>
-      </w:r>
-      <w:proofErr w:type="spellEnd"/>
-      <w:r>
-        <w:t>&gt;</w:t>
-      </w:r>
-    </w:p>
-    <w:p>
-      <w:r>
-        <w:t xml:space="preserve">Things were great for </w:t>
-      </w:r>
-      <w:proofErr w:type="spellStart"/>
-      <w:r>
-        <w:t>awhile</w:t>
-      </w:r>
-      <w:proofErr w:type="spellEnd"/>
-      <w:r>
-        <w:t xml:space="preserve"> and the team seemed happy and productive. I encouraged them to be open and honest with me about problems they might have, no one said anything, and so I believed there not to </w:t>
+        <w:t>&lt;click: Things were great for awhile&gt;</w:t>
+      </w:r>
+    </w:p>
+    <w:p>
+      <w:r>
+        <w:t xml:space="preserve">Things were great for awhile and the team seemed happy and productive. I encouraged them to be open and honest with me about problems they might have, no one said anything, and so I believed there not to </w:t>
       </w:r>
       <w:r>
         <w:rPr>
@@ -137,6 +132,9 @@
       <w:r>
         <w:t xml:space="preserve">But all good things come to an end, and eventually </w:t>
       </w:r>
+      <w:r>
+        <w:t>…</w:t>
+      </w:r>
     </w:p>
     <w:p>
       <w:r>
@@ -145,28 +143,15 @@
     </w:p>
     <w:p>
       <w:r>
-        <w:t xml:space="preserve">Someone quit. There had </w:t>
-      </w:r>
-      <w:r>
-        <w:t xml:space="preserve">apparently </w:t>
-      </w:r>
-      <w:r>
-        <w:t>been some morale issue</w:t>
-      </w:r>
-      <w:r>
-        <w:t>s</w:t>
-      </w:r>
-      <w:r>
-        <w:t xml:space="preserve"> and some communication dysfunction that boiled over and drove </w:t>
-      </w:r>
-      <w:r>
-        <w:t>that</w:t>
-      </w:r>
-      <w:r>
-        <w:t xml:space="preserve"> key team member</w:t>
-      </w:r>
-      <w:r>
-        <w:t xml:space="preserve"> to leave.</w:t>
+        <w:t>… s</w:t>
+      </w:r>
+      <w:r>
+        <w:t xml:space="preserve">omeone quit. </w:t>
+      </w:r>
+    </w:p>
+    <w:p>
+      <w:r>
+        <w:t>Unfortunately, this wasn’t a case of someone moving on to bigger and better things, it was a case of someone hitting the end of their rope and walking out.</w:t>
       </w:r>
     </w:p>
     <w:p>
@@ -178,6 +163,9 @@
       <w:r>
         <w:t xml:space="preserve">This really shook me. </w:t>
       </w:r>
+      <w:r>
+        <w:t>This was a key employee that I really depended on, and who I had thought to be happy and challenged in their job. I was taken totally by surprise.</w:t>
+      </w:r>
     </w:p>
     <w:p>
       <w:r>
@@ -192,22 +180,46 @@
         <w:t>blow</w:t>
       </w:r>
       <w:r>
-        <w:t xml:space="preserve"> as a manager, and I faced the uncomfortable truths that everything was </w:t>
+        <w:t xml:space="preserve"> as a manager, and </w:t>
+      </w:r>
+      <w:r>
+        <w:t xml:space="preserve">the first real blow to the team I’d started to lead. </w:t>
+      </w:r>
+      <w:r>
+        <w:t xml:space="preserve">I </w:t>
+      </w:r>
+      <w:r>
+        <w:t xml:space="preserve">had to face </w:t>
+      </w:r>
+      <w:r>
+        <w:t xml:space="preserve">the uncomfortable truth that </w:t>
+      </w:r>
+      <w:r>
+        <w:t xml:space="preserve">it </w:t>
       </w:r>
       <w:r>
         <w:rPr>
           <w:i/>
           <w:iCs/>
         </w:rPr>
-        <w:t xml:space="preserve">not </w:t>
-      </w:r>
-      <w:r>
-        <w:t>sunshine and rainbows for everyone.</w:t>
-      </w:r>
-    </w:p>
-    <w:p>
-      <w:r>
-        <w:t>&lt;click: worked hard&gt;</w:t>
+        <w:t xml:space="preserve">wasn’t </w:t>
+      </w:r>
+      <w:r>
+        <w:t>sunshine and rainbows for everyone</w:t>
+      </w:r>
+      <w:r>
+        <w:t>.</w:t>
+      </w:r>
+    </w:p>
+    <w:p>
+      <w:r>
+        <w:t xml:space="preserve">&lt;click: </w:t>
+      </w:r>
+      <w:r>
+        <w:t xml:space="preserve">lets fix it / got to work </w:t>
+      </w:r>
+      <w:r>
+        <w:t>&gt;</w:t>
       </w:r>
     </w:p>
     <w:p>
@@ -221,39 +233,71 @@
         <w:t xml:space="preserve">we worked </w:t>
       </w:r>
       <w:r>
-        <w:t>hard to address those issues, and things are on the right track. The team is productive and healthy and continues to succeed.</w:t>
-      </w:r>
-    </w:p>
-    <w:p>
-      <w:r>
-        <w:t>&lt;click: 3 months later&gt;</w:t>
-      </w:r>
-    </w:p>
-    <w:p>
-      <w:r>
-        <w:t xml:space="preserve">Some of the strongest evidence of this came a few months later, when something amazing happened. </w:t>
-      </w:r>
-    </w:p>
-    <w:p>
-      <w:r>
-        <w:t xml:space="preserve">&lt;click: hey team, </w:t>
-      </w:r>
-      <w:proofErr w:type="spellStart"/>
-      <w:r>
-        <w:t>haz</w:t>
-      </w:r>
-      <w:proofErr w:type="spellEnd"/>
-      <w:r>
-        <w:t xml:space="preserve"> job&gt;</w:t>
+        <w:t>hard to address those issues</w:t>
+      </w:r>
+      <w:r>
+        <w:t xml:space="preserve">. I did a lot of research. I did a lot of introspecting. The team talked about morale and about how we interact with each other. </w:t>
+      </w:r>
+    </w:p>
+    <w:p>
+      <w:r>
+        <w:t>&lt;click: things improved&gt;</w:t>
       </w:r>
     </w:p>
     <w:p>
       <w:r>
         <w:lastRenderedPageBreak/>
-        <w:t xml:space="preserve">The person that had left came back. A short stint on a new team had made him realize that while we aren’t perfect, we’re still a pretty exceptional group, </w:t>
-      </w:r>
-      <w:r>
-        <w:t>and he’d rather be here than anywhere else.</w:t>
+        <w:t xml:space="preserve">And you know what? Things got better! We identified some issues and fixed them. We strengthened our relationships, and it feels like the team </w:t>
+      </w:r>
+      <w:r>
+        <w:t xml:space="preserve">really </w:t>
+      </w:r>
+      <w:r>
+        <w:t>is productive and healthy</w:t>
+      </w:r>
+      <w:r>
+        <w:t xml:space="preserve"> now.</w:t>
+      </w:r>
+    </w:p>
+    <w:p>
+      <w:r>
+        <w:t xml:space="preserve">&lt;click: </w:t>
+      </w:r>
+      <w:r>
+        <w:t>… and then …</w:t>
+      </w:r>
+      <w:r>
+        <w:t>&gt;</w:t>
+      </w:r>
+    </w:p>
+    <w:p>
+      <w:r>
+        <w:t>I’m happy to report that this story has a happy ending! A few months later, the person that had quit came back.</w:t>
+      </w:r>
+    </w:p>
+    <w:p>
+      <w:r>
+        <w:t>&lt;click: hey team, haz job&gt;</w:t>
+      </w:r>
+    </w:p>
+    <w:p>
+      <w:r>
+        <w:t xml:space="preserve">A few months working </w:t>
+      </w:r>
+      <w:r>
+        <w:t xml:space="preserve">elsewhere </w:t>
+      </w:r>
+      <w:r>
+        <w:t xml:space="preserve">made </w:t>
+      </w:r>
+      <w:r>
+        <w:t xml:space="preserve">him </w:t>
+      </w:r>
+      <w:r>
+        <w:t xml:space="preserve">realize that while Heuristics isn’t perfect, </w:t>
+      </w:r>
+      <w:r>
+        <w:t xml:space="preserve">we really are an exceptional group, and he really wanted to be part of it. </w:t>
       </w:r>
     </w:p>
     <w:p>
@@ -262,53 +306,53 @@
       </w:r>
     </w:p>
     <w:p>
-      <w:proofErr w:type="gramStart"/>
-      <w:r>
-        <w:t>So</w:t>
-      </w:r>
-      <w:proofErr w:type="gramEnd"/>
-      <w:r>
-        <w:t xml:space="preserve"> we welcomed him back with open arms </w:t>
-      </w:r>
-      <w:r>
-        <w:rPr>
-          <mc:AlternateContent>
-            <mc:Choice Requires="w16se"/>
-            <mc:Fallback>
-              <w:rFonts w:ascii="Segoe UI Emoji" w:eastAsia="Segoe UI Emoji" w:hAnsi="Segoe UI Emoji" w:cs="Segoe UI Emoji"/>
-            </mc:Fallback>
-          </mc:AlternateContent>
-        </w:rPr>
-        <mc:AlternateContent>
-          <mc:Choice Requires="w16se">
-            <w16se:symEx w16se:font="Segoe UI Emoji" w16se:char="1F60A"/>
-          </mc:Choice>
-          <mc:Fallback>
-            <w:t>😊</w:t>
-          </mc:Fallback>
-        </mc:AlternateContent>
-      </w:r>
-    </w:p>
-    <w:p>
-      <w:r>
-        <w:t>&lt;click: what’s the point?&gt;</w:t>
-      </w:r>
-    </w:p>
-    <w:p>
-      <w:r>
-        <w:t>My point is that I have a</w:t>
-      </w:r>
-      <w:r>
-        <w:t xml:space="preserve">n exceptional team. Some of </w:t>
-      </w:r>
-      <w:r>
-        <w:t xml:space="preserve">my team’s success is </w:t>
+      <w:r>
+        <w:t>So we welcomed him back with open arms</w:t>
+      </w:r>
+      <w:r>
+        <w:t>. The end.</w:t>
+      </w:r>
+    </w:p>
+    <w:p>
+      <w:r>
+        <w:t xml:space="preserve">&lt;click: </w:t>
+      </w:r>
+      <w:r>
+        <w:t>cool story bro</w:t>
+      </w:r>
+      <w:r>
+        <w:t>&gt;</w:t>
+      </w:r>
+    </w:p>
+    <w:p>
+      <w:r>
+        <w:t xml:space="preserve">My point is that I have </w:t>
+      </w:r>
+      <w:r>
+        <w:t>firsthand experience with an exceptional team. We have a very low turnover rate, and even when people leave they sometimes come back.</w:t>
+      </w:r>
+    </w:p>
+    <w:p>
+      <w:r>
+        <w:t>Now, s</w:t>
+      </w:r>
+      <w:r>
+        <w:t xml:space="preserve">ome of </w:t>
+      </w:r>
+      <w:r>
+        <w:t xml:space="preserve">our </w:t>
+      </w:r>
+      <w:r>
+        <w:t xml:space="preserve">success is </w:t>
       </w:r>
       <w:r>
         <w:t xml:space="preserve">because </w:t>
       </w:r>
       <w:r>
-        <w:t>of our natural individual tendencies to work hard</w:t>
+        <w:t xml:space="preserve">we hire good, smart people with natural </w:t>
+      </w:r>
+      <w:r>
+        <w:t>tendencies to work hard</w:t>
       </w:r>
       <w:r>
         <w:t xml:space="preserve"> and be successful. If you hire good people, they tend to do good work.</w:t>
@@ -335,22 +379,36 @@
         <w:t>natural tendencies</w:t>
       </w:r>
       <w:r>
-        <w:t xml:space="preserve">. We’re all imperfect human beings, we all make mistakes, we all sometimes act on emotion and not logic. When that team member left, the </w:t>
-      </w:r>
-      <w:r>
-        <w:t xml:space="preserve">remaining members </w:t>
-      </w:r>
-      <w:r>
-        <w:t xml:space="preserve">did a lot of hard work. </w:t>
-      </w:r>
-      <w:r>
-        <w:t xml:space="preserve">I </w:t>
-      </w:r>
-      <w:r>
-        <w:t xml:space="preserve">personally </w:t>
-      </w:r>
-      <w:r>
-        <w:t xml:space="preserve">spent a lot of time examining the ways that we interacted with each other, the ways that we communicated, and the ways that we both engaged in and avoided conflict. </w:t>
+        <w:t xml:space="preserve">. We’re imperfect human beings, we make mistakes, we sometimes act on emotion and not logic. </w:t>
+      </w:r>
+      <w:r>
+        <w:t>W</w:t>
+      </w:r>
+      <w:bookmarkStart w:id="0" w:name="_GoBack"/>
+      <w:bookmarkEnd w:id="0"/>
+      <w:r>
+        <w:t xml:space="preserve">hen that </w:t>
+      </w:r>
+      <w:r>
+        <w:t xml:space="preserve">person </w:t>
+      </w:r>
+      <w:r>
+        <w:t xml:space="preserve">left, </w:t>
+      </w:r>
+      <w:r>
+        <w:t xml:space="preserve">I spent a lot of time examining </w:t>
+      </w:r>
+      <w:r>
+        <w:t xml:space="preserve">those tendencies and the ways that they affected how we </w:t>
+      </w:r>
+      <w:r>
+        <w:t>communicated</w:t>
+      </w:r>
+      <w:r>
+        <w:t xml:space="preserve"> and how </w:t>
+      </w:r>
+      <w:r>
+        <w:t xml:space="preserve">we both engaged in and avoided conflict. </w:t>
       </w:r>
       <w:r>
         <w:t>I learned a great deal about not only my own team, but about people in general, and I want to share some of those things with you.</w:t>
@@ -358,7 +416,18 @@
     </w:p>
     <w:p>
       <w:r>
-        <w:t xml:space="preserve">However, I really want this talk to be more than just a random collection of things I do to make my team happier. </w:t>
+        <w:t xml:space="preserve">However, I really want this talk to be more than just a random collection of things </w:t>
+      </w:r>
+      <w:r>
+        <w:t>that some dude at a conference says you should do.</w:t>
+      </w:r>
+    </w:p>
+    <w:p>
+      <w:r>
+        <w:t xml:space="preserve">As I went through that research process, I learned about some aspects of management and leadership science that I was totally unaware even existed. </w:t>
+      </w:r>
+      <w:r>
+        <w:t>And some of those things would have been really helpful if they’d been on my radar in advance.</w:t>
       </w:r>
     </w:p>
     <w:p>
@@ -369,13 +438,7 @@
         </w:rPr>
       </w:pPr>
       <w:r>
-        <w:t xml:space="preserve">As I went through that learning and research process, I learned about some aspects of management and leadership science that I was totally unaware even existed. And as I learned about these things, I realized that in some cases I was actively (but unknowingly) contributing to the very dysfunction I was trying to </w:t>
-      </w:r>
-      <w:r>
-        <w:t>address</w:t>
-      </w:r>
-      <w:r>
-        <w:t>!</w:t>
+        <w:t>So today, I want to focus on some “stuff you don’t know you don’t know”.</w:t>
       </w:r>
     </w:p>
     <w:p>
@@ -389,14 +452,6 @@
     </w:p>
     <w:p>
       <w:r>
-        <w:t xml:space="preserve">The point of this talk is to </w:t>
-      </w:r>
-      <w:r>
-        <w:t>focus on “stuff you don’t know you don’t know”.</w:t>
-      </w:r>
-    </w:p>
-    <w:p>
-      <w:r>
         <w:t xml:space="preserve">You all know </w:t>
       </w:r>
       <w:r>
@@ -427,6 +482,7 @@
     </w:p>
     <w:p>
       <w:r>
+        <w:lastRenderedPageBreak/>
         <w:t xml:space="preserve">I wasn’t given any training, and none of my 20 years of technical experience really prepared me for what it meant to lead a team. And as a result, I </w:t>
       </w:r>
       <w:r>
@@ -445,20 +501,11 @@
         </w:rPr>
       </w:pPr>
       <w:r>
-        <w:t xml:space="preserve">Some of the things I’m going to introduce are some ways to recruit and hire team players that are aligned with your core values, how to use DISC personality profiles to improve communication with your team, and how to use the </w:t>
-      </w:r>
-      <w:proofErr w:type="spellStart"/>
-      <w:r>
-        <w:t>Cynefin</w:t>
-      </w:r>
-      <w:proofErr w:type="spellEnd"/>
-      <w:r>
-        <w:t xml:space="preserve"> framework to empower your team to make their own decisions. </w:t>
-      </w:r>
-    </w:p>
-    <w:p>
-      <w:r>
-        <w:lastRenderedPageBreak/>
+        <w:t xml:space="preserve">Some of the things I’m going to introduce are some ways to recruit and hire team players that are aligned with your core values, how to use DISC personality profiles to improve communication with your team, and how to use the Cynefin framework to empower your team to make their own decisions. </w:t>
+      </w:r>
+    </w:p>
+    <w:p>
+      <w:r>
         <w:t>I’m not going to dive super deep into any of these topics</w:t>
       </w:r>
       <w:r>
@@ -604,6 +651,7 @@
     </w:p>
     <w:p>
       <w:r>
+        <w:lastRenderedPageBreak/>
         <w:t>Someone that is only Humble can be considered a pawn…</w:t>
       </w:r>
     </w:p>
@@ -629,16 +677,7 @@
     </w:p>
     <w:p>
       <w:r>
-        <w:lastRenderedPageBreak/>
-        <w:t xml:space="preserve">&lt;click: Accidental </w:t>
-      </w:r>
-      <w:proofErr w:type="spellStart"/>
-      <w:r>
-        <w:t>Messmaker</w:t>
-      </w:r>
-      <w:proofErr w:type="spellEnd"/>
-      <w:r>
-        <w:t>&gt;</w:t>
+        <w:t>&lt;click: Accidental Messmaker&gt;</w:t>
       </w:r>
     </w:p>
     <w:p>
@@ -648,15 +687,7 @@
     </w:p>
     <w:p>
       <w:r>
-        <w:t xml:space="preserve">Someone who is humble and hungry, but not people smart, is an accidental </w:t>
-      </w:r>
-      <w:proofErr w:type="spellStart"/>
-      <w:r>
-        <w:t>messmaker</w:t>
-      </w:r>
-      <w:proofErr w:type="spellEnd"/>
-      <w:r>
-        <w:t>…</w:t>
+        <w:t>Someone who is humble and hungry, but not people smart, is an accidental messmaker…</w:t>
       </w:r>
     </w:p>
     <w:p>
@@ -745,8 +776,6 @@
         </w:rPr>
         <w:t>&lt;click: Design the Alliance&gt;</w:t>
       </w:r>
-      <w:bookmarkStart w:id="0" w:name="_GoBack"/>
-      <w:bookmarkEnd w:id="0"/>
     </w:p>
     <w:p>
       <w:r>

</xml_diff>

<commit_message>
Started laying out the "values" stuff
</commit_message>
<xml_diff>
--- a/Narrative.docx
+++ b/Narrative.docx
@@ -384,236 +384,411 @@
       <w:r>
         <w:t>W</w:t>
       </w:r>
+      <w:r>
+        <w:t xml:space="preserve">hen that </w:t>
+      </w:r>
+      <w:r>
+        <w:t xml:space="preserve">person </w:t>
+      </w:r>
+      <w:r>
+        <w:t xml:space="preserve">left, </w:t>
+      </w:r>
+      <w:r>
+        <w:t xml:space="preserve">I spent a lot of time examining </w:t>
+      </w:r>
+      <w:r>
+        <w:t xml:space="preserve">those tendencies and the ways that they affected how we </w:t>
+      </w:r>
+      <w:r>
+        <w:t>communicated</w:t>
+      </w:r>
+      <w:r>
+        <w:t xml:space="preserve"> and how </w:t>
+      </w:r>
+      <w:r>
+        <w:t xml:space="preserve">we both engaged in and avoided conflict. </w:t>
+      </w:r>
+      <w:r>
+        <w:t>I learned a great deal about not only my own team, but about people in general, and I want to share some of those things with you.</w:t>
+      </w:r>
+    </w:p>
+    <w:p>
+      <w:r>
+        <w:t xml:space="preserve">However, I really want this talk to be more than just a random collection of things </w:t>
+      </w:r>
+      <w:r>
+        <w:t>that some dude at a conference says you should do.</w:t>
+      </w:r>
+    </w:p>
+    <w:p>
+      <w:r>
+        <w:t xml:space="preserve">As I went through that research process, I learned about some aspects of management and leadership science that I was totally unaware even existed. </w:t>
+      </w:r>
+      <w:r>
+        <w:t>And some of those things would have been really helpful if they’d been on my radar in advance.</w:t>
+      </w:r>
+    </w:p>
+    <w:p>
+      <w:pPr>
+        <w:rPr>
+          <w:b/>
+          <w:bCs/>
+        </w:rPr>
+      </w:pPr>
+      <w:r>
+        <w:t>So today, I want to focus on some “stuff you don’t know you don’t know”.</w:t>
+      </w:r>
+    </w:p>
+    <w:p>
+      <w:r>
+        <w:rPr>
+          <w:b/>
+          <w:bCs/>
+        </w:rPr>
+        <w:t>&lt;click: stuff you don’t know you don’t know&gt;</w:t>
+      </w:r>
+    </w:p>
+    <w:p>
+      <w:r>
+        <w:t xml:space="preserve">You all know </w:t>
+      </w:r>
+      <w:r>
+        <w:rPr>
+          <w:i/>
+          <w:iCs/>
+        </w:rPr>
+        <w:t xml:space="preserve">some </w:t>
+      </w:r>
+      <w:r>
+        <w:t xml:space="preserve">stuff about management and leadership and people already. And there’s probably some stuff that you know you </w:t>
+      </w:r>
+      <w:r>
+        <w:rPr>
+          <w:i/>
+          <w:iCs/>
+        </w:rPr>
+        <w:t xml:space="preserve">don’t </w:t>
+      </w:r>
+      <w:r>
+        <w:t>know, but you could at least recognize when you’re in a situation where you’d need that knowledge, and how to go about getting it.</w:t>
+      </w:r>
+    </w:p>
+    <w:p>
+      <w:r>
+        <w:t>But if you’re like me, you don’t have deep experience with this stuff. I was promoted into management because I was a good individual contributor, and someone thought “hey, Seth is great at programming and working with computers, so obviously he’d be great at management and working with people too!” What could possibly go wrong?</w:t>
+      </w:r>
+    </w:p>
+    <w:p>
+      <w:r>
+        <w:lastRenderedPageBreak/>
+        <w:t xml:space="preserve">I wasn’t given any training, and none of my 20 years of technical experience really prepared me for what it meant to lead a team. And as a result, I </w:t>
+      </w:r>
+      <w:r>
+        <w:t>had some pretty big blind spots where I didn’t know that some concept even existed, let alone when I might want to apply it.</w:t>
+      </w:r>
+    </w:p>
+    <w:p>
+      <w:r>
+        <w:t>&lt;click: bring in 3 images&gt;</w:t>
+      </w:r>
+    </w:p>
+    <w:p>
+      <w:pPr>
+        <w:rPr>
+          <w:strike/>
+        </w:rPr>
+      </w:pPr>
+      <w:r>
+        <w:t xml:space="preserve">Some of the things I’m going to introduce are some ways to recruit and hire team players that are aligned with your core values, how to use DISC personality profiles to improve communication with your team, and how to use the Cynefin framework to empower your team to make their own decisions. </w:t>
+      </w:r>
+    </w:p>
+    <w:p>
+      <w:r>
+        <w:t>I’m not going to dive super deep into any of these topics</w:t>
+      </w:r>
+      <w:r>
+        <w:t xml:space="preserve">, I just want to </w:t>
+      </w:r>
+      <w:r>
+        <w:t>introduce them and move them into your “things you know you don’t know” bucket</w:t>
+      </w:r>
+      <w:r>
+        <w:t xml:space="preserve">. </w:t>
+      </w:r>
+      <w:r>
+        <w:t>I want you to know enough to recognize opportunities to use them, so that you can seek out deeper knowledge when you need it.</w:t>
+      </w:r>
+    </w:p>
+    <w:p>
+      <w:r>
+        <w:t>If you’ve been in a leadership role for a long time, or if you’ve already applied these things on your own teams, then this talk probably isn’t a good use of your time and you won’t hurt my feelings if you “law of two feet” you want out of here.</w:t>
+      </w:r>
+    </w:p>
+    <w:p>
+      <w:r>
+        <w:rPr>
+          <w:b/>
+          <w:bCs/>
+        </w:rPr>
+        <w:t>&lt;click: Now Hiring&gt;</w:t>
+      </w:r>
+    </w:p>
+    <w:p>
+      <w:r>
+        <w:t>Let’s start by talking about hiring.</w:t>
+      </w:r>
+    </w:p>
+    <w:p>
+      <w:r>
+        <w:t xml:space="preserve">As a manager, </w:t>
+      </w:r>
+      <w:r>
+        <w:t xml:space="preserve">your job is to </w:t>
+      </w:r>
+      <w:r>
+        <w:t>organize and direct your team’s collective output towards meeting the organization’s goals. In a nutshell, that’s it.</w:t>
+      </w:r>
+    </w:p>
+    <w:p>
+      <w:r>
+        <w:t>The overall quality of your team’s collective output is heavily influence by the quality of the people that comprise the team, so one of the most impactful things that you can do is to make sure that the organization hires and retains the right people.</w:t>
+      </w:r>
+    </w:p>
+    <w:p>
+      <w:r>
+        <w:t xml:space="preserve">At Heuristics, we’ve been really successful on this front. </w:t>
+      </w:r>
+    </w:p>
+    <w:p>
+      <w:r>
+        <w:rPr>
+          <w:b/>
+          <w:bCs/>
+        </w:rPr>
+        <w:t>&lt;click: stable teams&gt;</w:t>
+      </w:r>
+    </w:p>
+    <w:p>
+      <w:r>
+        <w:t xml:space="preserve">Out of our entire 20-person company, we have 7 people that have been with the organization more than 10 years. </w:t>
+      </w:r>
+    </w:p>
+    <w:p>
+      <w:r>
+        <w:t>Of those 20 people, 9 are on my team, and we have an average tenure of 6.5 years with the organization.</w:t>
+      </w:r>
+    </w:p>
+    <w:p>
+      <w:r>
+        <w:t>And there have been 4 people across the company that have left for one reason or another, and then returned to us at a later point in their career.</w:t>
+      </w:r>
+    </w:p>
+    <w:p>
+      <w:r>
+        <w:t xml:space="preserve">We attribute the longevity of people’s careers with us to </w:t>
+      </w:r>
+      <w:r>
+        <w:t>how well we’ve integrated our core values into the recruiting process. The more aligned with your team values a person is, the more at home they’re going to feel, the more likely that their knee-jerk reactions and decisions will be the “right ones” for your organization, and the easier it will be for you to manage them.</w:t>
+      </w:r>
+    </w:p>
+    <w:p>
+      <w:r>
+        <w:t xml:space="preserve">So obviously, it’s really important to hire people that share your values. We have a 4-step process for doing that. </w:t>
+      </w:r>
+    </w:p>
+    <w:p>
+      <w:r>
+        <w:rPr>
+          <w:b/>
+          <w:bCs/>
+        </w:rPr>
+        <w:t xml:space="preserve">&lt;click: </w:t>
+      </w:r>
+      <w:r>
+        <w:rPr>
+          <w:b/>
+          <w:bCs/>
+        </w:rPr>
+        <w:t>build teams, 01 selected</w:t>
+      </w:r>
+      <w:r>
+        <w:rPr>
+          <w:b/>
+          <w:bCs/>
+        </w:rPr>
+        <w:t>&gt;</w:t>
+      </w:r>
+    </w:p>
+    <w:p>
+      <w:r>
+        <w:lastRenderedPageBreak/>
+        <w:t>The first step is to identify your core values.</w:t>
+      </w:r>
+    </w:p>
+    <w:p>
+      <w:r>
+        <w:t xml:space="preserve">I realize that this isn’t terribly profound advice yet, and I promise it’s going to get better, but it’s worth focusing on the basics for a moment because so many teams </w:t>
+      </w:r>
+      <w:r>
+        <w:rPr>
+          <w:i/>
+          <w:iCs/>
+        </w:rPr>
+        <w:t xml:space="preserve">think </w:t>
+      </w:r>
+      <w:r>
+        <w:t>they’ve done this, but haven’t.</w:t>
+      </w:r>
+      <w:r>
+        <w:t xml:space="preserve"> </w:t>
+      </w:r>
+    </w:p>
+    <w:p>
+      <w:r>
+        <w:t xml:space="preserve">Quick question: how many of you have seen a memo or a powerpoint on “core values” at some point at your job? How many of you are exposed to those values on at least a quarterly basis? Anyone have a team habit of actually </w:t>
+      </w:r>
+      <w:r>
+        <w:rPr>
+          <w:i/>
+          <w:iCs/>
+        </w:rPr>
+        <w:t>referencing the values</w:t>
+      </w:r>
+      <w:r>
+        <w:rPr>
+          <w:i/>
+          <w:iCs/>
+        </w:rPr>
+        <w:t xml:space="preserve"> </w:t>
+      </w:r>
+      <w:r>
+        <w:t>during team discussions or decision making?</w:t>
+      </w:r>
+    </w:p>
+    <w:p>
+      <w:r>
+        <w:rPr>
+          <w:b/>
+          <w:bCs/>
+        </w:rPr>
+        <w:t>&lt;click</w:t>
+      </w:r>
+      <w:r>
+        <w:rPr>
+          <w:b/>
+          <w:bCs/>
+        </w:rPr>
+        <w:t>: identify core values</w:t>
+      </w:r>
+      <w:r>
+        <w:rPr>
+          <w:b/>
+          <w:bCs/>
+        </w:rPr>
+        <w:t>&gt;</w:t>
+      </w:r>
+    </w:p>
+    <w:p>
+      <w:r>
+        <w:t>At Heuristics, we have a set of corporate values that the whole company aspires towards, and the technical team has its own set of technical principles that govern how we develop software.</w:t>
+      </w:r>
+    </w:p>
+    <w:p>
+      <w:r>
+        <w:t>&lt;TODO: examples&gt;</w:t>
+      </w:r>
       <w:bookmarkStart w:id="0" w:name="_GoBack"/>
       <w:bookmarkEnd w:id="0"/>
-      <w:r>
-        <w:t xml:space="preserve">hen that </w:t>
-      </w:r>
-      <w:r>
-        <w:t xml:space="preserve">person </w:t>
-      </w:r>
-      <w:r>
-        <w:t xml:space="preserve">left, </w:t>
-      </w:r>
-      <w:r>
-        <w:t xml:space="preserve">I spent a lot of time examining </w:t>
-      </w:r>
-      <w:r>
-        <w:t xml:space="preserve">those tendencies and the ways that they affected how we </w:t>
-      </w:r>
-      <w:r>
-        <w:t>communicated</w:t>
-      </w:r>
-      <w:r>
-        <w:t xml:space="preserve"> and how </w:t>
-      </w:r>
-      <w:r>
-        <w:t xml:space="preserve">we both engaged in and avoided conflict. </w:t>
-      </w:r>
-      <w:r>
-        <w:t>I learned a great deal about not only my own team, but about people in general, and I want to share some of those things with you.</w:t>
-      </w:r>
-    </w:p>
-    <w:p>
-      <w:r>
-        <w:t xml:space="preserve">However, I really want this talk to be more than just a random collection of things </w:t>
-      </w:r>
-      <w:r>
-        <w:t>that some dude at a conference says you should do.</w:t>
-      </w:r>
-    </w:p>
-    <w:p>
-      <w:r>
-        <w:t xml:space="preserve">As I went through that research process, I learned about some aspects of management and leadership science that I was totally unaware even existed. </w:t>
-      </w:r>
-      <w:r>
-        <w:t>And some of those things would have been really helpful if they’d been on my radar in advance.</w:t>
-      </w:r>
-    </w:p>
-    <w:p>
-      <w:pPr>
+    </w:p>
+    <w:p>
+      <w:r>
         <w:rPr>
           <w:b/>
           <w:bCs/>
         </w:rPr>
-      </w:pPr>
-      <w:r>
-        <w:t>So today, I want to focus on some “stuff you don’t know you don’t know”.</w:t>
-      </w:r>
-    </w:p>
-    <w:p>
-      <w:r>
-        <w:rPr>
-          <w:b/>
-          <w:bCs/>
-        </w:rPr>
-        <w:t>&lt;click: stuff you don’t know you don’t know&gt;</w:t>
-      </w:r>
-    </w:p>
-    <w:p>
-      <w:r>
-        <w:t xml:space="preserve">You all know </w:t>
+        <w:t>&lt;click: hire team players&gt;</w:t>
+      </w:r>
+    </w:p>
+    <w:p>
+      <w:r>
+        <w:t>I think that a good manager is a “force multiplier” for the team; he or she helps the team be more than the sum of its parts, and to be more productive as a group than the members would be working independently.</w:t>
+      </w:r>
+    </w:p>
+    <w:p>
+      <w:r>
+        <w:t xml:space="preserve">In order for that to happen, however, you have to have a team that is </w:t>
       </w:r>
       <w:r>
         <w:rPr>
           <w:i/>
           <w:iCs/>
         </w:rPr>
-        <w:t xml:space="preserve">some </w:t>
-      </w:r>
-      <w:r>
-        <w:t xml:space="preserve">stuff about management and leadership and people already. And there’s probably some stuff that you know you </w:t>
+        <w:t xml:space="preserve">capable </w:t>
+      </w:r>
+      <w:r>
+        <w:t>of working together. This can be harder than it seems.</w:t>
+      </w:r>
+    </w:p>
+    <w:p>
+      <w:r>
+        <w:t>One of the books that made the biggest impression on me was “The Ideal Team Player” by Patrick Lencioni. In it, he identifies 3 characteristics that are shared by the best teammates.</w:t>
+      </w:r>
+    </w:p>
+    <w:p>
+      <w:r>
+        <w:t>&lt;click: humble&gt;</w:t>
+      </w:r>
+    </w:p>
+    <w:p>
+      <w:r>
+        <w:t xml:space="preserve">First, team players are </w:t>
       </w:r>
       <w:r>
         <w:rPr>
           <w:i/>
           <w:iCs/>
         </w:rPr>
-        <w:t xml:space="preserve">don’t </w:t>
-      </w:r>
-      <w:r>
-        <w:t>know, but you could at least recognize when you’re in a situation where you’d need that knowledge, and how to go about getting it.</w:t>
-      </w:r>
-    </w:p>
-    <w:p>
-      <w:r>
-        <w:t>But if you’re like me, you don’t have deep experience with this stuff. I was promoted into management because I was a good individual contributor, and someone thought “hey, Seth is great at programming and working with computers, so obviously he’d be great at management and working with people too!” What could possibly go wrong?</w:t>
-      </w:r>
-    </w:p>
-    <w:p>
-      <w:r>
-        <w:lastRenderedPageBreak/>
-        <w:t xml:space="preserve">I wasn’t given any training, and none of my 20 years of technical experience really prepared me for what it meant to lead a team. And as a result, I </w:t>
-      </w:r>
-      <w:r>
-        <w:t>had some pretty big blind spots where I didn’t know that some concept even existed, let alone when I might want to apply it.</w:t>
-      </w:r>
-    </w:p>
-    <w:p>
-      <w:r>
-        <w:t>&lt;click: bring in 3 images&gt;</w:t>
-      </w:r>
-    </w:p>
-    <w:p>
-      <w:pPr>
-        <w:rPr>
-          <w:strike/>
-        </w:rPr>
-      </w:pPr>
-      <w:r>
-        <w:t xml:space="preserve">Some of the things I’m going to introduce are some ways to recruit and hire team players that are aligned with your core values, how to use DISC personality profiles to improve communication with your team, and how to use the Cynefin framework to empower your team to make their own decisions. </w:t>
-      </w:r>
-    </w:p>
-    <w:p>
-      <w:r>
-        <w:t>I’m not going to dive super deep into any of these topics</w:t>
-      </w:r>
-      <w:r>
-        <w:t xml:space="preserve">, I just want to </w:t>
-      </w:r>
-      <w:r>
-        <w:t>introduce them and move them into your “things you know you don’t know” bucket</w:t>
+        <w:t>humble</w:t>
       </w:r>
       <w:r>
         <w:t xml:space="preserve">. </w:t>
       </w:r>
-      <w:r>
-        <w:t>I want you to know enough to recognize opportunities to use them, so that you can seek out deeper knowledge when you need it.</w:t>
-      </w:r>
-    </w:p>
-    <w:p>
-      <w:r>
-        <w:t>If you’ve been in a leadership role for a long time, or if you’ve already applied these things on your own teams, then this talk probably isn’t a good use of your time and you won’t hurt my feelings if you “law of two feet” you want out of here.</w:t>
-      </w:r>
-    </w:p>
-    <w:p>
-      <w:r>
-        <w:rPr>
-          <w:b/>
-          <w:bCs/>
-        </w:rPr>
-        <w:t>&lt;click: recruit using core values&gt;</w:t>
-      </w:r>
-    </w:p>
-    <w:p>
-      <w:r>
-        <w:t>As a manager, one of your most important responsibilities is making sure that you have the right people in the right roles. But how do you attract the “right people”, and how do you identify them during the hiring process?</w:t>
-      </w:r>
-    </w:p>
-    <w:p>
-      <w:r>
-        <w:t>At Heuristics, our entire recruiting process is designed around our core values…</w:t>
-      </w:r>
-    </w:p>
-    <w:p>
-      <w:r>
-        <w:rPr>
-          <w:b/>
-          <w:bCs/>
-        </w:rPr>
-        <w:t>&lt;click: hire team players&gt;</w:t>
-      </w:r>
-    </w:p>
-    <w:p>
-      <w:r>
-        <w:t>I think that a good manager is a “force multiplier” for the team; he or she helps the team be more than the sum of its parts, and to be more productive as a group than the members would be working independently.</w:t>
-      </w:r>
-    </w:p>
-    <w:p>
-      <w:r>
-        <w:t xml:space="preserve">In order for that to happen, however, you have to have a team that is </w:t>
+    </w:p>
+    <w:p>
+      <w:r>
+        <w:t>&lt;click: hungry&gt;</w:t>
+      </w:r>
+    </w:p>
+    <w:p>
+      <w:r>
+        <w:t xml:space="preserve">Second, team players are </w:t>
       </w:r>
       <w:r>
         <w:rPr>
           <w:i/>
           <w:iCs/>
         </w:rPr>
-        <w:t xml:space="preserve">capable </w:t>
-      </w:r>
-      <w:r>
-        <w:t>of working together. This can be harder than it seems.</w:t>
-      </w:r>
-    </w:p>
-    <w:p>
-      <w:r>
-        <w:t>One of the books that made the biggest impression on me was “The Ideal Team Player” by Patrick Lencioni. In it, he identifies 3 characteristics that are shared by the best teammates.</w:t>
-      </w:r>
-    </w:p>
-    <w:p>
-      <w:r>
-        <w:t>&lt;click: humble&gt;</w:t>
-      </w:r>
-    </w:p>
-    <w:p>
-      <w:r>
-        <w:t xml:space="preserve">First, team players are </w:t>
+        <w:t>hungry</w:t>
+      </w:r>
+      <w:r>
+        <w:t>…</w:t>
+      </w:r>
+    </w:p>
+    <w:p>
+      <w:r>
+        <w:t>&lt;click: people smart&gt;</w:t>
+      </w:r>
+    </w:p>
+    <w:p>
+      <w:r>
+        <w:t xml:space="preserve">Lastly, team players are </w:t>
       </w:r>
       <w:r>
         <w:rPr>
           <w:i/>
           <w:iCs/>
         </w:rPr>
-        <w:t>humble</w:t>
-      </w:r>
-      <w:r>
-        <w:t xml:space="preserve">. </w:t>
-      </w:r>
-    </w:p>
-    <w:p>
-      <w:r>
-        <w:t>&lt;click: hungry&gt;</w:t>
-      </w:r>
-    </w:p>
-    <w:p>
-      <w:r>
-        <w:t xml:space="preserve">Second, team players are </w:t>
-      </w:r>
-      <w:r>
-        <w:rPr>
-          <w:i/>
-          <w:iCs/>
-        </w:rPr>
-        <w:t>hungry</w:t>
+        <w:t>people smart</w:t>
       </w:r>
       <w:r>
         <w:t>…</w:t>
@@ -621,26 +796,6 @@
     </w:p>
     <w:p>
       <w:r>
-        <w:t>&lt;click: people smart&gt;</w:t>
-      </w:r>
-    </w:p>
-    <w:p>
-      <w:r>
-        <w:t xml:space="preserve">Lastly, team players are </w:t>
-      </w:r>
-      <w:r>
-        <w:rPr>
-          <w:i/>
-          <w:iCs/>
-        </w:rPr>
-        <w:t>people smart</w:t>
-      </w:r>
-      <w:r>
-        <w:t>…</w:t>
-      </w:r>
-    </w:p>
-    <w:p>
-      <w:r>
         <w:t>&lt;click: The Pawn&gt;</w:t>
       </w:r>
     </w:p>
@@ -651,37 +806,37 @@
     </w:p>
     <w:p>
       <w:r>
+        <w:t>Someone that is only Humble can be considered a pawn…</w:t>
+      </w:r>
+    </w:p>
+    <w:p>
+      <w:r>
+        <w:t>&lt;click: The Bulldozer&gt;</w:t>
+      </w:r>
+    </w:p>
+    <w:p>
+      <w:r>
+        <w:t>If someone is only hungry, then…</w:t>
+      </w:r>
+    </w:p>
+    <w:p>
+      <w:r>
+        <w:t>&lt;click: The Charmer&gt;</w:t>
+      </w:r>
+    </w:p>
+    <w:p>
+      <w:r>
+        <w:t>Likewise, if someone is people smart but not humble or hungry, then…</w:t>
+      </w:r>
+    </w:p>
+    <w:p>
+      <w:r>
+        <w:t>&lt;click: Accidental Messmaker&gt;</w:t>
+      </w:r>
+    </w:p>
+    <w:p>
+      <w:r>
         <w:lastRenderedPageBreak/>
-        <w:t>Someone that is only Humble can be considered a pawn…</w:t>
-      </w:r>
-    </w:p>
-    <w:p>
-      <w:r>
-        <w:t>&lt;click: The Bulldozer&gt;</w:t>
-      </w:r>
-    </w:p>
-    <w:p>
-      <w:r>
-        <w:t>If someone is only hungry, then…</w:t>
-      </w:r>
-    </w:p>
-    <w:p>
-      <w:r>
-        <w:t>&lt;click: The Charmer&gt;</w:t>
-      </w:r>
-    </w:p>
-    <w:p>
-      <w:r>
-        <w:t>Likewise, if someone is people smart but not humble or hungry, then…</w:t>
-      </w:r>
-    </w:p>
-    <w:p>
-      <w:r>
-        <w:t>&lt;click: Accidental Messmaker&gt;</w:t>
-      </w:r>
-    </w:p>
-    <w:p>
-      <w:r>
         <w:t>What if we hire someone that has two of the characteristics, but not all three?</w:t>
       </w:r>
     </w:p>

</xml_diff>

<commit_message>
More updates on core values
</commit_message>
<xml_diff>
--- a/Narrative.docx
+++ b/Narrative.docx
@@ -100,17 +100,42 @@
         <w:t xml:space="preserve">My head grew a few sizes, </w:t>
       </w:r>
       <w:r>
-        <w:t>and instead of spending my day doing code reviews in Visual Studio I began spending my days doing TPS reports, time sheet approvals, 1-1s and other super awesome and exciting stuff.</w:t>
-      </w:r>
-    </w:p>
-    <w:p>
-      <w:r>
-        <w:t>&lt;click: Things were great for awhile&gt;</w:t>
-      </w:r>
-    </w:p>
-    <w:p>
-      <w:r>
-        <w:t xml:space="preserve">Things were great for awhile and the team seemed happy and productive. I encouraged them to be open and honest with me about problems they might have, no one said anything, and so I believed there not to </w:t>
+        <w:t xml:space="preserve">and </w:t>
+      </w:r>
+      <w:r>
+        <w:t xml:space="preserve">I traded </w:t>
+      </w:r>
+      <w:r>
+        <w:t xml:space="preserve">code reviews in Visual Studio </w:t>
+      </w:r>
+      <w:r>
+        <w:t>for TPS reports and time sheet approvals. Super exciting stuff.</w:t>
+      </w:r>
+    </w:p>
+    <w:p>
+      <w:r>
+        <w:t xml:space="preserve">&lt;click: Things were great for </w:t>
+      </w:r>
+      <w:proofErr w:type="spellStart"/>
+      <w:r>
+        <w:t>awhile</w:t>
+      </w:r>
+      <w:proofErr w:type="spellEnd"/>
+      <w:r>
+        <w:t>&gt;</w:t>
+      </w:r>
+    </w:p>
+    <w:p>
+      <w:r>
+        <w:t xml:space="preserve">Things were great for </w:t>
+      </w:r>
+      <w:proofErr w:type="spellStart"/>
+      <w:r>
+        <w:t>awhile</w:t>
+      </w:r>
+      <w:proofErr w:type="spellEnd"/>
+      <w:r>
+        <w:t xml:space="preserve"> and the team seemed happy and productive. I encouraged them to be open and honest with me about problems they might have, no one said anything, and so I believed there not to </w:t>
       </w:r>
       <w:r>
         <w:rPr>
@@ -277,7 +302,15 @@
     </w:p>
     <w:p>
       <w:r>
-        <w:t>&lt;click: hey team, haz job&gt;</w:t>
+        <w:t xml:space="preserve">&lt;click: hey team, </w:t>
+      </w:r>
+      <w:proofErr w:type="spellStart"/>
+      <w:r>
+        <w:t>haz</w:t>
+      </w:r>
+      <w:proofErr w:type="spellEnd"/>
+      <w:r>
+        <w:t xml:space="preserve"> job&gt;</w:t>
       </w:r>
     </w:p>
     <w:p>
@@ -355,12 +388,27 @@
         <w:t>tendencies to work hard</w:t>
       </w:r>
       <w:r>
-        <w:t xml:space="preserve"> and be successful. If you hire good people, they tend to do good work.</w:t>
-      </w:r>
-    </w:p>
-    <w:p>
-      <w:r>
-        <w:t xml:space="preserve">But a big part of our success is </w:t>
+        <w:t xml:space="preserve"> and be successful. </w:t>
+      </w:r>
+      <w:r>
+        <w:t>Evan a really bad manager can often find some success when given really good people to work with.</w:t>
+      </w:r>
+    </w:p>
+    <w:p>
+      <w:r>
+        <w:t xml:space="preserve">But </w:t>
+      </w:r>
+      <w:r>
+        <w:t xml:space="preserve">another part </w:t>
+      </w:r>
+      <w:r>
+        <w:t xml:space="preserve">of our success </w:t>
+      </w:r>
+      <w:r>
+        <w:t>comes</w:t>
+      </w:r>
+      <w:r>
+        <w:t xml:space="preserve"> </w:t>
       </w:r>
       <w:r>
         <w:rPr>
@@ -370,16 +418,19 @@
         <w:t xml:space="preserve">despite </w:t>
       </w:r>
       <w:r>
-        <w:t xml:space="preserve">our </w:t>
-      </w:r>
-      <w:r>
-        <w:t xml:space="preserve">other </w:t>
+        <w:t xml:space="preserve">our less desirable </w:t>
       </w:r>
       <w:r>
         <w:t>natural tendencies</w:t>
       </w:r>
       <w:r>
-        <w:t xml:space="preserve">. We’re imperfect human beings, we make mistakes, we sometimes act on emotion and not logic. </w:t>
+        <w:t>. We’re imperfect human beings, we make mistakes, we sometimes act on emotion and not logic</w:t>
+      </w:r>
+      <w:r>
+        <w:t>. Those things can really destabilize a team if not managed well</w:t>
+      </w:r>
+      <w:r>
+        <w:t xml:space="preserve">. </w:t>
       </w:r>
       <w:r>
         <w:t>W</w:t>
@@ -419,24 +470,146 @@
       <w:r>
         <w:t>that some dude at a conference says you should do.</w:t>
       </w:r>
-    </w:p>
-    <w:p>
-      <w:r>
-        <w:t xml:space="preserve">As I went through that research process, I learned about some aspects of management and leadership science that I was totally unaware even existed. </w:t>
-      </w:r>
-      <w:r>
-        <w:t>And some of those things would have been really helpful if they’d been on my radar in advance.</w:t>
-      </w:r>
-    </w:p>
-    <w:p>
-      <w:pPr>
+      <w:r>
+        <w:t xml:space="preserve"> </w:t>
+      </w:r>
+    </w:p>
+    <w:p>
+      <w:r>
+        <w:t xml:space="preserve">And as I went through the process of troubleshooting my own team, </w:t>
+      </w:r>
+      <w:r>
+        <w:t xml:space="preserve">I learned about some </w:t>
+      </w:r>
+      <w:r>
+        <w:t xml:space="preserve">tools and techniques </w:t>
+      </w:r>
+      <w:r>
+        <w:t xml:space="preserve">that I was totally unaware even existed. </w:t>
+      </w:r>
+      <w:r>
+        <w:t>And some of those things would have been really helpful if they’d been on my radar</w:t>
+      </w:r>
+      <w:r>
+        <w:t>, because they might have helped me head off that departure before it happened.</w:t>
+      </w:r>
+    </w:p>
+    <w:p>
+      <w:r>
         <w:rPr>
           <w:b/>
           <w:bCs/>
         </w:rPr>
-      </w:pPr>
-      <w:r>
-        <w:t>So today, I want to focus on some “stuff you don’t know you don’t know”.</w:t>
+        <w:t>&lt;click: stuff you don’t know you don’t know&gt;</w:t>
+      </w:r>
+    </w:p>
+    <w:p>
+      <w:r>
+        <w:t xml:space="preserve">My objective today is to introduce some </w:t>
+      </w:r>
+      <w:r>
+        <w:t>“stuff you don’t know you don’t know”.</w:t>
+      </w:r>
+    </w:p>
+    <w:p>
+      <w:r>
+        <w:t xml:space="preserve">You all know </w:t>
+      </w:r>
+      <w:r>
+        <w:rPr>
+          <w:i/>
+          <w:iCs/>
+        </w:rPr>
+        <w:t xml:space="preserve">some </w:t>
+      </w:r>
+      <w:r>
+        <w:t xml:space="preserve">stuff about management and leadership and people already. And there’s probably some stuff that you know you </w:t>
+      </w:r>
+      <w:r>
+        <w:rPr>
+          <w:i/>
+          <w:iCs/>
+        </w:rPr>
+        <w:t xml:space="preserve">don’t </w:t>
+      </w:r>
+      <w:r>
+        <w:t>know, but you could at least recognize when you’re in a situation where you’d need that knowledge, and how to go about getting it.</w:t>
+      </w:r>
+      <w:r>
+        <w:t xml:space="preserve"> For those things, you at least know enough terms to rely on your Google-fu to make progress.</w:t>
+      </w:r>
+    </w:p>
+    <w:p>
+      <w:r>
+        <w:lastRenderedPageBreak/>
+        <w:t xml:space="preserve">But if </w:t>
+      </w:r>
+      <w:r>
+        <w:t xml:space="preserve">you were promoted into management like I was, there’s probably a ton of stuff that is completely foreign to you. </w:t>
+      </w:r>
+      <w:r>
+        <w:t>I was promoted into management because I was a good individual contributor, and someone thought “hey, Seth is great at programming and working with computers, so obviously he’d be great at management and working with people too!” What could possibly go wrong?</w:t>
+      </w:r>
+    </w:p>
+    <w:p>
+      <w:r>
+        <w:t xml:space="preserve">I wasn’t given any training, and none of my 20 years of technical experience really prepared me for what it meant to lead a team. And as a result, I </w:t>
+      </w:r>
+      <w:r>
+        <w:t xml:space="preserve">had some pretty big blind spots </w:t>
+      </w:r>
+      <w:r>
+        <w:t>when it came to building and motivating a team without driving away the top performers.</w:t>
+      </w:r>
+    </w:p>
+    <w:p>
+      <w:r>
+        <w:t>&lt;click: bring in 3 images&gt;</w:t>
+      </w:r>
+    </w:p>
+    <w:p>
+      <w:pPr>
+        <w:rPr>
+          <w:strike/>
+        </w:rPr>
+      </w:pPr>
+      <w:r>
+        <w:t xml:space="preserve">Some of the things I’m going to introduce are some ways to recruit and hire team players that are aligned with your core values, how to use DISC personality profiles to improve communication with your team, and how to use the </w:t>
+      </w:r>
+      <w:proofErr w:type="spellStart"/>
+      <w:r>
+        <w:t>Cynefin</w:t>
+      </w:r>
+      <w:proofErr w:type="spellEnd"/>
+      <w:r>
+        <w:t xml:space="preserve"> framework to empower your team to make their own decisions. </w:t>
+      </w:r>
+    </w:p>
+    <w:p>
+      <w:r>
+        <w:t>&lt;click: cross out “don’t&gt;</w:t>
+      </w:r>
+    </w:p>
+    <w:p>
+      <w:r>
+        <w:t>I’m not going to dive super deep into any of these topics</w:t>
+      </w:r>
+      <w:r>
+        <w:t xml:space="preserve">, I just want to </w:t>
+      </w:r>
+      <w:r>
+        <w:t>introduce them and move them into your “things you know you don’t know” bucket</w:t>
+      </w:r>
+      <w:r>
+        <w:t xml:space="preserve">. </w:t>
+      </w:r>
+      <w:r>
+        <w:t>I want you to know enough to recognize opportunities to use them, so that you can seek out deeper knowledge when you need it.</w:t>
+      </w:r>
+    </w:p>
+    <w:p>
+      <w:r>
+        <w:t>If you’ve been in a leadership role for a long time, or if you’ve already applied these things on your own teams, then this talk probably isn’t a good use of your time and you won’t hurt my feelings if you “law of two feet” you want out of here.</w:t>
       </w:r>
     </w:p>
     <w:p>
@@ -445,83 +618,45 @@
           <w:b/>
           <w:bCs/>
         </w:rPr>
-        <w:t>&lt;click: stuff you don’t know you don’t know&gt;</w:t>
-      </w:r>
-    </w:p>
-    <w:p>
-      <w:r>
-        <w:t xml:space="preserve">You all know </w:t>
-      </w:r>
-      <w:r>
-        <w:rPr>
-          <w:i/>
-          <w:iCs/>
-        </w:rPr>
-        <w:t xml:space="preserve">some </w:t>
-      </w:r>
-      <w:r>
-        <w:t xml:space="preserve">stuff about management and leadership and people already. And there’s probably some stuff that you know you </w:t>
-      </w:r>
-      <w:r>
-        <w:rPr>
-          <w:i/>
-          <w:iCs/>
-        </w:rPr>
-        <w:t xml:space="preserve">don’t </w:t>
-      </w:r>
-      <w:r>
-        <w:t>know, but you could at least recognize when you’re in a situation where you’d need that knowledge, and how to go about getting it.</w:t>
-      </w:r>
-    </w:p>
-    <w:p>
-      <w:r>
-        <w:t>But if you’re like me, you don’t have deep experience with this stuff. I was promoted into management because I was a good individual contributor, and someone thought “hey, Seth is great at programming and working with computers, so obviously he’d be great at management and working with people too!” What could possibly go wrong?</w:t>
-      </w:r>
-    </w:p>
-    <w:p>
-      <w:r>
-        <w:lastRenderedPageBreak/>
-        <w:t xml:space="preserve">I wasn’t given any training, and none of my 20 years of technical experience really prepared me for what it meant to lead a team. And as a result, I </w:t>
-      </w:r>
-      <w:r>
-        <w:t>had some pretty big blind spots where I didn’t know that some concept even existed, let alone when I might want to apply it.</w:t>
-      </w:r>
-    </w:p>
-    <w:p>
-      <w:r>
-        <w:t>&lt;click: bring in 3 images&gt;</w:t>
-      </w:r>
-    </w:p>
-    <w:p>
-      <w:pPr>
-        <w:rPr>
-          <w:strike/>
-        </w:rPr>
-      </w:pPr>
-      <w:r>
-        <w:t xml:space="preserve">Some of the things I’m going to introduce are some ways to recruit and hire team players that are aligned with your core values, how to use DISC personality profiles to improve communication with your team, and how to use the Cynefin framework to empower your team to make their own decisions. </w:t>
-      </w:r>
-    </w:p>
-    <w:p>
-      <w:r>
-        <w:t>I’m not going to dive super deep into any of these topics</w:t>
-      </w:r>
-      <w:r>
-        <w:t xml:space="preserve">, I just want to </w:t>
-      </w:r>
-      <w:r>
-        <w:t>introduce them and move them into your “things you know you don’t know” bucket</w:t>
-      </w:r>
-      <w:r>
-        <w:t xml:space="preserve">. </w:t>
-      </w:r>
-      <w:r>
-        <w:t>I want you to know enough to recognize opportunities to use them, so that you can seek out deeper knowledge when you need it.</w:t>
-      </w:r>
-    </w:p>
-    <w:p>
-      <w:r>
-        <w:t>If you’ve been in a leadership role for a long time, or if you’ve already applied these things on your own teams, then this talk probably isn’t a good use of your time and you won’t hurt my feelings if you “law of two feet” you want out of here.</w:t>
+        <w:t>&lt;click: Now Hiring&gt;</w:t>
+      </w:r>
+    </w:p>
+    <w:p>
+      <w:r>
+        <w:t>Let’s start by talking about hiring.</w:t>
+      </w:r>
+    </w:p>
+    <w:p>
+      <w:r>
+        <w:t xml:space="preserve">As a manager, </w:t>
+      </w:r>
+      <w:r>
+        <w:t xml:space="preserve">your job is to </w:t>
+      </w:r>
+      <w:r>
+        <w:t>organize and direct your team’s collective output towards meeting the organization’s goals. In a nutshell, that’s it.</w:t>
+      </w:r>
+      <w:r>
+        <w:t xml:space="preserve"> Individual contributors do stuff, and managers make sure they’re doing the right stuff, and help them do that stuff better.</w:t>
+      </w:r>
+    </w:p>
+    <w:p>
+      <w:r>
+        <w:t xml:space="preserve">There’s a saying, “garbage in, garbage out”. </w:t>
+      </w:r>
+      <w:r>
+        <w:t>The overall quality of your team’s output is heavily influence</w:t>
+      </w:r>
+      <w:r>
+        <w:t>d</w:t>
+      </w:r>
+      <w:r>
+        <w:t xml:space="preserve"> by the quality of the people that comprise the team, so one of the most impactful things that you can do is to make sure that the organization hires and retains the right people.</w:t>
+      </w:r>
+    </w:p>
+    <w:p>
+      <w:r>
+        <w:t xml:space="preserve">At Heuristics, we’ve been really successful on this front. </w:t>
       </w:r>
     </w:p>
     <w:p>
@@ -530,33 +665,110 @@
           <w:b/>
           <w:bCs/>
         </w:rPr>
-        <w:t>&lt;click: Now Hiring&gt;</w:t>
-      </w:r>
-    </w:p>
-    <w:p>
-      <w:r>
-        <w:t>Let’s start by talking about hiring.</w:t>
-      </w:r>
-    </w:p>
-    <w:p>
-      <w:r>
-        <w:t xml:space="preserve">As a manager, </w:t>
-      </w:r>
-      <w:r>
-        <w:t xml:space="preserve">your job is to </w:t>
-      </w:r>
-      <w:r>
-        <w:t>organize and direct your team’s collective output towards meeting the organization’s goals. In a nutshell, that’s it.</w:t>
-      </w:r>
-    </w:p>
-    <w:p>
-      <w:r>
-        <w:t>The overall quality of your team’s collective output is heavily influence by the quality of the people that comprise the team, so one of the most impactful things that you can do is to make sure that the organization hires and retains the right people.</w:t>
-      </w:r>
-    </w:p>
-    <w:p>
-      <w:r>
-        <w:t xml:space="preserve">At Heuristics, we’ve been really successful on this front. </w:t>
+        <w:t>&lt;click: stable teams&gt;</w:t>
+      </w:r>
+    </w:p>
+    <w:p>
+      <w:r>
+        <w:t xml:space="preserve">Out of our entire 20-person company, we have 7 people that have been with the organization more than 10 years. </w:t>
+      </w:r>
+    </w:p>
+    <w:p>
+      <w:r>
+        <w:t>Of those 20 people, 9 are on my team, and we have an average tenure of 6.5 years with the organization.</w:t>
+      </w:r>
+    </w:p>
+    <w:p>
+      <w:r>
+        <w:t xml:space="preserve">And </w:t>
+      </w:r>
+      <w:r>
+        <w:t xml:space="preserve">over 20 years, </w:t>
+      </w:r>
+      <w:r>
+        <w:t xml:space="preserve">there have been </w:t>
+      </w:r>
+      <w:r>
+        <w:t>5</w:t>
+      </w:r>
+      <w:r>
+        <w:t xml:space="preserve"> people that have left </w:t>
+      </w:r>
+      <w:r>
+        <w:t xml:space="preserve">the company </w:t>
+      </w:r>
+      <w:r>
+        <w:t>for one reason or another, and then returned to us at a later point in their career.</w:t>
+      </w:r>
+    </w:p>
+    <w:p>
+      <w:pPr>
+        <w:rPr>
+          <w:iCs/>
+        </w:rPr>
+      </w:pPr>
+      <w:r>
+        <w:lastRenderedPageBreak/>
+        <w:t xml:space="preserve">We attribute the longevity of people’s careers with us to </w:t>
+      </w:r>
+      <w:r>
+        <w:t xml:space="preserve">how well we’ve integrated our core values into the recruiting process. </w:t>
+      </w:r>
+      <w:r>
+        <w:t xml:space="preserve">We care a lot about our core values, and the people that do well here are the ones that share those values with us. When someone leaves us within the first year or two, we can usually identify some aspect where that person </w:t>
+      </w:r>
+      <w:r>
+        <w:rPr>
+          <w:i/>
+          <w:iCs/>
+        </w:rPr>
+        <w:t xml:space="preserve">didn’t </w:t>
+      </w:r>
+      <w:r>
+        <w:t xml:space="preserve">share our values, or even worse held </w:t>
+      </w:r>
+      <w:r>
+        <w:rPr>
+          <w:i/>
+        </w:rPr>
+        <w:t xml:space="preserve">competing </w:t>
+      </w:r>
+      <w:r>
+        <w:rPr>
+          <w:iCs/>
+        </w:rPr>
+        <w:t>values instead.</w:t>
+      </w:r>
+    </w:p>
+    <w:p>
+      <w:r>
+        <w:rPr>
+          <w:iCs/>
+        </w:rPr>
+        <w:t>But when someone is well-aligned to those values, they tend to work out. They feel more at home, their knee</w:t>
+      </w:r>
+      <w:r>
+        <w:t xml:space="preserve"> </w:t>
+      </w:r>
+      <w:r>
+        <w:t xml:space="preserve">-jerk reactions and decisions </w:t>
+      </w:r>
+      <w:r>
+        <w:t xml:space="preserve">are more likely to be judged as “correct”, </w:t>
+      </w:r>
+      <w:r>
+        <w:t xml:space="preserve">and the easier it </w:t>
+      </w:r>
+      <w:r>
+        <w:t xml:space="preserve">is for us to </w:t>
+      </w:r>
+      <w:r>
+        <w:t>manage them.</w:t>
+      </w:r>
+    </w:p>
+    <w:p>
+      <w:r>
+        <w:t>Over time we’ve built up a 4-step process for hiring the right people.</w:t>
       </w:r>
     </w:p>
     <w:p>
@@ -565,138 +777,430 @@
           <w:b/>
           <w:bCs/>
         </w:rPr>
-        <w:t>&lt;click: stable teams&gt;</w:t>
-      </w:r>
-    </w:p>
-    <w:p>
-      <w:r>
-        <w:t xml:space="preserve">Out of our entire 20-person company, we have 7 people that have been with the organization more than 10 years. </w:t>
-      </w:r>
-    </w:p>
-    <w:p>
-      <w:r>
-        <w:t>Of those 20 people, 9 are on my team, and we have an average tenure of 6.5 years with the organization.</w:t>
-      </w:r>
-    </w:p>
-    <w:p>
-      <w:r>
-        <w:t>And there have been 4 people across the company that have left for one reason or another, and then returned to us at a later point in their career.</w:t>
-      </w:r>
-    </w:p>
-    <w:p>
-      <w:r>
-        <w:t xml:space="preserve">We attribute the longevity of people’s careers with us to </w:t>
-      </w:r>
-      <w:r>
-        <w:t>how well we’ve integrated our core values into the recruiting process. The more aligned with your team values a person is, the more at home they’re going to feel, the more likely that their knee-jerk reactions and decisions will be the “right ones” for your organization, and the easier it will be for you to manage them.</w:t>
-      </w:r>
-    </w:p>
-    <w:p>
-      <w:r>
-        <w:t xml:space="preserve">So obviously, it’s really important to hire people that share your values. We have a 4-step process for doing that. </w:t>
-      </w:r>
-    </w:p>
-    <w:p>
+        <w:t xml:space="preserve">&lt;click: </w:t>
+      </w:r>
       <w:r>
         <w:rPr>
           <w:b/>
           <w:bCs/>
         </w:rPr>
-        <w:t xml:space="preserve">&lt;click: </w:t>
+        <w:t>build teams, 01 selected</w:t>
       </w:r>
       <w:r>
         <w:rPr>
           <w:b/>
           <w:bCs/>
         </w:rPr>
-        <w:t>build teams, 01 selected</w:t>
-      </w:r>
+        <w:t>&gt;</w:t>
+      </w:r>
+    </w:p>
+    <w:p>
+      <w:r>
+        <w:t>The first step is to identify your core values.</w:t>
+      </w:r>
+    </w:p>
+    <w:p>
+      <w:r>
+        <w:t xml:space="preserve">I realize that as far as advice goes, this isn’t super profound. I mean, it </w:t>
+      </w:r>
+      <w:r>
+        <w:t xml:space="preserve">kind of </w:t>
+      </w:r>
+      <w:r>
+        <w:t>seems stupid obvious. B</w:t>
+      </w:r>
+      <w:r>
+        <w:t xml:space="preserve">ut </w:t>
+      </w:r>
+      <w:r>
+        <w:t xml:space="preserve">I think </w:t>
+      </w:r>
+      <w:r>
+        <w:t xml:space="preserve">it’s worth </w:t>
+      </w:r>
+      <w:r>
+        <w:t xml:space="preserve">starting with the basics </w:t>
+      </w:r>
+      <w:r>
+        <w:t xml:space="preserve">because so many teams </w:t>
+      </w:r>
+      <w:r>
+        <w:rPr>
+          <w:i/>
+          <w:iCs/>
+        </w:rPr>
+        <w:t xml:space="preserve">think </w:t>
+      </w:r>
+      <w:r>
+        <w:t>they’ve done this, but haven’t.</w:t>
+      </w:r>
+      <w:r>
+        <w:t xml:space="preserve"> </w:t>
+      </w:r>
+    </w:p>
+    <w:p>
+      <w:r>
+        <w:t xml:space="preserve">Quick question: how many of you have seen a memo or a </w:t>
+      </w:r>
+      <w:proofErr w:type="spellStart"/>
+      <w:r>
+        <w:t>powerpoint</w:t>
+      </w:r>
+      <w:proofErr w:type="spellEnd"/>
+      <w:r>
+        <w:t xml:space="preserve"> on “core values” at some point at your job? How many of you are </w:t>
+      </w:r>
+      <w:r>
+        <w:t>re-</w:t>
+      </w:r>
+      <w:r>
+        <w:t xml:space="preserve">exposed to those values on at least a quarterly basis? Anyone have a team habit of actually </w:t>
+      </w:r>
+      <w:r>
+        <w:rPr>
+          <w:i/>
+          <w:iCs/>
+        </w:rPr>
+        <w:t xml:space="preserve">referencing </w:t>
+      </w:r>
+      <w:r>
+        <w:rPr>
+          <w:i/>
+          <w:iCs/>
+        </w:rPr>
+        <w:t>those</w:t>
+      </w:r>
+      <w:r>
+        <w:rPr>
+          <w:i/>
+          <w:iCs/>
+        </w:rPr>
+        <w:t xml:space="preserve"> values</w:t>
+      </w:r>
+      <w:r>
+        <w:rPr>
+          <w:i/>
+          <w:iCs/>
+        </w:rPr>
+        <w:t xml:space="preserve"> </w:t>
+      </w:r>
+      <w:r>
+        <w:t>during team discussions or decision making?</w:t>
+      </w:r>
+    </w:p>
+    <w:p>
       <w:r>
         <w:rPr>
           <w:b/>
           <w:bCs/>
         </w:rPr>
-        <w:t>&gt;</w:t>
-      </w:r>
-    </w:p>
-    <w:p>
-      <w:r>
-        <w:lastRenderedPageBreak/>
-        <w:t>The first step is to identify your core values.</w:t>
-      </w:r>
-    </w:p>
-    <w:p>
-      <w:r>
-        <w:t xml:space="preserve">I realize that this isn’t terribly profound advice yet, and I promise it’s going to get better, but it’s worth focusing on the basics for a moment because so many teams </w:t>
-      </w:r>
-      <w:r>
-        <w:rPr>
-          <w:i/>
-          <w:iCs/>
-        </w:rPr>
-        <w:t xml:space="preserve">think </w:t>
-      </w:r>
-      <w:r>
-        <w:t>they’ve done this, but haven’t.</w:t>
-      </w:r>
-      <w:r>
-        <w:t xml:space="preserve"> </w:t>
-      </w:r>
-    </w:p>
-    <w:p>
-      <w:r>
-        <w:t xml:space="preserve">Quick question: how many of you have seen a memo or a powerpoint on “core values” at some point at your job? How many of you are exposed to those values on at least a quarterly basis? Anyone have a team habit of actually </w:t>
-      </w:r>
-      <w:r>
-        <w:rPr>
-          <w:i/>
-          <w:iCs/>
-        </w:rPr>
-        <w:t>referencing the values</w:t>
-      </w:r>
-      <w:r>
-        <w:rPr>
-          <w:i/>
-          <w:iCs/>
-        </w:rPr>
-        <w:t xml:space="preserve"> </w:t>
-      </w:r>
-      <w:r>
-        <w:t>during team discussions or decision making?</w:t>
-      </w:r>
-    </w:p>
-    <w:p>
+        <w:t>&lt;click</w:t>
+      </w:r>
       <w:r>
         <w:rPr>
           <w:b/>
           <w:bCs/>
         </w:rPr>
-        <w:t>&lt;click</w:t>
+        <w:t>: identify core values</w:t>
       </w:r>
       <w:r>
         <w:rPr>
           <w:b/>
           <w:bCs/>
         </w:rPr>
-        <w:t>: identify core values</w:t>
-      </w:r>
-      <w:r>
+        <w:t>&gt;</w:t>
+      </w:r>
+    </w:p>
+    <w:p>
+      <w:r>
+        <w:t xml:space="preserve">At Heuristics, we have a set of corporate values that the whole company </w:t>
+      </w:r>
+      <w:r>
+        <w:t xml:space="preserve">shares. We came up with this list many years ago at </w:t>
+      </w:r>
+      <w:r>
+        <w:t>an all-hands company meeting, I think there were maybe 15 of us at that time</w:t>
+      </w:r>
+      <w:r>
+        <w:t>. We went through an exercise where everyone went around the room and talked about what we saw as our greatest strengths and successes. I think we had one of those paper flip-charts that we wrote on, but you can also do things with post-it notes.</w:t>
+      </w:r>
+    </w:p>
+    <w:p>
+      <w:r>
+        <w:t>As we talked, we started to group similar concepts together, and our 4 main values sort of crystalized on their own. They are:</w:t>
+      </w:r>
+    </w:p>
+    <w:p>
+      <w:pPr>
+        <w:pStyle w:val="ListParagraph"/>
+        <w:numPr>
+          <w:ilvl w:val="0"/>
+          <w:numId w:val="1"/>
+        </w:numPr>
+      </w:pPr>
+      <w:r>
+        <w:t>Pioneering (</w:t>
+      </w:r>
+      <w:r>
+        <w:rPr>
+          <w:i/>
+          <w:iCs/>
+        </w:rPr>
+        <w:t>innovate / seek out new solutions</w:t>
+      </w:r>
+      <w:r>
+        <w:t>)</w:t>
+      </w:r>
+    </w:p>
+    <w:p>
+      <w:pPr>
+        <w:pStyle w:val="ListParagraph"/>
+        <w:numPr>
+          <w:ilvl w:val="0"/>
+          <w:numId w:val="1"/>
+        </w:numPr>
+      </w:pPr>
+      <w:r>
+        <w:t>Act Intentionally (</w:t>
+      </w:r>
+      <w:r>
+        <w:rPr>
+          <w:i/>
+          <w:iCs/>
+        </w:rPr>
+        <w:t>have a reason for everything you do</w:t>
+      </w:r>
+      <w:r>
+        <w:t>)</w:t>
+      </w:r>
+    </w:p>
+    <w:p>
+      <w:pPr>
+        <w:pStyle w:val="ListParagraph"/>
+        <w:numPr>
+          <w:ilvl w:val="0"/>
+          <w:numId w:val="1"/>
+        </w:numPr>
+      </w:pPr>
+      <w:r>
+        <w:t>Achieve Excellence With Others (</w:t>
+      </w:r>
+      <w:r>
+        <w:rPr>
+          <w:i/>
+          <w:iCs/>
+        </w:rPr>
+        <w:t>collaboration FTW</w:t>
+      </w:r>
+      <w:r>
+        <w:t>)</w:t>
+      </w:r>
+    </w:p>
+    <w:p>
+      <w:pPr>
+        <w:pStyle w:val="ListParagraph"/>
+        <w:numPr>
+          <w:ilvl w:val="0"/>
+          <w:numId w:val="1"/>
+        </w:numPr>
+      </w:pPr>
+      <w:r>
+        <w:t>Show That You Care (</w:t>
+      </w:r>
+      <w:r>
+        <w:rPr>
+          <w:i/>
+          <w:iCs/>
+        </w:rPr>
+        <w:t>treat people as people</w:t>
+      </w:r>
+      <w:r>
+        <w:t>)</w:t>
+      </w:r>
+    </w:p>
+    <w:p>
+      <w:r>
+        <w:t xml:space="preserve">I don’t want to focus too much on the values themselves, because that’s not really the point I’m trying to make. The point is that we have them, and </w:t>
+      </w:r>
+      <w:r>
+        <w:t>that they aren’t something that some lofty CEO dreamt up on an African vision quest and then turned into motivational posters. These values came from the people already doing the work.</w:t>
+      </w:r>
+    </w:p>
+    <w:p>
+      <w:pPr>
         <w:rPr>
           <w:b/>
           <w:bCs/>
         </w:rPr>
+      </w:pPr>
+      <w:r>
+        <w:rPr>
+          <w:b/>
+          <w:bCs/>
+        </w:rPr>
+        <w:t>&lt;click: umm… I’m new at this&gt;</w:t>
+      </w:r>
+    </w:p>
+    <w:p>
+      <w:r>
+        <w:t xml:space="preserve">My experience at Heuristics probably isn’t typical. Not everyone gets to help establish those </w:t>
+      </w:r>
+      <w:proofErr w:type="spellStart"/>
+      <w:r>
+        <w:t>company wide</w:t>
+      </w:r>
+      <w:proofErr w:type="spellEnd"/>
+      <w:r>
+        <w:t xml:space="preserve"> values; if you work for an established company, especially a larger one, those corporate values probably already exist, so you’re off the hook for needing to create them.</w:t>
+      </w:r>
+    </w:p>
+    <w:p>
+      <w:r>
+        <w:lastRenderedPageBreak/>
+        <w:t xml:space="preserve">However, you </w:t>
+      </w:r>
+      <w:r>
+        <w:rPr>
+          <w:i/>
+          <w:iCs/>
+        </w:rPr>
+        <w:t xml:space="preserve">can </w:t>
+      </w:r>
+      <w:r>
+        <w:t xml:space="preserve">establish a set of </w:t>
+      </w:r>
+      <w:r>
+        <w:rPr>
+          <w:i/>
+          <w:iCs/>
+        </w:rPr>
+        <w:t xml:space="preserve">team-level </w:t>
+      </w:r>
+      <w:r>
+        <w:t>values as the foundation upon which you’re going to build your exceptional group of people.</w:t>
+      </w:r>
+    </w:p>
+    <w:p>
+      <w:r>
+        <w:t>&lt;click: &lt;new slide, team values&gt;&gt;</w:t>
+      </w:r>
+    </w:p>
+    <w:p>
+      <w:r>
+        <w:t>After those corporate values were in place, we held a similar exercise for just the development team and we came up with a second list of technical values or principles that we share:</w:t>
+      </w:r>
+    </w:p>
+    <w:p>
+      <w:pPr>
+        <w:pStyle w:val="ListParagraph"/>
+        <w:numPr>
+          <w:ilvl w:val="0"/>
+          <w:numId w:val="3"/>
+        </w:numPr>
+      </w:pPr>
+      <w:r>
+        <w:t>Go Slow to Go Fast (</w:t>
+      </w:r>
+      <w:r>
+        <w:rPr>
+          <w:i/>
+          <w:iCs/>
+        </w:rPr>
+        <w:t>avoid technical debt and cutting corners; stable velocity over time</w:t>
+      </w:r>
+      <w:r>
+        <w:t>)</w:t>
+      </w:r>
+    </w:p>
+    <w:p>
+      <w:pPr>
+        <w:pStyle w:val="ListParagraph"/>
+        <w:numPr>
+          <w:ilvl w:val="0"/>
+          <w:numId w:val="3"/>
+        </w:numPr>
+      </w:pPr>
+      <w:r>
+        <w:t>Always Build Components  (</w:t>
+      </w:r>
+      <w:r>
+        <w:rPr>
+          <w:i/>
+          <w:iCs/>
+        </w:rPr>
+        <w:t>invest in reusable pieces of code</w:t>
+      </w:r>
+      <w:r>
+        <w:t>)</w:t>
+      </w:r>
+    </w:p>
+    <w:p>
+      <w:pPr>
+        <w:pStyle w:val="ListParagraph"/>
+        <w:numPr>
+          <w:ilvl w:val="0"/>
+          <w:numId w:val="3"/>
+        </w:numPr>
+      </w:pPr>
+      <w:r>
+        <w:t xml:space="preserve">Automate All </w:t>
+      </w:r>
+      <w:r>
+        <w:t>t</w:t>
+      </w:r>
+      <w:r>
+        <w:t>he Things</w:t>
+      </w:r>
+    </w:p>
+    <w:p>
+      <w:pPr>
+        <w:pStyle w:val="ListParagraph"/>
+        <w:numPr>
+          <w:ilvl w:val="0"/>
+          <w:numId w:val="3"/>
+        </w:numPr>
+      </w:pPr>
+      <w:r>
+        <w:t>Innovate Intentionally</w:t>
+      </w:r>
+    </w:p>
+    <w:p>
+      <w:r>
+        <w:t>In our case, because we had such a good set of corporate values already in place, our technical values focus more on the work product itself, rather than how we (as people) do the work. If you don’t already have a strong set of core values to start with, then make sure you’re thinking as much about interpersonal relationships and interactions as you are about code-level stuff.</w:t>
+      </w:r>
+    </w:p>
+    <w:p>
+      <w:r>
+        <w:rPr>
+          <w:b/>
+          <w:bCs/>
+        </w:rPr>
+        <w:t>&lt;click: back to list, #2 highlighted</w:t>
+      </w:r>
+      <w:r>
+        <w:rPr>
+          <w:b/>
+          <w:bCs/>
+        </w:rPr>
         <w:t>&gt;</w:t>
       </w:r>
     </w:p>
     <w:p>
       <w:r>
-        <w:t>At Heuristics, we have a set of corporate values that the whole company aspires towards, and the technical team has its own set of technical principles that govern how we develop software.</w:t>
-      </w:r>
-    </w:p>
-    <w:p>
-      <w:r>
-        <w:t>&lt;TODO: examples&gt;</w:t>
-      </w:r>
+        <w:t xml:space="preserve">If all you do is make up a fancy sounding list of values, throw it in a memo, and then go back to business as usual, then you’re really not doing anything “exceptional”. In order to leverage those values into some sort of improved outcome, you need to </w:t>
+      </w:r>
+      <w:r>
+        <w:rPr>
+          <w:i/>
+          <w:iCs/>
+        </w:rPr>
+        <w:t xml:space="preserve">exhibit </w:t>
+      </w:r>
+      <w:r>
+        <w:t>those values at all times.</w:t>
+      </w:r>
+    </w:p>
+    <w:p>
       <w:bookmarkStart w:id="0" w:name="_GoBack"/>
       <w:bookmarkEnd w:id="0"/>
     </w:p>
@@ -806,6 +1310,7 @@
     </w:p>
     <w:p>
       <w:r>
+        <w:lastRenderedPageBreak/>
         <w:t>Someone that is only Humble can be considered a pawn…</w:t>
       </w:r>
     </w:p>
@@ -831,18 +1336,33 @@
     </w:p>
     <w:p>
       <w:r>
-        <w:t>&lt;click: Accidental Messmaker&gt;</w:t>
-      </w:r>
-    </w:p>
-    <w:p>
-      <w:r>
-        <w:lastRenderedPageBreak/>
+        <w:t xml:space="preserve">&lt;click: Accidental </w:t>
+      </w:r>
+      <w:proofErr w:type="spellStart"/>
+      <w:r>
+        <w:t>Messmaker</w:t>
+      </w:r>
+      <w:proofErr w:type="spellEnd"/>
+      <w:r>
+        <w:t>&gt;</w:t>
+      </w:r>
+    </w:p>
+    <w:p>
+      <w:r>
         <w:t>What if we hire someone that has two of the characteristics, but not all three?</w:t>
       </w:r>
     </w:p>
     <w:p>
       <w:r>
-        <w:t>Someone who is humble and hungry, but not people smart, is an accidental messmaker…</w:t>
+        <w:t xml:space="preserve">Someone who is humble and hungry, but not people smart, is an accidental </w:t>
+      </w:r>
+      <w:proofErr w:type="spellStart"/>
+      <w:r>
+        <w:t>messmaker</w:t>
+      </w:r>
+      <w:proofErr w:type="spellEnd"/>
+      <w:r>
+        <w:t>…</w:t>
       </w:r>
     </w:p>
     <w:p>
@@ -946,6 +1466,311 @@
     </w:sectPr>
   </w:body>
 </w:document>
+</file>
+
+<file path=word/numbering.xml><?xml version="1.0" encoding="utf-8"?>
+<w:numbering xmlns:wpc="http://schemas.microsoft.com/office/word/2010/wordprocessingCanvas" xmlns:cx="http://schemas.microsoft.com/office/drawing/2014/chartex" xmlns:cx1="http://schemas.microsoft.com/office/drawing/2015/9/8/chartex" xmlns:cx2="http://schemas.microsoft.com/office/drawing/2015/10/21/chartex" xmlns:cx3="http://schemas.microsoft.com/office/drawing/2016/5/9/chartex" xmlns:cx4="http://schemas.microsoft.com/office/drawing/2016/5/10/chartex" xmlns:cx5="http://schemas.microsoft.com/office/drawing/2016/5/11/chartex" xmlns:cx6="http://schemas.microsoft.com/office/drawing/2016/5/12/chartex" xmlns:cx7="http://schemas.microsoft.com/office/drawing/2016/5/13/chartex" xmlns:cx8="http://schemas.microsoft.com/office/drawing/2016/5/14/chartex" xmlns:mc="http://schemas.openxmlformats.org/markup-compatibility/2006" xmlns:aink="http://schemas.microsoft.com/office/drawing/2016/ink" xmlns:am3d="http://schemas.microsoft.com/office/drawing/2017/model3d" xmlns:o="urn:schemas-microsoft-com:office:office" xmlns:r="http://schemas.openxmlformats.org/officeDocument/2006/relationships" xmlns:m="http://schemas.openxmlformats.org/officeDocument/2006/math" xmlns:v="urn:schemas-microsoft-com:vml" xmlns:wp14="http://schemas.microsoft.com/office/word/2010/wordprocessingDrawing" xmlns:wp="http://schemas.openxmlformats.org/drawingml/2006/wordprocessingDrawing" xmlns:w10="urn:schemas-microsoft-com:office:word" xmlns:w="http://schemas.openxmlformats.org/wordprocessingml/2006/main" xmlns:w14="http://schemas.microsoft.com/office/word/2010/wordml" xmlns:w15="http://schemas.microsoft.com/office/word/2012/wordml" xmlns:w16cid="http://schemas.microsoft.com/office/word/2016/wordml/cid" xmlns:w16se="http://schemas.microsoft.com/office/word/2015/wordml/symex" xmlns:wpg="http://schemas.microsoft.com/office/word/2010/wordprocessingGroup" xmlns:wpi="http://schemas.microsoft.com/office/word/2010/wordprocessingInk" xmlns:wne="http://schemas.microsoft.com/office/word/2006/wordml" xmlns:wps="http://schemas.microsoft.com/office/word/2010/wordprocessingShape" mc:Ignorable="w14 w15 w16se w16cid wp14">
+  <w:abstractNum w:abstractNumId="0" w15:restartNumberingAfterBreak="0">
+    <w:nsid w:val="0D2B49D0"/>
+    <w:multiLevelType w:val="hybridMultilevel"/>
+    <w:tmpl w:val="7F34524E"/>
+    <w:lvl w:ilvl="0" w:tplc="04090011">
+      <w:start w:val="1"/>
+      <w:numFmt w:val="decimal"/>
+      <w:lvlText w:val="%1)"/>
+      <w:lvlJc w:val="left"/>
+      <w:pPr>
+        <w:ind w:left="720" w:hanging="360"/>
+      </w:pPr>
+      <w:rPr>
+        <w:rFonts w:hint="default"/>
+      </w:rPr>
+    </w:lvl>
+    <w:lvl w:ilvl="1" w:tplc="04090019" w:tentative="1">
+      <w:start w:val="1"/>
+      <w:numFmt w:val="lowerLetter"/>
+      <w:lvlText w:val="%2."/>
+      <w:lvlJc w:val="left"/>
+      <w:pPr>
+        <w:ind w:left="1440" w:hanging="360"/>
+      </w:pPr>
+    </w:lvl>
+    <w:lvl w:ilvl="2" w:tplc="0409001B" w:tentative="1">
+      <w:start w:val="1"/>
+      <w:numFmt w:val="lowerRoman"/>
+      <w:lvlText w:val="%3."/>
+      <w:lvlJc w:val="right"/>
+      <w:pPr>
+        <w:ind w:left="2160" w:hanging="180"/>
+      </w:pPr>
+    </w:lvl>
+    <w:lvl w:ilvl="3" w:tplc="0409000F" w:tentative="1">
+      <w:start w:val="1"/>
+      <w:numFmt w:val="decimal"/>
+      <w:lvlText w:val="%4."/>
+      <w:lvlJc w:val="left"/>
+      <w:pPr>
+        <w:ind w:left="2880" w:hanging="360"/>
+      </w:pPr>
+    </w:lvl>
+    <w:lvl w:ilvl="4" w:tplc="04090019" w:tentative="1">
+      <w:start w:val="1"/>
+      <w:numFmt w:val="lowerLetter"/>
+      <w:lvlText w:val="%5."/>
+      <w:lvlJc w:val="left"/>
+      <w:pPr>
+        <w:ind w:left="3600" w:hanging="360"/>
+      </w:pPr>
+    </w:lvl>
+    <w:lvl w:ilvl="5" w:tplc="0409001B" w:tentative="1">
+      <w:start w:val="1"/>
+      <w:numFmt w:val="lowerRoman"/>
+      <w:lvlText w:val="%6."/>
+      <w:lvlJc w:val="right"/>
+      <w:pPr>
+        <w:ind w:left="4320" w:hanging="180"/>
+      </w:pPr>
+    </w:lvl>
+    <w:lvl w:ilvl="6" w:tplc="0409000F" w:tentative="1">
+      <w:start w:val="1"/>
+      <w:numFmt w:val="decimal"/>
+      <w:lvlText w:val="%7."/>
+      <w:lvlJc w:val="left"/>
+      <w:pPr>
+        <w:ind w:left="5040" w:hanging="360"/>
+      </w:pPr>
+    </w:lvl>
+    <w:lvl w:ilvl="7" w:tplc="04090019" w:tentative="1">
+      <w:start w:val="1"/>
+      <w:numFmt w:val="lowerLetter"/>
+      <w:lvlText w:val="%8."/>
+      <w:lvlJc w:val="left"/>
+      <w:pPr>
+        <w:ind w:left="5760" w:hanging="360"/>
+      </w:pPr>
+    </w:lvl>
+    <w:lvl w:ilvl="8" w:tplc="0409001B" w:tentative="1">
+      <w:start w:val="1"/>
+      <w:numFmt w:val="lowerRoman"/>
+      <w:lvlText w:val="%9."/>
+      <w:lvlJc w:val="right"/>
+      <w:pPr>
+        <w:ind w:left="6480" w:hanging="180"/>
+      </w:pPr>
+    </w:lvl>
+  </w:abstractNum>
+  <w:abstractNum w:abstractNumId="1" w15:restartNumberingAfterBreak="0">
+    <w:nsid w:val="35B87F01"/>
+    <w:multiLevelType w:val="hybridMultilevel"/>
+    <w:tmpl w:val="31F02BDE"/>
+    <w:lvl w:ilvl="0" w:tplc="04090011">
+      <w:start w:val="1"/>
+      <w:numFmt w:val="decimal"/>
+      <w:lvlText w:val="%1)"/>
+      <w:lvlJc w:val="left"/>
+      <w:pPr>
+        <w:ind w:left="720" w:hanging="360"/>
+      </w:pPr>
+      <w:rPr>
+        <w:rFonts w:hint="default"/>
+      </w:rPr>
+    </w:lvl>
+    <w:lvl w:ilvl="1" w:tplc="04090019" w:tentative="1">
+      <w:start w:val="1"/>
+      <w:numFmt w:val="lowerLetter"/>
+      <w:lvlText w:val="%2."/>
+      <w:lvlJc w:val="left"/>
+      <w:pPr>
+        <w:ind w:left="1440" w:hanging="360"/>
+      </w:pPr>
+    </w:lvl>
+    <w:lvl w:ilvl="2" w:tplc="0409001B" w:tentative="1">
+      <w:start w:val="1"/>
+      <w:numFmt w:val="lowerRoman"/>
+      <w:lvlText w:val="%3."/>
+      <w:lvlJc w:val="right"/>
+      <w:pPr>
+        <w:ind w:left="2160" w:hanging="180"/>
+      </w:pPr>
+    </w:lvl>
+    <w:lvl w:ilvl="3" w:tplc="0409000F" w:tentative="1">
+      <w:start w:val="1"/>
+      <w:numFmt w:val="decimal"/>
+      <w:lvlText w:val="%4."/>
+      <w:lvlJc w:val="left"/>
+      <w:pPr>
+        <w:ind w:left="2880" w:hanging="360"/>
+      </w:pPr>
+    </w:lvl>
+    <w:lvl w:ilvl="4" w:tplc="04090019" w:tentative="1">
+      <w:start w:val="1"/>
+      <w:numFmt w:val="lowerLetter"/>
+      <w:lvlText w:val="%5."/>
+      <w:lvlJc w:val="left"/>
+      <w:pPr>
+        <w:ind w:left="3600" w:hanging="360"/>
+      </w:pPr>
+    </w:lvl>
+    <w:lvl w:ilvl="5" w:tplc="0409001B" w:tentative="1">
+      <w:start w:val="1"/>
+      <w:numFmt w:val="lowerRoman"/>
+      <w:lvlText w:val="%6."/>
+      <w:lvlJc w:val="right"/>
+      <w:pPr>
+        <w:ind w:left="4320" w:hanging="180"/>
+      </w:pPr>
+    </w:lvl>
+    <w:lvl w:ilvl="6" w:tplc="0409000F" w:tentative="1">
+      <w:start w:val="1"/>
+      <w:numFmt w:val="decimal"/>
+      <w:lvlText w:val="%7."/>
+      <w:lvlJc w:val="left"/>
+      <w:pPr>
+        <w:ind w:left="5040" w:hanging="360"/>
+      </w:pPr>
+    </w:lvl>
+    <w:lvl w:ilvl="7" w:tplc="04090019" w:tentative="1">
+      <w:start w:val="1"/>
+      <w:numFmt w:val="lowerLetter"/>
+      <w:lvlText w:val="%8."/>
+      <w:lvlJc w:val="left"/>
+      <w:pPr>
+        <w:ind w:left="5760" w:hanging="360"/>
+      </w:pPr>
+    </w:lvl>
+    <w:lvl w:ilvl="8" w:tplc="0409001B" w:tentative="1">
+      <w:start w:val="1"/>
+      <w:numFmt w:val="lowerRoman"/>
+      <w:lvlText w:val="%9."/>
+      <w:lvlJc w:val="right"/>
+      <w:pPr>
+        <w:ind w:left="6480" w:hanging="180"/>
+      </w:pPr>
+    </w:lvl>
+  </w:abstractNum>
+  <w:abstractNum w:abstractNumId="2" w15:restartNumberingAfterBreak="0">
+    <w:nsid w:val="63824ACE"/>
+    <w:multiLevelType w:val="hybridMultilevel"/>
+    <w:tmpl w:val="E77AEEDE"/>
+    <w:lvl w:ilvl="0" w:tplc="A9B87B98">
+      <w:start w:val="1"/>
+      <w:numFmt w:val="bullet"/>
+      <w:lvlText w:val=""/>
+      <w:lvlJc w:val="left"/>
+      <w:pPr>
+        <w:ind w:left="720" w:hanging="360"/>
+      </w:pPr>
+      <w:rPr>
+        <w:rFonts w:ascii="Symbol" w:eastAsiaTheme="minorHAnsi" w:hAnsi="Symbol" w:cstheme="minorBidi" w:hint="default"/>
+      </w:rPr>
+    </w:lvl>
+    <w:lvl w:ilvl="1" w:tplc="04090003" w:tentative="1">
+      <w:start w:val="1"/>
+      <w:numFmt w:val="bullet"/>
+      <w:lvlText w:val="o"/>
+      <w:lvlJc w:val="left"/>
+      <w:pPr>
+        <w:ind w:left="1440" w:hanging="360"/>
+      </w:pPr>
+      <w:rPr>
+        <w:rFonts w:ascii="Courier New" w:hAnsi="Courier New" w:cs="Courier New" w:hint="default"/>
+      </w:rPr>
+    </w:lvl>
+    <w:lvl w:ilvl="2" w:tplc="04090005" w:tentative="1">
+      <w:start w:val="1"/>
+      <w:numFmt w:val="bullet"/>
+      <w:lvlText w:val=""/>
+      <w:lvlJc w:val="left"/>
+      <w:pPr>
+        <w:ind w:left="2160" w:hanging="360"/>
+      </w:pPr>
+      <w:rPr>
+        <w:rFonts w:ascii="Wingdings" w:hAnsi="Wingdings" w:hint="default"/>
+      </w:rPr>
+    </w:lvl>
+    <w:lvl w:ilvl="3" w:tplc="04090001" w:tentative="1">
+      <w:start w:val="1"/>
+      <w:numFmt w:val="bullet"/>
+      <w:lvlText w:val=""/>
+      <w:lvlJc w:val="left"/>
+      <w:pPr>
+        <w:ind w:left="2880" w:hanging="360"/>
+      </w:pPr>
+      <w:rPr>
+        <w:rFonts w:ascii="Symbol" w:hAnsi="Symbol" w:hint="default"/>
+      </w:rPr>
+    </w:lvl>
+    <w:lvl w:ilvl="4" w:tplc="04090003" w:tentative="1">
+      <w:start w:val="1"/>
+      <w:numFmt w:val="bullet"/>
+      <w:lvlText w:val="o"/>
+      <w:lvlJc w:val="left"/>
+      <w:pPr>
+        <w:ind w:left="3600" w:hanging="360"/>
+      </w:pPr>
+      <w:rPr>
+        <w:rFonts w:ascii="Courier New" w:hAnsi="Courier New" w:cs="Courier New" w:hint="default"/>
+      </w:rPr>
+    </w:lvl>
+    <w:lvl w:ilvl="5" w:tplc="04090005" w:tentative="1">
+      <w:start w:val="1"/>
+      <w:numFmt w:val="bullet"/>
+      <w:lvlText w:val=""/>
+      <w:lvlJc w:val="left"/>
+      <w:pPr>
+        <w:ind w:left="4320" w:hanging="360"/>
+      </w:pPr>
+      <w:rPr>
+        <w:rFonts w:ascii="Wingdings" w:hAnsi="Wingdings" w:hint="default"/>
+      </w:rPr>
+    </w:lvl>
+    <w:lvl w:ilvl="6" w:tplc="04090001" w:tentative="1">
+      <w:start w:val="1"/>
+      <w:numFmt w:val="bullet"/>
+      <w:lvlText w:val=""/>
+      <w:lvlJc w:val="left"/>
+      <w:pPr>
+        <w:ind w:left="5040" w:hanging="360"/>
+      </w:pPr>
+      <w:rPr>
+        <w:rFonts w:ascii="Symbol" w:hAnsi="Symbol" w:hint="default"/>
+      </w:rPr>
+    </w:lvl>
+    <w:lvl w:ilvl="7" w:tplc="04090003" w:tentative="1">
+      <w:start w:val="1"/>
+      <w:numFmt w:val="bullet"/>
+      <w:lvlText w:val="o"/>
+      <w:lvlJc w:val="left"/>
+      <w:pPr>
+        <w:ind w:left="5760" w:hanging="360"/>
+      </w:pPr>
+      <w:rPr>
+        <w:rFonts w:ascii="Courier New" w:hAnsi="Courier New" w:cs="Courier New" w:hint="default"/>
+      </w:rPr>
+    </w:lvl>
+    <w:lvl w:ilvl="8" w:tplc="04090005" w:tentative="1">
+      <w:start w:val="1"/>
+      <w:numFmt w:val="bullet"/>
+      <w:lvlText w:val=""/>
+      <w:lvlJc w:val="left"/>
+      <w:pPr>
+        <w:ind w:left="6480" w:hanging="360"/>
+      </w:pPr>
+      <w:rPr>
+        <w:rFonts w:ascii="Wingdings" w:hAnsi="Wingdings" w:hint="default"/>
+      </w:rPr>
+    </w:lvl>
+  </w:abstractNum>
+  <w:num w:numId="1">
+    <w:abstractNumId w:val="0"/>
+  </w:num>
+  <w:num w:numId="2">
+    <w:abstractNumId w:val="2"/>
+  </w:num>
+  <w:num w:numId="3">
+    <w:abstractNumId w:val="1"/>
+  </w:num>
+</w:numbering>
 </file>
 
 <file path=word/styles.xml><?xml version="1.0" encoding="utf-8"?>
@@ -1375,6 +2200,17 @@
     <w:semiHidden/>
     <w:unhideWhenUsed/>
   </w:style>
+  <w:style w:type="paragraph" w:styleId="ListParagraph">
+    <w:name w:val="List Paragraph"/>
+    <w:basedOn w:val="Normal"/>
+    <w:uiPriority w:val="34"/>
+    <w:qFormat/>
+    <w:rsid w:val="00A65595"/>
+    <w:pPr>
+      <w:ind w:left="720"/>
+      <w:contextualSpacing/>
+    </w:pPr>
+  </w:style>
 </w:styles>
 </file>
 

</xml_diff>

<commit_message>
Minor values tweaks. Slow going.
</commit_message>
<xml_diff>
--- a/Narrative.docx
+++ b/Narrative.docx
@@ -114,28 +114,12 @@
     </w:p>
     <w:p>
       <w:r>
-        <w:t xml:space="preserve">&lt;click: Things were great for </w:t>
-      </w:r>
-      <w:proofErr w:type="spellStart"/>
-      <w:r>
-        <w:t>awhile</w:t>
-      </w:r>
-      <w:proofErr w:type="spellEnd"/>
-      <w:r>
-        <w:t>&gt;</w:t>
-      </w:r>
-    </w:p>
-    <w:p>
-      <w:r>
-        <w:t xml:space="preserve">Things were great for </w:t>
-      </w:r>
-      <w:proofErr w:type="spellStart"/>
-      <w:r>
-        <w:t>awhile</w:t>
-      </w:r>
-      <w:proofErr w:type="spellEnd"/>
-      <w:r>
-        <w:t xml:space="preserve"> and the team seemed happy and productive. I encouraged them to be open and honest with me about problems they might have, no one said anything, and so I believed there not to </w:t>
+        <w:t>&lt;click: Things were great for awhile&gt;</w:t>
+      </w:r>
+    </w:p>
+    <w:p>
+      <w:r>
+        <w:t xml:space="preserve">Things were great for awhile and the team seemed happy and productive. I encouraged them to be open and honest with me about problems they might have, no one said anything, and so I believed there not to </w:t>
       </w:r>
       <w:r>
         <w:rPr>
@@ -302,15 +286,7 @@
     </w:p>
     <w:p>
       <w:r>
-        <w:t xml:space="preserve">&lt;click: hey team, </w:t>
-      </w:r>
-      <w:proofErr w:type="spellStart"/>
-      <w:r>
-        <w:t>haz</w:t>
-      </w:r>
-      <w:proofErr w:type="spellEnd"/>
-      <w:r>
-        <w:t xml:space="preserve"> job&gt;</w:t>
+        <w:t>&lt;click: hey team, haz job&gt;</w:t>
       </w:r>
     </w:p>
     <w:p>
@@ -505,10 +481,7 @@
     </w:p>
     <w:p>
       <w:r>
-        <w:t xml:space="preserve">My objective today is to introduce some </w:t>
-      </w:r>
-      <w:r>
-        <w:t>“stuff you don’t know you don’t know”.</w:t>
+        <w:t>My objective today is to introduce some “stuff you don’t know you don’t know”.</w:t>
       </w:r>
     </w:p>
     <w:p>
@@ -574,15 +547,7 @@
         </w:rPr>
       </w:pPr>
       <w:r>
-        <w:t xml:space="preserve">Some of the things I’m going to introduce are some ways to recruit and hire team players that are aligned with your core values, how to use DISC personality profiles to improve communication with your team, and how to use the </w:t>
-      </w:r>
-      <w:proofErr w:type="spellStart"/>
-      <w:r>
-        <w:t>Cynefin</w:t>
-      </w:r>
-      <w:proofErr w:type="spellEnd"/>
-      <w:r>
-        <w:t xml:space="preserve"> framework to empower your team to make their own decisions. </w:t>
+        <w:t xml:space="preserve">Some of the things I’m going to introduce are some ways to recruit and hire team players that are aligned with your core values, how to use DISC personality profiles to improve communication with your team, and how to use the Cynefin framework to empower your team to make their own decisions. </w:t>
       </w:r>
     </w:p>
     <w:p>
@@ -840,15 +805,7 @@
     </w:p>
     <w:p>
       <w:r>
-        <w:t xml:space="preserve">Quick question: how many of you have seen a memo or a </w:t>
-      </w:r>
-      <w:proofErr w:type="spellStart"/>
-      <w:r>
-        <w:t>powerpoint</w:t>
-      </w:r>
-      <w:proofErr w:type="spellEnd"/>
-      <w:r>
-        <w:t xml:space="preserve"> on “core values” at some point at your job? How many of you are </w:t>
+        <w:t xml:space="preserve">Quick question: how many of you have seen a memo or a powerpoint on “core values” at some point at your job? How many of you are </w:t>
       </w:r>
       <w:r>
         <w:t>re-</w:t>
@@ -1043,15 +1000,7 @@
     </w:p>
     <w:p>
       <w:r>
-        <w:t xml:space="preserve">My experience at Heuristics probably isn’t typical. Not everyone gets to help establish those </w:t>
-      </w:r>
-      <w:proofErr w:type="spellStart"/>
-      <w:r>
-        <w:t>company wide</w:t>
-      </w:r>
-      <w:proofErr w:type="spellEnd"/>
-      <w:r>
-        <w:t xml:space="preserve"> values; if you work for an established company, especially a larger one, those corporate values probably already exist, so you’re off the hook for needing to create them.</w:t>
+        <w:t>My experience at Heuristics probably isn’t typical. Not everyone gets to help establish those company wide values; if you work for an established company, especially a larger one, those corporate values probably already exist, so you’re off the hook for needing to create them.</w:t>
       </w:r>
     </w:p>
     <w:p>
@@ -1171,6 +1120,24 @@
     </w:p>
     <w:p>
       <w:r>
+        <w:t>Lastly, i</w:t>
+      </w:r>
+      <w:r>
+        <w:t xml:space="preserve">f all you do is make up a fancy sounding list of values, throw it in a memo, and then go back to business as usual, then you’re really not doing anything “exceptional”. In order to leverage those values into some sort of improved outcome, you need to </w:t>
+      </w:r>
+      <w:r>
+        <w:rPr>
+          <w:i/>
+          <w:iCs/>
+        </w:rPr>
+        <w:t xml:space="preserve">demonstrate </w:t>
+      </w:r>
+      <w:r>
+        <w:t>them on a regular basis. There’s lots of ways to do that: you can dedicate a portion of a retrospective once a quarter to reflecting on your values. You can reference them in your 1-1s. The point is to make sure that you’re actively reinforcing these things on the team, because these shared values are the foundation upon which you’re going to build your exceptional team.</w:t>
+      </w:r>
+    </w:p>
+    <w:p>
+      <w:r>
         <w:rPr>
           <w:b/>
           <w:bCs/>
@@ -1187,20 +1154,71 @@
     </w:p>
     <w:p>
       <w:r>
-        <w:t xml:space="preserve">If all you do is make up a fancy sounding list of values, throw it in a memo, and then go back to business as usual, then you’re really not doing anything “exceptional”. In order to leverage those values into some sort of improved outcome, you need to </w:t>
-      </w:r>
-      <w:r>
-        <w:rPr>
-          <w:i/>
-          <w:iCs/>
-        </w:rPr>
-        <w:t xml:space="preserve">exhibit </w:t>
-      </w:r>
-      <w:r>
-        <w:t>those values at all times.</w:t>
-      </w:r>
-    </w:p>
-    <w:p>
+        <w:t>In order for those values to help you with hiring, you’ll need to integrate them into your recruiting process.</w:t>
+      </w:r>
+    </w:p>
+    <w:p>
+      <w:r>
+        <w:t xml:space="preserve">Recruiting and hiring is a massive time suck, and not every candidate is equally valuable. A smart manager </w:t>
+      </w:r>
+      <w:r>
+        <w:t xml:space="preserve">plays the percentages; you want to </w:t>
+      </w:r>
+      <w:r>
+        <w:t>spend the most time on the candidates with the greatest potential, and the least time on those with</w:t>
+      </w:r>
+      <w:r>
+        <w:t xml:space="preserve"> the least potential. </w:t>
+      </w:r>
+    </w:p>
+    <w:p>
+      <w:r>
+        <w:t>If you identify your core values and make them evident in your recruiting process, candidates that are really well aligned with those values are going to be excited and engaged during the screening process, and that makes them easier to identify. It also leads to more productive interviews.</w:t>
+      </w:r>
+    </w:p>
+    <w:p>
+      <w:r>
+        <w:t xml:space="preserve">And on the flip side, candidates that are </w:t>
+      </w:r>
+      <w:r>
+        <w:rPr>
+          <w:i/>
+          <w:iCs/>
+        </w:rPr>
+        <w:t xml:space="preserve">not </w:t>
+      </w:r>
+      <w:r>
+        <w:t xml:space="preserve">aligned with those values are going to be hesitant and uncertain. In fact, in the best case, candidates that are not aligned with your values will self-select </w:t>
+      </w:r>
+      <w:r>
+        <w:rPr>
+          <w:i/>
+          <w:iCs/>
+        </w:rPr>
+        <w:t>out of the process</w:t>
+      </w:r>
+      <w:r>
+        <w:t xml:space="preserve">, making it that much easier for you to avoid wasting time on them. </w:t>
+      </w:r>
+    </w:p>
+    <w:p>
+      <w:r>
+        <w:t xml:space="preserve">For example, lets say your team has identified “Be Part of the Community” as a core value. Maybe you all have a passion for open source, or you like to be active in the conference scene, or maybe you want to foster a culture of volunteering or helping others. If you talk about this in your job ad, and then you ask screening questions about it during the initial phone screen, and then you ask the candidate what sort of community involvement they are looking to have in the position, then you’re creating numerous opportunities for someone that </w:t>
+      </w:r>
+      <w:r>
+        <w:rPr>
+          <w:i/>
+          <w:iCs/>
+        </w:rPr>
+        <w:t xml:space="preserve">is </w:t>
+      </w:r>
+      <w:r>
+        <w:t xml:space="preserve">community-minded to demonstrate that to you. And at the same </w:t>
+      </w:r>
+      <w:r>
+        <w:lastRenderedPageBreak/>
+        <w:t>time, you’re sending all sorts of signals to the non-community-minded candidates that perhaps they’d be happier somewhere else.</w:t>
+      </w:r>
       <w:bookmarkStart w:id="0" w:name="_GoBack"/>
       <w:bookmarkEnd w:id="0"/>
     </w:p>
@@ -1310,86 +1328,70 @@
     </w:p>
     <w:p>
       <w:r>
+        <w:t>Someone that is only Humble can be considered a pawn…</w:t>
+      </w:r>
+    </w:p>
+    <w:p>
+      <w:r>
+        <w:t>&lt;click: The Bulldozer&gt;</w:t>
+      </w:r>
+    </w:p>
+    <w:p>
+      <w:r>
+        <w:t>If someone is only hungry, then…</w:t>
+      </w:r>
+    </w:p>
+    <w:p>
+      <w:r>
+        <w:t>&lt;click: The Charmer&gt;</w:t>
+      </w:r>
+    </w:p>
+    <w:p>
+      <w:r>
+        <w:t>Likewise, if someone is people smart but not humble or hungry, then…</w:t>
+      </w:r>
+    </w:p>
+    <w:p>
+      <w:r>
+        <w:t>&lt;click: Accidental Messmaker&gt;</w:t>
+      </w:r>
+    </w:p>
+    <w:p>
+      <w:r>
+        <w:t>What if we hire someone that has two of the characteristics, but not all three?</w:t>
+      </w:r>
+    </w:p>
+    <w:p>
+      <w:r>
+        <w:t>Someone who is humble and hungry, but not people smart, is an accidental messmaker…</w:t>
+      </w:r>
+    </w:p>
+    <w:p>
+      <w:r>
+        <w:t>&lt;click: Loveable Slacker&gt;</w:t>
+      </w:r>
+    </w:p>
+    <w:p>
+      <w:r>
+        <w:t xml:space="preserve">Someone who is humble and people smart, but </w:t>
+      </w:r>
+      <w:r>
+        <w:t>not very hungry, is a loveable slacker…</w:t>
+      </w:r>
+    </w:p>
+    <w:p>
+      <w:r>
+        <w:t>&lt;click: Skillful Politician&gt;</w:t>
+      </w:r>
+    </w:p>
+    <w:p>
+      <w:r>
+        <w:t>And lastly, someone who is people smart and hungry, but not humble, is the skillful politician…</w:t>
+      </w:r>
+    </w:p>
+    <w:p>
+      <w:r>
         <w:lastRenderedPageBreak/>
-        <w:t>Someone that is only Humble can be considered a pawn…</w:t>
-      </w:r>
-    </w:p>
-    <w:p>
-      <w:r>
-        <w:t>&lt;click: The Bulldozer&gt;</w:t>
-      </w:r>
-    </w:p>
-    <w:p>
-      <w:r>
-        <w:t>If someone is only hungry, then…</w:t>
-      </w:r>
-    </w:p>
-    <w:p>
-      <w:r>
-        <w:t>&lt;click: The Charmer&gt;</w:t>
-      </w:r>
-    </w:p>
-    <w:p>
-      <w:r>
-        <w:t>Likewise, if someone is people smart but not humble or hungry, then…</w:t>
-      </w:r>
-    </w:p>
-    <w:p>
-      <w:r>
-        <w:t xml:space="preserve">&lt;click: Accidental </w:t>
-      </w:r>
-      <w:proofErr w:type="spellStart"/>
-      <w:r>
-        <w:t>Messmaker</w:t>
-      </w:r>
-      <w:proofErr w:type="spellEnd"/>
-      <w:r>
-        <w:t>&gt;</w:t>
-      </w:r>
-    </w:p>
-    <w:p>
-      <w:r>
-        <w:t>What if we hire someone that has two of the characteristics, but not all three?</w:t>
-      </w:r>
-    </w:p>
-    <w:p>
-      <w:r>
-        <w:t xml:space="preserve">Someone who is humble and hungry, but not people smart, is an accidental </w:t>
-      </w:r>
-      <w:proofErr w:type="spellStart"/>
-      <w:r>
-        <w:t>messmaker</w:t>
-      </w:r>
-      <w:proofErr w:type="spellEnd"/>
-      <w:r>
-        <w:t>…</w:t>
-      </w:r>
-    </w:p>
-    <w:p>
-      <w:r>
-        <w:t>&lt;click: Loveable Slacker&gt;</w:t>
-      </w:r>
-    </w:p>
-    <w:p>
-      <w:r>
-        <w:t xml:space="preserve">Someone who is humble and people smart, but </w:t>
-      </w:r>
-      <w:r>
-        <w:t>not very hungry, is a loveable slacker…</w:t>
-      </w:r>
-    </w:p>
-    <w:p>
-      <w:r>
-        <w:t>&lt;click: Skillful Politician&gt;</w:t>
-      </w:r>
-    </w:p>
-    <w:p>
-      <w:r>
-        <w:t>And lastly, someone who is people smart and hungry, but not humble, is the skillful politician…</w:t>
-      </w:r>
-    </w:p>
-    <w:p>
-      <w:r>
         <w:t>&lt;click: all three&gt;</w:t>
       </w:r>
     </w:p>
@@ -1471,6 +1473,95 @@
 <file path=word/numbering.xml><?xml version="1.0" encoding="utf-8"?>
 <w:numbering xmlns:wpc="http://schemas.microsoft.com/office/word/2010/wordprocessingCanvas" xmlns:cx="http://schemas.microsoft.com/office/drawing/2014/chartex" xmlns:cx1="http://schemas.microsoft.com/office/drawing/2015/9/8/chartex" xmlns:cx2="http://schemas.microsoft.com/office/drawing/2015/10/21/chartex" xmlns:cx3="http://schemas.microsoft.com/office/drawing/2016/5/9/chartex" xmlns:cx4="http://schemas.microsoft.com/office/drawing/2016/5/10/chartex" xmlns:cx5="http://schemas.microsoft.com/office/drawing/2016/5/11/chartex" xmlns:cx6="http://schemas.microsoft.com/office/drawing/2016/5/12/chartex" xmlns:cx7="http://schemas.microsoft.com/office/drawing/2016/5/13/chartex" xmlns:cx8="http://schemas.microsoft.com/office/drawing/2016/5/14/chartex" xmlns:mc="http://schemas.openxmlformats.org/markup-compatibility/2006" xmlns:aink="http://schemas.microsoft.com/office/drawing/2016/ink" xmlns:am3d="http://schemas.microsoft.com/office/drawing/2017/model3d" xmlns:o="urn:schemas-microsoft-com:office:office" xmlns:r="http://schemas.openxmlformats.org/officeDocument/2006/relationships" xmlns:m="http://schemas.openxmlformats.org/officeDocument/2006/math" xmlns:v="urn:schemas-microsoft-com:vml" xmlns:wp14="http://schemas.microsoft.com/office/word/2010/wordprocessingDrawing" xmlns:wp="http://schemas.openxmlformats.org/drawingml/2006/wordprocessingDrawing" xmlns:w10="urn:schemas-microsoft-com:office:word" xmlns:w="http://schemas.openxmlformats.org/wordprocessingml/2006/main" xmlns:w14="http://schemas.microsoft.com/office/word/2010/wordml" xmlns:w15="http://schemas.microsoft.com/office/word/2012/wordml" xmlns:w16cid="http://schemas.microsoft.com/office/word/2016/wordml/cid" xmlns:w16se="http://schemas.microsoft.com/office/word/2015/wordml/symex" xmlns:wpg="http://schemas.microsoft.com/office/word/2010/wordprocessingGroup" xmlns:wpi="http://schemas.microsoft.com/office/word/2010/wordprocessingInk" xmlns:wne="http://schemas.microsoft.com/office/word/2006/wordml" xmlns:wps="http://schemas.microsoft.com/office/word/2010/wordprocessingShape" mc:Ignorable="w14 w15 w16se w16cid wp14">
   <w:abstractNum w:abstractNumId="0" w15:restartNumberingAfterBreak="0">
+    <w:nsid w:val="0BF15369"/>
+    <w:multiLevelType w:val="hybridMultilevel"/>
+    <w:tmpl w:val="D1D8F402"/>
+    <w:lvl w:ilvl="0" w:tplc="04090011">
+      <w:start w:val="1"/>
+      <w:numFmt w:val="decimal"/>
+      <w:lvlText w:val="%1)"/>
+      <w:lvlJc w:val="left"/>
+      <w:pPr>
+        <w:ind w:left="720" w:hanging="360"/>
+      </w:pPr>
+      <w:rPr>
+        <w:rFonts w:hint="default"/>
+      </w:rPr>
+    </w:lvl>
+    <w:lvl w:ilvl="1" w:tplc="04090019" w:tentative="1">
+      <w:start w:val="1"/>
+      <w:numFmt w:val="lowerLetter"/>
+      <w:lvlText w:val="%2."/>
+      <w:lvlJc w:val="left"/>
+      <w:pPr>
+        <w:ind w:left="1440" w:hanging="360"/>
+      </w:pPr>
+    </w:lvl>
+    <w:lvl w:ilvl="2" w:tplc="0409001B" w:tentative="1">
+      <w:start w:val="1"/>
+      <w:numFmt w:val="lowerRoman"/>
+      <w:lvlText w:val="%3."/>
+      <w:lvlJc w:val="right"/>
+      <w:pPr>
+        <w:ind w:left="2160" w:hanging="180"/>
+      </w:pPr>
+    </w:lvl>
+    <w:lvl w:ilvl="3" w:tplc="0409000F" w:tentative="1">
+      <w:start w:val="1"/>
+      <w:numFmt w:val="decimal"/>
+      <w:lvlText w:val="%4."/>
+      <w:lvlJc w:val="left"/>
+      <w:pPr>
+        <w:ind w:left="2880" w:hanging="360"/>
+      </w:pPr>
+    </w:lvl>
+    <w:lvl w:ilvl="4" w:tplc="04090019" w:tentative="1">
+      <w:start w:val="1"/>
+      <w:numFmt w:val="lowerLetter"/>
+      <w:lvlText w:val="%5."/>
+      <w:lvlJc w:val="left"/>
+      <w:pPr>
+        <w:ind w:left="3600" w:hanging="360"/>
+      </w:pPr>
+    </w:lvl>
+    <w:lvl w:ilvl="5" w:tplc="0409001B" w:tentative="1">
+      <w:start w:val="1"/>
+      <w:numFmt w:val="lowerRoman"/>
+      <w:lvlText w:val="%6."/>
+      <w:lvlJc w:val="right"/>
+      <w:pPr>
+        <w:ind w:left="4320" w:hanging="180"/>
+      </w:pPr>
+    </w:lvl>
+    <w:lvl w:ilvl="6" w:tplc="0409000F" w:tentative="1">
+      <w:start w:val="1"/>
+      <w:numFmt w:val="decimal"/>
+      <w:lvlText w:val="%7."/>
+      <w:lvlJc w:val="left"/>
+      <w:pPr>
+        <w:ind w:left="5040" w:hanging="360"/>
+      </w:pPr>
+    </w:lvl>
+    <w:lvl w:ilvl="7" w:tplc="04090019" w:tentative="1">
+      <w:start w:val="1"/>
+      <w:numFmt w:val="lowerLetter"/>
+      <w:lvlText w:val="%8."/>
+      <w:lvlJc w:val="left"/>
+      <w:pPr>
+        <w:ind w:left="5760" w:hanging="360"/>
+      </w:pPr>
+    </w:lvl>
+    <w:lvl w:ilvl="8" w:tplc="0409001B" w:tentative="1">
+      <w:start w:val="1"/>
+      <w:numFmt w:val="lowerRoman"/>
+      <w:lvlText w:val="%9."/>
+      <w:lvlJc w:val="right"/>
+      <w:pPr>
+        <w:ind w:left="6480" w:hanging="180"/>
+      </w:pPr>
+    </w:lvl>
+  </w:abstractNum>
+  <w:abstractNum w:abstractNumId="1" w15:restartNumberingAfterBreak="0">
     <w:nsid w:val="0D2B49D0"/>
     <w:multiLevelType w:val="hybridMultilevel"/>
     <w:tmpl w:val="7F34524E"/>
@@ -1559,7 +1650,7 @@
       </w:pPr>
     </w:lvl>
   </w:abstractNum>
-  <w:abstractNum w:abstractNumId="1" w15:restartNumberingAfterBreak="0">
+  <w:abstractNum w:abstractNumId="2" w15:restartNumberingAfterBreak="0">
     <w:nsid w:val="35B87F01"/>
     <w:multiLevelType w:val="hybridMultilevel"/>
     <w:tmpl w:val="31F02BDE"/>
@@ -1648,7 +1739,7 @@
       </w:pPr>
     </w:lvl>
   </w:abstractNum>
-  <w:abstractNum w:abstractNumId="2" w15:restartNumberingAfterBreak="0">
+  <w:abstractNum w:abstractNumId="3" w15:restartNumberingAfterBreak="0">
     <w:nsid w:val="63824ACE"/>
     <w:multiLevelType w:val="hybridMultilevel"/>
     <w:tmpl w:val="E77AEEDE"/>
@@ -1762,13 +1853,16 @@
     </w:lvl>
   </w:abstractNum>
   <w:num w:numId="1">
-    <w:abstractNumId w:val="0"/>
+    <w:abstractNumId w:val="1"/>
   </w:num>
   <w:num w:numId="2">
+    <w:abstractNumId w:val="3"/>
+  </w:num>
+  <w:num w:numId="3">
     <w:abstractNumId w:val="2"/>
   </w:num>
-  <w:num w:numId="3">
-    <w:abstractNumId w:val="1"/>
+  <w:num w:numId="4">
+    <w:abstractNumId w:val="0"/>
   </w:num>
 </w:numbering>
 </file>

</xml_diff>

<commit_message>
Added Design the Alliance
</commit_message>
<xml_diff>
--- a/Narrative.docx
+++ b/Narrative.docx
@@ -114,12 +114,28 @@
     </w:p>
     <w:p>
       <w:r>
-        <w:t>&lt;click: Things were great for awhile&gt;</w:t>
-      </w:r>
-    </w:p>
-    <w:p>
-      <w:r>
-        <w:t xml:space="preserve">Things were great for awhile and the team seemed happy and productive. I encouraged them to be open and honest with me about problems they might have, no one said anything, and so I believed there not to </w:t>
+        <w:t xml:space="preserve">&lt;click: Things were great for </w:t>
+      </w:r>
+      <w:proofErr w:type="spellStart"/>
+      <w:r>
+        <w:t>awhile</w:t>
+      </w:r>
+      <w:proofErr w:type="spellEnd"/>
+      <w:r>
+        <w:t>&gt;</w:t>
+      </w:r>
+    </w:p>
+    <w:p>
+      <w:r>
+        <w:t xml:space="preserve">Things were great for </w:t>
+      </w:r>
+      <w:proofErr w:type="spellStart"/>
+      <w:r>
+        <w:t>awhile</w:t>
+      </w:r>
+      <w:proofErr w:type="spellEnd"/>
+      <w:r>
+        <w:t xml:space="preserve"> and the team seemed happy and productive. I encouraged them to be open and honest with me about problems they might have, no one said anything, and so I believed there not to </w:t>
       </w:r>
       <w:r>
         <w:rPr>
@@ -286,7 +302,15 @@
     </w:p>
     <w:p>
       <w:r>
-        <w:t>&lt;click: hey team, haz job&gt;</w:t>
+        <w:t xml:space="preserve">&lt;click: hey team, </w:t>
+      </w:r>
+      <w:proofErr w:type="spellStart"/>
+      <w:r>
+        <w:t>haz</w:t>
+      </w:r>
+      <w:proofErr w:type="spellEnd"/>
+      <w:r>
+        <w:t xml:space="preserve"> job&gt;</w:t>
       </w:r>
     </w:p>
     <w:p>
@@ -315,8 +339,13 @@
       </w:r>
     </w:p>
     <w:p>
-      <w:r>
-        <w:t>So we welcomed him back with open arms</w:t>
+      <w:proofErr w:type="gramStart"/>
+      <w:r>
+        <w:t>So</w:t>
+      </w:r>
+      <w:proofErr w:type="gramEnd"/>
+      <w:r>
+        <w:t xml:space="preserve"> we welcomed him back with open arms</w:t>
       </w:r>
       <w:r>
         <w:t>. The end.</w:t>
@@ -352,6 +381,16 @@
       </w:r>
     </w:p>
     <w:p>
+      <w:proofErr w:type="gramStart"/>
+      <w:r>
+        <w:t>So</w:t>
+      </w:r>
+      <w:proofErr w:type="gramEnd"/>
+      <w:r>
+        <w:t xml:space="preserve"> what’s the point?</w:t>
+      </w:r>
+    </w:p>
+    <w:p>
       <w:r>
         <w:t xml:space="preserve">My point is that I have </w:t>
       </w:r>
@@ -390,10 +429,18 @@
     </w:p>
     <w:p>
       <w:r>
-        <w:t>But people don’t rage quit from exceptional teams, do they? When that valued employee left, it made me question a lot of things I took for granted. I started reading books and listening to podcasts about management and leadership and through that research I put together a 4-step</w:t>
-      </w:r>
-      <w:r>
-        <w:t xml:space="preserve"> model for managing an exceptional team. </w:t>
+        <w:t xml:space="preserve">But people don’t rage quit from exceptional teams, do they? When that valued employee left, it made </w:t>
+      </w:r>
+      <w:r>
+        <w:t xml:space="preserve">me wonder both about what had led them to leave, and what led them to return. Since then I’ve read a lot of books and listened to a lot of podcasts and through that </w:t>
+      </w:r>
+      <w:proofErr w:type="gramStart"/>
+      <w:r>
+        <w:t>research</w:t>
+      </w:r>
+      <w:proofErr w:type="gramEnd"/>
+      <w:r>
+        <w:t xml:space="preserve"> I’ve identified 4 key things that we do that contribute to our success.</w:t>
       </w:r>
     </w:p>
     <w:p>
@@ -480,6 +527,7 @@
     </w:p>
     <w:p>
       <w:r>
+        <w:lastRenderedPageBreak/>
         <w:t xml:space="preserve">I want this talk to be more than just a random collection of tips from some guy at a conference, so I’m going to introduce some </w:t>
       </w:r>
       <w:r>
@@ -493,313 +541,218 @@
         </w:rPr>
       </w:pPr>
       <w:r>
-        <w:rPr>
-          <w:strike/>
-        </w:rPr>
-        <w:lastRenderedPageBreak/>
-        <w:t xml:space="preserve">My objective today is to </w:t>
-      </w:r>
-      <w:r>
-        <w:rPr>
-          <w:strike/>
-        </w:rPr>
-        <w:t>reduce the amount of</w:t>
-      </w:r>
-      <w:r>
-        <w:rPr>
-          <w:strike/>
-        </w:rPr>
-        <w:t xml:space="preserve"> “stuff you don’t know you don’t know”.</w:t>
-      </w:r>
-    </w:p>
-    <w:p>
-      <w:pPr>
-        <w:rPr>
-          <w:strike/>
-        </w:rPr>
-      </w:pPr>
-      <w:r>
-        <w:rPr>
-          <w:strike/>
-        </w:rPr>
-        <w:t xml:space="preserve">You all know </w:t>
+        <w:t xml:space="preserve">These concepts include a model for hiring team players, </w:t>
+      </w:r>
+      <w:r>
+        <w:t xml:space="preserve">how to use DISC personality profiles to improve communication with your team, and how to use the </w:t>
+      </w:r>
+      <w:proofErr w:type="spellStart"/>
+      <w:r>
+        <w:t>Cynefin</w:t>
+      </w:r>
+      <w:proofErr w:type="spellEnd"/>
+      <w:r>
+        <w:t xml:space="preserve"> framework to empower your team to make their own decisions. </w:t>
+      </w:r>
+    </w:p>
+    <w:p>
+      <w:r>
+        <w:t>&lt;click: cross out “don’t&gt;</w:t>
+      </w:r>
+    </w:p>
+    <w:p>
+      <w:r>
+        <w:t>I’m not going to dive super deep into these topics</w:t>
+      </w:r>
+      <w:r>
+        <w:t xml:space="preserve">, </w:t>
+      </w:r>
+      <w:r>
+        <w:t xml:space="preserve">but I do want </w:t>
+      </w:r>
+      <w:r>
+        <w:t xml:space="preserve">to </w:t>
+      </w:r>
+      <w:r>
+        <w:t xml:space="preserve">introduce them and move them </w:t>
+      </w:r>
+      <w:r>
+        <w:t>out of your “things you don’t know you don’t know” bucket into your “things you know you don’t know bucket”. That way, if they’re on your radar, you’ll be in a position to recognize when you’re in a situation where deeper knowledge might be useful and will have the language to seek out that knowledge.</w:t>
+      </w:r>
+    </w:p>
+    <w:p>
+      <w:r>
+        <w:rPr>
+          <w:b/>
+          <w:bCs/>
+        </w:rPr>
+        <w:t>&lt;click: back to agenda&gt;</w:t>
+      </w:r>
+    </w:p>
+    <w:p>
+      <w:r>
+        <w:t>Let’s start by talking about hiring.</w:t>
+      </w:r>
+    </w:p>
+    <w:p>
+      <w:r>
+        <w:t xml:space="preserve">As a manager, </w:t>
+      </w:r>
+      <w:r>
+        <w:t>one of the most impactful things that you can do is to make sure that the organization hires and retains the right people.</w:t>
+      </w:r>
+      <w:r>
+        <w:t xml:space="preserve"> The phrase “garbage in, garbage out” really applies here</w:t>
+      </w:r>
+      <w:r>
+        <w:t>; every bad hire reduces the quality of the output of the people around them, so it’s really important to get the right people to start.</w:t>
+      </w:r>
+    </w:p>
+    <w:p>
+      <w:r>
+        <w:t>I’ve been successful in this area by focusing my recruiting efforts on team players that share our corporate and team level values. We attribute the longevity of people’s careers with us to how well we’ve integrated our core values into the recruiting process</w:t>
+      </w:r>
+      <w:r>
+        <w:t xml:space="preserve">. </w:t>
+      </w:r>
+      <w:r>
+        <w:t xml:space="preserve">When you </w:t>
+      </w:r>
+      <w:r>
+        <w:t xml:space="preserve">hire people that are naturally aligned with </w:t>
+      </w:r>
+      <w:proofErr w:type="gramStart"/>
+      <w:r>
+        <w:t>you</w:t>
+      </w:r>
+      <w:proofErr w:type="gramEnd"/>
+      <w:r>
+        <w:t xml:space="preserve"> t</w:t>
+      </w:r>
+      <w:r>
+        <w:t xml:space="preserve">hey feel more at home, </w:t>
+      </w:r>
+      <w:r>
+        <w:rPr>
+          <w:iCs/>
+        </w:rPr>
+        <w:t xml:space="preserve">they’re more likely to make the correct </w:t>
+      </w:r>
+      <w:r>
+        <w:rPr>
+          <w:iCs/>
+        </w:rPr>
+        <w:t>knee</w:t>
+      </w:r>
+      <w:r>
+        <w:t xml:space="preserve">-jerk reactions and </w:t>
+      </w:r>
+      <w:r>
+        <w:t xml:space="preserve">snap </w:t>
+      </w:r>
+      <w:r>
+        <w:t>decisions</w:t>
+      </w:r>
+      <w:r>
+        <w:t>, and they are less likely to chafe at the less than perfect aspects of your company.</w:t>
+      </w:r>
+    </w:p>
+    <w:p>
+      <w:pPr>
+        <w:rPr>
+          <w:b/>
+          <w:bCs/>
+        </w:rPr>
+      </w:pPr>
+      <w:r>
+        <w:rPr>
+          <w:b/>
+          <w:bCs/>
+        </w:rPr>
+        <w:t xml:space="preserve">&lt;click: </w:t>
+      </w:r>
+      <w:r>
+        <w:rPr>
+          <w:b/>
+          <w:bCs/>
+        </w:rPr>
+        <w:t>identify</w:t>
+      </w:r>
+      <w:r>
+        <w:rPr>
+          <w:b/>
+          <w:bCs/>
+        </w:rPr>
+        <w:t>&gt;</w:t>
+      </w:r>
+    </w:p>
+    <w:p>
+      <w:r>
+        <w:t>The first step is to identify your core values.</w:t>
+      </w:r>
+    </w:p>
+    <w:p>
+      <w:r>
+        <w:t xml:space="preserve">I realize that </w:t>
+      </w:r>
+      <w:r>
+        <w:t xml:space="preserve">this isn’t super profound, as </w:t>
+      </w:r>
+      <w:r>
+        <w:t>far as advice goes. I mean, it</w:t>
+      </w:r>
+      <w:r>
+        <w:t>’s</w:t>
+      </w:r>
+      <w:r>
+        <w:t xml:space="preserve"> </w:t>
+      </w:r>
+      <w:r>
+        <w:t xml:space="preserve">kind of </w:t>
+      </w:r>
+      <w:r>
+        <w:t>obvious. B</w:t>
+      </w:r>
+      <w:r>
+        <w:t xml:space="preserve">ut </w:t>
+      </w:r>
+      <w:r>
+        <w:t xml:space="preserve">I think </w:t>
+      </w:r>
+      <w:r>
+        <w:t xml:space="preserve">it’s worth </w:t>
+      </w:r>
+      <w:r>
+        <w:t xml:space="preserve">starting with the basics </w:t>
+      </w:r>
+      <w:r>
+        <w:t xml:space="preserve">because so many teams </w:t>
       </w:r>
       <w:r>
         <w:rPr>
           <w:i/>
           <w:iCs/>
-          <w:strike/>
-        </w:rPr>
-        <w:t xml:space="preserve">some </w:t>
-      </w:r>
-      <w:r>
-        <w:rPr>
-          <w:strike/>
-        </w:rPr>
-        <w:t xml:space="preserve">stuff about management and leadership and people already. And there’s probably some stuff that you know you </w:t>
-      </w:r>
-      <w:r>
-        <w:rPr>
-          <w:i/>
-          <w:iCs/>
-          <w:strike/>
-        </w:rPr>
-        <w:t xml:space="preserve">don’t </w:t>
-      </w:r>
-      <w:r>
-        <w:rPr>
-          <w:strike/>
-        </w:rPr>
-        <w:t>know, but you could at least recognize when you’re in a situation where you’d need that knowledge, and how to go about getting it.</w:t>
-      </w:r>
-      <w:r>
-        <w:rPr>
-          <w:strike/>
-        </w:rPr>
-        <w:t xml:space="preserve"> For those things, you at least know enough terms to rely on your Google-fu to make progress.</w:t>
-      </w:r>
-    </w:p>
-    <w:p>
-      <w:pPr>
-        <w:rPr>
-          <w:strike/>
-        </w:rPr>
-      </w:pPr>
-      <w:r>
-        <w:rPr>
-          <w:strike/>
-        </w:rPr>
-        <w:t xml:space="preserve">But if </w:t>
-      </w:r>
-      <w:r>
-        <w:rPr>
-          <w:strike/>
-        </w:rPr>
-        <w:t xml:space="preserve">you were promoted into management like I was, there’s probably a ton of stuff that is completely foreign to you. </w:t>
-      </w:r>
-      <w:r>
-        <w:rPr>
-          <w:strike/>
-        </w:rPr>
-        <w:t>I was promoted into management because I was a good individual contributor, and someone thought “hey, Seth is great at programming and working with computers, so obviously he’d be great at management and working with people too!” What could possibly go wrong?</w:t>
-      </w:r>
-    </w:p>
-    <w:p>
-      <w:pPr>
-        <w:rPr>
-          <w:strike/>
-        </w:rPr>
-      </w:pPr>
-      <w:r>
-        <w:rPr>
-          <w:strike/>
-        </w:rPr>
-        <w:t xml:space="preserve">I wasn’t given any training, and none of my 20 years of technical experience really prepared me for what it meant to lead a team. And as a result, I </w:t>
-      </w:r>
-      <w:r>
-        <w:rPr>
-          <w:strike/>
-        </w:rPr>
-        <w:t xml:space="preserve">had some pretty big blind spots </w:t>
-      </w:r>
-      <w:r>
-        <w:rPr>
-          <w:strike/>
-        </w:rPr>
-        <w:t>when it came to building and motivating a team without driving away the top performers.</w:t>
-      </w:r>
-    </w:p>
-    <w:p>
-      <w:pPr>
-        <w:rPr>
-          <w:strike/>
-        </w:rPr>
-      </w:pPr>
-      <w:r>
-        <w:rPr>
-          <w:strike/>
-        </w:rPr>
-        <w:t>&lt;click: bring in 3 images&gt;</w:t>
-      </w:r>
-    </w:p>
-    <w:p>
-      <w:pPr>
-        <w:rPr>
-          <w:strike/>
-        </w:rPr>
-      </w:pPr>
-      <w:r>
-        <w:t xml:space="preserve">These concepts include a model for hiring team players, </w:t>
-      </w:r>
-      <w:r>
-        <w:t xml:space="preserve">how to use DISC personality profiles to improve communication with your team, and how to use the Cynefin framework to empower your team to make their own decisions. </w:t>
-      </w:r>
-    </w:p>
-    <w:p>
-      <w:r>
-        <w:t>&lt;click: cross out “don’t&gt;</w:t>
-      </w:r>
-    </w:p>
-    <w:p>
-      <w:r>
-        <w:t>I’m not going to dive super deep into these topics</w:t>
-      </w:r>
-      <w:r>
-        <w:t xml:space="preserve">, </w:t>
-      </w:r>
-      <w:r>
-        <w:t xml:space="preserve">but I do want </w:t>
-      </w:r>
-      <w:r>
-        <w:t xml:space="preserve">to </w:t>
-      </w:r>
-      <w:r>
-        <w:t xml:space="preserve">introduce them and move them </w:t>
-      </w:r>
-      <w:r>
-        <w:t>out of your “things you don’t know you don’t know” bucket into your “things you know you don’t know bucket”. That way, if they’re on your radar, you’ll be in a position to recognize when you’re in a situation where deeper knowledge might be useful and will have the language to seek out that knowledge.</w:t>
-      </w:r>
-    </w:p>
-    <w:p>
-      <w:r>
-        <w:rPr>
-          <w:b/>
-          <w:bCs/>
-        </w:rPr>
-        <w:t>&lt;click: back to agenda&gt;</w:t>
-      </w:r>
-    </w:p>
-    <w:p>
-      <w:r>
-        <w:t>Let’s start by talking about hiring.</w:t>
-      </w:r>
-    </w:p>
-    <w:p>
-      <w:r>
-        <w:t xml:space="preserve">As a manager, </w:t>
-      </w:r>
-      <w:r>
-        <w:t>one of the most impactful things that you can do is to make sure that the organization hires and retains the right people.</w:t>
-      </w:r>
-      <w:r>
-        <w:t xml:space="preserve"> The phrase “garbage in, garbage out” really applies here</w:t>
-      </w:r>
-      <w:r>
-        <w:t>; every bad hire reduces the quality of the output of the people around them, so it’s really important to get the right people to start.</w:t>
-      </w:r>
-    </w:p>
-    <w:p>
-      <w:r>
-        <w:t xml:space="preserve">I’ve been successful in this area by focusing my recruiting efforts on team players that share our corporate and team level values. </w:t>
-      </w:r>
-      <w:r>
-        <w:t>We attribute the longevity of people’s careers with us to how well we’ve integrated our core values into the recruiting process</w:t>
-      </w:r>
-      <w:r>
-        <w:t xml:space="preserve">. We’ve found that when we hire people that are naturally aligned with us, they tend to work out better. They feel more at home, </w:t>
-      </w:r>
-      <w:r>
-        <w:rPr>
-          <w:iCs/>
-        </w:rPr>
-        <w:t>their knee</w:t>
-      </w:r>
-      <w:r>
-        <w:t xml:space="preserve"> -jerk reactions and decisions are more likely to be judged as “correct”, and </w:t>
-      </w:r>
-      <w:r>
-        <w:t>it’s just easier to manage people when you have similar priorities.</w:t>
-      </w:r>
-    </w:p>
-    <w:p>
-      <w:pPr>
-        <w:rPr>
-          <w:b/>
-          <w:bCs/>
-        </w:rPr>
-      </w:pPr>
-      <w:r>
-        <w:rPr>
-          <w:b/>
-          <w:bCs/>
-        </w:rPr>
-        <w:t xml:space="preserve">&lt;click: </w:t>
-      </w:r>
-      <w:r>
-        <w:rPr>
-          <w:b/>
-          <w:bCs/>
-        </w:rPr>
-        <w:t>identify</w:t>
-      </w:r>
-      <w:r>
-        <w:rPr>
-          <w:b/>
-          <w:bCs/>
-        </w:rPr>
-        <w:t>&gt;</w:t>
-      </w:r>
-    </w:p>
-    <w:p>
-      <w:r>
-        <w:t>The first step is to identify your core values.</w:t>
-      </w:r>
-    </w:p>
-    <w:p>
-      <w:r>
-        <w:t xml:space="preserve">I realize that </w:t>
-      </w:r>
-      <w:r>
-        <w:t xml:space="preserve">this isn’t super profound, as </w:t>
-      </w:r>
-      <w:r>
-        <w:t>far as advice goes. I mean, it</w:t>
-      </w:r>
-      <w:r>
-        <w:t>’s</w:t>
+        </w:rPr>
+        <w:t xml:space="preserve">think </w:t>
+      </w:r>
+      <w:r>
+        <w:t>they’ve done this, but haven’t.</w:t>
       </w:r>
       <w:r>
         <w:t xml:space="preserve"> </w:t>
       </w:r>
-      <w:r>
-        <w:t xml:space="preserve">kind of </w:t>
-      </w:r>
-      <w:r>
-        <w:t>obvious. B</w:t>
-      </w:r>
-      <w:r>
-        <w:t xml:space="preserve">ut </w:t>
-      </w:r>
-      <w:r>
-        <w:t xml:space="preserve">I think </w:t>
-      </w:r>
-      <w:r>
-        <w:t xml:space="preserve">it’s worth </w:t>
-      </w:r>
-      <w:r>
-        <w:t xml:space="preserve">starting with the basics </w:t>
-      </w:r>
-      <w:r>
-        <w:t xml:space="preserve">because so many teams </w:t>
-      </w:r>
-      <w:r>
-        <w:rPr>
-          <w:i/>
-          <w:iCs/>
-        </w:rPr>
-        <w:t xml:space="preserve">think </w:t>
-      </w:r>
-      <w:r>
-        <w:t>they’ve done this, but haven’t.</w:t>
-      </w:r>
-      <w:r>
-        <w:t xml:space="preserve"> </w:t>
-      </w:r>
-    </w:p>
-    <w:p>
-      <w:r>
-        <w:lastRenderedPageBreak/>
-        <w:t xml:space="preserve">Quick question: how many of you have seen a memo or a powerpoint on “core values” at some point at your job? How many of you are </w:t>
+    </w:p>
+    <w:p>
+      <w:r>
+        <w:t xml:space="preserve">Quick question: how many of you have seen a memo or a </w:t>
+      </w:r>
+      <w:proofErr w:type="spellStart"/>
+      <w:r>
+        <w:t>powerpoint</w:t>
+      </w:r>
+      <w:proofErr w:type="spellEnd"/>
+      <w:r>
+        <w:t xml:space="preserve"> on “core values” at some point at your job? How many of you are </w:t>
       </w:r>
       <w:r>
         <w:t>re-</w:t>
@@ -911,7 +864,15 @@
         </w:numPr>
       </w:pPr>
       <w:r>
-        <w:t>Achieve Excellence With Others (</w:t>
+        <w:t xml:space="preserve">Achieve Excellence </w:t>
+      </w:r>
+      <w:proofErr w:type="gramStart"/>
+      <w:r>
+        <w:t>With</w:t>
+      </w:r>
+      <w:proofErr w:type="gramEnd"/>
+      <w:r>
+        <w:t xml:space="preserve"> Others (</w:t>
       </w:r>
       <w:r>
         <w:rPr>
@@ -960,6 +921,7 @@
         </w:numPr>
       </w:pPr>
       <w:r>
+        <w:lastRenderedPageBreak/>
         <w:t>Go Slow to Go Fast (</w:t>
       </w:r>
       <w:r>
@@ -982,8 +944,13 @@
         </w:numPr>
       </w:pPr>
       <w:r>
-        <w:t>Always Build Components  (</w:t>
-      </w:r>
+        <w:t xml:space="preserve">Always Build </w:t>
+      </w:r>
+      <w:proofErr w:type="gramStart"/>
+      <w:r>
+        <w:t>Components  (</w:t>
+      </w:r>
+      <w:proofErr w:type="gramEnd"/>
       <w:r>
         <w:rPr>
           <w:i/>
@@ -1021,110 +988,974 @@
     </w:p>
     <w:p>
       <w:r>
-        <w:t xml:space="preserve">I don’t want to focus too much on the values themselves, because that’s not really the point I’m trying to make. The point is that we have them, and </w:t>
-      </w:r>
-      <w:r>
-        <w:t>that they aren’t something that some lofty CEO dreamt up on an African vision quest and then turned into motivational posters. These values came from the people already doing the work.</w:t>
-      </w:r>
-    </w:p>
-    <w:p>
-      <w:r>
-        <w:t xml:space="preserve">Lastly, if all you do is make up a fancy sounding list of values, throw it in a memo, and then go back to business as usual, then you’re really not doing anything “exceptional”. In order to leverage those values into some sort of improved outcome, you need to </w:t>
+        <w:t xml:space="preserve">I don’t want to focus too much on the values themselves, because that’s not really the point I’m trying to make. The point is that we have </w:t>
+      </w:r>
+      <w:r>
+        <w:t xml:space="preserve">these things, and they aren’t </w:t>
+      </w:r>
+      <w:r>
+        <w:t xml:space="preserve">something that </w:t>
+      </w:r>
+      <w:r>
+        <w:t xml:space="preserve">some wackadoodle </w:t>
+      </w:r>
+      <w:r>
+        <w:t>CEO dreamt up on an African vision quest and then turned into motivational posters. These values came from the people already doing the work</w:t>
+      </w:r>
+      <w:r>
+        <w:t>, and everyone on the team knows them.</w:t>
+      </w:r>
+    </w:p>
+    <w:p>
+      <w:r>
+        <w:t>If you can’t point to a random person on your team and ask them to talk in a meaningful way about your values, then you need to start there because it’s really hard to hire the “right person” if you don’t even know what traits the “right person” will have.</w:t>
+      </w:r>
+    </w:p>
+    <w:p>
+      <w:r>
+        <w:t xml:space="preserve">There’s lots of ways to do </w:t>
+      </w:r>
+      <w:r>
+        <w:t xml:space="preserve">come up with these things, and if you do a Google </w:t>
+      </w:r>
+      <w:proofErr w:type="gramStart"/>
+      <w:r>
+        <w:t>search</w:t>
+      </w:r>
+      <w:proofErr w:type="gramEnd"/>
+      <w:r>
+        <w:t xml:space="preserve"> you’ll find plenty. </w:t>
+      </w:r>
+    </w:p>
+    <w:p>
+      <w:r>
+        <w:t>Guiding you through that process is a little out of scope for this talk, so let’s pretend that you and your team purchased a ton of post-it notes, went through a values identification ritual, sang Kumbaya together, and you now have your list of Core Values. What next?</w:t>
+      </w:r>
+    </w:p>
+    <w:p>
+      <w:r>
+        <w:rPr>
+          <w:b/>
+          <w:bCs/>
+        </w:rPr>
+        <w:t>&lt;click: Hire team players&gt;</w:t>
+      </w:r>
+    </w:p>
+    <w:p>
+      <w:r>
+        <w:t>Before you throw your list of values into a job description, let’s talk about teamwork.</w:t>
+      </w:r>
+    </w:p>
+    <w:p>
+      <w:r>
+        <w:t xml:space="preserve">Selecting candidates that align with your core values is a great way to find individuals that are compatible with your way or thinking and working. </w:t>
+      </w:r>
+      <w:r>
+        <w:t xml:space="preserve">That’s a great way to narrow </w:t>
+      </w:r>
+      <w:r>
+        <w:t xml:space="preserve">a list of candidates to those people that would do a great job, </w:t>
       </w:r>
       <w:r>
         <w:rPr>
           <w:i/>
           <w:iCs/>
         </w:rPr>
-        <w:t xml:space="preserve">demonstrate </w:t>
-      </w:r>
-      <w:r>
-        <w:t>them on a regular basis. There’s lots of ways to do that: you can dedicate a portion of a retrospective once a quarter to reflecting on your values. You can reference them in your 1-1s. The point is to make sure that you’re actively reinforcing these things on the team, because these shared values are the foundation upon which you’re going to build your exceptional team.</w:t>
-      </w:r>
-    </w:p>
-    <w:p>
-      <w:r>
+        <w:t>if you hired them to work alone</w:t>
+      </w:r>
+      <w:r>
+        <w:t>.</w:t>
+      </w:r>
+    </w:p>
+    <w:p>
+      <w:r>
+        <w:t>&lt;click: quote&gt;</w:t>
+      </w:r>
+    </w:p>
+    <w:p>
+      <w:r>
+        <w:t xml:space="preserve"> </w:t>
+      </w:r>
+      <w:r>
+        <w:t>“If you want to go fast, go alone. If you want to go far, go together”.</w:t>
+      </w:r>
+    </w:p>
+    <w:p>
+      <w:r>
+        <w:t xml:space="preserve">This saying has held true for my entire 24-year career in software. I can almost always get more stuff done by going heads-down and cranking through it than I can by bringing along other people. When I’m going </w:t>
+      </w:r>
+      <w:proofErr w:type="gramStart"/>
+      <w:r>
+        <w:t>solo</w:t>
+      </w:r>
+      <w:proofErr w:type="gramEnd"/>
+      <w:r>
+        <w:t xml:space="preserve"> I don’t have to spend time making sure that people are all “on the same page”, that they understand the decisions I’ve made, or that they agree with those decisions. I can literally spend </w:t>
+      </w:r>
+      <w:r>
+        <w:rPr>
+          <w:i/>
+          <w:iCs/>
+        </w:rPr>
+        <w:t xml:space="preserve">all </w:t>
+      </w:r>
+      <w:r>
+        <w:t>of my effort in making progress.</w:t>
+      </w:r>
+    </w:p>
+    <w:p>
+      <w:r>
+        <w:t xml:space="preserve">But what if I get sick and need someone to pick up my slack for a few days? Or what if I made a mistake, and I’m going in the wrong direction and there’s no one to point it out? </w:t>
+      </w:r>
+    </w:p>
+    <w:p>
+      <w:r>
+        <w:t xml:space="preserve">As a manager, one of your responsibilities is ensuring that the team is capable of going </w:t>
+      </w:r>
+      <w:r>
+        <w:rPr>
+          <w:i/>
+          <w:iCs/>
+        </w:rPr>
+        <w:t>far</w:t>
+      </w:r>
+      <w:r>
+        <w:t xml:space="preserve">, not just </w:t>
+      </w:r>
+      <w:r>
+        <w:rPr>
+          <w:i/>
+          <w:iCs/>
+        </w:rPr>
+        <w:t>fast</w:t>
+      </w:r>
+      <w:r>
+        <w:t xml:space="preserve">. Hiring a bunch of rock stars that insist on working alone may feel like a really good idea for a quarter or two, but a group of individually-focused people is never going to perform as well </w:t>
+      </w:r>
+      <w:r>
+        <w:rPr>
+          <w:i/>
+          <w:iCs/>
+        </w:rPr>
+        <w:t xml:space="preserve">over time </w:t>
+      </w:r>
+      <w:r>
+        <w:t>as a group of team players with a common purpose.</w:t>
+      </w:r>
+    </w:p>
+    <w:p>
+      <w:pPr>
+        <w:rPr>
+          <w:strike/>
+        </w:rPr>
+      </w:pPr>
+      <w:r>
+        <w:t>And if you want to hire team players, then you need to expand your list of target values and traits to include teamwork.</w:t>
+      </w:r>
+    </w:p>
+    <w:p/>
+    <w:p>
+      <w:pPr>
         <w:rPr>
           <w:b/>
           <w:bCs/>
         </w:rPr>
-        <w:t>&lt;click: back to list, #2 highlighted</w:t>
-      </w:r>
+      </w:pPr>
       <w:r>
         <w:rPr>
           <w:b/>
           <w:bCs/>
         </w:rPr>
-        <w:t>&gt;</w:t>
-      </w:r>
-    </w:p>
-    <w:p>
-      <w:r>
-        <w:t>In order for those values to help you with hiring, you’ll need to integrate them into your recruiting process.</w:t>
-      </w:r>
-    </w:p>
-    <w:p>
-      <w:r>
-        <w:t xml:space="preserve">Recruiting and hiring is a massive time suck, and not every candidate is equally valuable. A smart manager </w:t>
-      </w:r>
-      <w:r>
-        <w:t xml:space="preserve">plays the percentages; you want to </w:t>
-      </w:r>
-      <w:r>
-        <w:t>spend the most time on the candidates with the greatest potential, and the least time on those with</w:t>
-      </w:r>
-      <w:r>
-        <w:t xml:space="preserve"> the least potential. </w:t>
-      </w:r>
-    </w:p>
-    <w:p>
-      <w:r>
-        <w:t>If you identify your core values and make them evident in your recruiting process, candidates that are really well aligned with those values are going to be excited and engaged during the screening process, and that makes them easier to identify. It also leads to more productive interviews.</w:t>
-      </w:r>
-    </w:p>
-    <w:p>
-      <w:r>
-        <w:t xml:space="preserve">And on the flip side, candidates that are </w:t>
+        <w:lastRenderedPageBreak/>
+        <w:t>&lt;click: Ideal Team Player&gt;</w:t>
+      </w:r>
+    </w:p>
+    <w:p>
+      <w:r>
+        <w:t xml:space="preserve">There’s a book called </w:t>
+      </w:r>
+      <w:r>
+        <w:t>“The Ideal Team Player” by Patrick Lencioni</w:t>
+      </w:r>
+      <w:r>
+        <w:t xml:space="preserve"> that </w:t>
+      </w:r>
+      <w:r>
+        <w:t xml:space="preserve">I really highly recommend. I like his books because he uses parables to make his points, and that layer of narrative fiction makes the books much easier to consume while I’m driving or working out than your typical business book. </w:t>
+      </w:r>
+    </w:p>
+    <w:p>
+      <w:r>
+        <w:t xml:space="preserve">In </w:t>
+      </w:r>
+      <w:r>
+        <w:t xml:space="preserve">the book, </w:t>
+      </w:r>
+      <w:r>
+        <w:t xml:space="preserve">he identifies 3 characteristics that are shared by the best </w:t>
+      </w:r>
+      <w:r>
+        <w:t>team players</w:t>
+      </w:r>
+      <w:r>
+        <w:t>.</w:t>
+      </w:r>
+    </w:p>
+    <w:p>
+      <w:r>
+        <w:t>&lt;click: humble&gt;</w:t>
+      </w:r>
+    </w:p>
+    <w:p>
+      <w:r>
+        <w:t xml:space="preserve">First, team players are </w:t>
       </w:r>
       <w:r>
         <w:rPr>
           <w:i/>
           <w:iCs/>
         </w:rPr>
-        <w:t xml:space="preserve">not </w:t>
-      </w:r>
-      <w:r>
-        <w:t xml:space="preserve">aligned with those values are going to be hesitant and uncertain. In fact, in the best case, candidates that are not aligned with your values will self-select </w:t>
+        <w:t>humble</w:t>
+      </w:r>
+      <w:r>
+        <w:t xml:space="preserve">. </w:t>
+      </w:r>
+      <w:r>
+        <w:t>This doesn’t mean they aren’t confident or self-assured or think less of themselves, they just think of themselves less. They’re open to new ideas and they aren’t selfish.</w:t>
+      </w:r>
+    </w:p>
+    <w:p>
+      <w:r>
+        <w:t>&lt;click: hungry&gt;</w:t>
+      </w:r>
+    </w:p>
+    <w:p>
+      <w:r>
+        <w:t xml:space="preserve">Second, team players are </w:t>
       </w:r>
       <w:r>
         <w:rPr>
           <w:i/>
           <w:iCs/>
         </w:rPr>
-        <w:t>out of the process</w:t>
-      </w:r>
-      <w:r>
-        <w:t xml:space="preserve">, making it that much easier for you to avoid wasting time on them. </w:t>
-      </w:r>
-    </w:p>
-    <w:p>
-      <w:r>
-        <w:lastRenderedPageBreak/>
-        <w:t xml:space="preserve">For example, lets say your team has identified “Be Part of the Community” as a core value. Maybe you all have a passion for open source, or you like to be active in the conference scene, or maybe you want to foster a culture of volunteering or helping others. If you talk about this in your job ad, and then you ask screening questions about it during the initial phone screen, and then you ask the candidate what sort of community involvement they are looking to have in the position, then you’re creating numerous opportunities for someone that </w:t>
+        <w:t>hungry</w:t>
       </w:r>
       <w:r>
         <w:rPr>
           <w:i/>
           <w:iCs/>
         </w:rPr>
+        <w:t xml:space="preserve">. </w:t>
+      </w:r>
+      <w:r>
+        <w:t xml:space="preserve">They have goals and they </w:t>
+      </w:r>
+      <w:r>
+        <w:rPr>
+          <w:i/>
+          <w:iCs/>
+        </w:rPr>
+        <w:t>go after them</w:t>
+      </w:r>
+      <w:r>
+        <w:t>. As a manager, you want hungry people on your team because they are going to give you forward progress. At least, if you’ve properly aligned their goals with your overall team goals.</w:t>
+      </w:r>
+    </w:p>
+    <w:p>
+      <w:r>
+        <w:t>&lt;click: people smart&gt;</w:t>
+      </w:r>
+    </w:p>
+    <w:p>
+      <w:r>
+        <w:t xml:space="preserve">Lastly, team players are </w:t>
+      </w:r>
+      <w:r>
+        <w:rPr>
+          <w:i/>
+          <w:iCs/>
+        </w:rPr>
+        <w:t>people smart</w:t>
+      </w:r>
+      <w:r>
+        <w:rPr>
+          <w:i/>
+          <w:iCs/>
+        </w:rPr>
+        <w:t xml:space="preserve">. </w:t>
+      </w:r>
+      <w:r>
+        <w:t>These are the folks that have enough emotional intelligence to have healthy interactions with other people.</w:t>
+      </w:r>
+    </w:p>
+    <w:p>
+      <w:r>
+        <w:t xml:space="preserve">This is why exceptional teams always have a “No A-Holes” rule. It doesn’t matter how smart you are, how good of a programmer or tester or designer you are, it doesn’t matter how productive you are personally, if you’re an A-hole, then you’re doing damage to everyone around you, and that damage becomes a drag on the overall team effectiveness. </w:t>
+      </w:r>
+    </w:p>
+    <w:p>
+      <w:r>
+        <w:t>Team players are people smart enough to understand how to collaborate and work with other people in healthy ways.</w:t>
+      </w:r>
+    </w:p>
+    <w:p>
+      <w:r>
+        <w:t>It’s important that you get all 3 characteristics</w:t>
+      </w:r>
+      <w:r>
+        <w:t xml:space="preserve"> because they balance each other out. Let’s look at what happens when we hire someone that is lacking one or more of those characteristics.</w:t>
+      </w:r>
+    </w:p>
+    <w:p>
+      <w:r>
+        <w:t>&lt;click: The Pawn&gt;</w:t>
+      </w:r>
+    </w:p>
+    <w:p>
+      <w:r>
+        <w:t>Lencioni considers humility the most important of the three traits when it comes to teamwork, but taken on its own it may not be that desirable.</w:t>
+      </w:r>
+    </w:p>
+    <w:p>
+      <w:r>
+        <w:t xml:space="preserve">Candidates that are humble but are lacking a drive to succeed and emotional smarts can be easily taken advantage of and are unlikely to push the envelope. </w:t>
+      </w:r>
+    </w:p>
+    <w:p>
+      <w:r>
+        <w:t>&lt;click: The Bulldozer&gt;</w:t>
+      </w:r>
+    </w:p>
+    <w:p>
+      <w:r>
+        <w:t>Hungry candidates are the people that will push and push until the job is done. These can be your innovators and your closers and can motivate others to do better as well.</w:t>
+      </w:r>
+    </w:p>
+    <w:p>
+      <w:r>
+        <w:t xml:space="preserve">But that sort of drive, absent humility and people-smarts, creates a bulldozer that doesn’t work well with others and is more focused on their personal success than that of the team. </w:t>
+      </w:r>
+    </w:p>
+    <w:p>
+      <w:r>
+        <w:t>&lt;click: The Charmer&gt;</w:t>
+      </w:r>
+    </w:p>
+    <w:p>
+      <w:r>
+        <w:lastRenderedPageBreak/>
+        <w:t xml:space="preserve">Candidates with lots of people-smarts tend to interview really well. These people are likeable and charming, but you need to make sure you’re hiring folks with humility and hunger as well. Otherwise, you’re going to end up with some very likeable people that </w:t>
+      </w:r>
+      <w:r>
+        <w:t>don’t actually get much done</w:t>
+      </w:r>
+      <w:r>
+        <w:t xml:space="preserve"> on their own and don’t help out other people either.</w:t>
+      </w:r>
+    </w:p>
+    <w:p>
+      <w:r>
+        <w:t>What if we hire someone that has two of the characteristics, but not all three?</w:t>
+      </w:r>
+    </w:p>
+    <w:p>
+      <w:r>
+        <w:t xml:space="preserve">&lt;click: Accidental </w:t>
+      </w:r>
+      <w:proofErr w:type="spellStart"/>
+      <w:r>
+        <w:t>Messmaker</w:t>
+      </w:r>
+      <w:proofErr w:type="spellEnd"/>
+      <w:r>
+        <w:t>&gt;</w:t>
+      </w:r>
+    </w:p>
+    <w:p>
+      <w:r>
+        <w:t>Candidates who are humble and hungry are generally good-hearted people who have a drive to succeed, but without emotional intelligence they tend to make mistakes in group settings. These are the people that might miss subtle social cues and offend other people on the team. It’s harder for these people to create strong interpersonal relationships, and that can make it hard for them to “gel” on your team.</w:t>
+      </w:r>
+    </w:p>
+    <w:p>
+      <w:r>
+        <w:t>&lt;click: Loveable Slacker&gt;</w:t>
+      </w:r>
+    </w:p>
+    <w:p>
+      <w:r>
+        <w:t>Candidates with emotional smarts and humility tend to be fun to have around, they care about their teammates and are willing to help, they establish good relationships, but at the end of the day they just don’t have a hunger to succeed. This makes them a loveable slacker.</w:t>
+      </w:r>
+    </w:p>
+    <w:p>
+      <w:r>
+        <w:t>This is actually a really, really damaging type of person to hire. They aren’t going to push the team forward, they aren’t going to produce a whole lot, and their colleagues are going to have to pick up their slack. But at the same time, because they’re so loveable and likeable, it can be hard to fire them.</w:t>
+      </w:r>
+    </w:p>
+    <w:p>
+      <w:r>
+        <w:t>If you’re the kind of manager that likes to be liked by your team, and you’re squeamish about holding people accountable to productivity standards, then you need to be super careful to avoid hiring Loveable Slackers.</w:t>
+      </w:r>
+    </w:p>
+    <w:p>
+      <w:r>
+        <w:t>&lt;click: Skillful Politician&gt;</w:t>
+      </w:r>
+    </w:p>
+    <w:p>
+      <w:r>
+        <w:t xml:space="preserve">Lencioni says that the most dangerous combination of traits is smart and hungry, but without humility. These people are like politicians; they’re skilled at </w:t>
+      </w:r>
+      <w:r>
+        <w:t>working with people and they have a lot of drive, but they’re primarily focused on themselves. When faced with a choice, these people will always make the decision that benefits them personally, regardless of what it does to the team.</w:t>
+      </w:r>
+    </w:p>
+    <w:p>
+      <w:r>
+        <w:t>This is dangerous not only because they threaten your team’s ability to meet its goals, but also because these folks tend to drive away your other employees. The longer you have a “lone wolf” on your team, the harder it will be for the team to maintain its culture of teamwork, and the more likely that your valued team players will start to leave.</w:t>
+      </w:r>
+    </w:p>
+    <w:p>
+      <w:r>
+        <w:t>&lt;click: all three&gt;</w:t>
+      </w:r>
+    </w:p>
+    <w:p>
+      <w:r>
+        <w:t xml:space="preserve">You should avoid hiring people with just </w:t>
+      </w:r>
+      <w:r>
+        <w:rPr>
+          <w:i/>
+          <w:iCs/>
+        </w:rPr>
+        <w:t xml:space="preserve">one </w:t>
+      </w:r>
+      <w:r>
+        <w:t>of these traits.</w:t>
+      </w:r>
+    </w:p>
+    <w:p>
+      <w:r>
+        <w:t xml:space="preserve">In some situations, you might be able to hire someone with </w:t>
+      </w:r>
+      <w:r>
+        <w:rPr>
+          <w:i/>
+          <w:iCs/>
+        </w:rPr>
+        <w:t xml:space="preserve">two </w:t>
+      </w:r>
+      <w:r>
+        <w:t>of these traits and then work with them to develop the missing one.</w:t>
+      </w:r>
+    </w:p>
+    <w:p>
+      <w:r>
+        <w:t>But if you really want to build an exceptional team around the values of teamwork, then test for all three traits.</w:t>
+      </w:r>
+    </w:p>
+    <w:p>
+      <w:pPr>
+        <w:rPr>
+          <w:b/>
+          <w:bCs/>
+        </w:rPr>
+      </w:pPr>
+      <w:r>
+        <w:rPr>
+          <w:b/>
+          <w:bCs/>
+        </w:rPr>
+        <w:lastRenderedPageBreak/>
+        <w:t xml:space="preserve">&lt;click: </w:t>
+      </w:r>
+      <w:r>
+        <w:rPr>
+          <w:b/>
+          <w:bCs/>
+        </w:rPr>
+        <w:t>hire team players w/…</w:t>
+      </w:r>
+      <w:r>
+        <w:rPr>
+          <w:b/>
+          <w:bCs/>
+        </w:rPr>
+        <w:t>&gt;</w:t>
+      </w:r>
+    </w:p>
+    <w:p>
+      <w:r>
+        <w:t>If there was a formula that you could follow to predictably identify the t</w:t>
+      </w:r>
+    </w:p>
+    <w:p>
+      <w:r>
+        <w:rPr>
+          <w:b/>
+          <w:bCs/>
+        </w:rPr>
+        <w:t>&lt;click: Design the Alliance&gt;</w:t>
+      </w:r>
+    </w:p>
+    <w:p>
+      <w:r>
+        <w:t xml:space="preserve">OK, lets pretend that you’ve done all of those things, you put out this great job ad, </w:t>
+      </w:r>
+      <w:r>
+        <w:t>you whittled it down to some team players, and you picked the best one. Today is their first day, and they show up in your office all bright-eyed and bushy-tailed. Now what?</w:t>
+      </w:r>
+    </w:p>
+    <w:p>
+      <w:r>
+        <w:t xml:space="preserve">You might be anxious to get them engaged, but it’s a mistake to just point them towards whatever problems they were hired to solve and step back. Instead, I like to devote some time that first week to an exercise called </w:t>
+      </w:r>
+      <w:r>
+        <w:t>“Design the Alliance”.</w:t>
+      </w:r>
+    </w:p>
+    <w:p>
+      <w:r>
+        <w:t>&lt;click: first two sentences&gt;</w:t>
+      </w:r>
+    </w:p>
+    <w:p>
+      <w:r>
+        <w:t xml:space="preserve">The idea here is that the most important first step to take is setting up a foundation for effective communication with the newbie. If they don’t understand what you want from them, then they’re going to waste a lot of time trying to figure it out. And if you don’t understand what they need, then you’re going to do a terrible job of removing blockers and making them productive. There is literally no problem that your employees can have that isn’t made </w:t>
+      </w:r>
+      <w:r>
+        <w:rPr>
+          <w:i/>
+          <w:iCs/>
+        </w:rPr>
+        <w:t xml:space="preserve">worse </w:t>
+      </w:r>
+      <w:r>
+        <w:t>by an inability for the two of you to communicate effectively.</w:t>
+      </w:r>
+    </w:p>
+    <w:p>
+      <w:r>
+        <w:t>&lt;click: second two&gt;</w:t>
+      </w:r>
+    </w:p>
+    <w:p>
+      <w:r>
+        <w:t xml:space="preserve">The point of “Design the Alliance” is to help each of you understand the other’s preferred styles of communication and working, so that you can collaboratively approach any gaps or conflicts in your styles </w:t>
+      </w:r>
+      <w:r>
+        <w:rPr>
+          <w:i/>
+          <w:iCs/>
+        </w:rPr>
+        <w:t xml:space="preserve">before </w:t>
+      </w:r>
+      <w:r>
+        <w:t>they become issues.</w:t>
+      </w:r>
+    </w:p>
+    <w:p>
+      <w:r>
+        <w:t>If you’re a stickler for starting meetings on time, but you just hired someone that likes to get into the zone and go deep down the rabbit hole when working on something, then you have a potential problem! It’s so much easier to identify those things up front.</w:t>
+      </w:r>
+    </w:p>
+    <w:p>
+      <w:r>
+        <w:rPr>
+          <w:b/>
+          <w:bCs/>
+        </w:rPr>
+        <w:t>&lt;click: Design the Alliance, #2&gt;</w:t>
+      </w:r>
+    </w:p>
+    <w:p>
+      <w:r>
+        <w:t xml:space="preserve">The exercise itself is really simple. There’s </w:t>
+      </w:r>
+      <w:r>
+        <w:t xml:space="preserve">just a list of questions that you both </w:t>
+      </w:r>
+      <w:proofErr w:type="gramStart"/>
+      <w:r>
+        <w:t>answer</w:t>
+      </w:r>
+      <w:proofErr w:type="gramEnd"/>
+      <w:r>
+        <w:t xml:space="preserve">, and then you talk about any </w:t>
+      </w:r>
+      <w:r>
+        <w:t>obvious conflicts.</w:t>
+      </w:r>
+    </w:p>
+    <w:p>
+      <w:r>
+        <w:t>The actual questions that you ask should be tailored to your specific situation, but here a few that I’ve found really helpful:</w:t>
+      </w:r>
+    </w:p>
+    <w:p>
+      <w:pPr>
+        <w:pStyle w:val="ListParagraph"/>
+        <w:numPr>
+          <w:ilvl w:val="0"/>
+          <w:numId w:val="8"/>
+        </w:numPr>
+      </w:pPr>
+      <w:r>
+        <w:t xml:space="preserve">Interaction Style – do you prefer face-to-face conversations or virtual? Frequent </w:t>
+      </w:r>
+      <w:proofErr w:type="spellStart"/>
+      <w:r>
+        <w:t>checkins</w:t>
+      </w:r>
+      <w:proofErr w:type="spellEnd"/>
+      <w:r>
+        <w:t>, or more limited?</w:t>
+      </w:r>
+      <w:r>
+        <w:br/>
+      </w:r>
+    </w:p>
+    <w:p>
+      <w:pPr>
+        <w:pStyle w:val="ListParagraph"/>
+        <w:numPr>
+          <w:ilvl w:val="0"/>
+          <w:numId w:val="8"/>
+        </w:numPr>
+      </w:pPr>
+      <w:r>
+        <w:t>View on deadlines – do you like to finish super early? Right on time? Do you sometimes exceed a deadline in order to improve the deliverable?</w:t>
+      </w:r>
+      <w:r>
+        <w:br/>
+      </w:r>
+    </w:p>
+    <w:p>
+      <w:pPr>
+        <w:pStyle w:val="ListParagraph"/>
+        <w:numPr>
+          <w:ilvl w:val="0"/>
+          <w:numId w:val="8"/>
+        </w:numPr>
+      </w:pPr>
+      <w:r>
+        <w:t>Personality assessments (</w:t>
+      </w:r>
+      <w:proofErr w:type="spellStart"/>
+      <w:r>
+        <w:t>DiSC</w:t>
+      </w:r>
+      <w:proofErr w:type="spellEnd"/>
+      <w:r>
+        <w:t xml:space="preserve">, Myers-Briggs, </w:t>
+      </w:r>
+      <w:proofErr w:type="spellStart"/>
+      <w:r>
+        <w:t>etc</w:t>
+      </w:r>
+      <w:proofErr w:type="spellEnd"/>
+      <w:r>
+        <w:t>) – Do you know your assessment?</w:t>
+      </w:r>
+      <w:r>
+        <w:br/>
+      </w:r>
+    </w:p>
+    <w:p>
+      <w:pPr>
+        <w:pStyle w:val="ListParagraph"/>
+        <w:numPr>
+          <w:ilvl w:val="0"/>
+          <w:numId w:val="8"/>
+        </w:numPr>
+      </w:pPr>
+      <w:r>
+        <w:lastRenderedPageBreak/>
+        <w:t>How do you measure success?</w:t>
+      </w:r>
+      <w:r>
+        <w:br/>
+      </w:r>
+    </w:p>
+    <w:p>
+      <w:pPr>
+        <w:pStyle w:val="ListParagraph"/>
+        <w:numPr>
+          <w:ilvl w:val="0"/>
+          <w:numId w:val="8"/>
+        </w:numPr>
+      </w:pPr>
+      <w:r>
+        <w:t>What’s in it for me? What would you like to get out of this work experience?</w:t>
+      </w:r>
+      <w:r>
+        <w:br/>
+      </w:r>
+    </w:p>
+    <w:p>
+      <w:pPr>
+        <w:pStyle w:val="ListParagraph"/>
+        <w:numPr>
+          <w:ilvl w:val="0"/>
+          <w:numId w:val="8"/>
+        </w:numPr>
+      </w:pPr>
+      <w:r>
+        <w:t>How do you want to be managed?</w:t>
+      </w:r>
+      <w:r>
+        <w:br/>
+      </w:r>
+    </w:p>
+    <w:p>
+      <w:pPr>
+        <w:pStyle w:val="ListParagraph"/>
+        <w:numPr>
+          <w:ilvl w:val="0"/>
+          <w:numId w:val="8"/>
+        </w:numPr>
+      </w:pPr>
+      <w:r>
+        <w:t>How can I tell if you’re stressed?</w:t>
+      </w:r>
+      <w:r>
+        <w:br/>
+      </w:r>
+    </w:p>
+    <w:p>
+      <w:pPr>
+        <w:pStyle w:val="ListParagraph"/>
+        <w:numPr>
+          <w:ilvl w:val="0"/>
+          <w:numId w:val="8"/>
+        </w:numPr>
+      </w:pPr>
+      <w:r>
+        <w:t>How can I tell if you’re angry or upset?</w:t>
+      </w:r>
+    </w:p>
+    <w:p>
+      <w:r>
+        <w:t>As the manager, you should answer each question first, and then give your new hire or colleague a chance to answer next.</w:t>
+      </w:r>
+    </w:p>
+    <w:p>
+      <w:r>
+        <w:t>&lt;click: slide TODO&gt;</w:t>
+      </w:r>
+    </w:p>
+    <w:p>
+      <w:r>
+        <w:t>Here’s the most important thing: write down your notes! This is your roadmap for how to behave in this particular relationship, so don’t trust your memory.</w:t>
+      </w:r>
+    </w:p>
+    <w:p>
+      <w:r>
+        <w:t xml:space="preserve">I have a OneNote notebook for each person on my team, and in this </w:t>
+      </w:r>
+      <w:proofErr w:type="gramStart"/>
+      <w:r>
+        <w:t>notebook</w:t>
+      </w:r>
+      <w:proofErr w:type="gramEnd"/>
+      <w:r>
+        <w:t xml:space="preserve"> I keep my Design the Alliance notes. About once a quarter, while preparing for a 1-1, I’ll refer back these notes and reflect on how things are going. </w:t>
+      </w:r>
+    </w:p>
+    <w:p>
+      <w:r>
+        <w:t>TODO: some sort of story?</w:t>
+      </w:r>
+    </w:p>
+    <w:p>
+      <w:r>
+        <w:rPr>
+          <w:b/>
+          <w:bCs/>
+        </w:rPr>
+        <w:t>&lt;click: back to agenda, #3 highlighted</w:t>
+      </w:r>
+      <w:r>
+        <w:rPr>
+          <w:b/>
+          <w:bCs/>
+        </w:rPr>
+        <w:t>&gt;</w:t>
+      </w:r>
+      <w:bookmarkStart w:id="0" w:name="_GoBack"/>
+      <w:bookmarkEnd w:id="0"/>
+    </w:p>
+    <w:p/>
+    <w:p/>
+    <w:p/>
+    <w:p>
+      <w:pPr>
+        <w:pBdr>
+          <w:bottom w:val="single" w:sz="6" w:space="1" w:color="auto"/>
+        </w:pBdr>
+      </w:pPr>
+    </w:p>
+    <w:p>
+      <w:r>
+        <w:t>Graveyard</w:t>
+      </w:r>
+    </w:p>
+    <w:p/>
+    <w:p>
+      <w:pPr>
+        <w:rPr>
+          <w:strike/>
+        </w:rPr>
+      </w:pPr>
+      <w:r>
+        <w:rPr>
+          <w:strike/>
+        </w:rPr>
+        <w:t>In order for those values to help you with hiring, you’ll need to integrate them into your recruiting process.</w:t>
+      </w:r>
+    </w:p>
+    <w:p>
+      <w:pPr>
+        <w:rPr>
+          <w:strike/>
+        </w:rPr>
+      </w:pPr>
+      <w:r>
+        <w:rPr>
+          <w:strike/>
+        </w:rPr>
+        <w:t xml:space="preserve">Recruiting and hiring is a massive time suck, and not every candidate is equally valuable. A smart manager plays the percentages; you want to spend the most time on the candidates with the greatest potential, and the least time on those with the least potential. </w:t>
+      </w:r>
+    </w:p>
+    <w:p>
+      <w:pPr>
+        <w:rPr>
+          <w:strike/>
+        </w:rPr>
+      </w:pPr>
+      <w:proofErr w:type="gramStart"/>
+      <w:r>
+        <w:rPr>
+          <w:strike/>
+        </w:rPr>
+        <w:t>So</w:t>
+      </w:r>
+      <w:proofErr w:type="gramEnd"/>
+      <w:r>
+        <w:rPr>
+          <w:strike/>
+        </w:rPr>
+        <w:t xml:space="preserve"> when you start writing job descriptions and posting on job boards, think about ways</w:t>
+      </w:r>
+    </w:p>
+    <w:p>
+      <w:pPr>
+        <w:rPr>
+          <w:strike/>
+        </w:rPr>
+      </w:pPr>
+      <w:r>
+        <w:rPr>
+          <w:strike/>
+        </w:rPr>
+        <w:t>If you identify your core values and make them evident in your recruiting process, candidates that are really well aligned with those values are going to be excited and engaged during the screening process, and that makes them easier to identify. It also leads to more productive interviews.</w:t>
+      </w:r>
+    </w:p>
+    <w:p>
+      <w:pPr>
+        <w:rPr>
+          <w:strike/>
+        </w:rPr>
+      </w:pPr>
+      <w:r>
+        <w:rPr>
+          <w:strike/>
+        </w:rPr>
+        <w:lastRenderedPageBreak/>
+        <w:t xml:space="preserve">And on the flip side, candidates that are </w:t>
+      </w:r>
+      <w:r>
+        <w:rPr>
+          <w:i/>
+          <w:iCs/>
+          <w:strike/>
+        </w:rPr>
+        <w:t xml:space="preserve">not </w:t>
+      </w:r>
+      <w:r>
+        <w:rPr>
+          <w:strike/>
+        </w:rPr>
+        <w:t xml:space="preserve">aligned with those values are going to be hesitant and uncertain. In fact, in the best case, candidates that are not aligned with your values will self-select </w:t>
+      </w:r>
+      <w:r>
+        <w:rPr>
+          <w:i/>
+          <w:iCs/>
+          <w:strike/>
+        </w:rPr>
+        <w:t>out of the process</w:t>
+      </w:r>
+      <w:r>
+        <w:rPr>
+          <w:strike/>
+        </w:rPr>
+        <w:t xml:space="preserve">, making it that much easier for you to avoid wasting time on them. </w:t>
+      </w:r>
+    </w:p>
+    <w:p>
+      <w:pPr>
+        <w:rPr>
+          <w:strike/>
+        </w:rPr>
+      </w:pPr>
+      <w:r>
+        <w:rPr>
+          <w:strike/>
+        </w:rPr>
+        <w:t xml:space="preserve">For example, </w:t>
+      </w:r>
+      <w:proofErr w:type="spellStart"/>
+      <w:proofErr w:type="gramStart"/>
+      <w:r>
+        <w:rPr>
+          <w:strike/>
+        </w:rPr>
+        <w:t>lets</w:t>
+      </w:r>
+      <w:proofErr w:type="spellEnd"/>
+      <w:proofErr w:type="gramEnd"/>
+      <w:r>
+        <w:rPr>
+          <w:strike/>
+        </w:rPr>
+        <w:t xml:space="preserve"> say your team has identified “Be Part of the Community” as a core value. Maybe you all have a passion for open source, or you like to be active in the conference scene, or maybe you want to foster a culture of volunteering or helping others. If you talk about this in your job ad, and then you ask screening questions about it during the initial phone screen, and then you ask the candidate what sort of community involvement they are looking to have in the position, then you’re creating numerous opportunities for someone that </w:t>
+      </w:r>
+      <w:r>
+        <w:rPr>
+          <w:i/>
+          <w:iCs/>
+          <w:strike/>
+        </w:rPr>
         <w:t xml:space="preserve">is </w:t>
       </w:r>
       <w:r>
+        <w:rPr>
+          <w:strike/>
+        </w:rPr>
         <w:t>community-minded to demonstrate that to you. And at the same time, you’re sending all sorts of signals to the non-community-minded candidates that perhaps they’d be happier somewhere else.</w:t>
       </w:r>
     </w:p>
     <w:p>
-      <w:r>
+      <w:pPr>
+        <w:rPr>
+          <w:strike/>
+        </w:rPr>
+      </w:pPr>
+      <w:r>
+        <w:rPr>
+          <w:strike/>
+        </w:rPr>
         <w:t>How do go about doing this?</w:t>
       </w:r>
     </w:p>
@@ -1135,493 +1966,114 @@
           <w:ilvl w:val="0"/>
           <w:numId w:val="5"/>
         </w:numPr>
-      </w:pPr>
-      <w:r>
+        <w:rPr>
+          <w:strike/>
+        </w:rPr>
+      </w:pPr>
+      <w:r>
+        <w:rPr>
+          <w:strike/>
+        </w:rPr>
         <w:t>Craft your job posting to appeal to the right people. If you want to attract people w/ a community focus, describe your team as community focused</w:t>
       </w:r>
     </w:p>
     <w:p>
-      <w:r>
+      <w:pPr>
+        <w:rPr>
+          <w:strike/>
+        </w:rPr>
+      </w:pPr>
+      <w:r>
+        <w:rPr>
+          <w:strike/>
+        </w:rPr>
         <w:t>TODO: More of this stuff</w:t>
       </w:r>
     </w:p>
     <w:p>
-      <w:r>
+      <w:pPr>
         <w:rPr>
           <w:b/>
           <w:bCs/>
-        </w:rPr>
-        <w:t xml:space="preserve">&lt;click: </w:t>
-      </w:r>
-      <w:r>
+          <w:strike/>
+        </w:rPr>
+      </w:pPr>
+    </w:p>
+    <w:p>
+      <w:pPr>
         <w:rPr>
           <w:b/>
           <w:bCs/>
-        </w:rPr>
-        <w:t>team players quote</w:t>
-      </w:r>
-      <w:bookmarkStart w:id="0" w:name="_GoBack"/>
-      <w:bookmarkEnd w:id="0"/>
+          <w:strike/>
+        </w:rPr>
+      </w:pPr>
+    </w:p>
+    <w:p>
+      <w:pPr>
+        <w:rPr>
+          <w:strike/>
+        </w:rPr>
+      </w:pPr>
       <w:r>
         <w:rPr>
           <w:b/>
           <w:bCs/>
-        </w:rPr>
-        <w:t>&gt;</w:t>
-      </w:r>
-    </w:p>
-    <w:p>
-      <w:r>
-        <w:t>A</w:t>
-      </w:r>
-      <w:r>
-        <w:t xml:space="preserve"> good manager is a “force multiplier” for the team; he or she helps the team be more than the sum of its parts, and to be more productive as a group than the members would be working independently.</w:t>
-      </w:r>
-    </w:p>
-    <w:p>
-      <w:r>
+          <w:strike/>
+        </w:rPr>
+        <w:t>&lt;click: team players quote&gt;</w:t>
+      </w:r>
+    </w:p>
+    <w:p>
+      <w:pPr>
+        <w:rPr>
+          <w:strike/>
+        </w:rPr>
+      </w:pPr>
+      <w:r>
+        <w:rPr>
+          <w:strike/>
+        </w:rPr>
+        <w:t>A good manager is a “force multiplier” for the team; he or she helps the team be more than the sum of its parts, and to be more productive as a group than the members would be working independently.</w:t>
+      </w:r>
+    </w:p>
+    <w:p>
+      <w:pPr>
+        <w:rPr>
+          <w:strike/>
+        </w:rPr>
+      </w:pPr>
+      <w:r>
+        <w:rPr>
+          <w:strike/>
+        </w:rPr>
         <w:t xml:space="preserve">In order for that to happen, however, you have to have a team that is </w:t>
       </w:r>
       <w:r>
         <w:rPr>
           <w:i/>
           <w:iCs/>
+          <w:strike/>
         </w:rPr>
         <w:t xml:space="preserve">capable </w:t>
       </w:r>
       <w:r>
-        <w:t>of working together. This can be harder than it seems</w:t>
-      </w:r>
-      <w:r>
-        <w:t>, which is why it gets a dedicated bullet point on this list.</w:t>
-      </w:r>
-    </w:p>
-    <w:p>
-      <w:r>
+        <w:rPr>
+          <w:strike/>
+        </w:rPr>
+        <w:t>of working together. This can be harder than it seems, which is why it gets a dedicated bullet point on this list.</w:t>
+      </w:r>
+    </w:p>
+    <w:p>
+      <w:pPr>
+        <w:rPr>
+          <w:strike/>
+        </w:rPr>
+      </w:pPr>
+      <w:r>
+        <w:rPr>
+          <w:strike/>
+        </w:rPr>
         <w:t>&lt;click: “go fast / go far”&gt;</w:t>
-      </w:r>
-    </w:p>
-    <w:p>
-      <w:r>
-        <w:t xml:space="preserve">This saying has held true </w:t>
-      </w:r>
-      <w:r>
-        <w:t xml:space="preserve">for </w:t>
-      </w:r>
-      <w:r>
-        <w:t>my entire 2</w:t>
-      </w:r>
-      <w:r>
-        <w:t xml:space="preserve">4-year career in software. I can almost always get more stuff done by going heads-down and cranking through it than I can by bringing along other people. When I’m going solo I don’t have to spend time making sure that people are all “on the same page”, that they understand the decisions I’ve made, or that they agree with those decisions. I can literally spend </w:t>
-      </w:r>
-      <w:r>
-        <w:rPr>
-          <w:i/>
-          <w:iCs/>
-        </w:rPr>
-        <w:t xml:space="preserve">all </w:t>
-      </w:r>
-      <w:r>
-        <w:t>of my effort in making progress.</w:t>
-      </w:r>
-    </w:p>
-    <w:p>
-      <w:r>
-        <w:t xml:space="preserve">But what if I get sick and need someone to pick up my slack for a few days? Or what if I made a mistake, and I’m going in the wrong direction and there’s no one to point it out? </w:t>
-      </w:r>
-    </w:p>
-    <w:p>
-      <w:r>
-        <w:t xml:space="preserve">As a manager, one of your responsibilities is ensuring that the team is capable of going </w:t>
-      </w:r>
-      <w:r>
-        <w:rPr>
-          <w:i/>
-          <w:iCs/>
-        </w:rPr>
-        <w:t>far</w:t>
-      </w:r>
-      <w:r>
-        <w:t xml:space="preserve">, not just </w:t>
-      </w:r>
-      <w:r>
-        <w:rPr>
-          <w:i/>
-          <w:iCs/>
-        </w:rPr>
-        <w:t>fast</w:t>
-      </w:r>
-      <w:r>
-        <w:t xml:space="preserve">. Hiring a bunch of rock stars that insist on working alone may feel like a really good idea for a quarter or two, but a group of individually-focused people is never going to perform as well </w:t>
-      </w:r>
-      <w:r>
-        <w:rPr>
-          <w:i/>
-          <w:iCs/>
-        </w:rPr>
-        <w:t xml:space="preserve">over time </w:t>
-      </w:r>
-      <w:r>
-        <w:t>as a group of team players with a common purpose.</w:t>
-      </w:r>
-    </w:p>
-    <w:p>
-      <w:r>
-        <w:t>&lt;click: Ideal Team Player&gt;</w:t>
-      </w:r>
-    </w:p>
-    <w:p>
-      <w:r>
-        <w:t xml:space="preserve">There’s a book called </w:t>
-      </w:r>
-      <w:r>
-        <w:t>“The Ideal Team Player” by Patrick Lencioni</w:t>
-      </w:r>
-      <w:r>
-        <w:t xml:space="preserve"> that lays out a really good model for building this sort of group</w:t>
-      </w:r>
-      <w:r>
-        <w:t xml:space="preserve">. </w:t>
-      </w:r>
-    </w:p>
-    <w:p>
-      <w:r>
-        <w:t xml:space="preserve">In </w:t>
-      </w:r>
-      <w:r>
-        <w:t xml:space="preserve">the book, </w:t>
-      </w:r>
-      <w:r>
-        <w:t>he identifies 3 characteristics that are shared by the best teammates.</w:t>
-      </w:r>
-    </w:p>
-    <w:p>
-      <w:r>
-        <w:t>&lt;click: humble&gt;</w:t>
-      </w:r>
-    </w:p>
-    <w:p>
-      <w:r>
-        <w:t xml:space="preserve">First, team players are </w:t>
-      </w:r>
-      <w:r>
-        <w:rPr>
-          <w:i/>
-          <w:iCs/>
-        </w:rPr>
-        <w:t>humble</w:t>
-      </w:r>
-      <w:r>
-        <w:t xml:space="preserve">. </w:t>
-      </w:r>
-      <w:r>
-        <w:t>This doesn’t mean they aren’t confident or self-assured or think less of themselves, they just think of themselves less. They’re open to new ideas and they aren’t selfish.</w:t>
-      </w:r>
-    </w:p>
-    <w:p>
-      <w:r>
-        <w:lastRenderedPageBreak/>
-        <w:t>&lt;click: hungry&gt;</w:t>
-      </w:r>
-    </w:p>
-    <w:p>
-      <w:r>
-        <w:t xml:space="preserve">Second, team players are </w:t>
-      </w:r>
-      <w:r>
-        <w:rPr>
-          <w:i/>
-          <w:iCs/>
-        </w:rPr>
-        <w:t>hungry</w:t>
-      </w:r>
-      <w:r>
-        <w:rPr>
-          <w:i/>
-          <w:iCs/>
-        </w:rPr>
-        <w:t xml:space="preserve">. </w:t>
-      </w:r>
-      <w:r>
-        <w:t xml:space="preserve">They have goals and they </w:t>
-      </w:r>
-      <w:r>
-        <w:rPr>
-          <w:i/>
-          <w:iCs/>
-        </w:rPr>
-        <w:t>go after them</w:t>
-      </w:r>
-      <w:r>
-        <w:t>. As a manager, you want hungry people on your team because they are going to give you forward progress. At least, if you’ve properly aligned their goals with your overall team goals.</w:t>
-      </w:r>
-    </w:p>
-    <w:p>
-      <w:r>
-        <w:t>&lt;click: people smart&gt;</w:t>
-      </w:r>
-    </w:p>
-    <w:p>
-      <w:r>
-        <w:t xml:space="preserve">Lastly, team players are </w:t>
-      </w:r>
-      <w:r>
-        <w:rPr>
-          <w:i/>
-          <w:iCs/>
-        </w:rPr>
-        <w:t>people smart</w:t>
-      </w:r>
-      <w:r>
-        <w:rPr>
-          <w:i/>
-          <w:iCs/>
-        </w:rPr>
-        <w:t xml:space="preserve">. </w:t>
-      </w:r>
-      <w:r>
-        <w:t>These are the folks that have enough emotional intelligence to have healthy interactions with other people.</w:t>
-      </w:r>
-    </w:p>
-    <w:p>
-      <w:r>
-        <w:t xml:space="preserve">This is why exceptional teams always have a “No A-Holes” rule. It doesn’t matter how smart you are, how good of a programmer or tester or designer you are, it doesn’t matter how productive you are personally, if you’re an A-hole, then you’re doing damage to everyone around you, and that damage becomes a drag on the overall team effectiveness. </w:t>
-      </w:r>
-    </w:p>
-    <w:p>
-      <w:r>
-        <w:t>Team players are people smart enough to understand how to collaborate and work with other people in healthy ways.</w:t>
-      </w:r>
-    </w:p>
-    <w:p>
-      <w:r>
-        <w:t>It’s important that you get all 3 characteristics</w:t>
-      </w:r>
-      <w:r>
-        <w:t xml:space="preserve"> because they balance each other out. </w:t>
-      </w:r>
-      <w:r>
-        <w:t xml:space="preserve">Let’s look at what happens when we hire someone that is lacking </w:t>
-      </w:r>
-      <w:r>
-        <w:t xml:space="preserve">one or more of </w:t>
-      </w:r>
-      <w:r>
-        <w:t>those characteristics.</w:t>
-      </w:r>
-    </w:p>
-    <w:p>
-      <w:r>
-        <w:t>&lt;click: The Pawn&gt;</w:t>
-      </w:r>
-    </w:p>
-    <w:p>
-      <w:r>
-        <w:t>Lencioni considers humility the most important of the three traits when it comes to teamwork, but taken on its own it may not be that desirable.</w:t>
-      </w:r>
-    </w:p>
-    <w:p>
-      <w:r>
-        <w:t xml:space="preserve">Candidates that are humble but are lacking a drive to succeed and emotional smarts can be easily taken advantage of and are unlikely to push the envelope. </w:t>
-      </w:r>
-    </w:p>
-    <w:p>
-      <w:r>
-        <w:t>&lt;click: The Bulldozer&gt;</w:t>
-      </w:r>
-    </w:p>
-    <w:p>
-      <w:r>
-        <w:t>Hungry candidates are the people that will push and push until the job is done. These can be your innovators and your closers and can motivate others to do better as well.</w:t>
-      </w:r>
-    </w:p>
-    <w:p>
-      <w:r>
-        <w:t xml:space="preserve">But that sort of drive, absent humility and people-smarts, creates a bulldozer that doesn’t work well with others and is more focused on their personal success than that of the team. </w:t>
-      </w:r>
-    </w:p>
-    <w:p>
-      <w:r>
-        <w:t>&lt;click: The Charmer&gt;</w:t>
-      </w:r>
-    </w:p>
-    <w:p>
-      <w:r>
-        <w:t xml:space="preserve">Candidates with lots of people-smarts tend to interview really well. These people are likeable and charming, but you need to make sure you’re hiring folks with humility and hunger as well. Otherwise, you’re going to end up with some very likeable people that </w:t>
-      </w:r>
-      <w:r>
-        <w:t>don’t actually get much done</w:t>
-      </w:r>
-      <w:r>
-        <w:t xml:space="preserve"> on their own and don’t help out other people either.</w:t>
-      </w:r>
-    </w:p>
-    <w:p>
-      <w:r>
-        <w:t>What if we hire someone that has two of the characteristics, but not all three?</w:t>
-      </w:r>
-    </w:p>
-    <w:p>
-      <w:r>
-        <w:t>&lt;click: Accidental Messmaker&gt;</w:t>
-      </w:r>
-    </w:p>
-    <w:p>
-      <w:r>
-        <w:t xml:space="preserve">Candidates who are humble and hungry are generally good-hearted people who have a drive to succeed, but without emotional intelligence they tend to make mistakes in group settings. These are the people that might miss subtle social cues and offend other people on the team. It’s harder for these </w:t>
-      </w:r>
-      <w:r>
-        <w:lastRenderedPageBreak/>
-        <w:t>people to create strong interpersonal relationships, and that can make it hard for them to “gel” on your team.</w:t>
-      </w:r>
-    </w:p>
-    <w:p>
-      <w:r>
-        <w:t>&lt;click: Loveable Slacker&gt;</w:t>
-      </w:r>
-    </w:p>
-    <w:p>
-      <w:r>
-        <w:t>Candidates with emotional smarts and humility tend to be fun to have around, they care about their teammates and are willing to help, they establish good relationships, but at the end of the day they just don’t have a hunger to succeed. This makes them a loveable slacker.</w:t>
-      </w:r>
-    </w:p>
-    <w:p>
-      <w:r>
-        <w:t>This is actually a really, really damaging type of person to hire. They aren’t going to push the team forward, they aren’t going to produce a whole lot, and their colleagues are going to have to pick up their slack. But at the same time, because they’re so loveable and likeable, it can be hard to fire them.</w:t>
-      </w:r>
-    </w:p>
-    <w:p>
-      <w:r>
-        <w:t>If you’re the kind of manager that likes to be liked by your team, and you’re squeamish about holding people accountable to productivity standards, then you need to be super careful to avoid hiring Loveable Slackers.</w:t>
-      </w:r>
-    </w:p>
-    <w:p>
-      <w:r>
-        <w:t>&lt;click: Skillful Politician&gt;</w:t>
-      </w:r>
-    </w:p>
-    <w:p>
-      <w:r>
-        <w:t xml:space="preserve">Lencioni says that the most dangerous combination of traits is smart and hungry, but without humility. These people are like politicians; they’re skilled at </w:t>
-      </w:r>
-      <w:r>
-        <w:t>working with people and they have a lot of drive, but they’re primarily focused on themselves. When faced with a choice, these people will always make the decision that benefits them personally, regardless of what it does to the team.</w:t>
-      </w:r>
-    </w:p>
-    <w:p>
-      <w:r>
-        <w:t>This is dangerous not only because they threaten your team’s ability to meet its goals, but also because these folks tend to drive away your other employees. The longer you have a “lone wolf” on your team, the harder it will be for the team to maintain its culture of teamwork, and the more likely that your valued team players will start to leave.</w:t>
-      </w:r>
-    </w:p>
-    <w:p>
-      <w:r>
-        <w:t>&lt;click: all three&gt;</w:t>
-      </w:r>
-    </w:p>
-    <w:p>
-      <w:r>
-        <w:t xml:space="preserve">You should avoid hiring people with just </w:t>
-      </w:r>
-      <w:r>
-        <w:rPr>
-          <w:i/>
-          <w:iCs/>
-        </w:rPr>
-        <w:t xml:space="preserve">one </w:t>
-      </w:r>
-      <w:r>
-        <w:t>of these traits.</w:t>
-      </w:r>
-    </w:p>
-    <w:p>
-      <w:r>
-        <w:t xml:space="preserve">In some situations, you might be able to hire someone with </w:t>
-      </w:r>
-      <w:r>
-        <w:rPr>
-          <w:i/>
-          <w:iCs/>
-        </w:rPr>
-        <w:t xml:space="preserve">two </w:t>
-      </w:r>
-      <w:r>
-        <w:t>of these traits and then work with them to develop the missing one.</w:t>
-      </w:r>
-    </w:p>
-    <w:p>
-      <w:r>
-        <w:t>But if you really want to build an exceptional team around the values of teamwork, then test for all three traits.</w:t>
-      </w:r>
-    </w:p>
-    <w:p>
-      <w:r>
-        <w:t xml:space="preserve">&lt;click: </w:t>
-      </w:r>
-      <w:r>
-        <w:t>how do I do that?</w:t>
-      </w:r>
-      <w:r>
-        <w:t>&gt;</w:t>
-      </w:r>
-    </w:p>
-    <w:p>
-      <w:r>
-        <w:t>If there was a formula that you could follow to predictably identify the t</w:t>
-      </w:r>
-    </w:p>
-    <w:p>
-      <w:r>
-        <w:t>&lt;click: Now what&gt;</w:t>
-      </w:r>
-    </w:p>
-    <w:p>
-      <w:r>
-        <w:t>OK, so you’ve done all of that stuff and you’ve finally landed this awesome new employee that’s super aligned with your values, a total team player, and ready to join this amazing team you told them about.</w:t>
-      </w:r>
-    </w:p>
-    <w:p>
-      <w:r>
-        <w:t>Now what?</w:t>
-      </w:r>
-    </w:p>
-    <w:p>
-      <w:r>
-        <w:lastRenderedPageBreak/>
-        <w:t xml:space="preserve">I believe that teams are immutable; when you add or remove people, you don’t just </w:t>
-      </w:r>
-      <w:r>
-        <w:rPr>
-          <w:i/>
-          <w:iCs/>
-        </w:rPr>
-        <w:t xml:space="preserve">change </w:t>
-      </w:r>
-      <w:r>
-        <w:t xml:space="preserve">the team, you create an </w:t>
-      </w:r>
-      <w:r>
-        <w:rPr>
-          <w:i/>
-          <w:iCs/>
-        </w:rPr>
-        <w:t>entirely new team</w:t>
-      </w:r>
-      <w:r>
-        <w:t>. This new team is susceptible to all sorts of disruptions as a result of new communication paths, new behavior patterns, etc.</w:t>
-      </w:r>
-    </w:p>
-    <w:p>
-      <w:r>
-        <w:rPr>
-          <w:b/>
-          <w:bCs/>
-        </w:rPr>
-        <w:t>&lt;click: Design the Alliance&gt;</w:t>
-      </w:r>
-    </w:p>
-    <w:p>
-      <w:r>
-        <w:t>One way that I like to head off those disruptions is an exercise that’s called “Design the Alliance”.</w:t>
       </w:r>
     </w:p>
     <w:p/>
@@ -1905,6 +2357,95 @@
     </w:lvl>
   </w:abstractNum>
   <w:abstractNum w:abstractNumId="3" w15:restartNumberingAfterBreak="0">
+    <w:nsid w:val="3BF734A3"/>
+    <w:multiLevelType w:val="hybridMultilevel"/>
+    <w:tmpl w:val="49A6E7DA"/>
+    <w:lvl w:ilvl="0" w:tplc="0409000F">
+      <w:start w:val="1"/>
+      <w:numFmt w:val="decimal"/>
+      <w:lvlText w:val="%1."/>
+      <w:lvlJc w:val="left"/>
+      <w:pPr>
+        <w:ind w:left="720" w:hanging="360"/>
+      </w:pPr>
+      <w:rPr>
+        <w:rFonts w:hint="default"/>
+      </w:rPr>
+    </w:lvl>
+    <w:lvl w:ilvl="1" w:tplc="04090019" w:tentative="1">
+      <w:start w:val="1"/>
+      <w:numFmt w:val="lowerLetter"/>
+      <w:lvlText w:val="%2."/>
+      <w:lvlJc w:val="left"/>
+      <w:pPr>
+        <w:ind w:left="1440" w:hanging="360"/>
+      </w:pPr>
+    </w:lvl>
+    <w:lvl w:ilvl="2" w:tplc="0409001B" w:tentative="1">
+      <w:start w:val="1"/>
+      <w:numFmt w:val="lowerRoman"/>
+      <w:lvlText w:val="%3."/>
+      <w:lvlJc w:val="right"/>
+      <w:pPr>
+        <w:ind w:left="2160" w:hanging="180"/>
+      </w:pPr>
+    </w:lvl>
+    <w:lvl w:ilvl="3" w:tplc="0409000F" w:tentative="1">
+      <w:start w:val="1"/>
+      <w:numFmt w:val="decimal"/>
+      <w:lvlText w:val="%4."/>
+      <w:lvlJc w:val="left"/>
+      <w:pPr>
+        <w:ind w:left="2880" w:hanging="360"/>
+      </w:pPr>
+    </w:lvl>
+    <w:lvl w:ilvl="4" w:tplc="04090019" w:tentative="1">
+      <w:start w:val="1"/>
+      <w:numFmt w:val="lowerLetter"/>
+      <w:lvlText w:val="%5."/>
+      <w:lvlJc w:val="left"/>
+      <w:pPr>
+        <w:ind w:left="3600" w:hanging="360"/>
+      </w:pPr>
+    </w:lvl>
+    <w:lvl w:ilvl="5" w:tplc="0409001B" w:tentative="1">
+      <w:start w:val="1"/>
+      <w:numFmt w:val="lowerRoman"/>
+      <w:lvlText w:val="%6."/>
+      <w:lvlJc w:val="right"/>
+      <w:pPr>
+        <w:ind w:left="4320" w:hanging="180"/>
+      </w:pPr>
+    </w:lvl>
+    <w:lvl w:ilvl="6" w:tplc="0409000F" w:tentative="1">
+      <w:start w:val="1"/>
+      <w:numFmt w:val="decimal"/>
+      <w:lvlText w:val="%7."/>
+      <w:lvlJc w:val="left"/>
+      <w:pPr>
+        <w:ind w:left="5040" w:hanging="360"/>
+      </w:pPr>
+    </w:lvl>
+    <w:lvl w:ilvl="7" w:tplc="04090019" w:tentative="1">
+      <w:start w:val="1"/>
+      <w:numFmt w:val="lowerLetter"/>
+      <w:lvlText w:val="%8."/>
+      <w:lvlJc w:val="left"/>
+      <w:pPr>
+        <w:ind w:left="5760" w:hanging="360"/>
+      </w:pPr>
+    </w:lvl>
+    <w:lvl w:ilvl="8" w:tplc="0409001B" w:tentative="1">
+      <w:start w:val="1"/>
+      <w:numFmt w:val="lowerRoman"/>
+      <w:lvlText w:val="%9."/>
+      <w:lvlJc w:val="right"/>
+      <w:pPr>
+        <w:ind w:left="6480" w:hanging="180"/>
+      </w:pPr>
+    </w:lvl>
+  </w:abstractNum>
+  <w:abstractNum w:abstractNumId="4" w15:restartNumberingAfterBreak="0">
     <w:nsid w:val="46654FB2"/>
     <w:multiLevelType w:val="hybridMultilevel"/>
     <w:tmpl w:val="D1AC3E3A"/>
@@ -2016,7 +2557,7 @@
       </w:rPr>
     </w:lvl>
   </w:abstractNum>
-  <w:abstractNum w:abstractNumId="4" w15:restartNumberingAfterBreak="0">
+  <w:abstractNum w:abstractNumId="5" w15:restartNumberingAfterBreak="0">
     <w:nsid w:val="5C696FD2"/>
     <w:multiLevelType w:val="hybridMultilevel"/>
     <w:tmpl w:val="174648DA"/>
@@ -2128,7 +2669,7 @@
       </w:rPr>
     </w:lvl>
   </w:abstractNum>
-  <w:abstractNum w:abstractNumId="5" w15:restartNumberingAfterBreak="0">
+  <w:abstractNum w:abstractNumId="6" w15:restartNumberingAfterBreak="0">
     <w:nsid w:val="63824ACE"/>
     <w:multiLevelType w:val="hybridMultilevel"/>
     <w:tmpl w:val="E77AEEDE"/>
@@ -2241,7 +2782,7 @@
       </w:rPr>
     </w:lvl>
   </w:abstractNum>
-  <w:abstractNum w:abstractNumId="6" w15:restartNumberingAfterBreak="0">
+  <w:abstractNum w:abstractNumId="7" w15:restartNumberingAfterBreak="0">
     <w:nsid w:val="695649C3"/>
     <w:multiLevelType w:val="hybridMultilevel"/>
     <w:tmpl w:val="D6ECC9CA"/>
@@ -2334,7 +2875,7 @@
     <w:abstractNumId w:val="1"/>
   </w:num>
   <w:num w:numId="2">
-    <w:abstractNumId w:val="5"/>
+    <w:abstractNumId w:val="6"/>
   </w:num>
   <w:num w:numId="3">
     <w:abstractNumId w:val="2"/>
@@ -2343,13 +2884,16 @@
     <w:abstractNumId w:val="0"/>
   </w:num>
   <w:num w:numId="5">
+    <w:abstractNumId w:val="5"/>
+  </w:num>
+  <w:num w:numId="6">
     <w:abstractNumId w:val="4"/>
   </w:num>
-  <w:num w:numId="6">
+  <w:num w:numId="7">
+    <w:abstractNumId w:val="7"/>
+  </w:num>
+  <w:num w:numId="8">
     <w:abstractNumId w:val="3"/>
-  </w:num>
-  <w:num w:numId="7">
-    <w:abstractNumId w:val="6"/>
   </w:num>
 </w:numbering>
 </file>
@@ -2757,7 +3301,6 @@
   <w:style w:type="character" w:default="1" w:styleId="DefaultParagraphFont">
     <w:name w:val="Default Paragraph Font"/>
     <w:uiPriority w:val="1"/>
-    <w:semiHidden/>
     <w:unhideWhenUsed/>
   </w:style>
   <w:style w:type="table" w:default="1" w:styleId="TableNormal">

</xml_diff>

<commit_message>
Good progress on 1-1s section
</commit_message>
<xml_diff>
--- a/Narrative.docx
+++ b/Narrative.docx
@@ -117,28 +117,12 @@
     </w:p>
     <w:p>
       <w:r>
-        <w:t xml:space="preserve">&lt;click: Things were great for </w:t>
-      </w:r>
-      <w:proofErr w:type="spellStart"/>
-      <w:r>
-        <w:t>awhile</w:t>
-      </w:r>
-      <w:proofErr w:type="spellEnd"/>
-      <w:r>
-        <w:t>&gt;</w:t>
-      </w:r>
-    </w:p>
-    <w:p>
-      <w:r>
-        <w:t xml:space="preserve">Things were great for </w:t>
-      </w:r>
-      <w:proofErr w:type="spellStart"/>
-      <w:r>
-        <w:t>awhile</w:t>
-      </w:r>
-      <w:proofErr w:type="spellEnd"/>
-      <w:r>
-        <w:t xml:space="preserve"> and the team seemed happy and productive. I encouraged them to be open and honest with me about problems they might have, no one said anything, and so I believed there not to </w:t>
+        <w:t>&lt;click: Things were great for awhile&gt;</w:t>
+      </w:r>
+    </w:p>
+    <w:p>
+      <w:r>
+        <w:t xml:space="preserve">Things were great for awhile and the team seemed happy and productive. I encouraged them to be open and honest with me about problems they might have, no one said anything, and so I believed there not to </w:t>
       </w:r>
       <w:r>
         <w:rPr>
@@ -308,15 +292,7 @@
     </w:p>
     <w:p>
       <w:r>
-        <w:t xml:space="preserve">&lt;click: hey team, </w:t>
-      </w:r>
-      <w:proofErr w:type="spellStart"/>
-      <w:r>
-        <w:t>haz</w:t>
-      </w:r>
-      <w:proofErr w:type="spellEnd"/>
-      <w:r>
-        <w:t xml:space="preserve"> job&gt;</w:t>
+        <w:t>&lt;click: hey team, haz job&gt;</w:t>
       </w:r>
     </w:p>
     <w:p>
@@ -345,13 +321,8 @@
       </w:r>
     </w:p>
     <w:p>
-      <w:proofErr w:type="gramStart"/>
-      <w:r>
-        <w:t>So</w:t>
-      </w:r>
-      <w:proofErr w:type="gramEnd"/>
-      <w:r>
-        <w:t xml:space="preserve"> we welcomed him back with open arms</w:t>
+      <w:r>
+        <w:t>So we welcomed him back with open arms</w:t>
       </w:r>
       <w:r>
         <w:t>. The end.</w:t>
@@ -387,13 +358,8 @@
       </w:r>
     </w:p>
     <w:p>
-      <w:proofErr w:type="gramStart"/>
-      <w:r>
-        <w:t>So</w:t>
-      </w:r>
-      <w:proofErr w:type="gramEnd"/>
-      <w:r>
-        <w:t xml:space="preserve"> what’s the point?</w:t>
+      <w:r>
+        <w:t>So what’s the point?</w:t>
       </w:r>
     </w:p>
     <w:p>
@@ -443,15 +409,7 @@
         <w:t xml:space="preserve">But people don’t rage quit from exceptional teams, do they? When that valued employee left, it made </w:t>
       </w:r>
       <w:r>
-        <w:t xml:space="preserve">me wonder both about what had led them to leave, and what led them to return. Since then I’ve read a lot of books and listened to a lot of podcasts and through that </w:t>
-      </w:r>
-      <w:proofErr w:type="gramStart"/>
-      <w:r>
-        <w:t>research</w:t>
-      </w:r>
-      <w:proofErr w:type="gramEnd"/>
-      <w:r>
-        <w:t xml:space="preserve"> I’ve identified 4 key things that we do that contribute to our success</w:t>
+        <w:t>me wonder both about what had led them to leave, and what led them to return. Since then I’ve read a lot of books and listened to a lot of podcasts and through that research I’ve identified 4 key things that we do that contribute to our success</w:t>
       </w:r>
       <w:r>
         <w:t xml:space="preserve"> as an exceptional team</w:t>
@@ -561,15 +519,7 @@
         <w:t xml:space="preserve">These concepts include a model for hiring team players, </w:t>
       </w:r>
       <w:r>
-        <w:t xml:space="preserve">how to use DISC personality profiles to improve communication with your team, and how to use the </w:t>
-      </w:r>
-      <w:proofErr w:type="spellStart"/>
-      <w:r>
-        <w:t>Cynefin</w:t>
-      </w:r>
-      <w:proofErr w:type="spellEnd"/>
-      <w:r>
-        <w:t xml:space="preserve"> framework to empower your team to make their own decisions. </w:t>
+        <w:t xml:space="preserve">how to use DISC personality profiles to improve communication with your team, and how to use the Cynefin framework to empower your team to make their own decisions. </w:t>
       </w:r>
     </w:p>
     <w:p>
@@ -632,13 +582,8 @@
       <w:r>
         <w:t xml:space="preserve">hire people that are naturally aligned with </w:t>
       </w:r>
-      <w:proofErr w:type="gramStart"/>
-      <w:r>
-        <w:t>you</w:t>
-      </w:r>
-      <w:proofErr w:type="gramEnd"/>
-      <w:r>
-        <w:t xml:space="preserve"> t</w:t>
+      <w:r>
+        <w:t>you t</w:t>
       </w:r>
       <w:r>
         <w:t xml:space="preserve">hey feel more at home, </w:t>
@@ -758,15 +703,7 @@
     </w:p>
     <w:p>
       <w:r>
-        <w:t xml:space="preserve">Quick question: how many of you have seen a memo or a </w:t>
-      </w:r>
-      <w:proofErr w:type="spellStart"/>
-      <w:r>
-        <w:t>powerpoint</w:t>
-      </w:r>
-      <w:proofErr w:type="spellEnd"/>
-      <w:r>
-        <w:t xml:space="preserve"> on “core values” at some point at your job? How many of you are </w:t>
+        <w:t xml:space="preserve">Quick question: how many of you have seen a memo or a powerpoint on “core values” at some point at your job? How many of you are </w:t>
       </w:r>
       <w:r>
         <w:t>re-</w:t>
@@ -879,15 +816,7 @@
       </w:pPr>
       <w:r>
         <w:lastRenderedPageBreak/>
-        <w:t xml:space="preserve">Achieve Excellence </w:t>
-      </w:r>
-      <w:proofErr w:type="gramStart"/>
-      <w:r>
-        <w:t>With</w:t>
-      </w:r>
-      <w:proofErr w:type="gramEnd"/>
-      <w:r>
-        <w:t xml:space="preserve"> Others (</w:t>
+        <w:t>Achieve Excellence With Others (</w:t>
       </w:r>
       <w:r>
         <w:rPr>
@@ -958,13 +887,8 @@
         </w:numPr>
       </w:pPr>
       <w:r>
-        <w:t xml:space="preserve">Always Build </w:t>
-      </w:r>
-      <w:proofErr w:type="gramStart"/>
-      <w:r>
-        <w:t>Components  (</w:t>
-      </w:r>
-      <w:proofErr w:type="gramEnd"/>
+        <w:t>Always Build Components  (</w:t>
+      </w:r>
       <w:r>
         <w:rPr>
           <w:i/>
@@ -1030,15 +954,7 @@
         <w:t xml:space="preserve">There’s lots of ways to do </w:t>
       </w:r>
       <w:r>
-        <w:t xml:space="preserve">come up with these things, and if you do a Google </w:t>
-      </w:r>
-      <w:proofErr w:type="gramStart"/>
-      <w:r>
-        <w:t>search</w:t>
-      </w:r>
-      <w:proofErr w:type="gramEnd"/>
-      <w:r>
-        <w:t xml:space="preserve"> you’ll find plenty. </w:t>
+        <w:t xml:space="preserve">come up with these things, and if you do a Google search you’ll find plenty. </w:t>
       </w:r>
     </w:p>
     <w:p>
@@ -1143,15 +1059,7 @@
     </w:p>
     <w:p>
       <w:r>
-        <w:t xml:space="preserve">This saying has held true for my entire 24-year career in software. I can almost always get more stuff done by going heads-down and cranking through it than I can by bringing along other people. When I’m going </w:t>
-      </w:r>
-      <w:proofErr w:type="gramStart"/>
-      <w:r>
-        <w:t>solo</w:t>
-      </w:r>
-      <w:proofErr w:type="gramEnd"/>
-      <w:r>
-        <w:t xml:space="preserve"> I don’t have to spend time making sure that people are all “on the same page”, that they understand the decisions I’ve made, or that they agree with those decisions. I can literally spend </w:t>
+        <w:t xml:space="preserve">This saying has held true for my entire 24-year career in software. I can almost always get more stuff done by going heads-down and cranking through it than I can by bringing along other people. When I’m going solo I don’t have to spend time making sure that people are all “on the same page”, that they understand the decisions I’ve made, or that they agree with those decisions. I can literally spend </w:t>
       </w:r>
       <w:r>
         <w:rPr>
@@ -1400,15 +1308,7 @@
     </w:p>
     <w:p>
       <w:r>
-        <w:t xml:space="preserve">&lt;click: Accidental </w:t>
-      </w:r>
-      <w:proofErr w:type="spellStart"/>
-      <w:r>
-        <w:t>Messmaker</w:t>
-      </w:r>
-      <w:proofErr w:type="spellEnd"/>
-      <w:r>
-        <w:t>&gt;</w:t>
+        <w:t>&lt;click: Accidental Messmaker&gt;</w:t>
       </w:r>
     </w:p>
     <w:p>
@@ -1525,13 +1425,8 @@
       </w:r>
     </w:p>
     <w:p>
-      <w:proofErr w:type="gramStart"/>
-      <w:r>
-        <w:t>So</w:t>
-      </w:r>
-      <w:proofErr w:type="gramEnd"/>
-      <w:r>
-        <w:t xml:space="preserve"> step 1 in this model is to hire team players that are aligned with your core values.</w:t>
+      <w:r>
+        <w:t>So step 1 in this model is to hire team players that are aligned with your core values.</w:t>
       </w:r>
     </w:p>
     <w:p>
@@ -1561,13 +1456,8 @@
       </w:r>
     </w:p>
     <w:p>
-      <w:proofErr w:type="gramStart"/>
-      <w:r>
-        <w:t>Of course</w:t>
-      </w:r>
-      <w:proofErr w:type="gramEnd"/>
-      <w:r>
-        <w:t xml:space="preserve"> they’re going to tell you that, because they want the job that you have to offer them. This doesn’t mean that they’re necessarily lying, either. In that moment, when the candidate is doing everything they’ve practiced to come across as desirable, they may even </w:t>
+      <w:r>
+        <w:t xml:space="preserve">Of course they’re going to tell you that, because they want the job that you have to offer them. This doesn’t mean that they’re necessarily lying, either. In that moment, when the candidate is doing everything they’ve practiced to come across as desirable, they may even </w:t>
       </w:r>
       <w:r>
         <w:rPr>
@@ -1655,28 +1545,12 @@
     </w:p>
     <w:p>
       <w:r>
-        <w:t xml:space="preserve">Zappos does something similar; they have a </w:t>
-      </w:r>
-      <w:proofErr w:type="gramStart"/>
-      <w:r>
-        <w:t>company shuttle drive candidates</w:t>
-      </w:r>
-      <w:proofErr w:type="gramEnd"/>
-      <w:r>
-        <w:t xml:space="preserve"> around the campus, and the hiring manager checks in with the shuttle driver at the end of the day to ask how they were treated. Like Branson, the Zappos people believe this tactic helps them determine if a candidate is really a nice person, or was just faking it for the interview.</w:t>
-      </w:r>
-    </w:p>
-    <w:p>
-      <w:r>
-        <w:t xml:space="preserve">And at a company called </w:t>
-      </w:r>
-      <w:proofErr w:type="spellStart"/>
-      <w:r>
-        <w:t>TechnologyAdvice</w:t>
-      </w:r>
-      <w:proofErr w:type="spellEnd"/>
-      <w:r>
-        <w:t xml:space="preserve">, prospective hires play a few games of ping pong with a designated employee. This person is a skilled player that starts out easy but slowly ramps up the </w:t>
+        <w:t>Zappos does something similar; they have a company shuttle drive candidates around the campus, and the hiring manager checks in with the shuttle driver at the end of the day to ask how they were treated. Like Branson, the Zappos people believe this tactic helps them determine if a candidate is really a nice person, or was just faking it for the interview.</w:t>
+      </w:r>
+    </w:p>
+    <w:p>
+      <w:r>
+        <w:t xml:space="preserve">And at a company called TechnologyAdvice, prospective hires play a few games of ping pong with a designated employee. This person is a skilled player that starts out easy but slowly ramps up the </w:t>
       </w:r>
       <w:r>
         <w:lastRenderedPageBreak/>
@@ -1685,15 +1559,7 @@
     </w:p>
     <w:p>
       <w:r>
-        <w:t xml:space="preserve">The actual approach you take will depend heavily on the values you’re looking for and your existing interview process, but even something as simple as taking a candidate for a walk in a nearby park is enough to shake things up and give </w:t>
-      </w:r>
-      <w:proofErr w:type="spellStart"/>
-      <w:r>
-        <w:t>you</w:t>
-      </w:r>
-      <w:proofErr w:type="spellEnd"/>
-      <w:r>
-        <w:t xml:space="preserve"> insight into their true personality, rather than the façade they put up through their resume.</w:t>
+        <w:t>The actual approach you take will depend heavily on the values you’re looking for and your existing interview process, but even something as simple as taking a candidate for a walk in a nearby park is enough to shake things up and give you insight into their true personality, rather than the façade they put up through their resume.</w:t>
       </w:r>
     </w:p>
     <w:p>
@@ -1717,15 +1583,7 @@
         <w:t>I</w:t>
       </w:r>
       <w:r>
-        <w:t xml:space="preserve">f someone early in the process has concerns about a candidate’s “people </w:t>
-      </w:r>
-      <w:proofErr w:type="gramStart"/>
-      <w:r>
-        <w:t>smarts</w:t>
-      </w:r>
-      <w:proofErr w:type="gramEnd"/>
-      <w:r>
-        <w:t>”, subsequent interviewers can adjust their questions to spend more time in that area.</w:t>
+        <w:t>f someone early in the process has concerns about a candidate’s “people smarts”, subsequent interviewers can adjust their questions to spend more time in that area.</w:t>
       </w:r>
     </w:p>
     <w:p>
@@ -1792,15 +1650,7 @@
     </w:p>
     <w:p>
       <w:r>
-        <w:t xml:space="preserve">OK, </w:t>
-      </w:r>
-      <w:proofErr w:type="spellStart"/>
-      <w:r>
-        <w:t>lets</w:t>
-      </w:r>
-      <w:proofErr w:type="spellEnd"/>
-      <w:r>
-        <w:t xml:space="preserve"> pretend that you’ve done all of those things, you put out this great job ad, </w:t>
+        <w:t xml:space="preserve">OK, lets pretend that you’ve done all of those things, you put out this great job ad, </w:t>
       </w:r>
       <w:r>
         <w:t>you whittled it down to some team players, and you picked the best one. Today is their first day, and they show up in your office all bright-eyed and bushy-tailed. Now what?</w:t>
@@ -1874,15 +1724,7 @@
         <w:t xml:space="preserve">The exercise itself is really simple. There’s </w:t>
       </w:r>
       <w:r>
-        <w:t xml:space="preserve">just a list of questions that you both </w:t>
-      </w:r>
-      <w:proofErr w:type="gramStart"/>
-      <w:r>
-        <w:t>answer</w:t>
-      </w:r>
-      <w:proofErr w:type="gramEnd"/>
-      <w:r>
-        <w:t xml:space="preserve">, and then you talk about any </w:t>
+        <w:t xml:space="preserve">just a list of questions that you both answer, and then you talk about any </w:t>
       </w:r>
       <w:r>
         <w:t>obvious conflicts.</w:t>
@@ -1902,15 +1744,7 @@
         </w:numPr>
       </w:pPr>
       <w:r>
-        <w:t xml:space="preserve">Interaction Style – do you prefer face-to-face conversations or virtual? Frequent </w:t>
-      </w:r>
-      <w:proofErr w:type="spellStart"/>
-      <w:r>
-        <w:t>checkins</w:t>
-      </w:r>
-      <w:proofErr w:type="spellEnd"/>
-      <w:r>
-        <w:t>, or more limited?</w:t>
+        <w:t>Interaction Style – do you prefer face-to-face conversations or virtual? Frequent checkins, or more limited?</w:t>
       </w:r>
       <w:r>
         <w:br/>
@@ -1940,23 +1774,7 @@
         </w:numPr>
       </w:pPr>
       <w:r>
-        <w:t>Personality assessments (</w:t>
-      </w:r>
-      <w:proofErr w:type="spellStart"/>
-      <w:r>
-        <w:t>DiSC</w:t>
-      </w:r>
-      <w:proofErr w:type="spellEnd"/>
-      <w:r>
-        <w:t xml:space="preserve">, Myers-Briggs, </w:t>
-      </w:r>
-      <w:proofErr w:type="spellStart"/>
-      <w:r>
-        <w:t>etc</w:t>
-      </w:r>
-      <w:proofErr w:type="spellEnd"/>
-      <w:r>
-        <w:t>) – Do you know your assessment?</w:t>
+        <w:t>Personality assessments (DiSC, Myers-Briggs, etc) – Do you know your assessment?</w:t>
       </w:r>
       <w:r>
         <w:br/>
@@ -2058,15 +1876,7 @@
     </w:p>
     <w:p>
       <w:r>
-        <w:t xml:space="preserve">I have a OneNote notebook for each person on my team, and in this </w:t>
-      </w:r>
-      <w:proofErr w:type="gramStart"/>
-      <w:r>
-        <w:t>notebook</w:t>
-      </w:r>
-      <w:proofErr w:type="gramEnd"/>
-      <w:r>
-        <w:t xml:space="preserve"> I keep my Design the Alliance notes. About once a quarter, while preparing for a 1-1, I’ll refer back these notes and reflect on how things are going. </w:t>
+        <w:t xml:space="preserve">I have a OneNote notebook for each person on my team, and in this notebook I keep my Design the Alliance notes. About once a quarter, while preparing for a 1-1, I’ll refer back these notes and reflect on how things are going. </w:t>
       </w:r>
     </w:p>
     <w:p>
@@ -2130,7 +1940,338 @@
     </w:p>
     <w:p>
       <w:r>
-        <w:t>TODO:</w:t>
+        <w:t>&lt;click: 94%...&gt;</w:t>
+      </w:r>
+    </w:p>
+    <w:p>
+      <w:r>
+        <w:t xml:space="preserve">A 2019 study of 200 managers over 31 different industries found that 94% of those managers have </w:t>
+      </w:r>
+      <w:r>
+        <w:rPr>
+          <w:i/>
+          <w:iCs/>
+        </w:rPr>
+        <w:t xml:space="preserve">some kind </w:t>
+      </w:r>
+      <w:r>
+        <w:t>of 1-1 with their directs.</w:t>
+      </w:r>
+    </w:p>
+    <w:p>
+      <w:r>
+        <w:t xml:space="preserve">&lt;click: </w:t>
+      </w:r>
+      <w:r>
+        <w:t>82</w:t>
+      </w:r>
+      <w:r>
+        <w:t>%&gt;</w:t>
+      </w:r>
+    </w:p>
+    <w:p>
+      <w:r>
+        <w:t>And of those</w:t>
+      </w:r>
+      <w:r>
+        <w:t xml:space="preserve"> managers that have 1-1s, about 49% have them weekly and 33% have them bi-weekly, and</w:t>
+      </w:r>
+    </w:p>
+    <w:p>
+      <w:r>
+        <w:t>&lt;click: 71%&gt;</w:t>
+      </w:r>
+    </w:p>
+    <w:p>
+      <w:r>
+        <w:t>71% of the 1-1s last 30 or 45 minutes.</w:t>
+      </w:r>
+    </w:p>
+    <w:p>
+      <w:r>
+        <w:t>&lt;click: uncountable&gt;</w:t>
+      </w:r>
+    </w:p>
+    <w:p>
+      <w:r>
+        <w:t xml:space="preserve">The point is, experienced managers know that regular, effective 1-1s provide innumerable benefits. I don’t want to bludgeon </w:t>
+      </w:r>
+      <w:r>
+        <w:t xml:space="preserve">you </w:t>
+      </w:r>
+      <w:r>
+        <w:t>completely to death with statistics, but…</w:t>
+      </w:r>
+    </w:p>
+    <w:p>
+      <w:r>
+        <w:rPr>
+          <w:b/>
+          <w:bCs/>
+        </w:rPr>
+        <w:t>&lt;click: purple circle slide #2&gt;</w:t>
+      </w:r>
+    </w:p>
+    <w:p>
+      <w:r>
+        <w:t>A Gallup</w:t>
+      </w:r>
+      <w:r>
+        <w:t xml:space="preserve"> study found that 70% of the variance in employee engagement is caused by the person’s manager. As a manager, you can have a bigger impact on employee engagement than any other factor.</w:t>
+      </w:r>
+    </w:p>
+    <w:p>
+      <w:r>
+        <w:t>&lt;click: engagement stats&gt;</w:t>
+      </w:r>
+    </w:p>
+    <w:p>
+      <w:r>
+        <w:lastRenderedPageBreak/>
+        <w:t xml:space="preserve">Another study of 2 Fortune 100 companies by the Microsoft Workplace Analytics team found that employees </w:t>
+      </w:r>
+      <w:r>
+        <w:rPr>
+          <w:i/>
+          <w:iCs/>
+        </w:rPr>
+        <w:t>without</w:t>
+      </w:r>
+      <w:r>
+        <w:t xml:space="preserve"> a regular 1:1 are 4x more likely to be </w:t>
+      </w:r>
+      <w:r>
+        <w:rPr>
+          <w:i/>
+          <w:iCs/>
+        </w:rPr>
+        <w:t>disengaged</w:t>
+      </w:r>
+      <w:r>
+        <w:t xml:space="preserve"> than their peers.</w:t>
+      </w:r>
+    </w:p>
+    <w:p>
+      <w:r>
+        <w:t xml:space="preserve">A different study across millions of employees found that </w:t>
+      </w:r>
+      <w:r>
+        <w:t xml:space="preserve">those </w:t>
+      </w:r>
+      <w:r>
+        <w:rPr>
+          <w:i/>
+          <w:iCs/>
+        </w:rPr>
+        <w:t xml:space="preserve">with </w:t>
+      </w:r>
+      <w:r>
+        <w:t xml:space="preserve">a regular 1:1 were 3x more likely to be actively </w:t>
+      </w:r>
+      <w:r>
+        <w:rPr>
+          <w:i/>
+          <w:iCs/>
+        </w:rPr>
+        <w:t xml:space="preserve">engaged </w:t>
+      </w:r>
+      <w:r>
+        <w:t>than their peers.</w:t>
+      </w:r>
+    </w:p>
+    <w:p>
+      <w:r>
+        <w:t xml:space="preserve">What’s the big deal about “engagement”? That same Gallup study associated high levels of employee engagement with a 22% increase in profitability, a 21% increase in productivity, and a 65% lower voluntary turnover rate. </w:t>
+      </w:r>
+    </w:p>
+    <w:p>
+      <w:r>
+        <w:t>&lt;click: #1 reason&gt;</w:t>
+      </w:r>
+    </w:p>
+    <w:p>
+      <w:r>
+        <w:t xml:space="preserve">And lastly, Dale Carnegie’s 2016 Leadership Study indicated that 41% of the global workforce would likely change jobs in the coming year, with “bad management” being the #1 reason </w:t>
+      </w:r>
+      <w:r>
+        <w:t>people gave for switching jobs.</w:t>
+      </w:r>
+    </w:p>
+    <w:p>
+      <w:r>
+        <w:t>There is just overwhelming evidence that regularly occurring, properly conducted 1:1s are one of the most effective things that you can do as a manager to improve your team. If you take nothing else from this session, let it be this:</w:t>
+      </w:r>
+    </w:p>
+    <w:p>
+      <w:r>
+        <w:rPr>
+          <w:b/>
+          <w:bCs/>
+        </w:rPr>
+        <w:t>&lt;click: cannot have exception team without&gt;</w:t>
+      </w:r>
+    </w:p>
+    <w:p>
+      <w:r>
+        <w:t xml:space="preserve">You cannot have an exceptional team without regular 1:1s. </w:t>
+      </w:r>
+    </w:p>
+    <w:p>
+      <w:r>
+        <w:rPr>
+          <w:b/>
+          <w:bCs/>
+        </w:rPr>
+        <w:t xml:space="preserve">&lt;click: </w:t>
+      </w:r>
+      <w:r>
+        <w:rPr>
+          <w:b/>
+          <w:bCs/>
+        </w:rPr>
+        <w:t>what’s the goal?</w:t>
+      </w:r>
+      <w:r>
+        <w:t>&gt;</w:t>
+      </w:r>
+    </w:p>
+    <w:p>
+      <w:r>
+        <w:t xml:space="preserve">That 2019 study of 200 managers asked them to identify the </w:t>
+      </w:r>
+      <w:r>
+        <w:rPr>
+          <w:i/>
+          <w:iCs/>
+        </w:rPr>
+        <w:t xml:space="preserve">goals </w:t>
+      </w:r>
+      <w:r>
+        <w:t xml:space="preserve">of their 1:1 meetings. This is where I see a discrepancy between what managers are </w:t>
+      </w:r>
+      <w:r>
+        <w:rPr>
+          <w:i/>
+          <w:iCs/>
+        </w:rPr>
+        <w:t xml:space="preserve">actually </w:t>
+      </w:r>
+      <w:r>
+        <w:t xml:space="preserve">doing and what they </w:t>
+      </w:r>
+      <w:r>
+        <w:rPr>
+          <w:i/>
+          <w:iCs/>
+        </w:rPr>
+        <w:t xml:space="preserve">should </w:t>
+      </w:r>
+      <w:r>
+        <w:t>be doing.</w:t>
+      </w:r>
+    </w:p>
+    <w:p>
+      <w:r>
+        <w:t>&lt;click</w:t>
+      </w:r>
+      <w:r>
+        <w:t>: status update&gt;</w:t>
+      </w:r>
+    </w:p>
+    <w:p>
+      <w:r>
+        <w:t>The biggest issue that I see in these</w:t>
+      </w:r>
+      <w:r>
+        <w:t xml:space="preserve"> results is that 54% of the managers that responded to the survey have identified status updates as a </w:t>
+      </w:r>
+      <w:r>
+        <w:rPr>
+          <w:i/>
+          <w:iCs/>
+        </w:rPr>
+        <w:t xml:space="preserve">goal </w:t>
+      </w:r>
+      <w:r>
+        <w:t>of the 1:1.</w:t>
+      </w:r>
+    </w:p>
+    <w:p>
+      <w:r>
+        <w:t xml:space="preserve">Most of the research that I’ve done suggests that the </w:t>
+      </w:r>
+      <w:r>
+        <w:rPr>
+          <w:i/>
+          <w:iCs/>
+        </w:rPr>
+        <w:t xml:space="preserve">goal </w:t>
+      </w:r>
+      <w:r>
+        <w:t xml:space="preserve">of the 1:1 should be about the </w:t>
+      </w:r>
+      <w:r>
+        <w:rPr>
+          <w:i/>
+          <w:iCs/>
+        </w:rPr>
+        <w:t xml:space="preserve">person </w:t>
+      </w:r>
+      <w:r>
+        <w:t xml:space="preserve">and their role in the organization, not the specific </w:t>
+      </w:r>
+      <w:r>
+        <w:rPr>
+          <w:i/>
+          <w:iCs/>
+        </w:rPr>
+        <w:t xml:space="preserve">tasks </w:t>
+      </w:r>
+      <w:r>
+        <w:t>they are working on. It should be about building relationships and making sure the person’s role is aligned with the organizational objectives.</w:t>
+      </w:r>
+    </w:p>
+    <w:p>
+      <w:r>
+        <w:t>There’s nothing wrong with occasionally discussing an ongoing project in the context of those larger ideas, but if you spend your 1:1s talking about short-term tactical things, you’ll never make any progress on long-term strategic things. And it’s progress on the long-term strategic things that make people feel like their career is moving in the right direction.</w:t>
+      </w:r>
+    </w:p>
+    <w:p>
+      <w:r>
+        <w:rPr>
+          <w:b/>
+          <w:bCs/>
+        </w:rPr>
+        <w:t>&lt;click: what’s the agenda&gt;</w:t>
+      </w:r>
+    </w:p>
+    <w:p>
+      <w:r>
+        <w:rPr>
+          <w:b/>
+          <w:bCs/>
+        </w:rPr>
+        <w:t>&lt;click:</w:t>
+      </w:r>
+      <w:r>
+        <w:t xml:space="preserve"> </w:t>
+      </w:r>
+      <w:r>
+        <w:rPr>
+          <w:b/>
+          <w:bCs/>
+        </w:rPr>
+        <w:t>holding effective 1:1s&gt;</w:t>
+      </w:r>
+    </w:p>
+    <w:p>
+      <w:r>
+        <w:t>OK, so let’s take all of that research and boil it down into something more actionable.</w:t>
+      </w:r>
+    </w:p>
+    <w:p>
+      <w:r>
+        <w:t>This is the 1-1 structure that I’m currently doing on my team:</w:t>
       </w:r>
     </w:p>
     <w:p>
@@ -2142,7 +2283,13 @@
         </w:numPr>
       </w:pPr>
       <w:r>
-        <w:t>Task Relevant Maturity – if someone is new in a role, or has a new responsibility, they need more help</w:t>
+        <w:t>TODO</w:t>
+      </w:r>
+    </w:p>
+    <w:p>
+      <w:r>
+        <w:lastRenderedPageBreak/>
+        <w:t>TODO:</w:t>
       </w:r>
     </w:p>
     <w:p>
@@ -2154,7 +2301,7 @@
         </w:numPr>
       </w:pPr>
       <w:r>
-        <w:t>The employee drives the agenda</w:t>
+        <w:t>Task Relevant Maturity – if someone is new in a role, or has a new responsibility, they need more help</w:t>
       </w:r>
     </w:p>
     <w:p>
@@ -2166,15 +2313,7 @@
         </w:numPr>
       </w:pPr>
       <w:r>
-        <w:t xml:space="preserve">Rotating list of questions (see Lighthouse </w:t>
-      </w:r>
-      <w:proofErr w:type="spellStart"/>
-      <w:r>
-        <w:t>ebook</w:t>
-      </w:r>
-      <w:proofErr w:type="spellEnd"/>
-      <w:r>
-        <w:t>)</w:t>
+        <w:t>The employee drives the agenda</w:t>
       </w:r>
     </w:p>
     <w:p>
@@ -2186,26 +2325,8 @@
         </w:numPr>
       </w:pPr>
       <w:r>
-        <w:t xml:space="preserve">Give feedback, especially to </w:t>
-      </w:r>
-      <w:proofErr w:type="spellStart"/>
-      <w:r>
-        <w:t>Milleniams</w:t>
-      </w:r>
-      <w:proofErr w:type="spellEnd"/>
-      <w:r>
-        <w:t xml:space="preserve"> (see Lighthouse </w:t>
-      </w:r>
-      <w:proofErr w:type="spellStart"/>
-      <w:r>
-        <w:t>ebook</w:t>
-      </w:r>
-      <w:proofErr w:type="spellEnd"/>
-      <w:r>
-        <w:t>)</w:t>
-      </w:r>
-      <w:bookmarkStart w:id="0" w:name="_GoBack"/>
-      <w:bookmarkEnd w:id="0"/>
+        <w:t>Rotating list of questions (see Lighthouse ebook)</w:t>
+      </w:r>
     </w:p>
     <w:p>
       <w:pPr>
@@ -2216,10 +2337,52 @@
         </w:numPr>
       </w:pPr>
       <w:r>
+        <w:t>Give feedback, especially to Milleniams (see Lighthouse ebook)</w:t>
+      </w:r>
+    </w:p>
+    <w:p>
+      <w:pPr>
+        <w:pStyle w:val="ListParagraph"/>
+        <w:numPr>
+          <w:ilvl w:val="0"/>
+          <w:numId w:val="6"/>
+        </w:numPr>
+      </w:pPr>
+      <w:r>
         <w:t>Use active listening in last 5 minutes to take notes</w:t>
       </w:r>
     </w:p>
-    <w:p/>
+    <w:p>
+      <w:r>
+        <w:rPr>
+          <w:b/>
+          <w:bCs/>
+        </w:rPr>
+        <w:t>&lt;click: inspire your team using DiSC&gt;</w:t>
+      </w:r>
+    </w:p>
+    <w:p>
+      <w:r>
+        <w:t>OK, great. So now you’ve posted that awesome job ad, you hired a team player aligned with your values, you designed the alliance and mapped out a strategy for working together, and you’ve set up weekly 1:1s to build relationships and keep your people aligned with the organization’s goals.</w:t>
+      </w:r>
+    </w:p>
+    <w:p>
+      <w:r>
+        <w:t xml:space="preserve">Unfortunately, you’re still not done. Those 1:1s will help you </w:t>
+      </w:r>
+      <w:r>
+        <w:rPr>
+          <w:i/>
+          <w:iCs/>
+        </w:rPr>
+        <w:t xml:space="preserve">identify </w:t>
+      </w:r>
+      <w:r>
+        <w:t>problems and issues that need addressed, but identifying the issues is only half of the battle. It’s a bit like Scrum, in that Scrum is great at telling you that problems exist, but it’s still up to you to do the hard work to address them.</w:t>
+      </w:r>
+      <w:bookmarkStart w:id="0" w:name="_GoBack"/>
+      <w:bookmarkEnd w:id="0"/>
+    </w:p>
     <w:p>
       <w:r>
         <w:t>-----------------------</w:t>
@@ -2311,102 +2474,79 @@
           <w:strike/>
         </w:rPr>
       </w:pPr>
-      <w:proofErr w:type="gramStart"/>
       <w:r>
         <w:rPr>
           <w:strike/>
         </w:rPr>
-        <w:t>So</w:t>
-      </w:r>
-      <w:proofErr w:type="gramEnd"/>
-      <w:r>
+        <w:t>So when you start writing job descriptions and posting on job boards, think about ways</w:t>
+      </w:r>
+    </w:p>
+    <w:p>
+      <w:pPr>
         <w:rPr>
           <w:strike/>
         </w:rPr>
-        <w:t xml:space="preserve"> when you start writing job descriptions and posting on job boards, think about ways</w:t>
-      </w:r>
-    </w:p>
-    <w:p>
-      <w:pPr>
+      </w:pPr>
+      <w:r>
         <w:rPr>
           <w:strike/>
         </w:rPr>
-      </w:pPr>
-      <w:r>
+        <w:lastRenderedPageBreak/>
+        <w:t>If you identify your core values and make them evident in your recruiting process, candidates that are really well aligned with those values are going to be excited and engaged during the screening process, and that makes them easier to identify. It also leads to more productive interviews.</w:t>
+      </w:r>
+    </w:p>
+    <w:p>
+      <w:pPr>
         <w:rPr>
           <w:strike/>
         </w:rPr>
-        <w:t>If you identify your core values and make them evident in your recruiting process, candidates that are really well aligned with those values are going to be excited and engaged during the screening process, and that makes them easier to identify. It also leads to more productive interviews.</w:t>
-      </w:r>
-    </w:p>
-    <w:p>
-      <w:pPr>
+      </w:pPr>
+      <w:r>
         <w:rPr>
           <w:strike/>
         </w:rPr>
-      </w:pPr>
-      <w:r>
-        <w:rPr>
+        <w:t xml:space="preserve">And on the flip side, candidates that are </w:t>
+      </w:r>
+      <w:r>
+        <w:rPr>
+          <w:i/>
+          <w:iCs/>
           <w:strike/>
         </w:rPr>
-        <w:t xml:space="preserve">And on the flip side, candidates that are </w:t>
-      </w:r>
-      <w:r>
-        <w:rPr>
-          <w:i/>
-          <w:iCs/>
+        <w:t xml:space="preserve">not </w:t>
+      </w:r>
+      <w:r>
+        <w:rPr>
           <w:strike/>
         </w:rPr>
-        <w:t xml:space="preserve">not </w:t>
-      </w:r>
-      <w:r>
-        <w:rPr>
+        <w:t xml:space="preserve">aligned with those values are going to be hesitant and uncertain. In fact, in the best case, candidates that are not aligned with your values will self-select </w:t>
+      </w:r>
+      <w:r>
+        <w:rPr>
+          <w:i/>
+          <w:iCs/>
           <w:strike/>
         </w:rPr>
-        <w:t xml:space="preserve">aligned with those values are going to be hesitant and uncertain. In fact, in the best case, candidates that are not aligned with your values will self-select </w:t>
-      </w:r>
-      <w:r>
-        <w:rPr>
-          <w:i/>
-          <w:iCs/>
+        <w:t>out of the process</w:t>
+      </w:r>
+      <w:r>
+        <w:rPr>
           <w:strike/>
         </w:rPr>
-        <w:t>out of the process</w:t>
-      </w:r>
-      <w:r>
+        <w:t xml:space="preserve">, making it that much easier for you to avoid wasting time on them. </w:t>
+      </w:r>
+    </w:p>
+    <w:p>
+      <w:pPr>
         <w:rPr>
           <w:strike/>
         </w:rPr>
-        <w:t xml:space="preserve">, making it that much easier for you to avoid wasting time on them. </w:t>
-      </w:r>
-    </w:p>
-    <w:p>
-      <w:pPr>
+      </w:pPr>
+      <w:r>
         <w:rPr>
           <w:strike/>
         </w:rPr>
-      </w:pPr>
-      <w:r>
-        <w:rPr>
-          <w:strike/>
-        </w:rPr>
-        <w:t xml:space="preserve">For example, </w:t>
-      </w:r>
-      <w:proofErr w:type="spellStart"/>
-      <w:proofErr w:type="gramStart"/>
-      <w:r>
-        <w:rPr>
-          <w:strike/>
-        </w:rPr>
-        <w:t>lets</w:t>
-      </w:r>
-      <w:proofErr w:type="spellEnd"/>
-      <w:proofErr w:type="gramEnd"/>
-      <w:r>
-        <w:rPr>
-          <w:strike/>
-        </w:rPr>
-        <w:t xml:space="preserve"> say your team has identified “Be Part of the Community” as a core value. Maybe you all have a passion for open source, or you like to be active in the conference scene, or maybe you want to foster a culture of volunteering or helping others. If you talk about this in your job ad, and then you ask screening questions about it during the initial phone screen, and then you ask the candidate what sort of community involvement they are looking to have in the position, then you’re creating numerous opportunities for someone that </w:t>
+        <w:t xml:space="preserve">For example, lets say your team has identified “Be Part of the Community” as a core value. Maybe you all have a passion for open source, or you like to be active in the conference scene, or maybe you want to foster a culture of volunteering or helping others. If you talk about this in your job ad, and then you ask screening questions about it during the initial phone screen, and then you ask the candidate what sort of community involvement they are looking to have in the position, then you’re creating numerous opportunities for someone that </w:t>
       </w:r>
       <w:r>
         <w:rPr>
@@ -2550,7 +2690,6 @@
         <w:rPr>
           <w:strike/>
         </w:rPr>
-        <w:lastRenderedPageBreak/>
         <w:t>&lt;click: “go fast / go far”&gt;</w:t>
       </w:r>
     </w:p>

</xml_diff>

<commit_message>
Updated Narrative re: 1:1s
</commit_message>
<xml_diff>
--- a/Narrative.docx
+++ b/Narrative.docx
@@ -117,28 +117,12 @@
     </w:p>
     <w:p>
       <w:r>
-        <w:t xml:space="preserve">&lt;click: Things were great for </w:t>
-      </w:r>
-      <w:proofErr w:type="spellStart"/>
-      <w:r>
-        <w:t>awhile</w:t>
-      </w:r>
-      <w:proofErr w:type="spellEnd"/>
-      <w:r>
-        <w:t>&gt;</w:t>
-      </w:r>
-    </w:p>
-    <w:p>
-      <w:r>
-        <w:t xml:space="preserve">Things were great for </w:t>
-      </w:r>
-      <w:proofErr w:type="spellStart"/>
-      <w:r>
-        <w:t>awhile</w:t>
-      </w:r>
-      <w:proofErr w:type="spellEnd"/>
-      <w:r>
-        <w:t xml:space="preserve"> and the team seemed happy and productive. I encouraged them to be open and honest with me about problems they might have, no one said anything, and so I believed there not to </w:t>
+        <w:t>&lt;click: Things were great for awhile&gt;</w:t>
+      </w:r>
+    </w:p>
+    <w:p>
+      <w:r>
+        <w:t xml:space="preserve">Things were great for awhile and the team seemed happy and productive. I encouraged them to be open and honest with me about problems they might have, no one said anything, and so I believed there not to </w:t>
       </w:r>
       <w:r>
         <w:rPr>
@@ -308,15 +292,7 @@
     </w:p>
     <w:p>
       <w:r>
-        <w:t xml:space="preserve">&lt;click: hey team, </w:t>
-      </w:r>
-      <w:proofErr w:type="spellStart"/>
-      <w:r>
-        <w:t>haz</w:t>
-      </w:r>
-      <w:proofErr w:type="spellEnd"/>
-      <w:r>
-        <w:t xml:space="preserve"> job&gt;</w:t>
+        <w:t>&lt;click: hey team, haz job&gt;</w:t>
       </w:r>
     </w:p>
     <w:p>
@@ -345,13 +321,8 @@
       </w:r>
     </w:p>
     <w:p>
-      <w:proofErr w:type="gramStart"/>
-      <w:r>
-        <w:t>So</w:t>
-      </w:r>
-      <w:proofErr w:type="gramEnd"/>
-      <w:r>
-        <w:t xml:space="preserve"> we welcomed him back with open arms</w:t>
+      <w:r>
+        <w:t>So we welcomed him back with open arms</w:t>
       </w:r>
       <w:r>
         <w:t>. The end.</w:t>
@@ -387,13 +358,8 @@
       </w:r>
     </w:p>
     <w:p>
-      <w:proofErr w:type="gramStart"/>
-      <w:r>
-        <w:t>So</w:t>
-      </w:r>
-      <w:proofErr w:type="gramEnd"/>
-      <w:r>
-        <w:t xml:space="preserve"> what’s the point?</w:t>
+      <w:r>
+        <w:t>So what’s the point?</w:t>
       </w:r>
     </w:p>
     <w:p>
@@ -443,15 +409,7 @@
         <w:t xml:space="preserve">But people don’t rage quit from exceptional teams, do they? When that valued employee left, it made </w:t>
       </w:r>
       <w:r>
-        <w:t xml:space="preserve">me wonder both about what had led them to leave, and what led them to return. Since then I’ve read a lot of books and listened to a lot of podcasts and through that </w:t>
-      </w:r>
-      <w:proofErr w:type="gramStart"/>
-      <w:r>
-        <w:t>research</w:t>
-      </w:r>
-      <w:proofErr w:type="gramEnd"/>
-      <w:r>
-        <w:t xml:space="preserve"> I’ve identified 4 key things that we do that contribute to our success</w:t>
+        <w:t>me wonder both about what had led them to leave, and what led them to return. Since then I’ve read a lot of books and listened to a lot of podcasts and through that research I’ve identified 4 key things that we do that contribute to our success</w:t>
       </w:r>
       <w:r>
         <w:t xml:space="preserve"> as an exceptional team</w:t>
@@ -561,15 +519,7 @@
         <w:t xml:space="preserve">These concepts include a model for hiring team players, </w:t>
       </w:r>
       <w:r>
-        <w:t xml:space="preserve">how to use DISC personality profiles to improve communication with your team, and how to use the </w:t>
-      </w:r>
-      <w:proofErr w:type="spellStart"/>
-      <w:r>
-        <w:t>Cynefin</w:t>
-      </w:r>
-      <w:proofErr w:type="spellEnd"/>
-      <w:r>
-        <w:t xml:space="preserve"> framework to empower your team to make their own decisions. </w:t>
+        <w:t xml:space="preserve">how to use DISC personality profiles to improve communication with your team, and how to use the Cynefin framework to empower your team to make their own decisions. </w:t>
       </w:r>
     </w:p>
     <w:p>
@@ -632,13 +582,8 @@
       <w:r>
         <w:t xml:space="preserve">hire people that are naturally aligned with </w:t>
       </w:r>
-      <w:proofErr w:type="gramStart"/>
-      <w:r>
-        <w:t>you</w:t>
-      </w:r>
-      <w:proofErr w:type="gramEnd"/>
-      <w:r>
-        <w:t xml:space="preserve"> t</w:t>
+      <w:r>
+        <w:t>you t</w:t>
       </w:r>
       <w:r>
         <w:t xml:space="preserve">hey feel more at home, </w:t>
@@ -758,15 +703,7 @@
     </w:p>
     <w:p>
       <w:r>
-        <w:t xml:space="preserve">Quick question: how many of you have seen a memo or a </w:t>
-      </w:r>
-      <w:proofErr w:type="spellStart"/>
-      <w:r>
-        <w:t>powerpoint</w:t>
-      </w:r>
-      <w:proofErr w:type="spellEnd"/>
-      <w:r>
-        <w:t xml:space="preserve"> on “core values” at some point at your job? How many of you are </w:t>
+        <w:t xml:space="preserve">Quick question: how many of you have seen a memo or a powerpoint on “core values” at some point at your job? How many of you are </w:t>
       </w:r>
       <w:r>
         <w:t>re-</w:t>
@@ -879,15 +816,7 @@
       </w:pPr>
       <w:r>
         <w:lastRenderedPageBreak/>
-        <w:t xml:space="preserve">Achieve Excellence </w:t>
-      </w:r>
-      <w:proofErr w:type="gramStart"/>
-      <w:r>
-        <w:t>With</w:t>
-      </w:r>
-      <w:proofErr w:type="gramEnd"/>
-      <w:r>
-        <w:t xml:space="preserve"> Others (</w:t>
+        <w:t>Achieve Excellence With Others (</w:t>
       </w:r>
       <w:r>
         <w:rPr>
@@ -958,13 +887,8 @@
         </w:numPr>
       </w:pPr>
       <w:r>
-        <w:t xml:space="preserve">Always Build </w:t>
-      </w:r>
-      <w:proofErr w:type="gramStart"/>
-      <w:r>
-        <w:t>Components  (</w:t>
-      </w:r>
-      <w:proofErr w:type="gramEnd"/>
+        <w:t>Always Build Components  (</w:t>
+      </w:r>
       <w:r>
         <w:rPr>
           <w:i/>
@@ -1030,15 +954,7 @@
         <w:t xml:space="preserve">There’s lots of ways to do </w:t>
       </w:r>
       <w:r>
-        <w:t xml:space="preserve">come up with these things, and if you do a Google </w:t>
-      </w:r>
-      <w:proofErr w:type="gramStart"/>
-      <w:r>
-        <w:t>search</w:t>
-      </w:r>
-      <w:proofErr w:type="gramEnd"/>
-      <w:r>
-        <w:t xml:space="preserve"> you’ll find plenty. </w:t>
+        <w:t xml:space="preserve">come up with these things, and if you do a Google search you’ll find plenty. </w:t>
       </w:r>
     </w:p>
     <w:p>
@@ -1143,15 +1059,7 @@
     </w:p>
     <w:p>
       <w:r>
-        <w:t xml:space="preserve">This saying has held true for my entire 24-year career in software. I can almost always get more stuff done by going heads-down and cranking through it than I can by bringing along other people. When I’m going </w:t>
-      </w:r>
-      <w:proofErr w:type="gramStart"/>
-      <w:r>
-        <w:t>solo</w:t>
-      </w:r>
-      <w:proofErr w:type="gramEnd"/>
-      <w:r>
-        <w:t xml:space="preserve"> I don’t have to spend time making sure that people are all “on the same page”, that they understand the decisions I’ve made, or that they agree with those decisions. I can literally spend </w:t>
+        <w:t xml:space="preserve">This saying has held true for my entire 24-year career in software. I can almost always get more stuff done by going heads-down and cranking through it than I can by bringing along other people. When I’m going solo I don’t have to spend time making sure that people are all “on the same page”, that they understand the decisions I’ve made, or that they agree with those decisions. I can literally spend </w:t>
       </w:r>
       <w:r>
         <w:rPr>
@@ -1400,15 +1308,7 @@
     </w:p>
     <w:p>
       <w:r>
-        <w:t xml:space="preserve">&lt;click: Accidental </w:t>
-      </w:r>
-      <w:proofErr w:type="spellStart"/>
-      <w:r>
-        <w:t>Messmaker</w:t>
-      </w:r>
-      <w:proofErr w:type="spellEnd"/>
-      <w:r>
-        <w:t>&gt;</w:t>
+        <w:t>&lt;click: Accidental Messmaker&gt;</w:t>
       </w:r>
     </w:p>
     <w:p>
@@ -1525,13 +1425,8 @@
       </w:r>
     </w:p>
     <w:p>
-      <w:proofErr w:type="gramStart"/>
-      <w:r>
-        <w:t>So</w:t>
-      </w:r>
-      <w:proofErr w:type="gramEnd"/>
-      <w:r>
-        <w:t xml:space="preserve"> step 1 in this model is to hire team players that are aligned with your core values.</w:t>
+      <w:r>
+        <w:t>So step 1 in this model is to hire team players that are aligned with your core values.</w:t>
       </w:r>
     </w:p>
     <w:p>
@@ -1561,13 +1456,8 @@
       </w:r>
     </w:p>
     <w:p>
-      <w:proofErr w:type="gramStart"/>
-      <w:r>
-        <w:t>Of course</w:t>
-      </w:r>
-      <w:proofErr w:type="gramEnd"/>
-      <w:r>
-        <w:t xml:space="preserve"> they’re going to tell you that, because they want the job that you have to offer them. This doesn’t mean that they’re necessarily lying, either. In that moment, when the candidate is doing everything they’ve practiced to come across as desirable, they may even </w:t>
+      <w:r>
+        <w:t xml:space="preserve">Of course they’re going to tell you that, because they want the job that you have to offer them. This doesn’t mean that they’re necessarily lying, either. In that moment, when the candidate is doing everything they’ve practiced to come across as desirable, they may even </w:t>
       </w:r>
       <w:r>
         <w:rPr>
@@ -1655,28 +1545,12 @@
     </w:p>
     <w:p>
       <w:r>
-        <w:t xml:space="preserve">Zappos does something similar; they have a </w:t>
-      </w:r>
-      <w:proofErr w:type="gramStart"/>
-      <w:r>
-        <w:t>company shuttle drive candidates</w:t>
-      </w:r>
-      <w:proofErr w:type="gramEnd"/>
-      <w:r>
-        <w:t xml:space="preserve"> around the campus, and the hiring manager checks in with the shuttle driver at the end of the day to ask how they were treated. Like Branson, the Zappos people believe this tactic helps them determine if a candidate is really a nice person, or was just faking it for the interview.</w:t>
-      </w:r>
-    </w:p>
-    <w:p>
-      <w:r>
-        <w:t xml:space="preserve">And at a company called </w:t>
-      </w:r>
-      <w:proofErr w:type="spellStart"/>
-      <w:r>
-        <w:t>TechnologyAdvice</w:t>
-      </w:r>
-      <w:proofErr w:type="spellEnd"/>
-      <w:r>
-        <w:t xml:space="preserve">, prospective hires play a few games of ping pong with a designated employee. This person is a skilled player that starts out easy but slowly ramps up the </w:t>
+        <w:t>Zappos does something similar; they have a company shuttle drive candidates around the campus, and the hiring manager checks in with the shuttle driver at the end of the day to ask how they were treated. Like Branson, the Zappos people believe this tactic helps them determine if a candidate is really a nice person, or was just faking it for the interview.</w:t>
+      </w:r>
+    </w:p>
+    <w:p>
+      <w:r>
+        <w:t xml:space="preserve">And at a company called TechnologyAdvice, prospective hires play a few games of ping pong with a designated employee. This person is a skilled player that starts out easy but slowly ramps up the </w:t>
       </w:r>
       <w:r>
         <w:lastRenderedPageBreak/>
@@ -1685,15 +1559,7 @@
     </w:p>
     <w:p>
       <w:r>
-        <w:t xml:space="preserve">The actual approach you take will depend heavily on the values you’re looking for and your existing interview process, but even something as simple as taking a candidate for a walk in a nearby park is enough to shake things up and give </w:t>
-      </w:r>
-      <w:proofErr w:type="spellStart"/>
-      <w:r>
-        <w:t>you</w:t>
-      </w:r>
-      <w:proofErr w:type="spellEnd"/>
-      <w:r>
-        <w:t xml:space="preserve"> insight into their true personality, rather than the façade they put up through their resume.</w:t>
+        <w:t>The actual approach you take will depend heavily on the values you’re looking for and your existing interview process, but even something as simple as taking a candidate for a walk in a nearby park is enough to shake things up and give you insight into their true personality, rather than the façade they put up through their resume.</w:t>
       </w:r>
     </w:p>
     <w:p>
@@ -1717,15 +1583,7 @@
         <w:t>I</w:t>
       </w:r>
       <w:r>
-        <w:t xml:space="preserve">f someone early in the process has concerns about a candidate’s “people </w:t>
-      </w:r>
-      <w:proofErr w:type="gramStart"/>
-      <w:r>
-        <w:t>smarts</w:t>
-      </w:r>
-      <w:proofErr w:type="gramEnd"/>
-      <w:r>
-        <w:t>”, subsequent interviewers can adjust their questions to spend more time in that area.</w:t>
+        <w:t>f someone early in the process has concerns about a candidate’s “people smarts”, subsequent interviewers can adjust their questions to spend more time in that area.</w:t>
       </w:r>
     </w:p>
     <w:p>
@@ -1792,15 +1650,7 @@
     </w:p>
     <w:p>
       <w:r>
-        <w:t xml:space="preserve">OK, </w:t>
-      </w:r>
-      <w:proofErr w:type="spellStart"/>
-      <w:r>
-        <w:t>lets</w:t>
-      </w:r>
-      <w:proofErr w:type="spellEnd"/>
-      <w:r>
-        <w:t xml:space="preserve"> pretend that you’ve done all of those things, you put out this great job ad, </w:t>
+        <w:t xml:space="preserve">OK, lets pretend that you’ve done all of those things, you put out this great job ad, </w:t>
       </w:r>
       <w:r>
         <w:t>you whittled it down to some team players, and you picked the best one. Today is their first day, and they show up in your office all bright-eyed and bushy-tailed. Now what?</w:t>
@@ -1874,15 +1724,7 @@
         <w:t xml:space="preserve">The exercise itself is really simple. There’s </w:t>
       </w:r>
       <w:r>
-        <w:t xml:space="preserve">just a list of questions that you both </w:t>
-      </w:r>
-      <w:proofErr w:type="gramStart"/>
-      <w:r>
-        <w:t>answer</w:t>
-      </w:r>
-      <w:proofErr w:type="gramEnd"/>
-      <w:r>
-        <w:t xml:space="preserve">, and then you talk about any </w:t>
+        <w:t xml:space="preserve">just a list of questions that you both answer, and then you talk about any </w:t>
       </w:r>
       <w:r>
         <w:t>obvious conflicts.</w:t>
@@ -1902,15 +1744,7 @@
         </w:numPr>
       </w:pPr>
       <w:r>
-        <w:t xml:space="preserve">Interaction Style – do you prefer face-to-face conversations or virtual? Frequent </w:t>
-      </w:r>
-      <w:proofErr w:type="spellStart"/>
-      <w:r>
-        <w:t>checkins</w:t>
-      </w:r>
-      <w:proofErr w:type="spellEnd"/>
-      <w:r>
-        <w:t>, or more limited?</w:t>
+        <w:t>Interaction Style – do you prefer face-to-face conversations or virtual? Frequent checkins, or more limited?</w:t>
       </w:r>
       <w:r>
         <w:br/>
@@ -1940,23 +1774,7 @@
         </w:numPr>
       </w:pPr>
       <w:r>
-        <w:t>Personality assessments (</w:t>
-      </w:r>
-      <w:proofErr w:type="spellStart"/>
-      <w:r>
-        <w:t>DiSC</w:t>
-      </w:r>
-      <w:proofErr w:type="spellEnd"/>
-      <w:r>
-        <w:t xml:space="preserve">, Myers-Briggs, </w:t>
-      </w:r>
-      <w:proofErr w:type="spellStart"/>
-      <w:r>
-        <w:t>etc</w:t>
-      </w:r>
-      <w:proofErr w:type="spellEnd"/>
-      <w:r>
-        <w:t>) – Do you know your assessment?</w:t>
+        <w:t>Personality assessments (DiSC, Myers-Briggs, etc) – Do you know your assessment?</w:t>
       </w:r>
       <w:r>
         <w:br/>
@@ -2058,15 +1876,7 @@
     </w:p>
     <w:p>
       <w:r>
-        <w:t xml:space="preserve">I have a OneNote notebook for each person on my team, and in this </w:t>
-      </w:r>
-      <w:proofErr w:type="gramStart"/>
-      <w:r>
-        <w:t>notebook</w:t>
-      </w:r>
-      <w:proofErr w:type="gramEnd"/>
-      <w:r>
-        <w:t xml:space="preserve"> I keep my Design the Alliance notes. About once a quarter, while preparing for a 1-1, I’ll refer back these notes and reflect on how things are going. </w:t>
+        <w:t xml:space="preserve">I have a OneNote notebook for each person on my team, and in this notebook I keep my Design the Alliance notes. About once a quarter, while preparing for a 1-1, I’ll refer back these notes and reflect on how things are going. </w:t>
       </w:r>
     </w:p>
     <w:p>
@@ -2115,7 +1925,21 @@
           <w:b/>
           <w:bCs/>
         </w:rPr>
-        <w:t>click: effective 1-1s&gt;</w:t>
+        <w:t>click: effective 1-1s</w:t>
+      </w:r>
+      <w:r>
+        <w:rPr>
+          <w:b/>
+          <w:bCs/>
+        </w:rPr>
+        <w:t xml:space="preserve"> (purple disc #1)</w:t>
+      </w:r>
+      <w:r>
+        <w:rPr>
+          <w:b/>
+          <w:bCs/>
+        </w:rPr>
+        <w:t>&gt;</w:t>
       </w:r>
     </w:p>
     <w:p>
@@ -2333,15 +2157,7 @@
         <w:t xml:space="preserve"> goals </w:t>
       </w:r>
       <w:r>
-        <w:t xml:space="preserve">of their 1:1 </w:t>
-      </w:r>
-      <w:proofErr w:type="gramStart"/>
-      <w:r>
-        <w:t>meetings</w:t>
-      </w:r>
-      <w:proofErr w:type="gramEnd"/>
-      <w:r>
-        <w:t xml:space="preserve">. This is where I see a discrepancy between what managers are </w:t>
+        <w:t xml:space="preserve">of their 1:1 meetings. This is where I see a discrepancy between what managers are </w:t>
       </w:r>
       <w:r>
         <w:rPr>
@@ -2369,7 +2185,13 @@
         <w:t>&lt;click</w:t>
       </w:r>
       <w:r>
-        <w:t>: status update&gt;</w:t>
+        <w:t xml:space="preserve">: </w:t>
+      </w:r>
+      <w:r>
+        <w:t xml:space="preserve">highlight </w:t>
+      </w:r>
+      <w:r>
+        <w:t>status update&gt;</w:t>
       </w:r>
     </w:p>
     <w:p>
@@ -2420,15 +2242,7 @@
     </w:p>
     <w:p>
       <w:r>
-        <w:t xml:space="preserve">There’s nothing wrong with occasionally discussing an ongoing project in the context of those larger ideas, but if you spend your 1:1s talking about short-term tactical things, you’ll never make any progress on long-term strategic things. And </w:t>
-      </w:r>
-      <w:proofErr w:type="gramStart"/>
-      <w:r>
-        <w:t>it’s</w:t>
-      </w:r>
-      <w:proofErr w:type="gramEnd"/>
-      <w:r>
-        <w:t xml:space="preserve"> progress on the long-term strategic things that make people feel like their career is moving in the right direction.</w:t>
+        <w:t>There’s nothing wrong with occasionally discussing an ongoing project in the context of those larger ideas, but if you spend your 1:1s talking about short-term tactical things, you’ll never make any progress on long-term strategic things. And it’s progress on the long-term strategic things that make people feel like their career is moving in the right direction.</w:t>
       </w:r>
     </w:p>
     <w:p/>
@@ -2449,7 +2263,10 @@
     </w:p>
     <w:p>
       <w:r>
-        <w:t>I use the 1:1 format recommended by the Manager Tools podcast, which has a lot of good content.</w:t>
+        <w:t>I use the 1:1 format recommended by the Manager Tools podcast</w:t>
+      </w:r>
+      <w:r>
+        <w:t>.</w:t>
       </w:r>
     </w:p>
     <w:p>
@@ -2530,15 +2347,7 @@
     </w:p>
     <w:p>
       <w:r>
-        <w:t xml:space="preserve">A </w:t>
-      </w:r>
-      <w:proofErr w:type="gramStart"/>
-      <w:r>
-        <w:t>30 minute</w:t>
-      </w:r>
-      <w:proofErr w:type="gramEnd"/>
-      <w:r>
-        <w:t xml:space="preserve"> meeting gives you enough time to have a meaningful conversation without feeling rushed and every time I’ve tried something else, I always come back to this length.</w:t>
+        <w:t>A 30 minute meeting gives you enough time to have a meaningful conversation without feeling rushed and every time I’ve tried something else, I always come back to this length.</w:t>
       </w:r>
     </w:p>
     <w:p>
@@ -2597,7 +2406,13 @@
     </w:p>
     <w:p>
       <w:r>
-        <w:t>&lt;click: “what’s on your mind”&gt;</w:t>
+        <w:t xml:space="preserve">&lt;click: </w:t>
+      </w:r>
+      <w:r>
+        <w:t xml:space="preserve">animate </w:t>
+      </w:r>
+      <w:r>
+        <w:t>“what’s on your mind”&gt;</w:t>
       </w:r>
     </w:p>
     <w:p>
@@ -2641,7 +2456,10 @@
         </w:numPr>
       </w:pPr>
       <w:r>
-        <w:t>Either you’re going to ask a question that will begin a conversation in which you can learn something specific about the other person, or</w:t>
+        <w:t xml:space="preserve">Either you’re going to ask </w:t>
+      </w:r>
+      <w:r>
+        <w:t>some questions that will help you get to know the other person and establish a relationship, or</w:t>
       </w:r>
     </w:p>
     <w:p>
@@ -2653,54 +2471,436 @@
         </w:numPr>
       </w:pPr>
       <w:r>
-        <w:t>You’re going to give them some specific coaching or feedback that you’ve already prepared.</w:t>
-      </w:r>
-    </w:p>
-    <w:p>
-      <w:r>
-        <w:rPr>
-          <w:b/>
-          <w:bCs/>
-        </w:rPr>
-        <w:t>&lt;click: ask question</w:t>
+        <w:t xml:space="preserve">You’re going to </w:t>
+      </w:r>
+      <w:r>
+        <w:t xml:space="preserve">use the relationship that you already have to </w:t>
+      </w:r>
+      <w:r>
+        <w:t>give them some specific coaching or feedback that you’ve prepared.</w:t>
+      </w:r>
+    </w:p>
+    <w:p>
+      <w:r>
+        <w:t xml:space="preserve">Again, don’t use your agenda to give project-level status updates. Use your agenda to </w:t>
+      </w:r>
+      <w:r>
+        <w:rPr>
+          <w:i/>
+          <w:iCs/>
+        </w:rPr>
+        <w:t>build the relationship</w:t>
+      </w:r>
+      <w:r>
+        <w:t xml:space="preserve"> by asking questions, or to </w:t>
+      </w:r>
+      <w:r>
+        <w:rPr>
+          <w:i/>
+          <w:iCs/>
+        </w:rPr>
+        <w:t xml:space="preserve">change future behavior </w:t>
+      </w:r>
+      <w:r>
+        <w:t>by giving feedback.</w:t>
+      </w:r>
+    </w:p>
+    <w:p>
+      <w:r>
+        <w:rPr>
+          <w:b/>
+          <w:bCs/>
+        </w:rPr>
+        <w:t xml:space="preserve">&lt;click: </w:t>
+      </w:r>
+      <w:r>
+        <w:rPr>
+          <w:b/>
+          <w:bCs/>
+        </w:rPr>
+        <w:t>engagement stats</w:t>
       </w:r>
       <w:r>
         <w:t>&gt;</w:t>
       </w:r>
     </w:p>
     <w:p>
-      <w:bookmarkStart w:id="0" w:name="_GoBack"/>
-      <w:bookmarkEnd w:id="0"/>
-    </w:p>
-    <w:p/>
-    <w:p/>
-    <w:p>
-      <w:r>
-        <w:rPr>
-          <w:b/>
-          <w:bCs/>
-        </w:rPr>
-        <w:t>&lt;click:</w:t>
-      </w:r>
-      <w:r>
-        <w:t xml:space="preserve"> </w:t>
-      </w:r>
-      <w:r>
-        <w:rPr>
-          <w:b/>
-          <w:bCs/>
-        </w:rPr>
-        <w:t>holding effective 1:1s&gt;</w:t>
-      </w:r>
-    </w:p>
-    <w:p>
-      <w:r>
-        <w:t>OK, so let’s take all of that research and boil it down into something more actionable.</w:t>
-      </w:r>
-    </w:p>
-    <w:p>
-      <w:r>
-        <w:t>This is the 1-1 structure that I’m currently doing on my team:</w:t>
+      <w:r>
+        <w:lastRenderedPageBreak/>
+        <w:t xml:space="preserve">Early on, you’re going to want to spend a lot of your time building rapport and trust. </w:t>
+      </w:r>
+    </w:p>
+    <w:p>
+      <w:r>
+        <w:t>A Gallup study found that employees were significantly more engaged when they felt that they could talk with their manager about nonwork-related issues and with a wide variety of questions.</w:t>
+      </w:r>
+    </w:p>
+    <w:p>
+      <w:r>
+        <w:t>This is beyond just being “friendly”, though. Being a manager means that you have this thing called Role Power, because you are in a role that is responsible for promoting a person, as well as firing them. This concept of Role Power is threatening to an employee and it pervades every interaction that you have with them. Simply being nice and friendly and polite isn’t enough to counteract it; if you want your people to trust you, you have to demonstrate a real and authentic interest in them as a person.</w:t>
+      </w:r>
+    </w:p>
+    <w:p>
+      <w:r>
+        <w:rPr>
+          <w:b/>
+          <w:bCs/>
+        </w:rPr>
+        <w:t>&lt;click: build rapport&gt;</w:t>
+      </w:r>
+    </w:p>
+    <w:p>
+      <w:r>
+        <w:t xml:space="preserve">There are a lot of different questions that you can ask to build rapport and trust. You can ask about their life outside of work. You </w:t>
+      </w:r>
+      <w:r>
+        <w:t>can ask about their family. You can talk about their interests.</w:t>
+      </w:r>
+    </w:p>
+    <w:p>
+      <w:r>
+        <w:t>I once spent an entire 1:1 talking to my designer about video games because she’s a big first-person shooter fan. There is very little practical, work-related value to a conversation like that, except that it deepened our relationship with each other.</w:t>
+      </w:r>
+    </w:p>
+    <w:p>
+      <w:r>
+        <w:t>TODO: Relationship piggy bank</w:t>
+      </w:r>
+    </w:p>
+    <w:p>
+      <w:r>
+        <w:rPr>
+          <w:b/>
+          <w:bCs/>
+        </w:rPr>
+        <w:t>&lt;click: career dev slide&gt;</w:t>
+      </w:r>
+    </w:p>
+    <w:p>
+      <w:r>
+        <w:t>Another great topic for your agenda portion of the 1:1 is career development. In a recent survey of millennials, training and development was the #1 most-valued benefit from an employer.</w:t>
+      </w:r>
+    </w:p>
+    <w:p>
+      <w:r>
+        <w:t>If you don’t provide that training and development then your people are going to leave, and another study shows that when they do leave, training and growth opportunities are among the top things they look for in their next job.</w:t>
+      </w:r>
+    </w:p>
+    <w:p>
+      <w:r>
+        <w:t>Every 3</w:t>
+      </w:r>
+      <w:r>
+        <w:rPr>
+          <w:vertAlign w:val="superscript"/>
+        </w:rPr>
+        <w:t>rd</w:t>
+      </w:r>
+      <w:r>
+        <w:t xml:space="preserve"> or 4</w:t>
+      </w:r>
+      <w:r>
+        <w:rPr>
+          <w:vertAlign w:val="superscript"/>
+        </w:rPr>
+        <w:t>th</w:t>
+      </w:r>
+      <w:r>
+        <w:t xml:space="preserve"> 1:1, ask questions about their career development.</w:t>
+      </w:r>
+    </w:p>
+    <w:p>
+      <w:pPr>
+        <w:rPr>
+          <w:b/>
+          <w:bCs/>
+        </w:rPr>
+      </w:pPr>
+      <w:r>
+        <w:rPr>
+          <w:b/>
+          <w:bCs/>
+        </w:rPr>
+        <w:t>&lt;click: career dev questions&gt;</w:t>
+      </w:r>
+    </w:p>
+    <w:p>
+      <w:r>
+        <w:t>Any question that shines a light on their career aspirations is helpful, but I like these two the most.</w:t>
+      </w:r>
+    </w:p>
+    <w:p>
+      <w:r>
+        <w:t>Asking which aspect of their current work is inline with their long-term goals is nice because it tells you where to focus your future feedback; helping someone get better at the work that’s most aligned with their future goals will be of greater value to them than helping them improve at something that isn’t aligned.</w:t>
+      </w:r>
+    </w:p>
+    <w:p>
+      <w:r>
+        <w:t>Asking about roles they’d like to learn more about is helpful because it naturally identifies people that can serve as mentors or pairing partners.</w:t>
+      </w:r>
+    </w:p>
+    <w:p>
+      <w:r>
+        <w:rPr>
+          <w:b/>
+          <w:bCs/>
+        </w:rPr>
+        <w:t>&lt;click: improving the team</w:t>
+      </w:r>
+      <w:r>
+        <w:t>&gt;</w:t>
+      </w:r>
+    </w:p>
+    <w:p>
+      <w:r>
+        <w:t>A third line of questioning that I really like is asking about improvements to the team or the company.</w:t>
+      </w:r>
+    </w:p>
+    <w:p>
+      <w:r>
+        <w:t>Your team members often have priceless insights that can save you time and money, or improve things that you’d never realize on your own. These are the people that are in the trenches</w:t>
+      </w:r>
+      <w:r>
+        <w:t xml:space="preserve"> doing the work, so take the opportunity to tap into that perspective during your 1:1.</w:t>
+      </w:r>
+    </w:p>
+    <w:p>
+      <w:r>
+        <w:lastRenderedPageBreak/>
+        <w:t xml:space="preserve">I like asking for specific ideas on how to improve some aspect of the work, such as how meetings could be more effective, because it gives you a chance to evaluate their critical thinking skills. If all of their suggestions would make </w:t>
+      </w:r>
+      <w:r>
+        <w:rPr>
+          <w:i/>
+          <w:iCs/>
+        </w:rPr>
+        <w:t xml:space="preserve">their </w:t>
+      </w:r>
+      <w:r>
+        <w:t>life easier, but don’t consider how those changes would impact anyone else, then that’s a clear sign that they aren’t ready for additional decision-making responsibilities yet. But if their suggestions demonstrate an awareness of the big picture, then they might be ready for taking on new decision-making responsibilities.</w:t>
+      </w:r>
+    </w:p>
+    <w:p>
+      <w:r>
+        <w:t>I also like asking about specific interactions with other people, like who on the team they have the most (or least) difficulty working with. This is a great question because it can clue you in to personality conflicts that you were totally unaware of, and if gives you the opportunity to coach all of the involved parties before it turns into a big problem.</w:t>
+      </w:r>
+    </w:p>
+    <w:p>
+      <w:pPr>
+        <w:rPr>
+          <w:b/>
+          <w:bCs/>
+        </w:rPr>
+      </w:pPr>
+      <w:r>
+        <w:rPr>
+          <w:b/>
+          <w:bCs/>
+        </w:rPr>
+        <w:t>&lt;click: feedback&gt;</w:t>
+      </w:r>
+    </w:p>
+    <w:p>
+      <w:r>
+        <w:t>Asking questions is a great way to get to know the other person, to establish trust and rapport, and to identify specific areas of career development they’d like to focus on.</w:t>
+      </w:r>
+    </w:p>
+    <w:p>
+      <w:r>
+        <w:t>Eventually, however, you have to stop asking questions and start giving feedback or you’re not going to provide any real value back to the employee.</w:t>
+      </w:r>
+    </w:p>
+    <w:p>
+      <w:r>
+        <w:t>Feedback is tough to do well. I personally find it very easy to give good, specific feedback when someone does well at something, but I struggle with giving someone negative feedback. Anyone else feel the same way?</w:t>
+      </w:r>
+    </w:p>
+    <w:p>
+      <w:pPr>
+        <w:rPr>
+          <w:b/>
+          <w:bCs/>
+        </w:rPr>
+      </w:pPr>
+      <w:r>
+        <w:rPr>
+          <w:b/>
+          <w:bCs/>
+        </w:rPr>
+        <w:t>&lt;click: feedback graph&gt;</w:t>
+      </w:r>
+    </w:p>
+    <w:p>
+      <w:r>
+        <w:t xml:space="preserve">Even though it’s uncomfortable though, this is something that we </w:t>
+      </w:r>
+      <w:r>
+        <w:rPr>
+          <w:i/>
+          <w:iCs/>
+        </w:rPr>
+        <w:t xml:space="preserve">really </w:t>
+      </w:r>
+      <w:r>
+        <w:t xml:space="preserve">need to lean into. On average, most people want feedback either monthly or quarterly, with millennials favoring a more frequent feedback loop than non-millennials. </w:t>
+      </w:r>
+    </w:p>
+    <w:p>
+      <w:r>
+        <w:t xml:space="preserve">If you’re waiting until an annual performance review to give someone specific feedback about what they’re doing well and what they need to improve, you’re really not helping them </w:t>
+      </w:r>
+      <w:r>
+        <w:rPr>
+          <w:i/>
+          <w:iCs/>
+        </w:rPr>
+        <w:t xml:space="preserve">or </w:t>
+      </w:r>
+      <w:r>
+        <w:t>yourself. More frequent feedback means even more of the behavior that you praise, and much faster improvements in the behavior you want to change.</w:t>
+      </w:r>
+    </w:p>
+    <w:p>
+      <w:r>
+        <w:rPr>
+          <w:b/>
+          <w:bCs/>
+        </w:rPr>
+        <w:t>&lt;click: feedback questions&gt;</w:t>
+      </w:r>
+    </w:p>
+    <w:p>
+      <w:r>
+        <w:t xml:space="preserve">Giving effective feedback is a skill that you need to practice. If you just wing it, you’re liable to do more harm than good; </w:t>
+      </w:r>
+      <w:r>
+        <w:t xml:space="preserve">the other person might not understand what you mean, or they might take offense or get angry. </w:t>
+      </w:r>
+    </w:p>
+    <w:p>
+      <w:r>
+        <w:t xml:space="preserve">The whole point of feedback is to change </w:t>
+      </w:r>
+      <w:r>
+        <w:rPr>
+          <w:i/>
+          <w:iCs/>
+        </w:rPr>
+        <w:t>future behavior</w:t>
+      </w:r>
+      <w:r>
+        <w:t xml:space="preserve">. You can’t do anything about what’s happened in the past, you can only affect the future. </w:t>
+      </w:r>
+    </w:p>
+    <w:p>
+      <w:r>
+        <w:t xml:space="preserve">If you give someone ineffective feedback that they don’t understand, or if they get so upset at the feedback that they can’t truly hear your suggestions for what to do next time, then you’re not going to get the future behavior that you want. </w:t>
+      </w:r>
+    </w:p>
+    <w:p>
+      <w:r>
+        <w:t>There are three steps to giving effective feedback.</w:t>
+      </w:r>
+    </w:p>
+    <w:p>
+      <w:r>
+        <w:t xml:space="preserve">The first step is to prepare. </w:t>
+      </w:r>
+    </w:p>
+    <w:p>
+      <w:r>
+        <w:lastRenderedPageBreak/>
+        <w:t>Good, constructive feedback requires preparation on your part. When you give someone feedback, they’re going to ask you questions. Maybe they’re being defensive, maybe they truly want to understand the situation, but either way they’re going to want more information.</w:t>
+      </w:r>
+    </w:p>
+    <w:p>
+      <w:r>
+        <w:t>To prepare for that, ask yourself questions like:</w:t>
+      </w:r>
+    </w:p>
+    <w:p>
+      <w:pPr>
+        <w:pStyle w:val="ListParagraph"/>
+        <w:numPr>
+          <w:ilvl w:val="0"/>
+          <w:numId w:val="11"/>
+        </w:numPr>
+      </w:pPr>
+      <w:r>
+        <w:t>When did this happen? What is the context?</w:t>
+      </w:r>
+    </w:p>
+    <w:p>
+      <w:pPr>
+        <w:pStyle w:val="ListParagraph"/>
+        <w:numPr>
+          <w:ilvl w:val="0"/>
+          <w:numId w:val="11"/>
+        </w:numPr>
+      </w:pPr>
+      <w:r>
+        <w:t>Is this an isolated event, or has it happened repeatedly?</w:t>
+      </w:r>
+    </w:p>
+    <w:p>
+      <w:pPr>
+        <w:pStyle w:val="ListParagraph"/>
+        <w:numPr>
+          <w:ilvl w:val="0"/>
+          <w:numId w:val="11"/>
+        </w:numPr>
+      </w:pPr>
+      <w:r>
+        <w:t>Why is this important? How does this affect others?</w:t>
+      </w:r>
+    </w:p>
+    <w:p>
+      <w:pPr>
+        <w:pStyle w:val="ListParagraph"/>
+        <w:numPr>
+          <w:ilvl w:val="0"/>
+          <w:numId w:val="11"/>
+        </w:numPr>
+      </w:pPr>
+      <w:r>
+        <w:t>What do they need to do differently going forward?</w:t>
+      </w:r>
+    </w:p>
+    <w:p>
+      <w:r>
+        <w:t>Take a few minutes and prepare, and you’ll dramatically increase the chances that they take away the right things from your 1:1.</w:t>
+      </w:r>
+    </w:p>
+    <w:p>
+      <w:r>
+        <w:rPr>
+          <w:b/>
+          <w:bCs/>
+        </w:rPr>
+        <w:t>&lt;click: step 2, listen&gt;</w:t>
+      </w:r>
+    </w:p>
+    <w:p>
+      <w:r>
+        <w:t xml:space="preserve">Constructive feedback is a conversation, not a drive by. </w:t>
+      </w:r>
+      <w:r>
+        <w:t xml:space="preserve">You not only need to prepare and bring notes to discuss, you also need to make it a </w:t>
+      </w:r>
+      <w:r>
+        <w:rPr>
+          <w:i/>
+          <w:iCs/>
+        </w:rPr>
+        <w:t>conversation</w:t>
+      </w:r>
+      <w:r>
+        <w:t>. You don’t always know the full context of what happens, so assume positive intent and listen to their side of the story before you go too far into your feedback. There may be mitigating factors that, once you’re aware of them, help you avoid sticking your foot into your mouth.</w:t>
+      </w:r>
+    </w:p>
+    <w:p>
+      <w:r>
+        <w:t>For instance, before giving the feedback, ask questions like:</w:t>
       </w:r>
     </w:p>
     <w:p>
@@ -2712,12 +2912,7 @@
         </w:numPr>
       </w:pPr>
       <w:r>
-        <w:t>TODO</w:t>
-      </w:r>
-    </w:p>
-    <w:p>
-      <w:r>
-        <w:t>TODO:</w:t>
+        <w:t>“How is project X going?”</w:t>
       </w:r>
     </w:p>
     <w:p>
@@ -2729,7 +2924,7 @@
         </w:numPr>
       </w:pPr>
       <w:r>
-        <w:t>Task Relevant Maturity – if someone is new in a role, or has a new responsibility, they need more help</w:t>
+        <w:t>“How do you feel your workload is right now?”</w:t>
       </w:r>
     </w:p>
     <w:p>
@@ -2741,7 +2936,104 @@
         </w:numPr>
       </w:pPr>
       <w:r>
-        <w:t>The employee drives the agenda</w:t>
+        <w:t>“What’s been your main focus lately?”</w:t>
+      </w:r>
+    </w:p>
+    <w:p>
+      <w:r>
+        <w:t>Notice that all of those questions start with “what” or “how”. That’s important: “what” and “how” questions get people talking more than yes/no questions do, and they’re non-accusatory. If you just start out asking “why” someone did something, it can feel like an attack and can generate resistance or a “fight or flight” mentality.</w:t>
+      </w:r>
+    </w:p>
+    <w:p>
+      <w:r>
+        <w:rPr>
+          <w:b/>
+          <w:bCs/>
+        </w:rPr>
+        <w:t>&lt;click: step 3, act&gt;</w:t>
+      </w:r>
+    </w:p>
+    <w:p>
+      <w:r>
+        <w:t xml:space="preserve">Again, the whole </w:t>
+      </w:r>
+      <w:r>
+        <w:rPr>
+          <w:i/>
+          <w:iCs/>
+        </w:rPr>
+        <w:t xml:space="preserve">point </w:t>
+      </w:r>
+      <w:r>
+        <w:t xml:space="preserve">of feedback is to </w:t>
+      </w:r>
+      <w:r>
+        <w:rPr>
+          <w:i/>
+          <w:iCs/>
+        </w:rPr>
+        <w:t>change future behavior</w:t>
+      </w:r>
+      <w:r>
+        <w:t xml:space="preserve">. In order to do that, you have to clearly establish next steps. If you don’t clearly articulate what you want someone to do differently in the future, then all you’ve really done is got the feedback off your chest. To actually make a difference, you have to </w:t>
+      </w:r>
+      <w:r>
+        <w:rPr>
+          <w:i/>
+          <w:iCs/>
+        </w:rPr>
+        <w:t>act</w:t>
+      </w:r>
+      <w:r>
+        <w:t>.</w:t>
+      </w:r>
+    </w:p>
+    <w:p>
+      <w:r>
+        <w:t>When you want someone to change or improve something, you need to be explicit. Do you want them to spell check their work before sending it out? Do you want them to send you a draft to review? If so, when? Is there a specific document or process they need to reference the next time they do a task? Is there a specific output that you want them to produce as they do their work?</w:t>
+      </w:r>
+    </w:p>
+    <w:p>
+      <w:r>
+        <w:t xml:space="preserve">The more specific you make the next steps, the more likely it is to happen. And if there are things that you can do to support them in those next steps, that’s even better; not only do you get the behavior change that you want, but </w:t>
+      </w:r>
+      <w:r>
+        <w:t>that improves the relationship as well.</w:t>
+      </w:r>
+    </w:p>
+    <w:p>
+      <w:pPr>
+        <w:rPr>
+          <w:b/>
+          <w:bCs/>
+        </w:rPr>
+      </w:pPr>
+      <w:r>
+        <w:rPr>
+          <w:b/>
+          <w:bCs/>
+        </w:rPr>
+        <w:t>&lt;click: be redundant!&gt;</w:t>
+      </w:r>
+    </w:p>
+    <w:p>
+      <w:r>
+        <w:lastRenderedPageBreak/>
+        <w:t>As awesome as it would be to only have to give feedback once, and then mo</w:t>
+      </w:r>
+      <w:r>
+        <w:t>v</w:t>
+      </w:r>
+      <w:r>
+        <w:t xml:space="preserve">e on and forget about it, </w:t>
+      </w:r>
+      <w:r>
+        <w:t>people just don’t work like that. A study of managers by professors from Harvard and Northwestern found that managers who were deliberately redundant moved their projects forward faster and more smoothly.</w:t>
+      </w:r>
+    </w:p>
+    <w:p>
+      <w:r>
+        <w:t>So, once you’ve given that feedback, repeat yourself in a variety of ways:</w:t>
       </w:r>
     </w:p>
     <w:p>
@@ -2753,15 +3045,7 @@
         </w:numPr>
       </w:pPr>
       <w:r>
-        <w:t xml:space="preserve">Rotating list of questions (see Lighthouse </w:t>
-      </w:r>
-      <w:proofErr w:type="spellStart"/>
-      <w:r>
-        <w:t>ebook</w:t>
-      </w:r>
-      <w:proofErr w:type="spellEnd"/>
-      <w:r>
-        <w:t>)</w:t>
+        <w:t>Followup over email. Clearly document what was said and provide a written audit.</w:t>
       </w:r>
     </w:p>
     <w:p>
@@ -2773,23 +3057,7 @@
         </w:numPr>
       </w:pPr>
       <w:r>
-        <w:t xml:space="preserve">Give feedback, especially to </w:t>
-      </w:r>
-      <w:proofErr w:type="spellStart"/>
-      <w:r>
-        <w:t>Milleniams</w:t>
-      </w:r>
-      <w:proofErr w:type="spellEnd"/>
-      <w:r>
-        <w:t xml:space="preserve"> (see Lighthouse </w:t>
-      </w:r>
-      <w:proofErr w:type="spellStart"/>
-      <w:r>
-        <w:t>ebook</w:t>
-      </w:r>
-      <w:proofErr w:type="spellEnd"/>
-      <w:r>
-        <w:t>)</w:t>
+        <w:t xml:space="preserve">Check in on the next 1:1. </w:t>
       </w:r>
     </w:p>
     <w:p>
@@ -2801,32 +3069,81 @@
         </w:numPr>
       </w:pPr>
       <w:r>
-        <w:t>Use active listening in last 5 minutes to take notes</w:t>
-      </w:r>
-    </w:p>
-    <w:p>
-      <w:r>
-        <w:rPr>
-          <w:b/>
-          <w:bCs/>
-        </w:rPr>
-        <w:t xml:space="preserve">&lt;click: inspire your team using </w:t>
-      </w:r>
-      <w:proofErr w:type="spellStart"/>
-      <w:r>
-        <w:rPr>
-          <w:b/>
-          <w:bCs/>
-        </w:rPr>
-        <w:t>DiSC</w:t>
-      </w:r>
-      <w:proofErr w:type="spellEnd"/>
-      <w:r>
-        <w:rPr>
-          <w:b/>
-          <w:bCs/>
-        </w:rPr>
-        <w:t>&gt;</w:t>
+        <w:t>Keep it top of mind. The more clearly you’re checking in on their work in this area, the more likely they are to improve at it.</w:t>
+      </w:r>
+    </w:p>
+    <w:p>
+      <w:r>
+        <w:rPr>
+          <w:b/>
+          <w:bCs/>
+        </w:rPr>
+        <w:t>&lt;click: remember the alliance&gt;</w:t>
+      </w:r>
+    </w:p>
+    <w:p>
+      <w:r>
+        <w:t>And through all of this, no matter if you’re asking questions or giving feedback,</w:t>
+      </w:r>
+      <w:r>
+        <w:rPr>
+          <w:i/>
+          <w:iCs/>
+        </w:rPr>
+        <w:t xml:space="preserve"> remember the alliance you designed back in step 2!</w:t>
+      </w:r>
+    </w:p>
+    <w:p>
+      <w:r>
+        <w:t xml:space="preserve">If someone tells you they hate being micromanaged, then </w:t>
+      </w:r>
+      <w:r>
+        <w:t>you may want to check in a little less frequently to give them more space to work. If someone tells you they like lots of support, then more frequent check ins might be appreciated.</w:t>
+      </w:r>
+    </w:p>
+    <w:p>
+      <w:r>
+        <w:t>I make it a habit to re-read my Design the Alliance notes at least once a quarter to make sure that I’m operating according to the arrangement I made with each person on my team.</w:t>
+      </w:r>
+    </w:p>
+    <w:p>
+      <w:r>
+        <w:rPr>
+          <w:b/>
+          <w:bCs/>
+        </w:rPr>
+        <w:t>&lt;click: take digital notes&gt;</w:t>
+      </w:r>
+    </w:p>
+    <w:p>
+      <w:r>
+        <w:t xml:space="preserve">My final piece of advice around 1:1s is to </w:t>
+      </w:r>
+      <w:r>
+        <w:rPr>
+          <w:i/>
+          <w:iCs/>
+        </w:rPr>
+        <w:t>take digital notes</w:t>
+      </w:r>
+      <w:r>
+        <w:t>. This stuff is super important, don’t trust your memory, and don’t trust scraps of paper that are easily lost. Come up with some sort of electronic note-keeping system, whether it’s just a series of OneNote notebooks or dedicated management software, to help you stay organized.</w:t>
+      </w:r>
+    </w:p>
+    <w:p>
+      <w:r>
+        <w:t>Your 1:1s are only as effective as your ability to remember what you talked about last time. Don’t ask people to sit in a 30 minute meeting with you if you can’t commit to the 60 seconds it takes to jot down notes for next time.</w:t>
+      </w:r>
+    </w:p>
+    <w:p>
+      <w:bookmarkStart w:id="0" w:name="_GoBack"/>
+      <w:bookmarkEnd w:id="0"/>
+      <w:r>
+        <w:rPr>
+          <w:b/>
+          <w:bCs/>
+        </w:rPr>
+        <w:t>&lt;click: inspire your team using DiSC&gt;</w:t>
       </w:r>
     </w:p>
     <w:p>
@@ -2931,7 +3248,6 @@
         <w:rPr>
           <w:strike/>
         </w:rPr>
-        <w:lastRenderedPageBreak/>
         <w:t xml:space="preserve">Recruiting and hiring is a massive time suck, and not every candidate is equally valuable. A smart manager plays the percentages; you want to spend the most time on the candidates with the greatest potential, and the least time on those with the least potential. </w:t>
       </w:r>
     </w:p>
@@ -2941,102 +3257,78 @@
           <w:strike/>
         </w:rPr>
       </w:pPr>
-      <w:proofErr w:type="gramStart"/>
       <w:r>
         <w:rPr>
           <w:strike/>
         </w:rPr>
-        <w:t>So</w:t>
-      </w:r>
-      <w:proofErr w:type="gramEnd"/>
-      <w:r>
+        <w:t>So when you start writing job descriptions and posting on job boards, think about ways</w:t>
+      </w:r>
+    </w:p>
+    <w:p>
+      <w:pPr>
         <w:rPr>
           <w:strike/>
         </w:rPr>
-        <w:t xml:space="preserve"> when you start writing job descriptions and posting on job boards, think about ways</w:t>
-      </w:r>
-    </w:p>
-    <w:p>
-      <w:pPr>
+      </w:pPr>
+      <w:r>
         <w:rPr>
           <w:strike/>
         </w:rPr>
-      </w:pPr>
-      <w:r>
+        <w:t>If you identify your core values and make them evident in your recruiting process, candidates that are really well aligned with those values are going to be excited and engaged during the screening process, and that makes them easier to identify. It also leads to more productive interviews.</w:t>
+      </w:r>
+    </w:p>
+    <w:p>
+      <w:pPr>
         <w:rPr>
           <w:strike/>
         </w:rPr>
-        <w:t>If you identify your core values and make them evident in your recruiting process, candidates that are really well aligned with those values are going to be excited and engaged during the screening process, and that makes them easier to identify. It also leads to more productive interviews.</w:t>
-      </w:r>
-    </w:p>
-    <w:p>
-      <w:pPr>
+      </w:pPr>
+      <w:r>
         <w:rPr>
           <w:strike/>
         </w:rPr>
-      </w:pPr>
-      <w:r>
-        <w:rPr>
+        <w:t xml:space="preserve">And on the flip side, candidates that are </w:t>
+      </w:r>
+      <w:r>
+        <w:rPr>
+          <w:i/>
+          <w:iCs/>
           <w:strike/>
         </w:rPr>
-        <w:t xml:space="preserve">And on the flip side, candidates that are </w:t>
-      </w:r>
-      <w:r>
-        <w:rPr>
-          <w:i/>
-          <w:iCs/>
+        <w:t xml:space="preserve">not </w:t>
+      </w:r>
+      <w:r>
+        <w:rPr>
           <w:strike/>
         </w:rPr>
-        <w:t xml:space="preserve">not </w:t>
-      </w:r>
-      <w:r>
-        <w:rPr>
+        <w:t xml:space="preserve">aligned with those values are going to be hesitant and uncertain. In fact, in the best case, candidates that are not aligned with your values will self-select </w:t>
+      </w:r>
+      <w:r>
+        <w:rPr>
+          <w:i/>
+          <w:iCs/>
           <w:strike/>
         </w:rPr>
-        <w:t xml:space="preserve">aligned with those values are going to be hesitant and uncertain. In fact, in the best case, candidates that are not aligned with your values will self-select </w:t>
-      </w:r>
-      <w:r>
-        <w:rPr>
-          <w:i/>
-          <w:iCs/>
+        <w:t>out of the process</w:t>
+      </w:r>
+      <w:r>
+        <w:rPr>
           <w:strike/>
         </w:rPr>
-        <w:t>out of the process</w:t>
-      </w:r>
-      <w:r>
+        <w:t xml:space="preserve">, making it that much easier for you to avoid wasting time on them. </w:t>
+      </w:r>
+    </w:p>
+    <w:p>
+      <w:pPr>
         <w:rPr>
           <w:strike/>
         </w:rPr>
-        <w:t xml:space="preserve">, making it that much easier for you to avoid wasting time on them. </w:t>
-      </w:r>
-    </w:p>
-    <w:p>
-      <w:pPr>
+      </w:pPr>
+      <w:r>
         <w:rPr>
           <w:strike/>
         </w:rPr>
-      </w:pPr>
-      <w:r>
-        <w:rPr>
-          <w:strike/>
-        </w:rPr>
-        <w:t xml:space="preserve">For example, </w:t>
-      </w:r>
-      <w:proofErr w:type="spellStart"/>
-      <w:proofErr w:type="gramStart"/>
-      <w:r>
-        <w:rPr>
-          <w:strike/>
-        </w:rPr>
-        <w:t>lets</w:t>
-      </w:r>
-      <w:proofErr w:type="spellEnd"/>
-      <w:proofErr w:type="gramEnd"/>
-      <w:r>
-        <w:rPr>
-          <w:strike/>
-        </w:rPr>
-        <w:t xml:space="preserve"> say your team has identified “Be Part of the Community” as a core value. Maybe you all have a passion for open source, or you like to be active in the conference scene, or maybe you want to foster a culture of volunteering or helping others. If you talk about this in your job ad, and then you ask screening questions about it during the initial phone screen, and then you ask the candidate what sort of community involvement they are looking to have in the position, then you’re creating numerous opportunities for someone that </w:t>
+        <w:t xml:space="preserve">For example, lets say your team has identified “Be Part of the Community” as a core value. Maybe you all have a passion for open source, or you like to be active in the conference scene, or maybe you want to foster a culture of volunteering or helping others. If you talk about this in your job ad, and then you ask screening questions about it during the initial phone screen, and then you ask the candidate what sort of community involvement they are looking to have in the position, then you’re creating numerous opportunities for someone that </w:t>
       </w:r>
       <w:r>
         <w:rPr>
@@ -3866,6 +4158,95 @@
     </w:lvl>
   </w:abstractNum>
   <w:abstractNum w:abstractNumId="7" w15:restartNumberingAfterBreak="0">
+    <w:nsid w:val="5F0C2377"/>
+    <w:multiLevelType w:val="hybridMultilevel"/>
+    <w:tmpl w:val="F4ACEA86"/>
+    <w:lvl w:ilvl="0" w:tplc="04090011">
+      <w:start w:val="1"/>
+      <w:numFmt w:val="decimal"/>
+      <w:lvlText w:val="%1)"/>
+      <w:lvlJc w:val="left"/>
+      <w:pPr>
+        <w:ind w:left="720" w:hanging="360"/>
+      </w:pPr>
+      <w:rPr>
+        <w:rFonts w:hint="default"/>
+      </w:rPr>
+    </w:lvl>
+    <w:lvl w:ilvl="1" w:tplc="04090019" w:tentative="1">
+      <w:start w:val="1"/>
+      <w:numFmt w:val="lowerLetter"/>
+      <w:lvlText w:val="%2."/>
+      <w:lvlJc w:val="left"/>
+      <w:pPr>
+        <w:ind w:left="1440" w:hanging="360"/>
+      </w:pPr>
+    </w:lvl>
+    <w:lvl w:ilvl="2" w:tplc="0409001B" w:tentative="1">
+      <w:start w:val="1"/>
+      <w:numFmt w:val="lowerRoman"/>
+      <w:lvlText w:val="%3."/>
+      <w:lvlJc w:val="right"/>
+      <w:pPr>
+        <w:ind w:left="2160" w:hanging="180"/>
+      </w:pPr>
+    </w:lvl>
+    <w:lvl w:ilvl="3" w:tplc="0409000F" w:tentative="1">
+      <w:start w:val="1"/>
+      <w:numFmt w:val="decimal"/>
+      <w:lvlText w:val="%4."/>
+      <w:lvlJc w:val="left"/>
+      <w:pPr>
+        <w:ind w:left="2880" w:hanging="360"/>
+      </w:pPr>
+    </w:lvl>
+    <w:lvl w:ilvl="4" w:tplc="04090019" w:tentative="1">
+      <w:start w:val="1"/>
+      <w:numFmt w:val="lowerLetter"/>
+      <w:lvlText w:val="%5."/>
+      <w:lvlJc w:val="left"/>
+      <w:pPr>
+        <w:ind w:left="3600" w:hanging="360"/>
+      </w:pPr>
+    </w:lvl>
+    <w:lvl w:ilvl="5" w:tplc="0409001B" w:tentative="1">
+      <w:start w:val="1"/>
+      <w:numFmt w:val="lowerRoman"/>
+      <w:lvlText w:val="%6."/>
+      <w:lvlJc w:val="right"/>
+      <w:pPr>
+        <w:ind w:left="4320" w:hanging="180"/>
+      </w:pPr>
+    </w:lvl>
+    <w:lvl w:ilvl="6" w:tplc="0409000F" w:tentative="1">
+      <w:start w:val="1"/>
+      <w:numFmt w:val="decimal"/>
+      <w:lvlText w:val="%7."/>
+      <w:lvlJc w:val="left"/>
+      <w:pPr>
+        <w:ind w:left="5040" w:hanging="360"/>
+      </w:pPr>
+    </w:lvl>
+    <w:lvl w:ilvl="7" w:tplc="04090019" w:tentative="1">
+      <w:start w:val="1"/>
+      <w:numFmt w:val="lowerLetter"/>
+      <w:lvlText w:val="%8."/>
+      <w:lvlJc w:val="left"/>
+      <w:pPr>
+        <w:ind w:left="5760" w:hanging="360"/>
+      </w:pPr>
+    </w:lvl>
+    <w:lvl w:ilvl="8" w:tplc="0409001B" w:tentative="1">
+      <w:start w:val="1"/>
+      <w:numFmt w:val="lowerRoman"/>
+      <w:lvlText w:val="%9."/>
+      <w:lvlJc w:val="right"/>
+      <w:pPr>
+        <w:ind w:left="6480" w:hanging="180"/>
+      </w:pPr>
+    </w:lvl>
+  </w:abstractNum>
+  <w:abstractNum w:abstractNumId="8" w15:restartNumberingAfterBreak="0">
     <w:nsid w:val="63824ACE"/>
     <w:multiLevelType w:val="hybridMultilevel"/>
     <w:tmpl w:val="E77AEEDE"/>
@@ -3978,10 +4359,99 @@
       </w:rPr>
     </w:lvl>
   </w:abstractNum>
-  <w:abstractNum w:abstractNumId="8" w15:restartNumberingAfterBreak="0">
+  <w:abstractNum w:abstractNumId="9" w15:restartNumberingAfterBreak="0">
     <w:nsid w:val="695649C3"/>
     <w:multiLevelType w:val="hybridMultilevel"/>
     <w:tmpl w:val="D6ECC9CA"/>
+    <w:lvl w:ilvl="0" w:tplc="04090011">
+      <w:start w:val="1"/>
+      <w:numFmt w:val="decimal"/>
+      <w:lvlText w:val="%1)"/>
+      <w:lvlJc w:val="left"/>
+      <w:pPr>
+        <w:ind w:left="720" w:hanging="360"/>
+      </w:pPr>
+      <w:rPr>
+        <w:rFonts w:hint="default"/>
+      </w:rPr>
+    </w:lvl>
+    <w:lvl w:ilvl="1" w:tplc="04090019" w:tentative="1">
+      <w:start w:val="1"/>
+      <w:numFmt w:val="lowerLetter"/>
+      <w:lvlText w:val="%2."/>
+      <w:lvlJc w:val="left"/>
+      <w:pPr>
+        <w:ind w:left="1440" w:hanging="360"/>
+      </w:pPr>
+    </w:lvl>
+    <w:lvl w:ilvl="2" w:tplc="0409001B" w:tentative="1">
+      <w:start w:val="1"/>
+      <w:numFmt w:val="lowerRoman"/>
+      <w:lvlText w:val="%3."/>
+      <w:lvlJc w:val="right"/>
+      <w:pPr>
+        <w:ind w:left="2160" w:hanging="180"/>
+      </w:pPr>
+    </w:lvl>
+    <w:lvl w:ilvl="3" w:tplc="0409000F" w:tentative="1">
+      <w:start w:val="1"/>
+      <w:numFmt w:val="decimal"/>
+      <w:lvlText w:val="%4."/>
+      <w:lvlJc w:val="left"/>
+      <w:pPr>
+        <w:ind w:left="2880" w:hanging="360"/>
+      </w:pPr>
+    </w:lvl>
+    <w:lvl w:ilvl="4" w:tplc="04090019" w:tentative="1">
+      <w:start w:val="1"/>
+      <w:numFmt w:val="lowerLetter"/>
+      <w:lvlText w:val="%5."/>
+      <w:lvlJc w:val="left"/>
+      <w:pPr>
+        <w:ind w:left="3600" w:hanging="360"/>
+      </w:pPr>
+    </w:lvl>
+    <w:lvl w:ilvl="5" w:tplc="0409001B" w:tentative="1">
+      <w:start w:val="1"/>
+      <w:numFmt w:val="lowerRoman"/>
+      <w:lvlText w:val="%6."/>
+      <w:lvlJc w:val="right"/>
+      <w:pPr>
+        <w:ind w:left="4320" w:hanging="180"/>
+      </w:pPr>
+    </w:lvl>
+    <w:lvl w:ilvl="6" w:tplc="0409000F" w:tentative="1">
+      <w:start w:val="1"/>
+      <w:numFmt w:val="decimal"/>
+      <w:lvlText w:val="%7."/>
+      <w:lvlJc w:val="left"/>
+      <w:pPr>
+        <w:ind w:left="5040" w:hanging="360"/>
+      </w:pPr>
+    </w:lvl>
+    <w:lvl w:ilvl="7" w:tplc="04090019" w:tentative="1">
+      <w:start w:val="1"/>
+      <w:numFmt w:val="lowerLetter"/>
+      <w:lvlText w:val="%8."/>
+      <w:lvlJc w:val="left"/>
+      <w:pPr>
+        <w:ind w:left="5760" w:hanging="360"/>
+      </w:pPr>
+    </w:lvl>
+    <w:lvl w:ilvl="8" w:tplc="0409001B" w:tentative="1">
+      <w:start w:val="1"/>
+      <w:numFmt w:val="lowerRoman"/>
+      <w:lvlText w:val="%9."/>
+      <w:lvlJc w:val="right"/>
+      <w:pPr>
+        <w:ind w:left="6480" w:hanging="180"/>
+      </w:pPr>
+    </w:lvl>
+  </w:abstractNum>
+  <w:abstractNum w:abstractNumId="10" w15:restartNumberingAfterBreak="0">
+    <w:nsid w:val="775A144D"/>
+    <w:multiLevelType w:val="hybridMultilevel"/>
+    <w:tmpl w:val="5CA6C4F4"/>
     <w:lvl w:ilvl="0" w:tplc="04090011">
       <w:start w:val="1"/>
       <w:numFmt w:val="decimal"/>
@@ -4071,7 +4541,7 @@
     <w:abstractNumId w:val="1"/>
   </w:num>
   <w:num w:numId="2">
-    <w:abstractNumId w:val="7"/>
+    <w:abstractNumId w:val="8"/>
   </w:num>
   <w:num w:numId="3">
     <w:abstractNumId w:val="3"/>
@@ -4086,13 +4556,19 @@
     <w:abstractNumId w:val="5"/>
   </w:num>
   <w:num w:numId="7">
-    <w:abstractNumId w:val="8"/>
+    <w:abstractNumId w:val="9"/>
   </w:num>
   <w:num w:numId="8">
     <w:abstractNumId w:val="4"/>
   </w:num>
   <w:num w:numId="9">
     <w:abstractNumId w:val="2"/>
+  </w:num>
+  <w:num w:numId="10">
+    <w:abstractNumId w:val="7"/>
+  </w:num>
+  <w:num w:numId="11">
+    <w:abstractNumId w:val="10"/>
   </w:num>
 </w:numbering>
 </file>
@@ -4500,7 +4976,6 @@
   <w:style w:type="character" w:default="1" w:styleId="DefaultParagraphFont">
     <w:name w:val="Default Paragraph Font"/>
     <w:uiPriority w:val="1"/>
-    <w:semiHidden/>
     <w:unhideWhenUsed/>
   </w:style>
   <w:style w:type="table" w:default="1" w:styleId="TableNormal">

</xml_diff>

<commit_message>
More on DiSC narrative
</commit_message>
<xml_diff>
--- a/Narrative.docx
+++ b/Narrative.docx
@@ -3136,36 +3136,382 @@
       </w:r>
     </w:p>
     <w:p>
+      <w:r>
+        <w:rPr>
+          <w:b/>
+          <w:bCs/>
+        </w:rPr>
+        <w:t xml:space="preserve">&lt;click: </w:t>
+      </w:r>
+      <w:r>
+        <w:rPr>
+          <w:b/>
+          <w:bCs/>
+        </w:rPr>
+        <w:t xml:space="preserve">agenda, #4 highlighted </w:t>
+      </w:r>
+      <w:r>
+        <w:rPr>
+          <w:b/>
+          <w:bCs/>
+        </w:rPr>
+        <w:t>&gt;</w:t>
+      </w:r>
+    </w:p>
+    <w:p>
+      <w:r>
+        <w:t>OK, great. So now you’ve posted that awesome job ad, you hired a team player aligned with your values, you designed the alliance and mapped out a strategy for working together, and you’ve set up weekly 1:1s to build relationships and keep your people aligned with the organization’s goals.</w:t>
+      </w:r>
+    </w:p>
+    <w:p>
+      <w:r>
+        <w:t xml:space="preserve">Unfortunately, you’re still not done. Those 1:1s will help you </w:t>
+      </w:r>
+      <w:r>
+        <w:t>identify</w:t>
+      </w:r>
+      <w:r>
+        <w:rPr>
+          <w:i/>
+          <w:iCs/>
+        </w:rPr>
+        <w:t xml:space="preserve"> </w:t>
+      </w:r>
+      <w:r>
+        <w:t xml:space="preserve">problems to solve and opportunities to exploit, but that’s only </w:t>
+      </w:r>
+      <w:r>
+        <w:t xml:space="preserve">half of the battle. </w:t>
+      </w:r>
+      <w:r>
+        <w:t>You still need to do the work to actually solve the problem, or act on the opportunity.</w:t>
+      </w:r>
+    </w:p>
+    <w:p>
+      <w:r>
+        <w:t>&lt;</w:t>
+      </w:r>
+      <w:r>
+        <w:rPr>
+          <w:b/>
+          <w:bCs/>
+        </w:rPr>
+        <w:t>click: DISC intro&gt;</w:t>
+      </w:r>
+    </w:p>
+    <w:p>
+      <w:r>
+        <w:t>Unfortunately, that’s easier said than done. People are very different from each other, and not everyone thinks or works the same way.</w:t>
+      </w:r>
+    </w:p>
+    <w:p>
+      <w:r>
+        <w:lastRenderedPageBreak/>
+        <w:t xml:space="preserve">I learned this the hard way early in my management role. We were adopting a new time reporting system and </w:t>
+      </w:r>
+      <w:r>
+        <w:t>there was a lot of uncertainty around how people should use it. One of my jobs was to review my team’s time and make sure that it was being billed correctly, so that invoicing and cost accounting could be performed. However, the uncertainty around the new system meant there was a lot of inconsistency in the reported time, and that was making it hard for me to review timesheets.</w:t>
+      </w:r>
+    </w:p>
+    <w:p>
+      <w:r>
+        <w:t>Now, I’m a detail-and-process-oriented person. I personally like it when there are clearly defined standard operating procedures, and when those procedures explain their objectives, and when the procedures themselves logically support those objectives.</w:t>
+      </w:r>
+    </w:p>
+    <w:p>
+      <w:r>
+        <w:t>So, I did what I would have wanted my manager to do for me in that scenario. I wrote a long, lengthy email that described in great detail how I wanted the team to enter their time. I used lots of bold and underlined text to draw attention to the key details, and I</w:t>
+      </w:r>
+      <w:r>
+        <w:t xml:space="preserve"> went to great lengths to explain the reasons behind all of my requests.</w:t>
+      </w:r>
+    </w:p>
+    <w:p>
+      <w:r>
+        <w:t>I remember feeling very proud of that email when I sent it, because I felt like it was clearly setting a standard for the team to follow and would eliminate all of the uncertainty and negativity that people were experiencing around this new time system.</w:t>
+      </w:r>
+    </w:p>
+    <w:p>
+      <w:r>
+        <w:t xml:space="preserve">Turns out, surprise, that not everyone thinks like me. There were maybe one or two people on my team that thought the email was fine, but I found out later that most of them </w:t>
+      </w:r>
+      <w:r>
+        <w:rPr>
+          <w:i/>
+          <w:iCs/>
+        </w:rPr>
+        <w:t xml:space="preserve">hated </w:t>
+      </w:r>
+      <w:r>
+        <w:t xml:space="preserve">it. Instead of being motivating, many of my team found the email </w:t>
+      </w:r>
+      <w:r>
+        <w:rPr>
+          <w:i/>
+          <w:iCs/>
+        </w:rPr>
+        <w:t>de</w:t>
+      </w:r>
+      <w:r>
+        <w:t>-motivating. I found through the grapevine that more than one person felt like it was micromanaging and overly corporate. Apparently, all of that bold and underlined text and those intricately articulated details had the opposite effect than I’d intended!</w:t>
+      </w:r>
+    </w:p>
+    <w:p>
+      <w:r>
+        <w:t xml:space="preserve">I bet there are people in the room right now that could get an email like that, read it, lock it away in their brains, and move on unphased. But I bet there are </w:t>
+      </w:r>
+      <w:r>
+        <w:rPr>
+          <w:i/>
+          <w:iCs/>
+        </w:rPr>
+        <w:t xml:space="preserve">also </w:t>
+      </w:r>
+      <w:r>
+        <w:t>people in the room right now that would get an email like that and have it feel like nails on a chalkboard to them. At best, that latter group would feel deflated, demotivated, and micromanaged, but would change their behavior. At worst, that latter group would feel deflated, demotivated, and micromanaged, and also would not change their behavior.</w:t>
+      </w:r>
+    </w:p>
+    <w:p>
+      <w:r>
+        <w:t>It became clear to me that I couldn’t continue to communicate with my team as if I was leading a bunch of people that thought, acted, and worked like I did</w:t>
+      </w:r>
+      <w:r>
+        <w:t xml:space="preserve">. If I didn’t want to alienate my team, I needed to adjust my communication patterns to be more compatible with how </w:t>
+      </w:r>
+      <w:r>
+        <w:rPr>
+          <w:i/>
+          <w:iCs/>
+        </w:rPr>
+        <w:t xml:space="preserve">they </w:t>
+      </w:r>
+      <w:r>
+        <w:t>thought, acted, and worked.</w:t>
+      </w:r>
+    </w:p>
+    <w:p>
+      <w:r>
+        <w:t xml:space="preserve">Wouldn’t it be awesome if there was some way to classify </w:t>
+      </w:r>
+      <w:r>
+        <w:t xml:space="preserve">yourself and </w:t>
+      </w:r>
+      <w:r>
+        <w:t>your team into different archetypes that could then provide guidance on how to communicate with</w:t>
+      </w:r>
+      <w:r>
+        <w:t xml:space="preserve"> your team, how to motivate and inspire them, and how to resolve conflicts, all tailored to the individual personalities involved?</w:t>
+      </w:r>
+    </w:p>
+    <w:p>
+      <w:r>
+        <w:rPr>
+          <w:b/>
+          <w:bCs/>
+        </w:rPr>
+        <w:t>&lt;click: communicate effectively using DiSC&gt;</w:t>
+      </w:r>
+    </w:p>
+    <w:p>
+      <w:r>
+        <w:t xml:space="preserve">That’s the point of DiSC. </w:t>
+      </w:r>
+    </w:p>
+    <w:p>
+      <w:r>
+        <w:t>Has anyone here heard of DiSC before? Has anyone heard of Myers Briggs?</w:t>
+      </w:r>
+    </w:p>
+    <w:p>
+      <w:r>
+        <w:t xml:space="preserve">DiSC profiles are similar to Myers Briggs type indicators, but </w:t>
+      </w:r>
+      <w:r>
+        <w:t xml:space="preserve">they differ in some significant ways. A </w:t>
+      </w:r>
+      <w:r>
+        <w:t xml:space="preserve">Myers Briggs </w:t>
+      </w:r>
+      <w:r>
+        <w:t xml:space="preserve">type is primarily an indicator as to how someone </w:t>
+      </w:r>
+      <w:r>
+        <w:rPr>
+          <w:i/>
+          <w:iCs/>
+        </w:rPr>
+        <w:t>thinks</w:t>
+      </w:r>
+      <w:r>
+        <w:t xml:space="preserve">, while </w:t>
+      </w:r>
+      <w:r>
+        <w:t xml:space="preserve">DiSC measures how personality traits affect </w:t>
+      </w:r>
+      <w:r>
+        <w:t>external</w:t>
+      </w:r>
+      <w:r>
+        <w:t xml:space="preserve"> </w:t>
+      </w:r>
+      <w:r>
+        <w:rPr>
+          <w:i/>
+          <w:iCs/>
+        </w:rPr>
+        <w:t>behavior</w:t>
+      </w:r>
+      <w:r>
+        <w:t xml:space="preserve">. Myers Briggs assumes that personality is fixed and unlikely to change, but DiSC is more open to the idea that people behave differently in different contexts. For </w:t>
+      </w:r>
+      <w:r>
+        <w:lastRenderedPageBreak/>
+        <w:t xml:space="preserve">instance, </w:t>
+      </w:r>
+      <w:r>
+        <w:t xml:space="preserve">I’m normally pretty introverted, but my role requires that I interact with people so I’ve had to learn to act more extroverted at work. </w:t>
+      </w:r>
+    </w:p>
+    <w:p>
+      <w:r>
+        <w:t xml:space="preserve">On the other hand, I have a lot of role-based authority at work, so I can generally pick and choose the sort of things I want to delegate to my team, and when I have a strong feeling about something I can always “pull rank” and get my way. That’s not a tactic that I use often, but it’s definitely a tool in the toolbelt. But at home, in my marriage, I don’t have any such authority; my wife and I function as equals, and “pulling rank” generally backfires. </w:t>
+      </w:r>
+    </w:p>
+    <w:p>
+      <w:r>
+        <w:t>The DiSC model is also easier to apply in a workplace setting because the assessment is shorter and more contextual than the Myers Briggs assessment.</w:t>
+      </w:r>
+    </w:p>
+    <w:p>
+      <w:pPr>
+        <w:rPr>
+          <w:b/>
+          <w:bCs/>
+        </w:rPr>
+      </w:pPr>
+      <w:r>
+        <w:rPr>
+          <w:b/>
+          <w:bCs/>
+        </w:rPr>
+        <w:t>&lt;click: show DiSC squares&gt;</w:t>
+      </w:r>
+    </w:p>
+    <w:p>
+      <w:r>
+        <w:t>In DiSC, people are classified into one of 4 dominant profiles that indicate how they tend to behave in a particular setting. These dominant profiles start with each of the 4 letters in “DiSC”, making this easier to remember than the Myers Briggs types.</w:t>
+      </w:r>
+    </w:p>
+    <w:p>
+      <w:pPr>
+        <w:rPr>
+          <w:b/>
+          <w:bCs/>
+        </w:rPr>
+      </w:pPr>
+      <w:r>
+        <w:rPr>
+          <w:b/>
+          <w:bCs/>
+        </w:rPr>
+        <w:t>&lt;click: D&gt;</w:t>
+      </w:r>
+    </w:p>
+    <w:p>
+      <w:r>
+        <w:t>The D stands for Dominance. People with this profile place emphasis on accomplishing results, the bottom line, and confidence. They tend to see the big picture, can be blunt, and accept challenges. You tend to see a lot of D personalities in leadership roles.</w:t>
+      </w:r>
+    </w:p>
+    <w:p>
+      <w:r>
+        <w:rPr>
+          <w:b/>
+          <w:bCs/>
+        </w:rPr>
+        <w:t>&lt;click: i&gt;</w:t>
+      </w:r>
+    </w:p>
+    <w:p>
+      <w:r>
+        <w:t xml:space="preserve">The I stands for Influence. People with this profile place emphasis on influencing or persuading others, openness, and relationships. They are often enthusiastic and optimistic and like to collaborate. </w:t>
+      </w:r>
+    </w:p>
+    <w:p>
+      <w:r>
+        <w:rPr>
+          <w:b/>
+          <w:bCs/>
+        </w:rPr>
+        <w:t>&lt;click: S&gt;</w:t>
+      </w:r>
+    </w:p>
+    <w:p>
+      <w:r>
+        <w:t xml:space="preserve">The S stands for Steadiness. People with this profile place emphasis on cooperation, sincerity, dependability. They don’t like to be </w:t>
+      </w:r>
+      <w:r>
+        <w:t>rushed, have a calm demeanor, and often take supportive actions.</w:t>
+      </w:r>
+    </w:p>
+    <w:p>
+      <w:r>
+        <w:rPr>
+          <w:b/>
+          <w:bCs/>
+        </w:rPr>
+        <w:t>&lt;click: C&gt;</w:t>
+      </w:r>
+    </w:p>
+    <w:p>
+      <w:r>
+        <w:t xml:space="preserve">Lastly, the C stands for Conscientiousness. People with a C profile typically enjoy independence, possess objective reasoning skills, are detail oriented, and fear being wrong. </w:t>
+      </w:r>
+    </w:p>
+    <w:p>
+      <w:r>
+        <w:t>Personally, I’m a strong C. I’m good at project management and highly technical analysis, and if you assign me a project the first thing I’m going to start doing is breaking it down into smaller and smaller subtasks until I’ve identified the entire hierarchy of stuff that needs to get done.</w:t>
+      </w:r>
+      <w:r>
+        <w:t xml:space="preserve"> </w:t>
+      </w:r>
+    </w:p>
+    <w:p>
+      <w:r>
+        <w:t xml:space="preserve">My friend Jared is a strong I. He’s very much a people person, and if you assign him the very same project the first thing </w:t>
+      </w:r>
+      <w:r>
+        <w:rPr>
+          <w:i/>
+          <w:iCs/>
+        </w:rPr>
+        <w:t xml:space="preserve">he’s </w:t>
+      </w:r>
+      <w:r>
+        <w:t xml:space="preserve">going to do is start making a list of all the people that he knows with the necessary skills and how he could get them involved. </w:t>
+      </w:r>
+      <w:r>
+        <w:t>Both are equally valid ways of completing a project, but he’d have a hard time with the work-task breakdown and I’d be very uncomfortable trying to solicit help before I had a plan.</w:t>
+      </w:r>
+    </w:p>
+    <w:p>
+      <w:r>
+        <w:t xml:space="preserve">Knowing the DiSC profiles of the people on your team can be really helpful. </w:t>
+      </w:r>
+      <w:r>
+        <w:t xml:space="preserve">The D people on your team might push back against you, not out of disrespect but because they’re focused on achieving results. </w:t>
+      </w:r>
+    </w:p>
+    <w:p>
+      <w:r>
+        <w:lastRenderedPageBreak/>
+        <w:t>&lt;TODO: More&gt;</w:t>
+      </w:r>
       <w:bookmarkStart w:id="0" w:name="_GoBack"/>
       <w:bookmarkEnd w:id="0"/>
-      <w:r>
-        <w:rPr>
-          <w:b/>
-          <w:bCs/>
-        </w:rPr>
-        <w:t>&lt;click: inspire your team using DiSC&gt;</w:t>
-      </w:r>
-    </w:p>
-    <w:p>
-      <w:r>
-        <w:t>OK, great. So now you’ve posted that awesome job ad, you hired a team player aligned with your values, you designed the alliance and mapped out a strategy for working together, and you’ve set up weekly 1:1s to build relationships and keep your people aligned with the organization’s goals.</w:t>
-      </w:r>
-    </w:p>
-    <w:p>
-      <w:r>
-        <w:t xml:space="preserve">Unfortunately, you’re still not done. Those 1:1s will help you </w:t>
-      </w:r>
-      <w:r>
-        <w:rPr>
-          <w:i/>
-          <w:iCs/>
-        </w:rPr>
-        <w:t xml:space="preserve">identify </w:t>
-      </w:r>
-      <w:r>
-        <w:t>problems and issues that need addressed, but identifying the issues is only half of the battle. It’s a bit like Scrum, in that Scrum is great at telling you that problems exist, but it’s still up to you to do the hard work to address them.</w:t>
-      </w:r>
-    </w:p>
+    </w:p>
+    <w:p/>
+    <w:p/>
+    <w:p/>
     <w:p>
       <w:r>
         <w:t>-----------------------</w:t>
@@ -3342,7 +3688,14 @@
         <w:rPr>
           <w:strike/>
         </w:rPr>
-        <w:t>community-minded to demonstrate that to you. And at the same time, you’re sending all sorts of signals to the non-community-minded candidates that perhaps they’d be happier somewhere else.</w:t>
+        <w:t xml:space="preserve">community-minded to demonstrate that to you. And at the same </w:t>
+      </w:r>
+      <w:r>
+        <w:rPr>
+          <w:strike/>
+        </w:rPr>
+        <w:lastRenderedPageBreak/>
+        <w:t>time, you’re sending all sorts of signals to the non-community-minded candidates that perhaps they’d be happier somewhere else.</w:t>
       </w:r>
     </w:p>
     <w:p>
@@ -4976,6 +5329,7 @@
   <w:style w:type="character" w:default="1" w:styleId="DefaultParagraphFont">
     <w:name w:val="Default Paragraph Font"/>
     <w:uiPriority w:val="1"/>
+    <w:semiHidden/>
     <w:unhideWhenUsed/>
   </w:style>
   <w:style w:type="table" w:default="1" w:styleId="TableNormal">

</xml_diff>

<commit_message>
Reworking the DiSC section
</commit_message>
<xml_diff>
--- a/Narrative.docx
+++ b/Narrative.docx
@@ -117,12 +117,28 @@
     </w:p>
     <w:p>
       <w:r>
-        <w:t>&lt;click: Things were great for awhile&gt;</w:t>
-      </w:r>
-    </w:p>
-    <w:p>
-      <w:r>
-        <w:t xml:space="preserve">Things were great for awhile and the team seemed happy and productive. I encouraged them to be open and honest with me about problems they might have, no one said anything, and so I believed there not to </w:t>
+        <w:t xml:space="preserve">&lt;click: Things were great for </w:t>
+      </w:r>
+      <w:proofErr w:type="spellStart"/>
+      <w:r>
+        <w:t>awhile</w:t>
+      </w:r>
+      <w:proofErr w:type="spellEnd"/>
+      <w:r>
+        <w:t>&gt;</w:t>
+      </w:r>
+    </w:p>
+    <w:p>
+      <w:r>
+        <w:t xml:space="preserve">Things were great for </w:t>
+      </w:r>
+      <w:proofErr w:type="spellStart"/>
+      <w:r>
+        <w:t>awhile</w:t>
+      </w:r>
+      <w:proofErr w:type="spellEnd"/>
+      <w:r>
+        <w:t xml:space="preserve"> and the team seemed happy and productive. I encouraged them to be open and honest with me about problems they might have, no one said anything, and so I believed there not to </w:t>
       </w:r>
       <w:r>
         <w:rPr>
@@ -292,7 +308,15 @@
     </w:p>
     <w:p>
       <w:r>
-        <w:t>&lt;click: hey team, haz job&gt;</w:t>
+        <w:t xml:space="preserve">&lt;click: hey team, </w:t>
+      </w:r>
+      <w:proofErr w:type="spellStart"/>
+      <w:r>
+        <w:t>haz</w:t>
+      </w:r>
+      <w:proofErr w:type="spellEnd"/>
+      <w:r>
+        <w:t xml:space="preserve"> job&gt;</w:t>
       </w:r>
     </w:p>
     <w:p>
@@ -321,8 +345,13 @@
       </w:r>
     </w:p>
     <w:p>
-      <w:r>
-        <w:t>So we welcomed him back with open arms</w:t>
+      <w:proofErr w:type="gramStart"/>
+      <w:r>
+        <w:t>So</w:t>
+      </w:r>
+      <w:proofErr w:type="gramEnd"/>
+      <w:r>
+        <w:t xml:space="preserve"> we welcomed him back with open arms</w:t>
       </w:r>
       <w:r>
         <w:t>. The end.</w:t>
@@ -358,8 +387,13 @@
       </w:r>
     </w:p>
     <w:p>
-      <w:r>
-        <w:t>So what’s the point?</w:t>
+      <w:proofErr w:type="gramStart"/>
+      <w:r>
+        <w:t>So</w:t>
+      </w:r>
+      <w:proofErr w:type="gramEnd"/>
+      <w:r>
+        <w:t xml:space="preserve"> what’s the point?</w:t>
       </w:r>
     </w:p>
     <w:p>
@@ -386,7 +420,23 @@
           <w:b/>
           <w:bCs/>
         </w:rPr>
-        <w:t>my exceptional team (cicles)</w:t>
+        <w:t>my exceptional team (</w:t>
+      </w:r>
+      <w:proofErr w:type="spellStart"/>
+      <w:r>
+        <w:rPr>
+          <w:b/>
+          <w:bCs/>
+        </w:rPr>
+        <w:t>cicles</w:t>
+      </w:r>
+      <w:proofErr w:type="spellEnd"/>
+      <w:r>
+        <w:rPr>
+          <w:b/>
+          <w:bCs/>
+        </w:rPr>
+        <w:t>)</w:t>
       </w:r>
       <w:r>
         <w:rPr>
@@ -434,7 +484,15 @@
     </w:p>
     <w:p>
       <w:r>
-        <w:t xml:space="preserve">Since then I’ve read a lot of books and listened to a lot of podcasts and through that research I’ve </w:t>
+        <w:t xml:space="preserve">Since then I’ve read a lot of books and listened to a lot of podcasts and through that </w:t>
+      </w:r>
+      <w:proofErr w:type="gramStart"/>
+      <w:r>
+        <w:t>research</w:t>
+      </w:r>
+      <w:proofErr w:type="gramEnd"/>
+      <w:r>
+        <w:t xml:space="preserve"> I’ve </w:t>
       </w:r>
       <w:r>
         <w:t xml:space="preserve">put together a 5-step model for building and maintaining an exceptional team. </w:t>
@@ -506,7 +564,15 @@
       </w:pPr>
       <w:r>
         <w:lastRenderedPageBreak/>
-        <w:t>How to use DiSC profiles to improve your communication</w:t>
+        <w:t xml:space="preserve">How to use </w:t>
+      </w:r>
+      <w:proofErr w:type="spellStart"/>
+      <w:r>
+        <w:t>DiSC</w:t>
+      </w:r>
+      <w:proofErr w:type="spellEnd"/>
+      <w:r>
+        <w:t xml:space="preserve"> profiles to improve your communication</w:t>
       </w:r>
     </w:p>
     <w:p>
@@ -555,7 +621,15 @@
         <w:t xml:space="preserve">I want this talk to be more than just a random collection of tips from some guy at a conference, so </w:t>
       </w:r>
       <w:r>
-        <w:t xml:space="preserve">as part of this talk </w:t>
+        <w:t xml:space="preserve">as part of this </w:t>
+      </w:r>
+      <w:proofErr w:type="gramStart"/>
+      <w:r>
+        <w:t>talk</w:t>
+      </w:r>
+      <w:proofErr w:type="gramEnd"/>
+      <w:r>
+        <w:t xml:space="preserve"> </w:t>
       </w:r>
       <w:r>
         <w:t xml:space="preserve">I’m going to introduce some </w:t>
@@ -574,7 +648,15 @@
         <w:t xml:space="preserve">These concepts include a model for hiring team players, </w:t>
       </w:r>
       <w:r>
-        <w:t xml:space="preserve">how to use DISC personality profiles to improve communication with your team, and how to use the Cynefin framework to empower your team to make their own decisions. </w:t>
+        <w:t xml:space="preserve">how to use DISC personality profiles to improve communication with your team, and how to use the </w:t>
+      </w:r>
+      <w:proofErr w:type="spellStart"/>
+      <w:r>
+        <w:t>Cynefin</w:t>
+      </w:r>
+      <w:proofErr w:type="spellEnd"/>
+      <w:r>
+        <w:t xml:space="preserve"> framework to empower your team to make their own decisions. </w:t>
       </w:r>
     </w:p>
     <w:p>
@@ -637,8 +719,13 @@
       <w:r>
         <w:t xml:space="preserve">hire people that are naturally aligned with </w:t>
       </w:r>
-      <w:r>
-        <w:t>you t</w:t>
+      <w:proofErr w:type="gramStart"/>
+      <w:r>
+        <w:t>you</w:t>
+      </w:r>
+      <w:proofErr w:type="gramEnd"/>
+      <w:r>
+        <w:t xml:space="preserve"> t</w:t>
       </w:r>
       <w:r>
         <w:t xml:space="preserve">hey feel more at home, </w:t>
@@ -759,7 +846,15 @@
     <w:p>
       <w:r>
         <w:lastRenderedPageBreak/>
-        <w:t xml:space="preserve">Quick question: how many of you have seen a memo or a powerpoint on “core values” at some point at your job? How many of you are </w:t>
+        <w:t xml:space="preserve">Quick question: how many of you have seen a memo or a </w:t>
+      </w:r>
+      <w:proofErr w:type="spellStart"/>
+      <w:r>
+        <w:t>powerpoint</w:t>
+      </w:r>
+      <w:proofErr w:type="spellEnd"/>
+      <w:r>
+        <w:t xml:space="preserve"> on “core values” at some point at your job? How many of you are </w:t>
       </w:r>
       <w:r>
         <w:t>re-</w:t>
@@ -893,7 +988,15 @@
         </w:numPr>
       </w:pPr>
       <w:r>
-        <w:t>Achieve Excellence With Others (</w:t>
+        <w:t xml:space="preserve">Achieve Excellence </w:t>
+      </w:r>
+      <w:proofErr w:type="gramStart"/>
+      <w:r>
+        <w:t>With</w:t>
+      </w:r>
+      <w:proofErr w:type="gramEnd"/>
+      <w:r>
+        <w:t xml:space="preserve"> Others (</w:t>
       </w:r>
       <w:r>
         <w:rPr>
@@ -938,12 +1041,33 @@
           <w:b/>
           <w:bCs/>
         </w:rPr>
-        <w:t>&lt;click: ?&gt;</w:t>
-      </w:r>
-    </w:p>
-    <w:p>
-      <w:r>
-        <w:t xml:space="preserve">So what are </w:t>
+        <w:t>&lt;click</w:t>
+      </w:r>
+      <w:proofErr w:type="gramStart"/>
+      <w:r>
+        <w:rPr>
+          <w:b/>
+          <w:bCs/>
+        </w:rPr>
+        <w:t>: ?</w:t>
+      </w:r>
+      <w:proofErr w:type="gramEnd"/>
+      <w:r>
+        <w:rPr>
+          <w:b/>
+          <w:bCs/>
+        </w:rPr>
+        <w:t>&gt;</w:t>
+      </w:r>
+    </w:p>
+    <w:p>
+      <w:proofErr w:type="gramStart"/>
+      <w:r>
+        <w:t>So</w:t>
+      </w:r>
+      <w:proofErr w:type="gramEnd"/>
+      <w:r>
+        <w:t xml:space="preserve"> what are </w:t>
       </w:r>
       <w:r>
         <w:rPr>
@@ -991,8 +1115,13 @@
       <w:r>
         <w:t xml:space="preserve">one of those </w:t>
       </w:r>
-      <w:r>
-        <w:t>values identification ritual</w:t>
+      <w:proofErr w:type="gramStart"/>
+      <w:r>
+        <w:t>values</w:t>
+      </w:r>
+      <w:proofErr w:type="gramEnd"/>
+      <w:r>
+        <w:t xml:space="preserve"> identification ritual</w:t>
       </w:r>
       <w:r>
         <w:t>s</w:t>
@@ -1344,7 +1473,15 @@
     </w:p>
     <w:p>
       <w:r>
-        <w:t>&lt;click: Accidental Messmaker&gt;</w:t>
+        <w:t xml:space="preserve">&lt;click: Accidental </w:t>
+      </w:r>
+      <w:proofErr w:type="spellStart"/>
+      <w:r>
+        <w:t>Messmaker</w:t>
+      </w:r>
+      <w:proofErr w:type="spellEnd"/>
+      <w:r>
+        <w:t>&gt;</w:t>
       </w:r>
     </w:p>
     <w:p>
@@ -1468,8 +1605,13 @@
       </w:r>
     </w:p>
     <w:p>
-      <w:r>
-        <w:t>So step 1 in this model is to hire team players that are aligned with your core values.</w:t>
+      <w:proofErr w:type="gramStart"/>
+      <w:r>
+        <w:t>So</w:t>
+      </w:r>
+      <w:proofErr w:type="gramEnd"/>
+      <w:r>
+        <w:t xml:space="preserve"> step 1 in this model is to hire team players that are aligned with your core values.</w:t>
       </w:r>
     </w:p>
     <w:p>
@@ -1499,8 +1641,13 @@
       </w:r>
     </w:p>
     <w:p>
-      <w:r>
-        <w:t xml:space="preserve">Of course they’re going to tell you that, because they want the job that you have to offer them. This doesn’t mean that they’re necessarily lying, either. In that moment, when the candidate is doing everything they’ve practiced to come across as desirable, they may even </w:t>
+      <w:proofErr w:type="gramStart"/>
+      <w:r>
+        <w:t>Of course</w:t>
+      </w:r>
+      <w:proofErr w:type="gramEnd"/>
+      <w:r>
+        <w:t xml:space="preserve"> they’re going to tell you that, because they want the job that you have to offer them. This doesn’t mean that they’re necessarily lying, either. In that moment, when the candidate is doing everything they’ve practiced to come across as desirable, they may even </w:t>
       </w:r>
       <w:r>
         <w:rPr>
@@ -1597,18 +1744,42 @@
     </w:p>
     <w:p>
       <w:r>
-        <w:t>Zappos does something similar; they have a company shuttle drive candidates around the campus, and the hiring manager checks in with the shuttle driver at the end of the day to ask how they were treated. Like Branson, the Zappos people believe this tactic helps them determine if a candidate is really a nice person, or was just faking it for the interview.</w:t>
-      </w:r>
-    </w:p>
-    <w:p>
-      <w:r>
-        <w:t>And at a company called TechnologyAdvice, prospective hires play a few games of ping pong with a designated employee. This person is a skilled player that starts out easy but slowly ramps up the difficulty as the matches continue, giving the interviewer a chance to assess how the candidate handles a loss and their willingness to try new things under pressure.</w:t>
+        <w:t xml:space="preserve">Zappos does something similar; they have a </w:t>
+      </w:r>
+      <w:proofErr w:type="gramStart"/>
+      <w:r>
+        <w:t>company shuttle drive candidates</w:t>
+      </w:r>
+      <w:proofErr w:type="gramEnd"/>
+      <w:r>
+        <w:t xml:space="preserve"> around the campus, and the hiring manager checks in with the shuttle driver at the end of the day to ask how they were treated. Like Branson, the Zappos people believe this tactic helps them determine if a candidate is really a nice person, or was just faking it for the interview.</w:t>
+      </w:r>
+    </w:p>
+    <w:p>
+      <w:r>
+        <w:t xml:space="preserve">And at a company called </w:t>
+      </w:r>
+      <w:proofErr w:type="spellStart"/>
+      <w:r>
+        <w:t>TechnologyAdvice</w:t>
+      </w:r>
+      <w:proofErr w:type="spellEnd"/>
+      <w:r>
+        <w:t>, prospective hires play a few games of ping pong with a designated employee. This person is a skilled player that starts out easy but slowly ramps up the difficulty as the matches continue, giving the interviewer a chance to assess how the candidate handles a loss and their willingness to try new things under pressure.</w:t>
       </w:r>
     </w:p>
     <w:p>
       <w:r>
         <w:lastRenderedPageBreak/>
-        <w:t>The actual approach you take will depend heavily on the values you’re looking for and your existing interview process, but even something as simple as taking a candidate for a walk in a nearby park is enough to shake things up and give you insight into their true personality, rather than the façade they put up through their resume.</w:t>
+        <w:t xml:space="preserve">The actual approach you take will depend heavily on the values you’re looking for and your existing interview process, but even something as simple as taking a candidate for a walk in a nearby park is enough to shake things up and give </w:t>
+      </w:r>
+      <w:proofErr w:type="spellStart"/>
+      <w:r>
+        <w:t>you</w:t>
+      </w:r>
+      <w:proofErr w:type="spellEnd"/>
+      <w:r>
+        <w:t xml:space="preserve"> insight into their true personality, rather than the façade they put up through their resume.</w:t>
       </w:r>
     </w:p>
     <w:p>
@@ -1642,7 +1813,15 @@
         <w:t>I</w:t>
       </w:r>
       <w:r>
-        <w:t>f someone early in the process has concerns about a candidate’s “people smarts”, subsequent interviewers can adjust their questions to spend more time in that area.</w:t>
+        <w:t xml:space="preserve">f someone early in the process has concerns about a candidate’s “people </w:t>
+      </w:r>
+      <w:proofErr w:type="gramStart"/>
+      <w:r>
+        <w:t>smarts</w:t>
+      </w:r>
+      <w:proofErr w:type="gramEnd"/>
+      <w:r>
+        <w:t>”, subsequent interviewers can adjust their questions to spend more time in that area.</w:t>
       </w:r>
     </w:p>
     <w:p>
@@ -1723,7 +1902,15 @@
     </w:p>
     <w:p>
       <w:r>
-        <w:t xml:space="preserve">OK, lets pretend that you’ve done all of those things, you put out this great job ad, </w:t>
+        <w:t xml:space="preserve">OK, </w:t>
+      </w:r>
+      <w:proofErr w:type="spellStart"/>
+      <w:r>
+        <w:t>lets</w:t>
+      </w:r>
+      <w:proofErr w:type="spellEnd"/>
+      <w:r>
+        <w:t xml:space="preserve"> pretend that you’ve done all of those things, you put out this great job ad, </w:t>
       </w:r>
       <w:r>
         <w:t>you whittled it down to some team players, and you picked the best one. Today is their first day, and they show up in your office all bright-eyed and bushy-tailed. Now what?</w:t>
@@ -1800,7 +1987,15 @@
         <w:t xml:space="preserve">The exercise itself is really simple. There’s </w:t>
       </w:r>
       <w:r>
-        <w:t xml:space="preserve">just a list of questions that you both answer, and then you talk about any </w:t>
+        <w:t xml:space="preserve">just a list of questions that you both </w:t>
+      </w:r>
+      <w:proofErr w:type="gramStart"/>
+      <w:r>
+        <w:t>answer</w:t>
+      </w:r>
+      <w:proofErr w:type="gramEnd"/>
+      <w:r>
+        <w:t xml:space="preserve">, and then you talk about any </w:t>
       </w:r>
       <w:r>
         <w:t>obvious conflicts.</w:t>
@@ -1820,7 +2015,15 @@
         </w:numPr>
       </w:pPr>
       <w:r>
-        <w:t>Interaction Style – do you prefer face-to-face conversations or virtual? Frequent checkins, or more limited?</w:t>
+        <w:t xml:space="preserve">Interaction Style – do you prefer face-to-face conversations or virtual? Frequent </w:t>
+      </w:r>
+      <w:proofErr w:type="spellStart"/>
+      <w:r>
+        <w:t>checkins</w:t>
+      </w:r>
+      <w:proofErr w:type="spellEnd"/>
+      <w:r>
+        <w:t>, or more limited?</w:t>
       </w:r>
       <w:r>
         <w:br/>
@@ -1856,7 +2059,23 @@
         <w:t xml:space="preserve">(click) </w:t>
       </w:r>
       <w:r>
-        <w:t>Personality assessments (DiSC, Myers-Briggs, etc) – Do you know your assessment?</w:t>
+        <w:t>Personality assessments (</w:t>
+      </w:r>
+      <w:proofErr w:type="spellStart"/>
+      <w:r>
+        <w:t>DiSC</w:t>
+      </w:r>
+      <w:proofErr w:type="spellEnd"/>
+      <w:r>
+        <w:t xml:space="preserve">, Myers-Briggs, </w:t>
+      </w:r>
+      <w:proofErr w:type="spellStart"/>
+      <w:r>
+        <w:t>etc</w:t>
+      </w:r>
+      <w:proofErr w:type="spellEnd"/>
+      <w:r>
+        <w:t>) – Do you know your assessment?</w:t>
       </w:r>
       <w:r>
         <w:br/>
@@ -1991,7 +2210,15 @@
     <w:p>
       <w:r>
         <w:lastRenderedPageBreak/>
-        <w:t xml:space="preserve">I have a OneNote notebook for each person on my team, and in this notebook I keep my Design the Alliance notes. About once a quarter, while preparing for a 1-1, I’ll refer back these notes and reflect on how things are going. </w:t>
+        <w:t xml:space="preserve">I have a OneNote notebook for each person on my team, and in this </w:t>
+      </w:r>
+      <w:proofErr w:type="gramStart"/>
+      <w:r>
+        <w:t>notebook</w:t>
+      </w:r>
+      <w:proofErr w:type="gramEnd"/>
+      <w:r>
+        <w:t xml:space="preserve"> I keep my Design the Alliance notes. About once a quarter, while preparing for a 1-1, I’ll refer back these notes and reflect on how things are going. </w:t>
       </w:r>
     </w:p>
     <w:p>
@@ -2272,7 +2499,15 @@
         <w:t xml:space="preserve"> goals </w:t>
       </w:r>
       <w:r>
-        <w:t xml:space="preserve">of their 1:1 meetings. This is where I see a discrepancy between what managers are </w:t>
+        <w:t xml:space="preserve">of their 1:1 </w:t>
+      </w:r>
+      <w:proofErr w:type="gramStart"/>
+      <w:r>
+        <w:t>meetings</w:t>
+      </w:r>
+      <w:proofErr w:type="gramEnd"/>
+      <w:r>
+        <w:t xml:space="preserve">. This is where I see a discrepancy between what managers are </w:t>
       </w:r>
       <w:r>
         <w:rPr>
@@ -2357,7 +2592,15 @@
     </w:p>
     <w:p>
       <w:r>
-        <w:t>There’s nothing wrong with occasionally discussing an ongoing project in the context of those larger ideas, but if you spend your 1:1s talking about short-term tactical things, you’ll never make any progress on long-term strategic things. And it’s progress on the long-term strategic things that make people feel like their career is moving in the right direction.</w:t>
+        <w:t xml:space="preserve">There’s nothing wrong with occasionally discussing an ongoing project in the context of those larger ideas, but if you spend your 1:1s talking about short-term tactical things, you’ll never make any progress on long-term strategic things. And </w:t>
+      </w:r>
+      <w:proofErr w:type="gramStart"/>
+      <w:r>
+        <w:t>it’s</w:t>
+      </w:r>
+      <w:proofErr w:type="gramEnd"/>
+      <w:r>
+        <w:t xml:space="preserve"> progress on the long-term strategic things that make people feel like their career is moving in the right direction.</w:t>
       </w:r>
     </w:p>
     <w:p/>
@@ -2462,7 +2705,15 @@
     </w:p>
     <w:p>
       <w:r>
-        <w:t>A 30 minute meeting gives you enough time to have a meaningful conversation without feeling rushed and every time I’ve tried something else, I always come back to this length.</w:t>
+        <w:t xml:space="preserve">A </w:t>
+      </w:r>
+      <w:proofErr w:type="gramStart"/>
+      <w:r>
+        <w:t>30 minute</w:t>
+      </w:r>
+      <w:proofErr w:type="gramEnd"/>
+      <w:r>
+        <w:t xml:space="preserve"> meeting gives you enough time to have a meaningful conversation without feeling rushed and every time I’ve tried something else, I always come back to this length.</w:t>
       </w:r>
     </w:p>
     <w:p>
@@ -2749,7 +3000,15 @@
     </w:p>
     <w:p>
       <w:r>
-        <w:t>Asking which aspect of their current work is inline with their long-term goals is nice because it tells you where to focus your future feedback; helping someone get better at the work that’s most aligned with their future goals will be of greater value to them than helping them improve at something that isn’t aligned.</w:t>
+        <w:t xml:space="preserve">Asking which aspect of their current work is </w:t>
+      </w:r>
+      <w:proofErr w:type="spellStart"/>
+      <w:r>
+        <w:t>inline</w:t>
+      </w:r>
+      <w:proofErr w:type="spellEnd"/>
+      <w:r>
+        <w:t xml:space="preserve"> with their long-term goals is nice because it tells you where to focus your future feedback; helping someone get better at the work that’s most aligned with their future goals will be of greater value to them than helping them improve at something that isn’t aligned.</w:t>
       </w:r>
     </w:p>
     <w:p>
@@ -3162,8 +3421,13 @@
           <w:numId w:val="6"/>
         </w:numPr>
       </w:pPr>
-      <w:r>
-        <w:t>Followup over email. Clearly document what was said and provide a written audit.</w:t>
+      <w:proofErr w:type="spellStart"/>
+      <w:r>
+        <w:t>Followup</w:t>
+      </w:r>
+      <w:proofErr w:type="spellEnd"/>
+      <w:r>
+        <w:t xml:space="preserve"> over email. Clearly document what was said and provide a written audit.</w:t>
       </w:r>
     </w:p>
     <w:p>
@@ -3187,7 +3451,15 @@
         </w:numPr>
       </w:pPr>
       <w:r>
-        <w:t>Keep it top of mind. The more clearly you’re checking in on their work in this area, the more likely they are to improve at it.</w:t>
+        <w:t xml:space="preserve">Keep it top of mind. The more </w:t>
+      </w:r>
+      <w:proofErr w:type="gramStart"/>
+      <w:r>
+        <w:t>clearly</w:t>
+      </w:r>
+      <w:proofErr w:type="gramEnd"/>
+      <w:r>
+        <w:t xml:space="preserve"> you’re checking in on their work in this area, the more likely they are to improve at it.</w:t>
       </w:r>
     </w:p>
     <w:p>
@@ -3250,7 +3522,15 @@
     </w:p>
     <w:p>
       <w:r>
-        <w:t>Your 1:1s are only as effective as your ability to remember what you talked about last time. Don’t ask people to sit in a 30 minute meeting with you if you can’t commit to the 60 seconds it takes to jot down notes for next time.</w:t>
+        <w:t xml:space="preserve">Your 1:1s are only as effective as your ability to remember what you talked about last time. Don’t ask people to sit in a </w:t>
+      </w:r>
+      <w:proofErr w:type="gramStart"/>
+      <w:r>
+        <w:t>30 minute</w:t>
+      </w:r>
+      <w:proofErr w:type="gramEnd"/>
+      <w:r>
+        <w:t xml:space="preserve"> meeting with you if you can’t commit to the 60 seconds it takes to jot down notes for next time.</w:t>
       </w:r>
     </w:p>
     <w:p>
@@ -3314,7 +3594,21 @@
           <w:b/>
           <w:bCs/>
         </w:rPr>
-        <w:t>click: DISC intro&gt;</w:t>
+        <w:t>click: DISC intro</w:t>
+      </w:r>
+      <w:r>
+        <w:rPr>
+          <w:b/>
+          <w:bCs/>
+        </w:rPr>
+        <w:t xml:space="preserve"> (megaphone)</w:t>
+      </w:r>
+      <w:r>
+        <w:rPr>
+          <w:b/>
+          <w:bCs/>
+        </w:rPr>
+        <w:t>&gt;</w:t>
       </w:r>
     </w:p>
     <w:p>
@@ -3386,7 +3680,15 @@
         <w:t xml:space="preserve">also </w:t>
       </w:r>
       <w:r>
-        <w:t>people in the room right now that would get an email like that and have it feel like nails on a chalkboard to them. At best, that latter group would feel deflated, demotivated, and micromanaged, but would change their behavior. At worst, that latter group would feel deflated, demotivated, and micromanaged, and also would not change their behavior.</w:t>
+        <w:t xml:space="preserve">people in the room right now that would get an email like that and have it </w:t>
+      </w:r>
+      <w:proofErr w:type="gramStart"/>
+      <w:r>
+        <w:t>feel</w:t>
+      </w:r>
+      <w:proofErr w:type="gramEnd"/>
+      <w:r>
+        <w:t xml:space="preserve"> like nails on a chalkboard to them. At best, that latter group would feel deflated, demotivated, and micromanaged, but would change their behavior. At worst, that latter group would feel deflated, demotivated, and micromanaged, and also would not change their behavior.</w:t>
       </w:r>
     </w:p>
     <w:p>
@@ -3427,22 +3729,59 @@
           <w:b/>
           <w:bCs/>
         </w:rPr>
-        <w:t>&lt;click: communicate effectively using DiSC&gt;</w:t>
-      </w:r>
-    </w:p>
-    <w:p>
-      <w:r>
-        <w:t xml:space="preserve">That’s the point of DiSC. </w:t>
-      </w:r>
-    </w:p>
-    <w:p>
-      <w:r>
-        <w:t>Has anyone here heard of DiSC before? Has anyone heard of Myers Briggs?</w:t>
-      </w:r>
-    </w:p>
-    <w:p>
-      <w:r>
-        <w:t xml:space="preserve">DiSC profiles are similar to Myers Briggs type indicators, but </w:t>
+        <w:t xml:space="preserve">&lt;click: communicate effectively using </w:t>
+      </w:r>
+      <w:proofErr w:type="spellStart"/>
+      <w:r>
+        <w:rPr>
+          <w:b/>
+          <w:bCs/>
+        </w:rPr>
+        <w:t>DiSC</w:t>
+      </w:r>
+      <w:proofErr w:type="spellEnd"/>
+      <w:r>
+        <w:rPr>
+          <w:b/>
+          <w:bCs/>
+        </w:rPr>
+        <w:t>&gt;</w:t>
+      </w:r>
+    </w:p>
+    <w:p>
+      <w:r>
+        <w:t xml:space="preserve">That’s the point of </w:t>
+      </w:r>
+      <w:proofErr w:type="spellStart"/>
+      <w:r>
+        <w:t>DiSC.</w:t>
+      </w:r>
+      <w:proofErr w:type="spellEnd"/>
+      <w:r>
+        <w:t xml:space="preserve"> </w:t>
+      </w:r>
+    </w:p>
+    <w:p>
+      <w:r>
+        <w:t xml:space="preserve">Has anyone here heard of </w:t>
+      </w:r>
+      <w:proofErr w:type="spellStart"/>
+      <w:r>
+        <w:t>DiSC</w:t>
+      </w:r>
+      <w:proofErr w:type="spellEnd"/>
+      <w:r>
+        <w:t xml:space="preserve"> before? Has anyone heard of Myers Briggs?</w:t>
+      </w:r>
+    </w:p>
+    <w:p>
+      <w:proofErr w:type="spellStart"/>
+      <w:r>
+        <w:t>DiSC</w:t>
+      </w:r>
+      <w:proofErr w:type="spellEnd"/>
+      <w:r>
+        <w:t xml:space="preserve"> profiles are similar to Myers Briggs type indicators, but </w:t>
       </w:r>
       <w:r>
         <w:t xml:space="preserve">they differ in some significant ways. A </w:t>
@@ -3463,8 +3802,13 @@
       <w:r>
         <w:t xml:space="preserve">, while </w:t>
       </w:r>
-      <w:r>
-        <w:t xml:space="preserve">DiSC measures how personality traits affect </w:t>
+      <w:proofErr w:type="spellStart"/>
+      <w:r>
+        <w:t>DiSC</w:t>
+      </w:r>
+      <w:proofErr w:type="spellEnd"/>
+      <w:r>
+        <w:t xml:space="preserve"> measures how personality traits affect </w:t>
       </w:r>
       <w:r>
         <w:t>external</w:t>
@@ -3480,7 +3824,15 @@
         <w:t>behavior</w:t>
       </w:r>
       <w:r>
-        <w:t xml:space="preserve">. Myers Briggs assumes that personality is fixed and unlikely to change, but DiSC is more open to the idea that people behave differently in different contexts. For instance, </w:t>
+        <w:t xml:space="preserve">. Myers Briggs assumes that personality is fixed and unlikely to change, but </w:t>
+      </w:r>
+      <w:proofErr w:type="spellStart"/>
+      <w:r>
+        <w:t>DiSC</w:t>
+      </w:r>
+      <w:proofErr w:type="spellEnd"/>
+      <w:r>
+        <w:t xml:space="preserve"> is more open to the idea that people behave differently in different contexts. For instance, </w:t>
       </w:r>
       <w:r>
         <w:t xml:space="preserve">I’m normally pretty introverted, but my role requires that I interact with people so I’ve had to learn to act more extroverted at work. </w:t>
@@ -3497,27 +3849,67 @@
     </w:p>
     <w:p>
       <w:r>
-        <w:t>The DiSC model is also easier to apply in a workplace setting because the assessment is shorter and more contextual than the Myers Briggs assessment.</w:t>
-      </w:r>
-    </w:p>
-    <w:p>
-      <w:pPr>
-        <w:rPr>
-          <w:b/>
-          <w:bCs/>
-        </w:rPr>
-      </w:pPr>
-      <w:r>
-        <w:rPr>
-          <w:b/>
-          <w:bCs/>
-        </w:rPr>
-        <w:t>&lt;click: show DiSC squares&gt;</w:t>
-      </w:r>
-    </w:p>
-    <w:p>
-      <w:r>
-        <w:t>In DiSC, people are classified into one of 4 dominant profiles that indicate how they tend to behave in a particular setting. These dominant profiles start with each of the 4 letters in “DiSC”, making this easier to remember than the Myers Briggs types.</w:t>
+        <w:t xml:space="preserve">The </w:t>
+      </w:r>
+      <w:proofErr w:type="spellStart"/>
+      <w:r>
+        <w:t>DiSC</w:t>
+      </w:r>
+      <w:proofErr w:type="spellEnd"/>
+      <w:r>
+        <w:t xml:space="preserve"> model is also easier to apply in a workplace setting because the assessment is shorter and more contextual than the Myers Briggs assessment.</w:t>
+      </w:r>
+    </w:p>
+    <w:p>
+      <w:pPr>
+        <w:rPr>
+          <w:b/>
+          <w:bCs/>
+        </w:rPr>
+      </w:pPr>
+      <w:r>
+        <w:rPr>
+          <w:b/>
+          <w:bCs/>
+        </w:rPr>
+        <w:t xml:space="preserve">&lt;click: show </w:t>
+      </w:r>
+      <w:proofErr w:type="spellStart"/>
+      <w:r>
+        <w:rPr>
+          <w:b/>
+          <w:bCs/>
+        </w:rPr>
+        <w:t>DiSC</w:t>
+      </w:r>
+      <w:proofErr w:type="spellEnd"/>
+      <w:r>
+        <w:rPr>
+          <w:b/>
+          <w:bCs/>
+        </w:rPr>
+        <w:t xml:space="preserve"> squares&gt;</w:t>
+      </w:r>
+    </w:p>
+    <w:p>
+      <w:r>
+        <w:t xml:space="preserve">In </w:t>
+      </w:r>
+      <w:proofErr w:type="spellStart"/>
+      <w:r>
+        <w:t>DiSC</w:t>
+      </w:r>
+      <w:proofErr w:type="spellEnd"/>
+      <w:r>
+        <w:t>, people are classified into one of 4 dominant profiles that indicate how they tend to behave in a particular setting. These dominant profiles start with each of the 4 letters in “</w:t>
+      </w:r>
+      <w:proofErr w:type="spellStart"/>
+      <w:r>
+        <w:t>DiSC</w:t>
+      </w:r>
+      <w:proofErr w:type="spellEnd"/>
+      <w:r>
+        <w:t>”, making this easier to remember than the Myers Briggs types.</w:t>
       </w:r>
     </w:p>
     <w:p>
@@ -3537,226 +3929,342 @@
     </w:p>
     <w:p>
       <w:r>
-        <w:t>The D stands for Dominance. People with this profile place emphasis on accomplishing results, the bottom line, and confidence. They tend to see the big picture, can be blunt, and accept challenges. You tend to see a lot of D personalities in leadership roles.</w:t>
-      </w:r>
-    </w:p>
-    <w:p>
-      <w:r>
-        <w:rPr>
-          <w:b/>
-          <w:bCs/>
-        </w:rPr>
-        <w:t>&lt;click: i&gt;</w:t>
-      </w:r>
-    </w:p>
-    <w:p>
-      <w:r>
-        <w:t xml:space="preserve">The I stands for Influence. People with this profile place emphasis on influencing or persuading others, openness, and relationships. They are often enthusiastic and optimistic and like to collaborate. </w:t>
-      </w:r>
-    </w:p>
-    <w:p>
-      <w:r>
-        <w:rPr>
-          <w:b/>
-          <w:bCs/>
-        </w:rPr>
-        <w:t>&lt;click: S&gt;</w:t>
-      </w:r>
-    </w:p>
-    <w:p>
-      <w:r>
-        <w:t xml:space="preserve">The S stands for Steadiness. People with this profile place emphasis on cooperation, sincerity, dependability. They don’t like to be </w:t>
-      </w:r>
-      <w:r>
-        <w:t>rushed, have a calm demeanor, and often take supportive actions.</w:t>
-      </w:r>
-    </w:p>
-    <w:p>
-      <w:r>
-        <w:rPr>
-          <w:b/>
-          <w:bCs/>
-        </w:rPr>
-        <w:t>&lt;click: C&gt;</w:t>
-      </w:r>
-    </w:p>
-    <w:p>
-      <w:r>
-        <w:t xml:space="preserve">Lastly, the C stands for Conscientiousness. People with a C profile typically enjoy independence, possess objective reasoning skills, are detail oriented, and fear being wrong. </w:t>
-      </w:r>
-    </w:p>
-    <w:p>
-      <w:r>
-        <w:t>Personally, I’m a strong C. I’m good at project management and highly technical analysis, and if you assign me a project the first thing I’m going to start doing is breaking it down into smaller and smaller subtasks until I’ve identified the entire hierarchy of stuff that needs to get done.</w:t>
-      </w:r>
-      <w:r>
-        <w:t xml:space="preserve"> </w:t>
-      </w:r>
-    </w:p>
-    <w:p>
-      <w:r>
-        <w:t xml:space="preserve">My friend Jared is a strong I. He’s very much a people person, and if you assign him the very same project the first thing </w:t>
-      </w:r>
-      <w:r>
-        <w:rPr>
-          <w:i/>
-          <w:iCs/>
-        </w:rPr>
-        <w:t xml:space="preserve">he’s </w:t>
-      </w:r>
-      <w:r>
-        <w:t xml:space="preserve">going to do is start making a list of all the people that he knows with the necessary skills and how he could get them involved. </w:t>
-      </w:r>
-      <w:r>
-        <w:t>Both are equally valid ways of completing a project, but he’d have a hard time with the work-task breakdown and I’d be very uncomfortable trying to solicit help before I had a plan.</w:t>
-      </w:r>
-    </w:p>
-    <w:p>
-      <w:r>
-        <w:t xml:space="preserve">Knowing the DiSC profiles of the people on your team can be really helpful. </w:t>
-      </w:r>
-      <w:r>
-        <w:t xml:space="preserve">The D people on your team might push back against you, not out of disrespect but because they’re focused on achieving results. </w:t>
-      </w:r>
-    </w:p>
-    <w:p>
-      <w:r>
-        <w:t>&lt;TODO: More&gt;</w:t>
-      </w:r>
-    </w:p>
-    <w:p>
-      <w:r>
-        <w:rPr>
-          <w:b/>
-          <w:bCs/>
-        </w:rPr>
-        <w:t>&lt;click: swordfight image&gt;</w:t>
-      </w:r>
-    </w:p>
-    <w:p>
-      <w:r>
-        <w:lastRenderedPageBreak/>
-        <w:t>DiSC profiles can be especially useful when you use them to negotiate conflict and disagreements. Each dominant type approaches conflict differently, and the techniques that you’d use to defuse an argument with a big-picture D is very different than you’d use to defuse an argument with an “in-the-weeds” C.</w:t>
-      </w:r>
-    </w:p>
-    <w:p>
-      <w:r>
-        <w:t>I don’t have enough time to do a super deep dive on this, but here’s a quick example of how to use DiSC profiles to resolve conflict.</w:t>
-      </w:r>
-    </w:p>
-    <w:p>
-      <w:r>
-        <w:rPr>
-          <w:b/>
-          <w:bCs/>
-        </w:rPr>
-        <w:t>&lt;click: conflict w/ D&gt;</w:t>
-      </w:r>
-    </w:p>
-    <w:p>
-      <w:pPr>
-        <w:ind w:left="720" w:hanging="720"/>
-      </w:pPr>
-      <w:r>
-        <w:t xml:space="preserve">D type people are direct, results-oriented, and strong-willed. To resolve conflict with a D you need to be </w:t>
-      </w:r>
-    </w:p>
-    <w:p>
-      <w:pPr>
-        <w:ind w:left="720" w:hanging="720"/>
-      </w:pPr>
-      <w:r>
-        <w:t>e</w:t>
-      </w:r>
-      <w:r>
-        <w:t xml:space="preserve">qually direct; </w:t>
-      </w:r>
-      <w:r>
-        <w:t xml:space="preserve">D personalities tend to respond positively when confrontation is handled respectively, so </w:t>
-      </w:r>
-    </w:p>
-    <w:p>
-      <w:pPr>
-        <w:ind w:left="720" w:hanging="720"/>
-      </w:pPr>
-      <w:r>
-        <w:t xml:space="preserve">approach the disagreement head-on, bring the conflict out into the open, and </w:t>
-      </w:r>
-      <w:r>
-        <w:t>tackle it in a direct way.</w:t>
-      </w:r>
-    </w:p>
-    <w:p>
-      <w:pPr>
-        <w:ind w:left="720" w:hanging="720"/>
-      </w:pPr>
-    </w:p>
-    <w:p>
-      <w:r>
-        <w:rPr>
-          <w:b/>
-          <w:bCs/>
-        </w:rPr>
-        <w:t>&lt;click: conflict w/ I&gt;</w:t>
-      </w:r>
-    </w:p>
-    <w:p>
-      <w:r>
-        <w:t>On the other hand, conflict with an I personality should be handled delicately. I types are all about relationships, so any sense that you personally dislike him or her will exacerbate the issue. Have a friendly conversation rather than a direct confrontation.</w:t>
-      </w:r>
-    </w:p>
-    <w:p>
-      <w:r>
-        <w:rPr>
-          <w:b/>
-          <w:bCs/>
-        </w:rPr>
-        <w:t>&lt;click: conflict w/ S&gt;</w:t>
-      </w:r>
-    </w:p>
-    <w:p>
-      <w:r>
-        <w:t>S personalities value harmony. They want everyone to be happy, and sometimes they may agree to make a change in order to keep the peace but may be unable or unwilling to follow through. These people are more likely to act on a compromised solution where you work together to make changes. Start by focusing on the things you agree on and offer a good compromise.</w:t>
-      </w:r>
-    </w:p>
-    <w:p>
-      <w:r>
-        <w:rPr>
-          <w:b/>
-          <w:bCs/>
-        </w:rPr>
-        <w:t>&lt;click: conflict w/ C&gt;</w:t>
-      </w:r>
-    </w:p>
-    <w:p>
-      <w:r>
-        <w:t xml:space="preserve">Lastly, C personalities are organized and controlled. They like to take their time completing tasks accurately and researching things thoroughly and are often perfectionists. Because they tend to invest a lot of time and effort into tasks, they often hate to be criticized and tend to take complaints personally. This can make them difficult to confront. The best way to approach it is to focus objectively on the work itself, striving to avoid any framing of the conflict as a personal attack. </w:t>
-      </w:r>
-    </w:p>
-    <w:p>
-      <w:r>
-        <w:rPr>
-          <w:b/>
-          <w:bCs/>
-        </w:rPr>
-        <w:t>&lt;click: remember the alliance&gt;</w:t>
-      </w:r>
-    </w:p>
-    <w:p>
-      <w:r>
-        <w:t>Again, remember the alliance you designed back in step 2! Before confronting any of my team members with issues or problems, I like to review my notes on them. A few minutes reflecting on their DiSC type, if I know it, and how they like to be managed often goes a long way towards helping me craft a conflict resolution strategy tailored specifically to that person.</w:t>
-      </w:r>
-    </w:p>
-    <w:p>
-      <w:r>
-        <w:rPr>
-          <w:b/>
-          <w:bCs/>
-        </w:rPr>
-        <w:t>&lt;click: back to agenda, #5 highlighted&gt;</w:t>
+        <w:t xml:space="preserve">The D stands for Dominance. People with this profile place emphasis on accomplishing results, the bottom line, and confidence. They tend to see the big picture, can be </w:t>
       </w:r>
       <w:bookmarkStart w:id="0" w:name="_GoBack"/>
       <w:bookmarkEnd w:id="0"/>
+      <w:r>
+        <w:t>blunt, and accept challenges. You tend to see a lot of D personalities in leadership roles.</w:t>
+      </w:r>
+    </w:p>
+    <w:p>
+      <w:r>
+        <w:rPr>
+          <w:b/>
+          <w:bCs/>
+        </w:rPr>
+        <w:t xml:space="preserve">&lt;click: </w:t>
+      </w:r>
+      <w:proofErr w:type="spellStart"/>
+      <w:r>
+        <w:rPr>
+          <w:b/>
+          <w:bCs/>
+        </w:rPr>
+        <w:t>i</w:t>
+      </w:r>
+      <w:proofErr w:type="spellEnd"/>
+      <w:r>
+        <w:rPr>
+          <w:b/>
+          <w:bCs/>
+        </w:rPr>
+        <w:t>&gt;</w:t>
+      </w:r>
+    </w:p>
+    <w:p>
+      <w:r>
+        <w:t xml:space="preserve">The I </w:t>
+      </w:r>
+      <w:proofErr w:type="gramStart"/>
+      <w:r>
+        <w:t>stands</w:t>
+      </w:r>
+      <w:proofErr w:type="gramEnd"/>
+      <w:r>
+        <w:t xml:space="preserve"> for Influence. People with this profile place emphasis on influencing or persuading others, openness, and relationships. They are often enthusiastic and optimistic and like to collaborate. </w:t>
+      </w:r>
+    </w:p>
+    <w:p>
+      <w:r>
+        <w:t xml:space="preserve">My friend Jared is a strong I. He’s very much a people person, and if you assign him </w:t>
+      </w:r>
+      <w:r>
+        <w:t xml:space="preserve">a </w:t>
+      </w:r>
+      <w:r>
+        <w:t xml:space="preserve">project the first </w:t>
+      </w:r>
+      <w:proofErr w:type="gramStart"/>
+      <w:r>
+        <w:t>thing</w:t>
+      </w:r>
+      <w:proofErr w:type="gramEnd"/>
+      <w:r>
+        <w:t xml:space="preserve"> </w:t>
+      </w:r>
+      <w:r>
+        <w:t>he’s</w:t>
+      </w:r>
+      <w:r>
+        <w:rPr>
+          <w:i/>
+          <w:iCs/>
+        </w:rPr>
+        <w:t xml:space="preserve"> </w:t>
+      </w:r>
+      <w:r>
+        <w:t xml:space="preserve">going to do is </w:t>
+      </w:r>
+      <w:r>
+        <w:t xml:space="preserve">make a </w:t>
+      </w:r>
+      <w:r>
+        <w:t>list of all the people that he knows with the necessary skills and how he could get them involved.</w:t>
+      </w:r>
+      <w:r>
+        <w:t xml:space="preserve"> These people tend to be good managers, because they’re good at leveraging their influence to achieve results through other people.</w:t>
+      </w:r>
+    </w:p>
+    <w:p>
+      <w:r>
+        <w:rPr>
+          <w:b/>
+          <w:bCs/>
+        </w:rPr>
+        <w:t>&lt;click: S&gt;</w:t>
+      </w:r>
+    </w:p>
+    <w:p>
+      <w:r>
+        <w:t xml:space="preserve">The S stands for Steadiness. People with this profile place emphasis on cooperation, sincerity, dependability. They don’t like to be </w:t>
+      </w:r>
+      <w:r>
+        <w:t>rushed, have a calm demeanor, and often take supportive actions.</w:t>
+      </w:r>
+    </w:p>
+    <w:p>
+      <w:r>
+        <w:rPr>
+          <w:b/>
+          <w:bCs/>
+        </w:rPr>
+        <w:t>&lt;click: C&gt;</w:t>
+      </w:r>
+    </w:p>
+    <w:p>
+      <w:r>
+        <w:t xml:space="preserve">Lastly, the C stands for Conscientiousness. People with a C profile typically enjoy independence, possess objective reasoning skills, are detail oriented, and fear being wrong. </w:t>
+      </w:r>
+    </w:p>
+    <w:p>
+      <w:r>
+        <w:t xml:space="preserve">Personally, </w:t>
+      </w:r>
+      <w:r>
+        <w:t>my dominant type is C</w:t>
+      </w:r>
+      <w:r>
+        <w:t xml:space="preserve">. I’m good at project management and highly technical analysis, and if you assign </w:t>
+      </w:r>
+      <w:r>
+        <w:rPr>
+          <w:i/>
+          <w:iCs/>
+        </w:rPr>
+        <w:t>me</w:t>
+      </w:r>
+      <w:r>
+        <w:t xml:space="preserve"> a project the first </w:t>
+      </w:r>
+      <w:proofErr w:type="gramStart"/>
+      <w:r>
+        <w:t>thing</w:t>
+      </w:r>
+      <w:proofErr w:type="gramEnd"/>
+      <w:r>
+        <w:t xml:space="preserve"> I’m going to </w:t>
+      </w:r>
+      <w:r>
+        <w:t xml:space="preserve">do </w:t>
+      </w:r>
+      <w:r>
+        <w:t xml:space="preserve">is </w:t>
+      </w:r>
+      <w:r>
+        <w:t xml:space="preserve">break </w:t>
+      </w:r>
+      <w:r>
+        <w:t>it down into smaller and smaller subtasks until I’ve identified the entire hierarchy of stuff that needs to get done.</w:t>
+      </w:r>
+      <w:r>
+        <w:t xml:space="preserve"> </w:t>
+      </w:r>
+    </w:p>
+    <w:p/>
+    <w:p>
+      <w:r>
+        <w:t xml:space="preserve">Knowing the </w:t>
+      </w:r>
+      <w:proofErr w:type="spellStart"/>
+      <w:r>
+        <w:t>DiSC</w:t>
+      </w:r>
+      <w:proofErr w:type="spellEnd"/>
+      <w:r>
+        <w:t xml:space="preserve"> profiles of the people on your team can be really helpful. </w:t>
+      </w:r>
+      <w:r>
+        <w:t xml:space="preserve">The D people on your team might push back against you, not out of disrespect but because they’re focused on achieving results. </w:t>
+      </w:r>
+    </w:p>
+    <w:p>
+      <w:r>
+        <w:t>&lt;TODO: More&gt;</w:t>
+      </w:r>
+    </w:p>
+    <w:p>
+      <w:r>
+        <w:rPr>
+          <w:b/>
+          <w:bCs/>
+        </w:rPr>
+        <w:t>&lt;click: swordfight image&gt;</w:t>
+      </w:r>
+    </w:p>
+    <w:p>
+      <w:proofErr w:type="spellStart"/>
+      <w:r>
+        <w:lastRenderedPageBreak/>
+        <w:t>DiSC</w:t>
+      </w:r>
+      <w:proofErr w:type="spellEnd"/>
+      <w:r>
+        <w:t xml:space="preserve"> profiles can be especially useful when you use them to negotiate conflict and disagreements. Each dominant type approaches conflict differently, and the techniques that you’d use to defuse an argument with a big-picture D is very different than you’d use to defuse an argument with an “in-the-weeds” C.</w:t>
+      </w:r>
+    </w:p>
+    <w:p>
+      <w:r>
+        <w:t xml:space="preserve">I don’t have enough time to do a super deep dive on this, but here’s a quick example of how to use </w:t>
+      </w:r>
+      <w:proofErr w:type="spellStart"/>
+      <w:r>
+        <w:t>DiSC</w:t>
+      </w:r>
+      <w:proofErr w:type="spellEnd"/>
+      <w:r>
+        <w:t xml:space="preserve"> profiles to resolve conflict.</w:t>
+      </w:r>
+    </w:p>
+    <w:p>
+      <w:r>
+        <w:rPr>
+          <w:b/>
+          <w:bCs/>
+        </w:rPr>
+        <w:t>&lt;click: conflict w/ D&gt;</w:t>
+      </w:r>
+    </w:p>
+    <w:p>
+      <w:pPr>
+        <w:ind w:left="720" w:hanging="720"/>
+      </w:pPr>
+      <w:r>
+        <w:t xml:space="preserve">D type people are direct, results-oriented, and strong-willed. To resolve conflict with a D you need to be </w:t>
+      </w:r>
+    </w:p>
+    <w:p>
+      <w:pPr>
+        <w:ind w:left="720" w:hanging="720"/>
+      </w:pPr>
+      <w:r>
+        <w:t>e</w:t>
+      </w:r>
+      <w:r>
+        <w:t xml:space="preserve">qually direct; </w:t>
+      </w:r>
+      <w:r>
+        <w:t xml:space="preserve">D personalities tend to respond positively when confrontation is handled respectively, so </w:t>
+      </w:r>
+    </w:p>
+    <w:p>
+      <w:pPr>
+        <w:ind w:left="720" w:hanging="720"/>
+      </w:pPr>
+      <w:r>
+        <w:t xml:space="preserve">approach the disagreement head-on, bring the conflict out into the open, and </w:t>
+      </w:r>
+      <w:r>
+        <w:t>tackle it in a direct way.</w:t>
+      </w:r>
+    </w:p>
+    <w:p>
+      <w:pPr>
+        <w:ind w:left="720" w:hanging="720"/>
+      </w:pPr>
+    </w:p>
+    <w:p>
+      <w:r>
+        <w:rPr>
+          <w:b/>
+          <w:bCs/>
+        </w:rPr>
+        <w:t>&lt;click: conflict w/ I&gt;</w:t>
+      </w:r>
+    </w:p>
+    <w:p>
+      <w:r>
+        <w:t>On the other hand, conflict with an I personality should be handled delicately. I types are all about relationships, so any sense that you personally dislike him or her will exacerbate the issue. Have a friendly conversation rather than a direct confrontation.</w:t>
+      </w:r>
+    </w:p>
+    <w:p>
+      <w:r>
+        <w:rPr>
+          <w:b/>
+          <w:bCs/>
+        </w:rPr>
+        <w:t>&lt;click: conflict w/ S&gt;</w:t>
+      </w:r>
+    </w:p>
+    <w:p>
+      <w:r>
+        <w:t>S personalities value harmony. They want everyone to be happy, and sometimes they may agree to make a change in order to keep the peace but may be unable or unwilling to follow through. These people are more likely to act on a compromised solution where you work together to make changes. Start by focusing on the things you agree on and offer a good compromise.</w:t>
+      </w:r>
+    </w:p>
+    <w:p>
+      <w:r>
+        <w:rPr>
+          <w:b/>
+          <w:bCs/>
+        </w:rPr>
+        <w:t>&lt;click: conflict w/ C&gt;</w:t>
+      </w:r>
+    </w:p>
+    <w:p>
+      <w:r>
+        <w:t xml:space="preserve">Lastly, C personalities are organized and controlled. They like to take their time completing tasks accurately and researching things thoroughly and are often perfectionists. Because they tend to invest a lot of time and effort into tasks, they often hate to be criticized and tend to take complaints personally. This can make them difficult to confront. The best way to approach it is to focus objectively on the work itself, striving to avoid any framing of the conflict as a personal attack. </w:t>
+      </w:r>
+    </w:p>
+    <w:p>
+      <w:r>
+        <w:rPr>
+          <w:b/>
+          <w:bCs/>
+        </w:rPr>
+        <w:t>&lt;click: remember the alliance&gt;</w:t>
+      </w:r>
+    </w:p>
+    <w:p>
+      <w:r>
+        <w:t xml:space="preserve">Again, remember the alliance you designed back in step 2! Before confronting any of my team members with issues or problems, I like to review my notes on them. A few minutes reflecting on their </w:t>
+      </w:r>
+      <w:proofErr w:type="spellStart"/>
+      <w:r>
+        <w:t>DiSC</w:t>
+      </w:r>
+      <w:proofErr w:type="spellEnd"/>
+      <w:r>
+        <w:t xml:space="preserve"> type, if I know it, and how they like to be managed often goes a long way towards helping me craft a conflict resolution strategy tailored specifically to that person.</w:t>
+      </w:r>
+    </w:p>
+    <w:p>
+      <w:r>
+        <w:rPr>
+          <w:b/>
+          <w:bCs/>
+        </w:rPr>
+        <w:t>&lt;click: back to agenda, #5 highlighted&gt;</w:t>
+      </w:r>
     </w:p>
     <w:p>
       <w:r>
@@ -3849,23 +4357,31 @@
           <w:strike/>
         </w:rPr>
       </w:pPr>
+      <w:proofErr w:type="gramStart"/>
       <w:r>
         <w:rPr>
           <w:strike/>
         </w:rPr>
-        <w:t>So when you start writing job descriptions and posting on job boards, think about ways</w:t>
-      </w:r>
-    </w:p>
-    <w:p>
-      <w:pPr>
+        <w:t>So</w:t>
+      </w:r>
+      <w:proofErr w:type="gramEnd"/>
+      <w:r>
         <w:rPr>
           <w:strike/>
         </w:rPr>
-      </w:pPr>
-      <w:r>
+        <w:t xml:space="preserve"> when you start writing job descriptions and posting on job boards, think about ways</w:t>
+      </w:r>
+    </w:p>
+    <w:p>
+      <w:pPr>
         <w:rPr>
           <w:strike/>
         </w:rPr>
+      </w:pPr>
+      <w:r>
+        <w:rPr>
+          <w:strike/>
+        </w:rPr>
         <w:t>If you identify your core values and make them evident in your recruiting process, candidates that are really well aligned with those values are going to be excited and engaged during the screening process, and that makes them easier to identify. It also leads to more productive interviews.</w:t>
       </w:r>
     </w:p>
@@ -3920,7 +4436,23 @@
         <w:rPr>
           <w:strike/>
         </w:rPr>
-        <w:t xml:space="preserve">For example, lets say your team has identified “Be Part of the Community” as a core value. Maybe you all have a passion for open source, or you like to be active in the conference scene, or maybe you want to foster a culture of volunteering or helping others. If you talk about this in your job ad, and then you ask screening questions about it during the initial phone screen, and then you ask the candidate what sort of community involvement they are looking to have in the position, then you’re creating numerous opportunities for someone that </w:t>
+        <w:t xml:space="preserve">For example, </w:t>
+      </w:r>
+      <w:proofErr w:type="spellStart"/>
+      <w:proofErr w:type="gramStart"/>
+      <w:r>
+        <w:rPr>
+          <w:strike/>
+        </w:rPr>
+        <w:t>lets</w:t>
+      </w:r>
+      <w:proofErr w:type="spellEnd"/>
+      <w:proofErr w:type="gramEnd"/>
+      <w:r>
+        <w:rPr>
+          <w:strike/>
+        </w:rPr>
+        <w:t xml:space="preserve"> say your team has identified “Be Part of the Community” as a core value. Maybe you all have a passion for open source, or you like to be active in the conference scene, or maybe you want to foster a culture of volunteering or helping others. If you talk about this in your job ad, and then you ask screening questions about it during the initial phone screen, and then you ask the candidate what sort of community involvement they are looking to have in the position, then you’re creating numerous opportunities for someone that </w:t>
       </w:r>
       <w:r>
         <w:rPr>

</xml_diff>

<commit_message>
Lots more work on DiSC section
</commit_message>
<xml_diff>
--- a/Narrative.docx
+++ b/Narrative.docx
@@ -3553,6 +3553,13 @@
           <w:b/>
           <w:bCs/>
         </w:rPr>
+        <w:t>(DISC)</w:t>
+      </w:r>
+      <w:r>
+        <w:rPr>
+          <w:b/>
+          <w:bCs/>
+        </w:rPr>
         <w:t>&gt;</w:t>
       </w:r>
     </w:p>
@@ -3566,6 +3573,10 @@
         <w:t xml:space="preserve">Unfortunately, you’re still not done. Those 1:1s will help you </w:t>
       </w:r>
       <w:r>
+        <w:rPr>
+          <w:i/>
+          <w:iCs/>
+        </w:rPr>
         <w:t>identify</w:t>
       </w:r>
       <w:r>
@@ -3576,13 +3587,26 @@
         <w:t xml:space="preserve"> </w:t>
       </w:r>
       <w:r>
-        <w:t xml:space="preserve">problems to solve and opportunities to exploit, but that’s only </w:t>
-      </w:r>
-      <w:r>
-        <w:t xml:space="preserve">half of the battle. </w:t>
-      </w:r>
-      <w:r>
-        <w:t>You still need to do the work to actually solve the problem, or act on the opportunity.</w:t>
+        <w:t xml:space="preserve">problems to solve and opportunities to exploit, but </w:t>
+      </w:r>
+      <w:r>
+        <w:t xml:space="preserve">being aware of those things is only half </w:t>
+      </w:r>
+      <w:r>
+        <w:t xml:space="preserve">of the battle. </w:t>
+      </w:r>
+      <w:r>
+        <w:t xml:space="preserve">You still need the team to do the real work to </w:t>
+      </w:r>
+      <w:r>
+        <w:rPr>
+          <w:i/>
+          <w:iCs/>
+        </w:rPr>
+        <w:t xml:space="preserve">solve </w:t>
+      </w:r>
+      <w:r>
+        <w:t>the problem or exploit the opportunity. And to do that, you need to be able to explain the issue, tell them what needs done, motivate them to take action, and provide ongoing communication as the task progresses.</w:t>
       </w:r>
     </w:p>
     <w:p>
@@ -3613,7 +3637,10 @@
     </w:p>
     <w:p>
       <w:r>
-        <w:t>Unfortunately, that’s easier said than done. People are very different from each other, and not everyone thinks or works the same way.</w:t>
+        <w:t>Unfortunately, that’s easier said than done. People are very different from each other, not everyone thinks or works the same way</w:t>
+      </w:r>
+      <w:r>
+        <w:t>, and it can be very difficult to communicate with a disparate group of people in a way that is equally effective and motivating for each person.</w:t>
       </w:r>
     </w:p>
     <w:p>
@@ -3621,12 +3648,15 @@
         <w:t xml:space="preserve">I learned this the hard way early in my management role. We were adopting a new time reporting system and </w:t>
       </w:r>
       <w:r>
-        <w:t>there was a lot of uncertainty around how people should use it. One of my jobs was to review my team’s time and make sure that it was being billed correctly, so that invoicing and cost accounting could be performed. However, the uncertainty around the new system meant there was a lot of inconsistency in the reported time, and that was making it hard for me to review timesheets.</w:t>
-      </w:r>
-    </w:p>
-    <w:p>
+        <w:t xml:space="preserve">there was a lot of uncertainty around how people should use it. One of my jobs was to </w:t>
+      </w:r>
       <w:r>
         <w:lastRenderedPageBreak/>
+        <w:t>review my team’s time and make sure that it was being billed correctly, so that invoicing and cost accounting could be performed. However, the uncertainty around the new system meant there was a lot of inconsistency in the reported time, and that was making it hard for me to review timesheets.</w:t>
+      </w:r>
+    </w:p>
+    <w:p>
+      <w:r>
         <w:t>Now, I’m a detail-and-process-oriented person. I personally like it when there are clearly defined standard operating procedures, and when those procedures explain their objectives, and when the procedures themselves logically support those objectives.</w:t>
       </w:r>
     </w:p>
@@ -3840,11 +3870,8 @@
     </w:p>
     <w:p>
       <w:r>
-        <w:t xml:space="preserve">On the other hand, I have a lot of role-based authority at work, so I can generally pick and choose the sort of things I want to delegate to my team, and when I have a strong feeling about something I can always “pull rank” and get my way. That’s not a tactic that I use often, but it’s definitely a tool in the </w:t>
-      </w:r>
-      <w:r>
         <w:lastRenderedPageBreak/>
-        <w:t xml:space="preserve">toolbelt. But at home, in my marriage, I don’t have any such authority; my wife and I function as equals, and “pulling rank” generally backfires. </w:t>
+        <w:t xml:space="preserve">On the other hand, I have a lot of role-based authority at work, so I can generally pick and choose the sort of things I want to delegate to my team, and when I have a strong feeling about something I can always “pull rank” and get my way. That’s not a tactic that I use often, but it’s definitely a tool in the toolbelt. But at home, in my marriage, I don’t have any such authority; my wife and I function as equals, and “pulling rank” generally backfires. </w:t>
       </w:r>
     </w:p>
     <w:p>
@@ -3893,7 +3920,7 @@
     </w:p>
     <w:p>
       <w:r>
-        <w:t xml:space="preserve">In </w:t>
+        <w:t xml:space="preserve">The </w:t>
       </w:r>
       <w:proofErr w:type="spellStart"/>
       <w:r>
@@ -3901,7 +3928,16 @@
       </w:r>
       <w:proofErr w:type="spellEnd"/>
       <w:r>
-        <w:t>, people are classified into one of 4 dominant profiles that indicate how they tend to behave in a particular setting. These dominant profiles start with each of the 4 letters in “</w:t>
+        <w:t xml:space="preserve"> model focuses on </w:t>
+      </w:r>
+      <w:r>
+        <w:t xml:space="preserve">4 dominant profiles that indicate how </w:t>
+      </w:r>
+      <w:r>
+        <w:t xml:space="preserve">people </w:t>
+      </w:r>
+      <w:r>
+        <w:t>tend to behave in a particular setting. These dominant profiles start with each of the 4 letters in “</w:t>
       </w:r>
       <w:proofErr w:type="spellStart"/>
       <w:r>
@@ -3929,342 +3965,672 @@
     </w:p>
     <w:p>
       <w:r>
-        <w:t xml:space="preserve">The D stands for Dominance. People with this profile place emphasis on accomplishing results, the bottom line, and confidence. They tend to see the big picture, can be </w:t>
-      </w:r>
+        <w:t>The D stands for Dominance. People with this profile place emphasis on accomplishing results, the bottom line, and confidence. They tend to see the big picture, can be blunt, and accept challenges. You tend to see a lot of D personalities in leadership roles.</w:t>
+      </w:r>
+    </w:p>
+    <w:p>
+      <w:r>
+        <w:rPr>
+          <w:b/>
+          <w:bCs/>
+        </w:rPr>
+        <w:t xml:space="preserve">&lt;click: </w:t>
+      </w:r>
+      <w:proofErr w:type="spellStart"/>
+      <w:r>
+        <w:rPr>
+          <w:b/>
+          <w:bCs/>
+        </w:rPr>
+        <w:t>i</w:t>
+      </w:r>
+      <w:proofErr w:type="spellEnd"/>
+      <w:r>
+        <w:rPr>
+          <w:b/>
+          <w:bCs/>
+        </w:rPr>
+        <w:t>&gt;</w:t>
+      </w:r>
+    </w:p>
+    <w:p>
+      <w:r>
+        <w:t xml:space="preserve">The I </w:t>
+      </w:r>
+      <w:proofErr w:type="gramStart"/>
+      <w:r>
+        <w:t>stands</w:t>
+      </w:r>
+      <w:proofErr w:type="gramEnd"/>
+      <w:r>
+        <w:t xml:space="preserve"> for Influence. People with this profile place emphasis on influencing or persuading others, openness, and relationships. They are often enthusiastic and optimistic and like to collaborate. </w:t>
+      </w:r>
+    </w:p>
+    <w:p>
+      <w:r>
+        <w:t xml:space="preserve">My friend Jared is a strong I. He’s very much a people person, and if you assign him a project the first </w:t>
+      </w:r>
+      <w:proofErr w:type="gramStart"/>
+      <w:r>
+        <w:t>thing</w:t>
+      </w:r>
+      <w:proofErr w:type="gramEnd"/>
+      <w:r>
+        <w:t xml:space="preserve"> </w:t>
+      </w:r>
+      <w:r>
+        <w:t>he’s</w:t>
+      </w:r>
+      <w:r>
+        <w:rPr>
+          <w:i/>
+          <w:iCs/>
+        </w:rPr>
+        <w:t xml:space="preserve"> </w:t>
+      </w:r>
+      <w:r>
+        <w:t>going to do is make a list of all the people that he knows with the necessary skills and how he could get them involved. These people tend to be good managers, because they’re good at leveraging their influence to achieve results through other people.</w:t>
+      </w:r>
+    </w:p>
+    <w:p>
+      <w:r>
+        <w:rPr>
+          <w:b/>
+          <w:bCs/>
+        </w:rPr>
+        <w:t>&lt;click: S&gt;</w:t>
+      </w:r>
+    </w:p>
+    <w:p>
+      <w:r>
+        <w:t xml:space="preserve">The S stands for Steadiness. People with this profile place emphasis on cooperation, sincerity, dependability. They don’t like to be </w:t>
+      </w:r>
+      <w:r>
+        <w:t>rushed, have a calm demeanor, and often take supportive actions.</w:t>
+      </w:r>
+      <w:r>
+        <w:t xml:space="preserve"> These people work great in collaborative settings.</w:t>
+      </w:r>
+    </w:p>
+    <w:p>
+      <w:r>
+        <w:rPr>
+          <w:b/>
+          <w:bCs/>
+        </w:rPr>
+        <w:t>&lt;click: C&gt;</w:t>
+      </w:r>
+    </w:p>
+    <w:p>
+      <w:r>
+        <w:t xml:space="preserve">Lastly, the C stands for Conscientiousness. People with a C profile typically enjoy independence, possess objective reasoning skills, are detail oriented, and fear being wrong. </w:t>
+      </w:r>
+      <w:r>
+        <w:t>These are great project managers and technical analysts.</w:t>
+      </w:r>
+    </w:p>
+    <w:p>
+      <w:r>
+        <w:rPr>
+          <w:b/>
+          <w:bCs/>
+        </w:rPr>
+        <w:t>&lt;click: wheel image&gt;</w:t>
+      </w:r>
+    </w:p>
+    <w:p>
+      <w:r>
+        <w:t xml:space="preserve">In reality, everyone </w:t>
+      </w:r>
+      <w:r>
+        <w:t>has some characteristics of all personality types, just in different proportions. M</w:t>
+      </w:r>
+      <w:r>
+        <w:t>ost people have one or two dominant types</w:t>
+      </w:r>
+      <w:r>
+        <w:t xml:space="preserve"> that can be visualized on a graph like this.</w:t>
+      </w:r>
+    </w:p>
+    <w:p>
+      <w:r>
+        <w:t xml:space="preserve">Someone that strongly exhibits the qualities of a D type, for instance, with no strong secondary type, is called a “High D”. However, D and I types have a lot in common; both are bold, fast-paced, assertive personalities so there often is overlap. Someone who is primarily a D, but has strong I tendencies as </w:t>
+      </w:r>
+      <w:r>
+        <w:lastRenderedPageBreak/>
+        <w:t>well, would be a “DI” on this graph. Similarly, someone who is primarily an I, but has strong D tendencies, would be an ID.</w:t>
+      </w:r>
+    </w:p>
+    <w:p>
+      <w:r>
+        <w:t>C and D types are both task-focused, logical, skeptical and challenging, so it’s common to see some overlap here as well. Someone who has just C characteristics would be a “High C”, while others might be a C with secondary D or S traits. Those would be called CD or CS types.</w:t>
+      </w:r>
+    </w:p>
+    <w:p>
+      <w:r>
+        <w:rPr>
+          <w:b/>
+          <w:bCs/>
+        </w:rPr>
+        <w:t>&lt;click: move circle to left, show bullets&gt;</w:t>
+      </w:r>
+    </w:p>
+    <w:p>
+      <w:r>
+        <w:t xml:space="preserve">To reiterate, everyone is a blend of all four styles, although most people have one or two clearly dominant sides. No style is “better” than another; </w:t>
+      </w:r>
+      <w:r>
+        <w:t xml:space="preserve">each personality type is capable of being successful, and each personality type is capable of learning to behave in different ways. </w:t>
+      </w:r>
+      <w:proofErr w:type="spellStart"/>
+      <w:r>
+        <w:t>DiSC</w:t>
+      </w:r>
+      <w:proofErr w:type="spellEnd"/>
+      <w:r>
+        <w:t xml:space="preserve"> is about identifying someone’s natural tendencies. I’m not naturally outgoing, but I’m capable of </w:t>
+      </w:r>
+      <w:r>
+        <w:rPr>
+          <w:i/>
+          <w:iCs/>
+        </w:rPr>
+        <w:t xml:space="preserve">behaving </w:t>
+      </w:r>
+      <w:r>
+        <w:t>in an outgoing way when I’m in a situation where I recognize that being outgoing would be desirable or appropriate for me.</w:t>
+      </w:r>
+    </w:p>
+    <w:p>
+      <w:r>
+        <w:t>&lt;click: show final bullet&gt;</w:t>
+      </w:r>
+    </w:p>
+    <w:p>
+      <w:r>
+        <w:t>To find your style, go to discprofile.com and take one of their assessments. You can find free assessments on the internet, but discprofile.com offers paid assessments that are specifically designed for managers. They’ll give you a very detailed assessment of your personality type and will provide a report containing all sorts of insight and suggestions.</w:t>
+      </w:r>
+    </w:p>
+    <w:p>
+      <w:r>
+        <w:t>&lt;</w:t>
+      </w:r>
+      <w:r>
+        <w:rPr>
+          <w:b/>
+          <w:bCs/>
+        </w:rPr>
+        <w:t>click: show CD “I am here”</w:t>
+      </w:r>
+      <w:r>
+        <w:t>&gt;</w:t>
+      </w:r>
+    </w:p>
+    <w:p>
+      <w:r>
+        <w:t>I took the assessment and it told me that I am a type CD</w:t>
+      </w:r>
+      <w:r>
+        <w:t xml:space="preserve">, which </w:t>
+      </w:r>
+      <w:r>
+        <w:t xml:space="preserve">means </w:t>
+      </w:r>
+      <w:r>
+        <w:t>that I’m primarily a C with some fairly strong secondary D characteristics.</w:t>
+      </w:r>
+    </w:p>
+    <w:p>
+      <w:r>
+        <w:t xml:space="preserve">Typically, people with this personality type have high expectations of themselves and others, are logical and task-focused rather than emotional and people-focused, and generally get irritated at people or situations that are illogical or overly emotional. </w:t>
+      </w:r>
+    </w:p>
+    <w:p>
+      <w:r>
+        <w:rPr>
+          <w:b/>
+          <w:bCs/>
+        </w:rPr>
+        <w:t>&lt;click: distance to edge&gt;</w:t>
+      </w:r>
+    </w:p>
+    <w:p>
+      <w:r>
+        <w:t xml:space="preserve">The position of this dot is meaningful. The closer the dot is to the edge of the circle, the more strongly inclined a person is towards the stereotypical aspects of their type. </w:t>
+      </w:r>
+    </w:p>
+    <w:p>
+      <w:proofErr w:type="gramStart"/>
+      <w:r>
+        <w:t>So</w:t>
+      </w:r>
+      <w:proofErr w:type="gramEnd"/>
+      <w:r>
+        <w:t xml:space="preserve"> in my case, this dot is very close to the edge of the circle, so the report is claiming that I am very likely to exhibit these traits and behave in a manner that is consistent with my type.</w:t>
+      </w:r>
+    </w:p>
+    <w:p>
+      <w:r>
+        <w:t>And if any of you have ever worked with me, you’d know that this is pretty spot-on. Honestly, I don’t think people that have known me for years could have written a more accurate assessment of my personality than the report that discprofile.com generated for me.</w:t>
+      </w:r>
+    </w:p>
+    <w:p>
+      <w:r>
+        <w:rPr>
+          <w:b/>
+          <w:bCs/>
+        </w:rPr>
+        <w:t>&lt;click: management preferences&gt;</w:t>
+      </w:r>
+    </w:p>
+    <w:p>
+      <w:r>
+        <w:t xml:space="preserve">To make this more relevant to </w:t>
+      </w:r>
+      <w:r>
+        <w:t xml:space="preserve">this talk, </w:t>
+      </w:r>
+      <w:r>
+        <w:t xml:space="preserve">we can use </w:t>
+      </w:r>
+      <w:r>
+        <w:t>this assessment as a lens to look at my management preferences rather than my general personality.</w:t>
+      </w:r>
+    </w:p>
+    <w:p>
+      <w:r>
+        <w:t xml:space="preserve">The report that I received points out that I’m often motivated by the aspects of management that involve setting standards and improving upon ideas, but that my energy is sapped by managing people </w:t>
+      </w:r>
+      <w:r>
+        <w:lastRenderedPageBreak/>
+        <w:t xml:space="preserve">that don’t meet my standards or that are overly emotional or irrational. I also struggle to give feedback </w:t>
+      </w:r>
+      <w:r>
+        <w:t>in a way that doesn’t feel critical to the person receiving it and display empathy.</w:t>
+      </w:r>
+    </w:p>
+    <w:p>
+      <w:r>
+        <w:t>These bottom two traits are especially problematic for managers, because like I showed you earlier, my relationship with my team is one of the biggest drivers of whether or not they are actively engaged in their role, and engagement in their role is one of the biggest drivers of productivity and retention.</w:t>
+      </w:r>
+    </w:p>
+    <w:p>
+      <w:r>
+        <w:t>In other words, my natural inclination is to struggle with some aspects of leadership that directly affect the bottom line.</w:t>
+      </w:r>
+    </w:p>
+    <w:p>
+      <w:r>
+        <w:t xml:space="preserve">But that’s kind of the point of all of this; </w:t>
+      </w:r>
+      <w:proofErr w:type="spellStart"/>
+      <w:r>
+        <w:t>DiSC</w:t>
+      </w:r>
+      <w:proofErr w:type="spellEnd"/>
+      <w:r>
+        <w:t xml:space="preserve"> is about </w:t>
+      </w:r>
+      <w:r>
+        <w:rPr>
+          <w:i/>
+          <w:iCs/>
+        </w:rPr>
+        <w:t>behavior</w:t>
+      </w:r>
+      <w:r>
+        <w:t xml:space="preserve">, and behavior can be changed. Using this knowledge of my personality type, I’m able to practice giving more positive feedback or displaying more empathy. I have literally practiced giving feedback to people to make it feel more natural and less critical, all because I’ve become aware of these tendencies. </w:t>
+      </w:r>
+    </w:p>
+    <w:p>
+      <w:r>
+        <w:rPr>
+          <w:b/>
+          <w:bCs/>
+        </w:rPr>
+        <w:t>&lt;click: directing and delegating&gt;</w:t>
+      </w:r>
+    </w:p>
+    <w:p>
+      <w:r>
+        <w:t xml:space="preserve">Knowing my </w:t>
+      </w:r>
+      <w:proofErr w:type="spellStart"/>
+      <w:r>
+        <w:t>DiSC</w:t>
+      </w:r>
+      <w:proofErr w:type="spellEnd"/>
+      <w:r>
+        <w:t xml:space="preserve"> type helps me direct my team and delegate tasks more effectively as well.</w:t>
+      </w:r>
+    </w:p>
+    <w:p>
+      <w:r>
+        <w:t>The shading in this graph shows my priorities, which is how I spend my energy. You can see that, as a manager, I have 3 primary priorities:</w:t>
+      </w:r>
+    </w:p>
+    <w:p>
+      <w:pPr>
+        <w:pStyle w:val="ListParagraph"/>
+        <w:numPr>
+          <w:ilvl w:val="0"/>
+          <w:numId w:val="6"/>
+        </w:numPr>
+      </w:pPr>
+      <w:r>
+        <w:t>Displaying Drive</w:t>
+      </w:r>
+    </w:p>
+    <w:p>
+      <w:pPr>
+        <w:pStyle w:val="ListParagraph"/>
+        <w:numPr>
+          <w:ilvl w:val="0"/>
+          <w:numId w:val="6"/>
+        </w:numPr>
+      </w:pPr>
+      <w:r>
+        <w:t>Offering Challenge</w:t>
+      </w:r>
+    </w:p>
+    <w:p>
+      <w:pPr>
+        <w:pStyle w:val="ListParagraph"/>
+        <w:numPr>
+          <w:ilvl w:val="0"/>
+          <w:numId w:val="6"/>
+        </w:numPr>
+      </w:pPr>
+      <w:r>
+        <w:t>Ensuring Objectivity</w:t>
+      </w:r>
+    </w:p>
+    <w:p>
+      <w:r>
+        <w:t>This reflects that I’m very goal-oriented and encourage my team members to focus on accomplishment. It also reflects that I have a very critical and analytical approach</w:t>
+      </w:r>
+      <w:r>
+        <w:t xml:space="preserve"> and encourage my team to be equally focused on processes that make logical sense. And lastly, it reflects that I typically provide a solid basis of reason and evidence for my decisions. I have high standards backed up by deliberate intentions and I’m interested in ensuring outcomes that are fair and accurate.</w:t>
+      </w:r>
+    </w:p>
+    <w:p>
+      <w:r>
+        <w:t>But you can see that I don’t naturally spend much energy on things such as Encouragement, Collaboration, or Support. This has come up in my own feedback as a manager, and again it’s one of those things that I have to actively work to do.</w:t>
+      </w:r>
+    </w:p>
+    <w:p>
+      <w:r>
+        <w:rPr>
+          <w:b/>
+          <w:bCs/>
+        </w:rPr>
+        <w:t>&lt;click: delegating to D&gt;</w:t>
+      </w:r>
+    </w:p>
+    <w:p>
+      <w:r>
+        <w:t xml:space="preserve">The real value of the </w:t>
+      </w:r>
+      <w:proofErr w:type="spellStart"/>
+      <w:r>
+        <w:t>DiSC</w:t>
+      </w:r>
+      <w:proofErr w:type="spellEnd"/>
+      <w:r>
+        <w:t xml:space="preserve"> model comes when you apply it to your interactions with other people whose types you know.</w:t>
+      </w:r>
+    </w:p>
+    <w:p>
+      <w:r>
+        <w:t>For instance, I’m a type CD, so when I’m working with someone that I know is a strong D, then I can recognize that they are going to be more goal-oriented than task-focused. They might struggle to put together a detailed work-breakdown-structure that I would find acceptable, but they might succeed if I give them a broad overview and give them some clearly defined limits of autonomy that they can work within.</w:t>
+      </w:r>
+    </w:p>
+    <w:p>
+      <w:r>
+        <w:rPr>
+          <w:b/>
+          <w:bCs/>
+        </w:rPr>
+        <w:t>&lt;click: delegating to an I&gt;</w:t>
+      </w:r>
+    </w:p>
+    <w:p>
+      <w:r>
+        <w:lastRenderedPageBreak/>
+        <w:t xml:space="preserve">If I’m working with an I personality, </w:t>
+      </w:r>
+      <w:r>
+        <w:t>then I can recognize that they may need help prioritizing their work, but that I need to be careful not to micromanage them. In this case, I might choose to check in and offer lower-level feedback than with a D person, while still giving them some space to explore some of their more adventurous ideas.</w:t>
+      </w:r>
+    </w:p>
+    <w:p>
+      <w:r>
+        <w:rPr>
+          <w:b/>
+          <w:bCs/>
+        </w:rPr>
+        <w:t>&lt;click: delegating to an S&gt;</w:t>
+      </w:r>
+    </w:p>
+    <w:p>
+      <w:r>
+        <w:t xml:space="preserve">People with the S style are accommodating and flexible, so they seem easy to direct. But they may be </w:t>
+      </w:r>
+      <w:proofErr w:type="spellStart"/>
+      <w:r>
+        <w:t>heistant</w:t>
+      </w:r>
+      <w:proofErr w:type="spellEnd"/>
+      <w:r>
+        <w:t xml:space="preserve"> to speak up and assert themselves, so I need to be careful that my strong and objective personality doesn’t intimidate them.</w:t>
+      </w:r>
+    </w:p>
+    <w:p>
+      <w:r>
+        <w:t xml:space="preserve">The best way for me personally to delegate to this personality is to give clear step by step directions, to seek and incorporate their input, encourage them to take initiative, and to check in frequently. </w:t>
+      </w:r>
+    </w:p>
+    <w:p>
+      <w:r>
+        <w:t xml:space="preserve">The check-in </w:t>
+      </w:r>
+      <w:proofErr w:type="spellStart"/>
+      <w:r>
+        <w:t>fre</w:t>
+      </w:r>
+      <w:proofErr w:type="spellEnd"/>
+      <w:r>
+        <w:tab/>
+      </w:r>
+      <w:proofErr w:type="spellStart"/>
+      <w:r>
+        <w:t>quency</w:t>
+      </w:r>
+      <w:proofErr w:type="spellEnd"/>
+      <w:r>
+        <w:t xml:space="preserve"> is really interesting to me; there are some people on my team that </w:t>
+      </w:r>
+      <w:r>
+        <w:rPr>
+          <w:i/>
+          <w:iCs/>
+        </w:rPr>
+        <w:t xml:space="preserve">want </w:t>
+      </w:r>
+      <w:r>
+        <w:t xml:space="preserve">me to check in daily and get nervous when they’re not getting that constant feedback, and there are other people on my team that </w:t>
+      </w:r>
+      <w:r>
+        <w:rPr>
+          <w:i/>
+          <w:iCs/>
+        </w:rPr>
+        <w:t xml:space="preserve">hate it </w:t>
+      </w:r>
+      <w:r>
+        <w:t>if I drop in that frequently for updates. There is no one-size-fits-all approach, and knowing the personalities of each person is really important.</w:t>
+      </w:r>
+    </w:p>
+    <w:p>
+      <w:r>
+        <w:rPr>
+          <w:b/>
+          <w:bCs/>
+        </w:rPr>
+        <w:t>&lt;click: delegating to a C&gt;</w:t>
+      </w:r>
+    </w:p>
+    <w:p>
+      <w:r>
+        <w:t>I find C types the easiest to manage because they are most like me, which means that it takes the least amount of effort for me to imagine how they’re going to respond to any given piece of feedback or decision.</w:t>
+      </w:r>
+    </w:p>
+    <w:p>
+      <w:r>
+        <w:t xml:space="preserve">For these people, I like to give them space to work independently, checking in only to make sure they are making the necessary progress and aren’t bogged down in details. C types are very quality-centric, so when they have concerns about quality it’s important to listen so they don’t feel ignored. And lastly, C types work really well when given a clear deadline, so my job as a manager is to make sure that </w:t>
+      </w:r>
+      <w:r>
+        <w:t>those deadlines and deliverables are well articulated and reasonable.</w:t>
+      </w:r>
+    </w:p>
+    <w:p>
+      <w:r>
+        <w:rPr>
+          <w:b/>
+          <w:bCs/>
+        </w:rPr>
+        <w:t>&lt;click: swordfight image&gt;</w:t>
+      </w:r>
+    </w:p>
+    <w:p>
+      <w:proofErr w:type="spellStart"/>
+      <w:r>
+        <w:t>DiSC</w:t>
+      </w:r>
+      <w:proofErr w:type="spellEnd"/>
+      <w:r>
+        <w:t xml:space="preserve"> profiles can be especially useful </w:t>
+      </w:r>
+      <w:r>
+        <w:t xml:space="preserve">for negotiating conflict and disagreements because they give you the insight into each person’s own motivators and stressors, which is super helpful when you’re looking to achieve consensus or resolve a problem. I don’t have time to get that deep into </w:t>
+      </w:r>
+      <w:proofErr w:type="spellStart"/>
+      <w:r>
+        <w:t>DiSC</w:t>
+      </w:r>
+      <w:proofErr w:type="spellEnd"/>
+      <w:r>
+        <w:t>, but if you get one of those reports from discprofile.com it will contain insight in this area as well.</w:t>
+      </w:r>
+    </w:p>
+    <w:p>
+      <w:r>
+        <w:rPr>
+          <w:b/>
+          <w:bCs/>
+        </w:rPr>
+        <w:t>&lt;click: remember the alliance</w:t>
+      </w:r>
+      <w:r>
+        <w:rPr>
+          <w:b/>
+          <w:bCs/>
+        </w:rPr>
+        <w:t xml:space="preserve"> TODO</w:t>
+      </w:r>
+      <w:r>
+        <w:rPr>
+          <w:b/>
+          <w:bCs/>
+        </w:rPr>
+        <w:t>&gt;</w:t>
+      </w:r>
+    </w:p>
+    <w:p>
+      <w:r>
+        <w:t xml:space="preserve">Again, remember the alliance you designed back in step 2! Before confronting any of my team members with issues or problems, I like to review my notes on them. A few minutes reflecting on their </w:t>
+      </w:r>
+      <w:proofErr w:type="spellStart"/>
+      <w:r>
+        <w:t>DiSC</w:t>
+      </w:r>
+      <w:proofErr w:type="spellEnd"/>
+      <w:r>
+        <w:t xml:space="preserve"> type, if I know it, and how they like to be managed often goes a long way towards helping me craft a conflict resolution strategy tailored specifically to that person.</w:t>
+      </w:r>
+    </w:p>
+    <w:p>
+      <w:r>
+        <w:rPr>
+          <w:b/>
+          <w:bCs/>
+        </w:rPr>
+        <w:t>&lt;click: wait… does everyone&gt;</w:t>
+      </w:r>
+    </w:p>
+    <w:p>
+      <w:r>
+        <w:t xml:space="preserve">A common question is whether or not the entire team needs to take a </w:t>
+      </w:r>
+      <w:proofErr w:type="spellStart"/>
+      <w:r>
+        <w:t>DiSC</w:t>
+      </w:r>
+      <w:proofErr w:type="spellEnd"/>
+      <w:r>
+        <w:t xml:space="preserve"> assessment.</w:t>
+      </w:r>
+    </w:p>
+    <w:p>
+      <w:r>
+        <w:t xml:space="preserve">The simple answer is “no”. There is plenty of value in the </w:t>
+      </w:r>
+      <w:proofErr w:type="spellStart"/>
+      <w:r>
+        <w:t>DiSC</w:t>
+      </w:r>
+      <w:proofErr w:type="spellEnd"/>
+      <w:r>
+        <w:t xml:space="preserve"> model even if you, as the manager, are the only person on the team that ever takes an assessment.</w:t>
+      </w:r>
+    </w:p>
+    <w:p>
+      <w:r>
+        <w:lastRenderedPageBreak/>
+        <w:t>However, the more people that you can get to do it, the more information you’ll have. It probably doesn’t make sense to put the time and money into assessing a bunch of early-career people that won’t stick around for very long, but maybe it makes sense for your more senior people, or the people that are starting to ask for increased responsibilities.</w:t>
+      </w:r>
+    </w:p>
+    <w:p>
+      <w:r>
+        <w:t>When people start asking for you to delegate more to them, that’s a good sign that you’re in a spot where knowing your respective types could help make that delegation process more effective.</w:t>
+      </w:r>
+    </w:p>
+    <w:p>
+      <w:pPr>
+        <w:rPr>
+          <w:b/>
+          <w:bCs/>
+        </w:rPr>
+      </w:pPr>
+      <w:r>
+        <w:rPr>
+          <w:b/>
+          <w:bCs/>
+        </w:rPr>
+        <w:t>&lt;click: back to agenda, #5 highlighted&gt;</w:t>
+      </w:r>
+    </w:p>
+    <w:p>
+      <w:pPr>
+        <w:rPr>
+          <w:b/>
+          <w:bCs/>
+        </w:rPr>
+      </w:pPr>
+    </w:p>
+    <w:p>
       <w:bookmarkStart w:id="0" w:name="_GoBack"/>
       <w:bookmarkEnd w:id="0"/>
-      <w:r>
-        <w:t>blunt, and accept challenges. You tend to see a lot of D personalities in leadership roles.</w:t>
-      </w:r>
-    </w:p>
-    <w:p>
-      <w:r>
-        <w:rPr>
-          <w:b/>
-          <w:bCs/>
-        </w:rPr>
-        <w:t xml:space="preserve">&lt;click: </w:t>
-      </w:r>
-      <w:proofErr w:type="spellStart"/>
-      <w:r>
-        <w:rPr>
-          <w:b/>
-          <w:bCs/>
-        </w:rPr>
-        <w:t>i</w:t>
-      </w:r>
-      <w:proofErr w:type="spellEnd"/>
-      <w:r>
-        <w:rPr>
-          <w:b/>
-          <w:bCs/>
-        </w:rPr>
-        <w:t>&gt;</w:t>
-      </w:r>
-    </w:p>
-    <w:p>
-      <w:r>
-        <w:t xml:space="preserve">The I </w:t>
-      </w:r>
-      <w:proofErr w:type="gramStart"/>
-      <w:r>
-        <w:t>stands</w:t>
-      </w:r>
-      <w:proofErr w:type="gramEnd"/>
-      <w:r>
-        <w:t xml:space="preserve"> for Influence. People with this profile place emphasis on influencing or persuading others, openness, and relationships. They are often enthusiastic and optimistic and like to collaborate. </w:t>
-      </w:r>
-    </w:p>
-    <w:p>
-      <w:r>
-        <w:t xml:space="preserve">My friend Jared is a strong I. He’s very much a people person, and if you assign him </w:t>
-      </w:r>
-      <w:r>
-        <w:t xml:space="preserve">a </w:t>
-      </w:r>
-      <w:r>
-        <w:t xml:space="preserve">project the first </w:t>
-      </w:r>
-      <w:proofErr w:type="gramStart"/>
-      <w:r>
-        <w:t>thing</w:t>
-      </w:r>
-      <w:proofErr w:type="gramEnd"/>
-      <w:r>
-        <w:t xml:space="preserve"> </w:t>
-      </w:r>
-      <w:r>
-        <w:t>he’s</w:t>
-      </w:r>
-      <w:r>
-        <w:rPr>
-          <w:i/>
-          <w:iCs/>
-        </w:rPr>
-        <w:t xml:space="preserve"> </w:t>
-      </w:r>
-      <w:r>
-        <w:t xml:space="preserve">going to do is </w:t>
-      </w:r>
-      <w:r>
-        <w:t xml:space="preserve">make a </w:t>
-      </w:r>
-      <w:r>
-        <w:t>list of all the people that he knows with the necessary skills and how he could get them involved.</w:t>
-      </w:r>
-      <w:r>
-        <w:t xml:space="preserve"> These people tend to be good managers, because they’re good at leveraging their influence to achieve results through other people.</w:t>
-      </w:r>
-    </w:p>
-    <w:p>
-      <w:r>
-        <w:rPr>
-          <w:b/>
-          <w:bCs/>
-        </w:rPr>
-        <w:t>&lt;click: S&gt;</w:t>
-      </w:r>
-    </w:p>
-    <w:p>
-      <w:r>
-        <w:t xml:space="preserve">The S stands for Steadiness. People with this profile place emphasis on cooperation, sincerity, dependability. They don’t like to be </w:t>
-      </w:r>
-      <w:r>
-        <w:t>rushed, have a calm demeanor, and often take supportive actions.</w:t>
-      </w:r>
-    </w:p>
-    <w:p>
-      <w:r>
-        <w:rPr>
-          <w:b/>
-          <w:bCs/>
-        </w:rPr>
-        <w:t>&lt;click: C&gt;</w:t>
-      </w:r>
-    </w:p>
-    <w:p>
-      <w:r>
-        <w:t xml:space="preserve">Lastly, the C stands for Conscientiousness. People with a C profile typically enjoy independence, possess objective reasoning skills, are detail oriented, and fear being wrong. </w:t>
-      </w:r>
-    </w:p>
-    <w:p>
-      <w:r>
-        <w:t xml:space="preserve">Personally, </w:t>
-      </w:r>
-      <w:r>
-        <w:t>my dominant type is C</w:t>
-      </w:r>
-      <w:r>
-        <w:t xml:space="preserve">. I’m good at project management and highly technical analysis, and if you assign </w:t>
-      </w:r>
-      <w:r>
-        <w:rPr>
-          <w:i/>
-          <w:iCs/>
-        </w:rPr>
-        <w:t>me</w:t>
-      </w:r>
-      <w:r>
-        <w:t xml:space="preserve"> a project the first </w:t>
-      </w:r>
-      <w:proofErr w:type="gramStart"/>
-      <w:r>
-        <w:t>thing</w:t>
-      </w:r>
-      <w:proofErr w:type="gramEnd"/>
-      <w:r>
-        <w:t xml:space="preserve"> I’m going to </w:t>
-      </w:r>
-      <w:r>
-        <w:t xml:space="preserve">do </w:t>
-      </w:r>
-      <w:r>
-        <w:t xml:space="preserve">is </w:t>
-      </w:r>
-      <w:r>
-        <w:t xml:space="preserve">break </w:t>
-      </w:r>
-      <w:r>
-        <w:t>it down into smaller and smaller subtasks until I’ve identified the entire hierarchy of stuff that needs to get done.</w:t>
-      </w:r>
-      <w:r>
-        <w:t xml:space="preserve"> </w:t>
-      </w:r>
-    </w:p>
-    <w:p/>
-    <w:p>
-      <w:r>
-        <w:t xml:space="preserve">Knowing the </w:t>
-      </w:r>
-      <w:proofErr w:type="spellStart"/>
-      <w:r>
-        <w:t>DiSC</w:t>
-      </w:r>
-      <w:proofErr w:type="spellEnd"/>
-      <w:r>
-        <w:t xml:space="preserve"> profiles of the people on your team can be really helpful. </w:t>
-      </w:r>
-      <w:r>
-        <w:t xml:space="preserve">The D people on your team might push back against you, not out of disrespect but because they’re focused on achieving results. </w:t>
-      </w:r>
-    </w:p>
-    <w:p>
-      <w:r>
-        <w:t>&lt;TODO: More&gt;</w:t>
-      </w:r>
-    </w:p>
-    <w:p>
-      <w:r>
-        <w:rPr>
-          <w:b/>
-          <w:bCs/>
-        </w:rPr>
-        <w:t>&lt;click: swordfight image&gt;</w:t>
-      </w:r>
-    </w:p>
-    <w:p>
-      <w:proofErr w:type="spellStart"/>
-      <w:r>
-        <w:lastRenderedPageBreak/>
-        <w:t>DiSC</w:t>
-      </w:r>
-      <w:proofErr w:type="spellEnd"/>
-      <w:r>
-        <w:t xml:space="preserve"> profiles can be especially useful when you use them to negotiate conflict and disagreements. Each dominant type approaches conflict differently, and the techniques that you’d use to defuse an argument with a big-picture D is very different than you’d use to defuse an argument with an “in-the-weeds” C.</w:t>
-      </w:r>
-    </w:p>
-    <w:p>
-      <w:r>
-        <w:t xml:space="preserve">I don’t have enough time to do a super deep dive on this, but here’s a quick example of how to use </w:t>
-      </w:r>
-      <w:proofErr w:type="spellStart"/>
-      <w:r>
-        <w:t>DiSC</w:t>
-      </w:r>
-      <w:proofErr w:type="spellEnd"/>
-      <w:r>
-        <w:t xml:space="preserve"> profiles to resolve conflict.</w:t>
-      </w:r>
-    </w:p>
-    <w:p>
-      <w:r>
-        <w:rPr>
-          <w:b/>
-          <w:bCs/>
-        </w:rPr>
-        <w:t>&lt;click: conflict w/ D&gt;</w:t>
-      </w:r>
-    </w:p>
-    <w:p>
-      <w:pPr>
-        <w:ind w:left="720" w:hanging="720"/>
-      </w:pPr>
-      <w:r>
-        <w:t xml:space="preserve">D type people are direct, results-oriented, and strong-willed. To resolve conflict with a D you need to be </w:t>
-      </w:r>
-    </w:p>
-    <w:p>
-      <w:pPr>
-        <w:ind w:left="720" w:hanging="720"/>
-      </w:pPr>
-      <w:r>
-        <w:t>e</w:t>
-      </w:r>
-      <w:r>
-        <w:t xml:space="preserve">qually direct; </w:t>
-      </w:r>
-      <w:r>
-        <w:t xml:space="preserve">D personalities tend to respond positively when confrontation is handled respectively, so </w:t>
-      </w:r>
-    </w:p>
-    <w:p>
-      <w:pPr>
-        <w:ind w:left="720" w:hanging="720"/>
-      </w:pPr>
-      <w:r>
-        <w:t xml:space="preserve">approach the disagreement head-on, bring the conflict out into the open, and </w:t>
-      </w:r>
-      <w:r>
-        <w:t>tackle it in a direct way.</w:t>
-      </w:r>
-    </w:p>
-    <w:p>
-      <w:pPr>
-        <w:ind w:left="720" w:hanging="720"/>
-      </w:pPr>
-    </w:p>
-    <w:p>
-      <w:r>
-        <w:rPr>
-          <w:b/>
-          <w:bCs/>
-        </w:rPr>
-        <w:t>&lt;click: conflict w/ I&gt;</w:t>
-      </w:r>
-    </w:p>
-    <w:p>
-      <w:r>
-        <w:t>On the other hand, conflict with an I personality should be handled delicately. I types are all about relationships, so any sense that you personally dislike him or her will exacerbate the issue. Have a friendly conversation rather than a direct confrontation.</w:t>
-      </w:r>
-    </w:p>
-    <w:p>
-      <w:r>
-        <w:rPr>
-          <w:b/>
-          <w:bCs/>
-        </w:rPr>
-        <w:t>&lt;click: conflict w/ S&gt;</w:t>
-      </w:r>
-    </w:p>
-    <w:p>
-      <w:r>
-        <w:t>S personalities value harmony. They want everyone to be happy, and sometimes they may agree to make a change in order to keep the peace but may be unable or unwilling to follow through. These people are more likely to act on a compromised solution where you work together to make changes. Start by focusing on the things you agree on and offer a good compromise.</w:t>
-      </w:r>
-    </w:p>
-    <w:p>
-      <w:r>
-        <w:rPr>
-          <w:b/>
-          <w:bCs/>
-        </w:rPr>
-        <w:t>&lt;click: conflict w/ C&gt;</w:t>
-      </w:r>
-    </w:p>
-    <w:p>
-      <w:r>
-        <w:t xml:space="preserve">Lastly, C personalities are organized and controlled. They like to take their time completing tasks accurately and researching things thoroughly and are often perfectionists. Because they tend to invest a lot of time and effort into tasks, they often hate to be criticized and tend to take complaints personally. This can make them difficult to confront. The best way to approach it is to focus objectively on the work itself, striving to avoid any framing of the conflict as a personal attack. </w:t>
-      </w:r>
-    </w:p>
-    <w:p>
-      <w:r>
-        <w:rPr>
-          <w:b/>
-          <w:bCs/>
-        </w:rPr>
-        <w:t>&lt;click: remember the alliance&gt;</w:t>
-      </w:r>
-    </w:p>
-    <w:p>
-      <w:r>
-        <w:t xml:space="preserve">Again, remember the alliance you designed back in step 2! Before confronting any of my team members with issues or problems, I like to review my notes on them. A few minutes reflecting on their </w:t>
-      </w:r>
-      <w:proofErr w:type="spellStart"/>
-      <w:r>
-        <w:t>DiSC</w:t>
-      </w:r>
-      <w:proofErr w:type="spellEnd"/>
-      <w:r>
-        <w:t xml:space="preserve"> type, if I know it, and how they like to be managed often goes a long way towards helping me craft a conflict resolution strategy tailored specifically to that person.</w:t>
-      </w:r>
-    </w:p>
-    <w:p>
-      <w:r>
-        <w:rPr>
-          <w:b/>
-          <w:bCs/>
-        </w:rPr>
-        <w:t>&lt;click: back to agenda, #5 highlighted&gt;</w:t>
-      </w:r>
     </w:p>
     <w:p>
       <w:r>
@@ -4325,280 +4691,6 @@
       </w:r>
     </w:p>
     <w:p/>
-    <w:p>
-      <w:pPr>
-        <w:rPr>
-          <w:strike/>
-        </w:rPr>
-      </w:pPr>
-      <w:r>
-        <w:rPr>
-          <w:strike/>
-        </w:rPr>
-        <w:t>In order for those values to help you with hiring, you’ll need to integrate them into your recruiting process.</w:t>
-      </w:r>
-    </w:p>
-    <w:p>
-      <w:pPr>
-        <w:rPr>
-          <w:strike/>
-        </w:rPr>
-      </w:pPr>
-      <w:r>
-        <w:rPr>
-          <w:strike/>
-        </w:rPr>
-        <w:t xml:space="preserve">Recruiting and hiring is a massive time suck, and not every candidate is equally valuable. A smart manager plays the percentages; you want to spend the most time on the candidates with the greatest potential, and the least time on those with the least potential. </w:t>
-      </w:r>
-    </w:p>
-    <w:p>
-      <w:pPr>
-        <w:rPr>
-          <w:strike/>
-        </w:rPr>
-      </w:pPr>
-      <w:proofErr w:type="gramStart"/>
-      <w:r>
-        <w:rPr>
-          <w:strike/>
-        </w:rPr>
-        <w:t>So</w:t>
-      </w:r>
-      <w:proofErr w:type="gramEnd"/>
-      <w:r>
-        <w:rPr>
-          <w:strike/>
-        </w:rPr>
-        <w:t xml:space="preserve"> when you start writing job descriptions and posting on job boards, think about ways</w:t>
-      </w:r>
-    </w:p>
-    <w:p>
-      <w:pPr>
-        <w:rPr>
-          <w:strike/>
-        </w:rPr>
-      </w:pPr>
-      <w:r>
-        <w:rPr>
-          <w:strike/>
-        </w:rPr>
-        <w:t>If you identify your core values and make them evident in your recruiting process, candidates that are really well aligned with those values are going to be excited and engaged during the screening process, and that makes them easier to identify. It also leads to more productive interviews.</w:t>
-      </w:r>
-    </w:p>
-    <w:p>
-      <w:pPr>
-        <w:rPr>
-          <w:strike/>
-        </w:rPr>
-      </w:pPr>
-      <w:r>
-        <w:rPr>
-          <w:strike/>
-        </w:rPr>
-        <w:t xml:space="preserve">And on the flip side, candidates that are </w:t>
-      </w:r>
-      <w:r>
-        <w:rPr>
-          <w:i/>
-          <w:iCs/>
-          <w:strike/>
-        </w:rPr>
-        <w:t xml:space="preserve">not </w:t>
-      </w:r>
-      <w:r>
-        <w:rPr>
-          <w:strike/>
-        </w:rPr>
-        <w:t xml:space="preserve">aligned with those values are going to be hesitant and uncertain. In fact, in the best case, candidates that are not aligned with your values will self-select </w:t>
-      </w:r>
-      <w:r>
-        <w:rPr>
-          <w:i/>
-          <w:iCs/>
-          <w:strike/>
-        </w:rPr>
-        <w:t>out of the process</w:t>
-      </w:r>
-      <w:r>
-        <w:rPr>
-          <w:strike/>
-        </w:rPr>
-        <w:t xml:space="preserve">, making it that much easier for you to avoid wasting time on them. </w:t>
-      </w:r>
-    </w:p>
-    <w:p>
-      <w:pPr>
-        <w:rPr>
-          <w:strike/>
-        </w:rPr>
-      </w:pPr>
-      <w:r>
-        <w:rPr>
-          <w:strike/>
-        </w:rPr>
-        <w:t xml:space="preserve">For example, </w:t>
-      </w:r>
-      <w:proofErr w:type="spellStart"/>
-      <w:proofErr w:type="gramStart"/>
-      <w:r>
-        <w:rPr>
-          <w:strike/>
-        </w:rPr>
-        <w:t>lets</w:t>
-      </w:r>
-      <w:proofErr w:type="spellEnd"/>
-      <w:proofErr w:type="gramEnd"/>
-      <w:r>
-        <w:rPr>
-          <w:strike/>
-        </w:rPr>
-        <w:t xml:space="preserve"> say your team has identified “Be Part of the Community” as a core value. Maybe you all have a passion for open source, or you like to be active in the conference scene, or maybe you want to foster a culture of volunteering or helping others. If you talk about this in your job ad, and then you ask screening questions about it during the initial phone screen, and then you ask the candidate what sort of community involvement they are looking to have in the position, then you’re creating numerous opportunities for someone that </w:t>
-      </w:r>
-      <w:r>
-        <w:rPr>
-          <w:i/>
-          <w:iCs/>
-          <w:strike/>
-        </w:rPr>
-        <w:t xml:space="preserve">is </w:t>
-      </w:r>
-      <w:r>
-        <w:rPr>
-          <w:strike/>
-        </w:rPr>
-        <w:t>community-minded to demonstrate that to you. And at the same time, you’re sending all sorts of signals to the non-community-minded candidates that perhaps they’d be happier somewhere else.</w:t>
-      </w:r>
-    </w:p>
-    <w:p>
-      <w:pPr>
-        <w:rPr>
-          <w:strike/>
-        </w:rPr>
-      </w:pPr>
-      <w:r>
-        <w:rPr>
-          <w:strike/>
-        </w:rPr>
-        <w:t>How do go about doing this?</w:t>
-      </w:r>
-    </w:p>
-    <w:p>
-      <w:pPr>
-        <w:pStyle w:val="ListParagraph"/>
-        <w:numPr>
-          <w:ilvl w:val="0"/>
-          <w:numId w:val="5"/>
-        </w:numPr>
-        <w:rPr>
-          <w:strike/>
-        </w:rPr>
-      </w:pPr>
-      <w:r>
-        <w:rPr>
-          <w:strike/>
-        </w:rPr>
-        <w:t>Craft your job posting to appeal to the right people. If you want to attract people w/ a community focus, describe your team as community focused</w:t>
-      </w:r>
-    </w:p>
-    <w:p>
-      <w:pPr>
-        <w:rPr>
-          <w:strike/>
-        </w:rPr>
-      </w:pPr>
-      <w:r>
-        <w:rPr>
-          <w:strike/>
-        </w:rPr>
-        <w:t>TODO: More of this stuff</w:t>
-      </w:r>
-    </w:p>
-    <w:p>
-      <w:pPr>
-        <w:rPr>
-          <w:b/>
-          <w:bCs/>
-          <w:strike/>
-        </w:rPr>
-      </w:pPr>
-    </w:p>
-    <w:p>
-      <w:pPr>
-        <w:rPr>
-          <w:b/>
-          <w:bCs/>
-          <w:strike/>
-        </w:rPr>
-      </w:pPr>
-    </w:p>
-    <w:p>
-      <w:pPr>
-        <w:rPr>
-          <w:strike/>
-        </w:rPr>
-      </w:pPr>
-      <w:r>
-        <w:rPr>
-          <w:b/>
-          <w:bCs/>
-          <w:strike/>
-        </w:rPr>
-        <w:t>&lt;click: team players quote&gt;</w:t>
-      </w:r>
-    </w:p>
-    <w:p>
-      <w:pPr>
-        <w:rPr>
-          <w:strike/>
-        </w:rPr>
-      </w:pPr>
-      <w:r>
-        <w:rPr>
-          <w:strike/>
-        </w:rPr>
-        <w:t>A good manager is a “force multiplier” for the team; he or she helps the team be more than the sum of its parts, and to be more productive as a group than the members would be working independently.</w:t>
-      </w:r>
-    </w:p>
-    <w:p>
-      <w:pPr>
-        <w:rPr>
-          <w:strike/>
-        </w:rPr>
-      </w:pPr>
-      <w:r>
-        <w:rPr>
-          <w:strike/>
-        </w:rPr>
-        <w:t xml:space="preserve">In order for that to happen, however, you have to have a team that is </w:t>
-      </w:r>
-      <w:r>
-        <w:rPr>
-          <w:i/>
-          <w:iCs/>
-          <w:strike/>
-        </w:rPr>
-        <w:t xml:space="preserve">capable </w:t>
-      </w:r>
-      <w:r>
-        <w:rPr>
-          <w:strike/>
-        </w:rPr>
-        <w:t>of working together. This can be harder than it seems, which is why it gets a dedicated bullet point on this list.</w:t>
-      </w:r>
-    </w:p>
-    <w:p>
-      <w:pPr>
-        <w:rPr>
-          <w:strike/>
-        </w:rPr>
-      </w:pPr>
-      <w:r>
-        <w:rPr>
-          <w:strike/>
-        </w:rPr>
-        <w:t>&lt;click: “go fast / go far”&gt;</w:t>
-      </w:r>
-    </w:p>
     <w:p/>
     <w:sectPr>
       <w:pgSz w:w="12240" w:h="15840"/>

</xml_diff>

<commit_message>
More DiSC delegation tweaks
</commit_message>
<xml_diff>
--- a/Narrative.docx
+++ b/Narrative.docx
@@ -4200,13 +4200,11 @@
       </w:r>
     </w:p>
     <w:p>
-      <w:proofErr w:type="gramStart"/>
-      <w:r>
-        <w:t>So</w:t>
-      </w:r>
-      <w:proofErr w:type="gramEnd"/>
-      <w:r>
-        <w:t xml:space="preserve"> in my case, this dot is very close to the edge of the circle, so the report is claiming that I am very likely to exhibit these traits and behave in a manner that is consistent with my type.</w:t>
+      <w:r>
+        <w:t>I</w:t>
+      </w:r>
+      <w:r>
+        <w:t>n my case, this dot is very close to the edge of the circle, so the report is claiming that I am very likely to exhibit these traits and behave in a manner that is consistent with my type.</w:t>
       </w:r>
     </w:p>
     <w:p>
@@ -4253,10 +4251,11 @@
       <w:r>
         <w:t>These bottom two traits are especially problematic for managers, because like I showed you earlier, my relationship with my team is one of the biggest drivers of whether or not they are actively engaged in their role, and engagement in their role is one of the biggest drivers of productivity and retention.</w:t>
       </w:r>
-    </w:p>
-    <w:p>
-      <w:r>
-        <w:t>In other words, my natural inclination is to struggle with some aspects of leadership that directly affect the bottom line.</w:t>
+      <w:r>
+        <w:t xml:space="preserve"> This report indicates that </w:t>
+      </w:r>
+      <w:r>
+        <w:t>my natural inclination is to struggle with some aspects of leadership that directly affect the bottom line.</w:t>
       </w:r>
     </w:p>
     <w:p>
@@ -4357,6 +4356,17 @@
       <w:r>
         <w:t>But you can see that I don’t naturally spend much energy on things such as Encouragement, Collaboration, or Support. This has come up in my own feedback as a manager, and again it’s one of those things that I have to actively work to do.</w:t>
       </w:r>
+      <w:r>
+        <w:t xml:space="preserve"> I like to periodically review my </w:t>
+      </w:r>
+      <w:proofErr w:type="spellStart"/>
+      <w:r>
+        <w:t>DiSC</w:t>
+      </w:r>
+      <w:proofErr w:type="spellEnd"/>
+      <w:r>
+        <w:t xml:space="preserve"> report because it acts as a great reminder of the areas that I need to work on.</w:t>
+      </w:r>
     </w:p>
     <w:p>
       <w:r>
@@ -4369,7 +4379,7 @@
     </w:p>
     <w:p>
       <w:r>
-        <w:t xml:space="preserve">The real value of the </w:t>
+        <w:t xml:space="preserve">The </w:t>
       </w:r>
       <w:proofErr w:type="spellStart"/>
       <w:r>
@@ -4377,12 +4387,118 @@
       </w:r>
       <w:proofErr w:type="spellEnd"/>
       <w:r>
-        <w:t xml:space="preserve"> model comes when you apply it to your interactions with other people whose types you know.</w:t>
-      </w:r>
-    </w:p>
-    <w:p>
-      <w:r>
-        <w:t>For instance, I’m a type CD, so when I’m working with someone that I know is a strong D, then I can recognize that they are going to be more goal-oriented than task-focused. They might struggle to put together a detailed work-breakdown-structure that I would find acceptable, but they might succeed if I give them a broad overview and give them some clearly defined limits of autonomy that they can work within.</w:t>
+        <w:t xml:space="preserve"> model is also really useful if you know some of the types of people you interact with. </w:t>
+      </w:r>
+    </w:p>
+    <w:p>
+      <w:r>
+        <w:t xml:space="preserve">For instance, let’s say I’m working with someone on my team that I know to be a strong D. The </w:t>
+      </w:r>
+      <w:proofErr w:type="spellStart"/>
+      <w:r>
+        <w:t>DiSC</w:t>
+      </w:r>
+      <w:proofErr w:type="spellEnd"/>
+      <w:r>
+        <w:t xml:space="preserve"> model tells me that they are </w:t>
+      </w:r>
+      <w:r>
+        <w:t>going to be more goal-oriented than task-focused</w:t>
+      </w:r>
+      <w:r>
+        <w:t>,</w:t>
+      </w:r>
+      <w:r>
+        <w:t xml:space="preserve"> </w:t>
+      </w:r>
+      <w:r>
+        <w:t xml:space="preserve">so </w:t>
+      </w:r>
+      <w:r>
+        <w:t>t</w:t>
+      </w:r>
+      <w:r>
+        <w:t xml:space="preserve">hey might struggle to put together </w:t>
+      </w:r>
+      <w:r>
+        <w:t>the sort of</w:t>
+      </w:r>
+      <w:r>
+        <w:t xml:space="preserve"> detailed work-breakdown-structure</w:t>
+      </w:r>
+      <w:r>
+        <w:t xml:space="preserve"> that I would </w:t>
+      </w:r>
+      <w:r>
+        <w:t>create</w:t>
+      </w:r>
+      <w:r>
+        <w:t>.</w:t>
+      </w:r>
+    </w:p>
+    <w:p>
+      <w:r>
+        <w:t>&lt;click: show the list&gt;</w:t>
+      </w:r>
+    </w:p>
+    <w:p>
+      <w:r>
+        <w:t xml:space="preserve">My </w:t>
+      </w:r>
+      <w:proofErr w:type="spellStart"/>
+      <w:r>
+        <w:t>DiSC</w:t>
+      </w:r>
+      <w:proofErr w:type="spellEnd"/>
+      <w:r>
+        <w:t xml:space="preserve"> report </w:t>
+      </w:r>
+      <w:r>
+        <w:t xml:space="preserve">reminds me to focus on the D personality’s Drive and Action tendencies and provides </w:t>
+      </w:r>
+      <w:r>
+        <w:t xml:space="preserve">these suggestions for </w:t>
+      </w:r>
+      <w:r>
+        <w:t>delegating to them:</w:t>
+      </w:r>
+    </w:p>
+    <w:p>
+      <w:pPr>
+        <w:pStyle w:val="ListParagraph"/>
+        <w:numPr>
+          <w:ilvl w:val="0"/>
+          <w:numId w:val="6"/>
+        </w:numPr>
+      </w:pPr>
+      <w:r>
+        <w:lastRenderedPageBreak/>
+        <w:t xml:space="preserve">Because the D type is goal-driven, it’s super important to make sure we agree on that goal, so I’d probably focus on the </w:t>
+      </w:r>
+      <w:proofErr w:type="gramStart"/>
+      <w:r>
+        <w:t>high level</w:t>
+      </w:r>
+      <w:proofErr w:type="gramEnd"/>
+      <w:r>
+        <w:t xml:space="preserve"> objectives to start.</w:t>
+      </w:r>
+    </w:p>
+    <w:p>
+      <w:pPr>
+        <w:pStyle w:val="ListParagraph"/>
+        <w:numPr>
+          <w:ilvl w:val="0"/>
+          <w:numId w:val="6"/>
+        </w:numPr>
+      </w:pPr>
+      <w:r>
+        <w:t xml:space="preserve">In addition, D types tend to desire freedom to make their own decisions, so it’s important that we agree on the limits of that autonomy up front. </w:t>
+      </w:r>
+    </w:p>
+    <w:p>
+      <w:r>
+        <w:t xml:space="preserve">For instance, if I’m handing off a technical project I might share the overall objectives, establish a budget or other constraints, tell them that the architectural decisions are theirs to make, but that they should send me a summary of any departure from our standard patterns so that I can stay in the loop. </w:t>
       </w:r>
     </w:p>
     <w:p>
@@ -4396,242 +4512,267 @@
     </w:p>
     <w:p>
       <w:r>
+        <w:t xml:space="preserve">If I’m working with an I personality, </w:t>
+      </w:r>
+      <w:r>
+        <w:t xml:space="preserve">the </w:t>
+      </w:r>
+      <w:proofErr w:type="spellStart"/>
+      <w:r>
+        <w:t>DiSC</w:t>
+      </w:r>
+      <w:proofErr w:type="spellEnd"/>
+      <w:r>
+        <w:t xml:space="preserve"> model tells me that they tend to be upbeat and optimistic, which is at odds with my natural sense of skepticism. In addition, these individuals generally desire more recognition than I am naturally be inclined to give. (Remember that graph had very little shading in the Encouragement area)</w:t>
+      </w:r>
+    </w:p>
+    <w:p>
+      <w:r>
+        <w:t xml:space="preserve">By identifying those differences, the </w:t>
+      </w:r>
+      <w:proofErr w:type="spellStart"/>
+      <w:r>
+        <w:t>DiSC</w:t>
+      </w:r>
+      <w:proofErr w:type="spellEnd"/>
+      <w:r>
+        <w:t xml:space="preserve"> report suggests that I delegate to an I type by helping them to prioritize their tasks, by acknowledging their contributions publicly, and to make sure that my feedback and coaching methods aren’t interpreted as micromanaging. For example, </w:t>
+      </w:r>
+      <w:r>
+        <w:t xml:space="preserve">I might </w:t>
+      </w:r>
+      <w:r>
+        <w:t xml:space="preserve">schedule more frequent check-ins with an I than with a D, while still making an effort to give </w:t>
+      </w:r>
+      <w:r>
+        <w:t>them space to explore their more adventurous ideas.</w:t>
+      </w:r>
+    </w:p>
+    <w:p>
+      <w:r>
+        <w:rPr>
+          <w:b/>
+          <w:bCs/>
+        </w:rPr>
+        <w:t>&lt;click: delegating to an S&gt;</w:t>
+      </w:r>
+    </w:p>
+    <w:p>
+      <w:r>
+        <w:t xml:space="preserve">People with the S style are accommodating and flexible, so they seem easy to direct. </w:t>
+      </w:r>
+      <w:r>
+        <w:t xml:space="preserve">However, they are cautious when approaching projects and may not share my drive for individual achievement, so I have to be careful about growing impatient with them, or appearing to be critical or argumentative. </w:t>
+      </w:r>
+    </w:p>
+    <w:p>
+      <w:r>
+        <w:t xml:space="preserve">The best way for me personally to delegate to </w:t>
+      </w:r>
+      <w:r>
+        <w:t xml:space="preserve">an A </w:t>
+      </w:r>
+      <w:r>
+        <w:t>is to give clear step by step directions, to seek and incorporate their input, encourage them to take initiative, and to check in frequently</w:t>
+      </w:r>
+      <w:r>
+        <w:t xml:space="preserve"> to minimize ambiguity and eliminate surprises.</w:t>
+      </w:r>
+    </w:p>
+    <w:p>
+      <w:r>
+        <w:rPr>
+          <w:b/>
+          <w:bCs/>
+        </w:rPr>
+        <w:t>&lt;click: delegating to a C&gt;</w:t>
+      </w:r>
+    </w:p>
+    <w:p>
+      <w:r>
+        <w:t>I find C types the easiest to manage because they are most like me, which means that it takes the least amount of effort for me to imagine how they’re going to respond to any given piece of feedback or decision.</w:t>
+      </w:r>
+    </w:p>
+    <w:p>
+      <w:r>
+        <w:t>The biggest challenge I face with C types is that while I share their desire to analyze options logically, I’m very concerned about reaching decisions efficiently. I sometimes struggle with impatience when someone spends too much time weighing options or doing analysis, but (like I would in their place), they can become frustrated if I pressure them to rush their efforts.</w:t>
+      </w:r>
+    </w:p>
+    <w:p>
+      <w:r>
+        <w:t xml:space="preserve">My </w:t>
+      </w:r>
+      <w:proofErr w:type="spellStart"/>
+      <w:r>
+        <w:t>DiSC</w:t>
+      </w:r>
+      <w:proofErr w:type="spellEnd"/>
+      <w:r>
+        <w:t xml:space="preserve"> report suggests that the best way for me to delegate to a C is to </w:t>
+      </w:r>
+      <w:r>
+        <w:t xml:space="preserve">give them space to work independently, checking in only to make sure they are making the necessary progress and aren’t bogged down in details. </w:t>
+      </w:r>
+      <w:r>
+        <w:t xml:space="preserve">Since </w:t>
+      </w:r>
+      <w:r>
+        <w:t xml:space="preserve">C types work really well when given a clear deadline, so my job as a manager is to make sure that </w:t>
+      </w:r>
+      <w:r>
+        <w:t>those deadlines and deliverables are well articulated and reasonable</w:t>
+      </w:r>
+      <w:r>
+        <w:t xml:space="preserve"> so that the person can manage their own time accordingly.</w:t>
+      </w:r>
+    </w:p>
+    <w:p>
+      <w:r>
+        <w:rPr>
+          <w:b/>
+          <w:bCs/>
+        </w:rPr>
+        <w:t>&lt;click: swordfight image&gt;</w:t>
+      </w:r>
+    </w:p>
+    <w:p>
+      <w:proofErr w:type="spellStart"/>
+      <w:r>
         <w:lastRenderedPageBreak/>
-        <w:t xml:space="preserve">If I’m working with an I personality, </w:t>
-      </w:r>
-      <w:r>
-        <w:t>then I can recognize that they may need help prioritizing their work, but that I need to be careful not to micromanage them. In this case, I might choose to check in and offer lower-level feedback than with a D person, while still giving them some space to explore some of their more adventurous ideas.</w:t>
-      </w:r>
-    </w:p>
-    <w:p>
-      <w:r>
-        <w:rPr>
-          <w:b/>
-          <w:bCs/>
-        </w:rPr>
-        <w:t>&lt;click: delegating to an S&gt;</w:t>
-      </w:r>
-    </w:p>
-    <w:p>
-      <w:r>
-        <w:t xml:space="preserve">People with the S style are accommodating and flexible, so they seem easy to direct. But they may be </w:t>
+        <w:t>DiSC</w:t>
+      </w:r>
+      <w:proofErr w:type="spellEnd"/>
+      <w:r>
+        <w:t xml:space="preserve"> profiles can be especially useful </w:t>
+      </w:r>
+      <w:r>
+        <w:t xml:space="preserve">for negotiating conflict and disagreements because they give you the insight into each person’s own motivators and stressors, which is super helpful when you’re looking to achieve consensus or resolve a problem. I don’t have time to get that deep into </w:t>
       </w:r>
       <w:proofErr w:type="spellStart"/>
       <w:r>
-        <w:t>heistant</w:t>
+        <w:t>DiSC</w:t>
       </w:r>
       <w:proofErr w:type="spellEnd"/>
       <w:r>
-        <w:t xml:space="preserve"> to speak up and assert themselves, so I need to be careful that my strong and objective personality doesn’t intimidate them.</w:t>
-      </w:r>
-    </w:p>
-    <w:p>
-      <w:r>
-        <w:t xml:space="preserve">The best way for me personally to delegate to this personality is to give clear step by step directions, to seek and incorporate their input, encourage them to take initiative, and to check in frequently. </w:t>
-      </w:r>
-    </w:p>
-    <w:p>
-      <w:r>
-        <w:t xml:space="preserve">The check-in </w:t>
+        <w:t>, but if you get one of those reports from discprofile.com it will contain insight in this area as well.</w:t>
+      </w:r>
+    </w:p>
+    <w:p>
+      <w:r>
+        <w:rPr>
+          <w:b/>
+          <w:bCs/>
+        </w:rPr>
+        <w:t>&lt;click: remember the alliance</w:t>
+      </w:r>
+      <w:r>
+        <w:rPr>
+          <w:b/>
+          <w:bCs/>
+        </w:rPr>
+        <w:t xml:space="preserve"> TODO</w:t>
+      </w:r>
+      <w:r>
+        <w:rPr>
+          <w:b/>
+          <w:bCs/>
+        </w:rPr>
+        <w:t>&gt;</w:t>
+      </w:r>
+    </w:p>
+    <w:p>
+      <w:r>
+        <w:t xml:space="preserve">Again, remember the alliance you designed back in step 2! Before confronting any of my team members with issues or problems, I like to review my notes on them. A few minutes reflecting on their </w:t>
       </w:r>
       <w:proofErr w:type="spellStart"/>
       <w:r>
-        <w:t>fre</w:t>
+        <w:t>DiSC</w:t>
       </w:r>
       <w:proofErr w:type="spellEnd"/>
       <w:r>
-        <w:tab/>
+        <w:t xml:space="preserve"> type, if I know it, and how they like to be managed often goes a long way towards helping me craft a conflict resolution strategy tailored specifically to that person.</w:t>
+      </w:r>
+    </w:p>
+    <w:p>
+      <w:r>
+        <w:rPr>
+          <w:b/>
+          <w:bCs/>
+        </w:rPr>
+        <w:t>&lt;click: wait… does everyone&gt;</w:t>
+      </w:r>
+    </w:p>
+    <w:p>
+      <w:r>
+        <w:t xml:space="preserve">A common question is whether or not </w:t>
+      </w:r>
+      <w:r>
+        <w:t xml:space="preserve">your </w:t>
+      </w:r>
+      <w:r>
+        <w:t xml:space="preserve">entire team needs to take a </w:t>
       </w:r>
       <w:proofErr w:type="spellStart"/>
       <w:r>
-        <w:t>quency</w:t>
+        <w:t>DiSC</w:t>
       </w:r>
       <w:proofErr w:type="spellEnd"/>
       <w:r>
-        <w:t xml:space="preserve"> is really interesting to me; there are some people on my team that </w:t>
-      </w:r>
-      <w:r>
-        <w:rPr>
-          <w:i/>
-          <w:iCs/>
-        </w:rPr>
-        <w:t xml:space="preserve">want </w:t>
-      </w:r>
-      <w:r>
-        <w:t xml:space="preserve">me to check in daily and get nervous when they’re not getting that constant feedback, and there are other people on my team that </w:t>
-      </w:r>
-      <w:r>
-        <w:rPr>
-          <w:i/>
-          <w:iCs/>
-        </w:rPr>
-        <w:t xml:space="preserve">hate it </w:t>
-      </w:r>
-      <w:r>
-        <w:t>if I drop in that frequently for updates. There is no one-size-fits-all approach, and knowing the personalities of each person is really important.</w:t>
-      </w:r>
-    </w:p>
-    <w:p>
-      <w:r>
-        <w:rPr>
-          <w:b/>
-          <w:bCs/>
-        </w:rPr>
-        <w:t>&lt;click: delegating to a C&gt;</w:t>
-      </w:r>
-    </w:p>
-    <w:p>
-      <w:r>
-        <w:t>I find C types the easiest to manage because they are most like me, which means that it takes the least amount of effort for me to imagine how they’re going to respond to any given piece of feedback or decision.</w:t>
-      </w:r>
-    </w:p>
-    <w:p>
-      <w:r>
-        <w:t xml:space="preserve">For these people, I like to give them space to work independently, checking in only to make sure they are making the necessary progress and aren’t bogged down in details. C types are very quality-centric, so when they have concerns about quality it’s important to listen so they don’t feel ignored. And lastly, C types work really well when given a clear deadline, so my job as a manager is to make sure that </w:t>
-      </w:r>
-      <w:r>
-        <w:t>those deadlines and deliverables are well articulated and reasonable.</w:t>
-      </w:r>
-    </w:p>
-    <w:p>
-      <w:r>
-        <w:rPr>
-          <w:b/>
-          <w:bCs/>
-        </w:rPr>
-        <w:t>&lt;click: swordfight image&gt;</w:t>
-      </w:r>
-    </w:p>
-    <w:p>
+        <w:t xml:space="preserve"> assessment.</w:t>
+      </w:r>
+    </w:p>
+    <w:p>
+      <w:r>
+        <w:t xml:space="preserve">The simple answer is “no”. There is plenty of value in the </w:t>
+      </w:r>
       <w:proofErr w:type="spellStart"/>
       <w:r>
         <w:t>DiSC</w:t>
       </w:r>
       <w:proofErr w:type="spellEnd"/>
       <w:r>
-        <w:t xml:space="preserve"> profiles can be especially useful </w:t>
-      </w:r>
-      <w:r>
-        <w:t xml:space="preserve">for negotiating conflict and disagreements because they give you the insight into each person’s own motivators and stressors, which is super helpful when you’re looking to achieve consensus or resolve a problem. I don’t have time to get that deep into </w:t>
-      </w:r>
-      <w:proofErr w:type="spellStart"/>
-      <w:r>
-        <w:t>DiSC</w:t>
-      </w:r>
-      <w:proofErr w:type="spellEnd"/>
-      <w:r>
-        <w:t>, but if you get one of those reports from discprofile.com it will contain insight in this area as well.</w:t>
-      </w:r>
-    </w:p>
-    <w:p>
-      <w:r>
-        <w:rPr>
-          <w:b/>
-          <w:bCs/>
-        </w:rPr>
-        <w:t>&lt;click: remember the alliance</w:t>
-      </w:r>
-      <w:r>
-        <w:rPr>
-          <w:b/>
-          <w:bCs/>
-        </w:rPr>
-        <w:t xml:space="preserve"> TODO</w:t>
-      </w:r>
-      <w:r>
-        <w:rPr>
-          <w:b/>
-          <w:bCs/>
-        </w:rPr>
-        <w:t>&gt;</w:t>
-      </w:r>
-    </w:p>
-    <w:p>
-      <w:r>
-        <w:t xml:space="preserve">Again, remember the alliance you designed back in step 2! Before confronting any of my team members with issues or problems, I like to review my notes on them. A few minutes reflecting on their </w:t>
-      </w:r>
-      <w:proofErr w:type="spellStart"/>
-      <w:r>
-        <w:t>DiSC</w:t>
-      </w:r>
-      <w:proofErr w:type="spellEnd"/>
-      <w:r>
-        <w:t xml:space="preserve"> type, if I know it, and how they like to be managed often goes a long way towards helping me craft a conflict resolution strategy tailored specifically to that person.</w:t>
-      </w:r>
-    </w:p>
-    <w:p>
-      <w:r>
-        <w:rPr>
-          <w:b/>
-          <w:bCs/>
-        </w:rPr>
-        <w:t>&lt;click: wait… does everyone&gt;</w:t>
-      </w:r>
-    </w:p>
-    <w:p>
-      <w:r>
-        <w:t xml:space="preserve">A common question is whether or not the entire team needs to take a </w:t>
-      </w:r>
-      <w:proofErr w:type="spellStart"/>
-      <w:r>
-        <w:t>DiSC</w:t>
-      </w:r>
-      <w:proofErr w:type="spellEnd"/>
-      <w:r>
-        <w:t xml:space="preserve"> assessment.</w:t>
-      </w:r>
-    </w:p>
-    <w:p>
-      <w:r>
-        <w:t xml:space="preserve">The simple answer is “no”. There is plenty of value in the </w:t>
-      </w:r>
-      <w:proofErr w:type="spellStart"/>
-      <w:r>
-        <w:t>DiSC</w:t>
-      </w:r>
-      <w:proofErr w:type="spellEnd"/>
-      <w:r>
         <w:t xml:space="preserve"> model even if you, as the manager, are the only person on the team that ever takes an assessment.</w:t>
       </w:r>
     </w:p>
     <w:p>
       <w:r>
-        <w:lastRenderedPageBreak/>
-        <w:t>However, the more people that you can get to do it, the more information you’ll have. It probably doesn’t make sense to put the time and money into assessing a bunch of early-career people that won’t stick around for very long, but maybe it makes sense for your more senior people, or the people that are starting to ask for increased responsibilities.</w:t>
-      </w:r>
-    </w:p>
-    <w:p>
-      <w:r>
-        <w:t>When people start asking for you to delegate more to them, that’s a good sign that you’re in a spot where knowing your respective types could help make that delegation process more effective.</w:t>
-      </w:r>
-    </w:p>
-    <w:p>
-      <w:pPr>
-        <w:rPr>
-          <w:b/>
-          <w:bCs/>
-        </w:rPr>
-      </w:pPr>
-      <w:r>
-        <w:rPr>
-          <w:b/>
-          <w:bCs/>
-        </w:rPr>
-        <w:t>&lt;click: back to agenda, #5 highlighted&gt;</w:t>
-      </w:r>
-    </w:p>
-    <w:p>
-      <w:pPr>
-        <w:rPr>
-          <w:b/>
-          <w:bCs/>
-        </w:rPr>
-      </w:pPr>
-    </w:p>
-    <w:p>
+        <w:t>However, the more people that you can get to do it, the more information you’ll have. It probably doesn’t</w:t>
+      </w:r>
       <w:bookmarkStart w:id="0" w:name="_GoBack"/>
       <w:bookmarkEnd w:id="0"/>
-    </w:p>
+      <w:r>
+        <w:t xml:space="preserve"> make sense to put the time and money into assessing a bunch of early-career people that won’t stick around for very long, but maybe it makes sense for your more senior people, or the people that are starting to ask for increased responsibilities.</w:t>
+      </w:r>
+    </w:p>
+    <w:p>
+      <w:r>
+        <w:t>When people start asking for you to delegate more to them, that’s a good sign that you’re in a spot where knowing your respective types could help make that delegation process more effective.</w:t>
+      </w:r>
+    </w:p>
+    <w:p>
+      <w:pPr>
+        <w:rPr>
+          <w:b/>
+          <w:bCs/>
+        </w:rPr>
+      </w:pPr>
+      <w:r>
+        <w:rPr>
+          <w:b/>
+          <w:bCs/>
+        </w:rPr>
+        <w:t>&lt;click: back to agenda, #5 highlighted&gt;</w:t>
+      </w:r>
+    </w:p>
+    <w:p>
+      <w:pPr>
+        <w:rPr>
+          <w:b/>
+          <w:bCs/>
+        </w:rPr>
+      </w:pPr>
+    </w:p>
+    <w:p/>
     <w:p>
       <w:r>
         <w:t>-----------------------</w:t>

</xml_diff>

<commit_message>
Replaced final images w/ full versions
</commit_message>
<xml_diff>
--- a/Narrative.docx
+++ b/Narrative.docx
@@ -1044,12 +1044,28 @@
       </w:r>
     </w:p>
     <w:p>
-      <w:r>
+      <w:pPr>
+        <w:rPr>
+          <w:strike/>
+        </w:rPr>
+      </w:pPr>
+      <w:r>
+        <w:rPr>
+          <w:strike/>
+        </w:rPr>
         <w:t>&lt;click: The Pawn&gt;</w:t>
       </w:r>
     </w:p>
     <w:p>
-      <w:r>
+      <w:pPr>
+        <w:rPr>
+          <w:strike/>
+        </w:rPr>
+      </w:pPr>
+      <w:r>
+        <w:rPr>
+          <w:strike/>
+        </w:rPr>
         <w:t xml:space="preserve">Candidates that are humble, but lack people smarts and a drive to succeed, are easily taken advantage of and don’t deliver a lot of value. </w:t>
       </w:r>
     </w:p>
@@ -1070,10 +1086,16 @@
     </w:p>
     <w:p>
       <w:r>
-        <w:t>Candidates with people-smarts tend to interview well</w:t>
-      </w:r>
-      <w:r>
-        <w:t xml:space="preserve"> because they are likeable and charming, but without hunger they won’t deliver a lot of value on their own, and without humility they won’t be interested in making sacrifices for the team goals either. </w:t>
+        <w:t xml:space="preserve">Candidates </w:t>
+      </w:r>
+      <w:r>
+        <w:t xml:space="preserve">that are only people-smart </w:t>
+      </w:r>
+      <w:r>
+        <w:t xml:space="preserve">are likeable and charming, but </w:t>
+      </w:r>
+      <w:r>
+        <w:t xml:space="preserve">they won’t deliver much value on their own, and they won’t be very interested in making sacrifices for the greater good. </w:t>
       </w:r>
     </w:p>
     <w:p>
@@ -1099,17 +1121,40 @@
     </w:p>
     <w:p>
       <w:r>
-        <w:t>Candidates with emotional smarts and humility tend to be fun to have around, they care about their teammates and are willing to help, they establish good relationships, but at the end of the day they just don’t have a hunger to succeed. This makes them a loveable slacker.</w:t>
-      </w:r>
-    </w:p>
-    <w:p>
-      <w:r>
-        <w:t>This is actually a really, really damaging type of person to hire. They aren’t going to push the team forward, they aren’t going to produce a whole lot, and their colleagues are going to have to pick up their slack. But at the same time, because they’re so loveable and likeable, it can be hard to fire them.</w:t>
-      </w:r>
-    </w:p>
-    <w:p>
-      <w:r>
-        <w:t>If you’re the kind of manager that likes to be liked by your team, and you’re squeamish about holding people accountable to productivity standards, then you need to be super careful to avoid hiring Loveable Slackers.</w:t>
+        <w:t xml:space="preserve">Candidates with emotional smarts and humility tend to be fun to have around, they </w:t>
+      </w:r>
+      <w:r>
+        <w:t xml:space="preserve">are willing to sacrifice to meet team goals, and </w:t>
+      </w:r>
+      <w:r>
+        <w:t>they establish good relationships, but at the end of the day they just don’t have a hunger to succeed. This makes them a loveable slacker.</w:t>
+      </w:r>
+    </w:p>
+    <w:p>
+      <w:r>
+        <w:t>This is actually a really, really damaging type of person to hire</w:t>
+      </w:r>
+      <w:r>
+        <w:t xml:space="preserve"> because they’re so likeable and really weave themselves into the fabric of the team</w:t>
+      </w:r>
+      <w:r>
+        <w:t xml:space="preserve">. </w:t>
+      </w:r>
+      <w:r>
+        <w:t>But without that hunger, they aren’t going to do much to push the team forward towards new areas of success.</w:t>
+      </w:r>
+    </w:p>
+    <w:p>
+      <w:r>
+        <w:t>If you’re the kind of manager that likes to be liked by your team, and you’re squeamish about holding people accountable to productivity standards, then you need to be super careful to avoid hiring Loveable Slackers</w:t>
+      </w:r>
+      <w:r>
+        <w:t xml:space="preserve"> because they can be hard to remove</w:t>
+      </w:r>
+      <w:bookmarkStart w:id="0" w:name="_GoBack"/>
+      <w:bookmarkEnd w:id="0"/>
+      <w:r>
+        <w:t>.</w:t>
       </w:r>
     </w:p>
     <w:p>
@@ -1430,47 +1475,121 @@
           <w:b/>
           <w:bCs/>
         </w:rPr>
-        <w:t>&lt;click: scare them with sincerity&gt;</w:t>
-      </w:r>
-    </w:p>
-    <w:p>
-      <w:r>
-        <w:t xml:space="preserve">Another tactic is </w:t>
-      </w:r>
-      <w:r>
-        <w:t xml:space="preserve">the </w:t>
-      </w:r>
-      <w:r>
-        <w:t>idea of “scaring them with sincerity”</w:t>
-      </w:r>
-      <w:r>
-        <w:t>.</w:t>
-      </w:r>
-    </w:p>
-    <w:p>
-      <w:r>
-        <w:t xml:space="preserve">Let’s say that one of your core values is community engagement, and you have a candidate that you </w:t>
+        <w:t>&lt;click: ask value-centric questions&gt;</w:t>
+      </w:r>
+    </w:p>
+    <w:p>
+      <w:r>
+        <w:t>When I first started hiring people, I was way too focused on someone’s technical ability. I’ve since learned that at the end of the day, technical skill isn’t the most important thing to hire for. Teamwork and value alignment are.</w:t>
+      </w:r>
+    </w:p>
+    <w:p>
+      <w:r>
+        <w:t xml:space="preserve">But you can’t just ask someone “hey, are you a team player?” You have to ask questions designed to provoke an answer that will </w:t>
       </w:r>
       <w:r>
         <w:rPr>
           <w:i/>
           <w:iCs/>
         </w:rPr>
-        <w:t xml:space="preserve">think </w:t>
-      </w:r>
-      <w:r>
-        <w:t>shares that trait but you’re not sure.</w:t>
-      </w:r>
-    </w:p>
-    <w:p>
-      <w:r>
-        <w:t xml:space="preserve">Before making an offer, tell her that you are absolutely and fanatically committed to community engagement, and that if an employee somehow made it through the interview process but did not share that commitment, they would be miserable working with you. Let candidates know that they would be called out for their anti-community behavior again and again. And assure them that if they </w:t>
+        <w:t xml:space="preserve">demonstrate </w:t>
+      </w:r>
+      <w:r>
+        <w:t>the value you’re looking for.</w:t>
+      </w:r>
+    </w:p>
+    <w:p>
+      <w:r>
+        <w:t>There are many such questions at this link, but here are some of my favorites.</w:t>
+      </w:r>
+    </w:p>
+    <w:p>
+      <w:r>
+        <w:t>&lt;click: humble&gt;</w:t>
+      </w:r>
+    </w:p>
+    <w:p>
+      <w:r>
+        <w:t>To look for humility, ask them to tell you about someone that’s better than they are in area they care about. People who are humble can easily do this.</w:t>
+      </w:r>
+    </w:p>
+    <w:p>
+      <w:r>
+        <w:t>&lt;click: hungry&gt;</w:t>
+      </w:r>
+    </w:p>
+    <w:p>
+      <w:r>
+        <w:t>To look for hunger, ask about the hardest they’ve ever worked for something. Look for evidence of sacrifice and drive, not just punching a clock.</w:t>
+      </w:r>
+    </w:p>
+    <w:p>
+      <w:r>
+        <w:t>&lt;click: smart&gt;</w:t>
+      </w:r>
+    </w:p>
+    <w:p>
+      <w:r>
+        <w:t>And to assess people-smarts, ask what sort of people annoy them and how they deal with those people. Candidates that are people-smart are self-aware enough to recognize that some of their annoyance is caused by their own internal wiring and should have strategies for dealing with that annoyance in the workplace.</w:t>
+      </w:r>
+    </w:p>
+    <w:p>
+      <w:pPr>
+        <w:rPr>
+          <w:b/>
+          <w:bCs/>
+        </w:rPr>
+      </w:pPr>
+      <w:r>
+        <w:rPr>
+          <w:b/>
+          <w:bCs/>
+        </w:rPr>
+        <w:t>&lt;click: scare them with sincerity&gt;</w:t>
+      </w:r>
+    </w:p>
+    <w:p>
+      <w:r>
+        <w:t xml:space="preserve">Finally, there’s this </w:t>
+      </w:r>
+      <w:r>
+        <w:t xml:space="preserve">tactic </w:t>
+      </w:r>
+      <w:r>
+        <w:t xml:space="preserve">called </w:t>
+      </w:r>
+      <w:r>
+        <w:t>“scaring them with sincerity”</w:t>
+      </w:r>
+      <w:r>
+        <w:t>.</w:t>
+      </w:r>
+    </w:p>
+    <w:p>
+      <w:r>
+        <w:lastRenderedPageBreak/>
+        <w:t xml:space="preserve">Let’s say that one of your core values is community engagement, and you have a candidate that you </w:t>
       </w:r>
       <w:r>
         <w:rPr>
           <w:i/>
           <w:iCs/>
         </w:rPr>
+        <w:t xml:space="preserve">think </w:t>
+      </w:r>
+      <w:r>
+        <w:t>shares that trait but you’re not sure.</w:t>
+      </w:r>
+    </w:p>
+    <w:p>
+      <w:r>
+        <w:t xml:space="preserve">Before making an offer, tell her that you are absolutely and fanatically committed to community engagement, and that if an employee somehow made it through the interview process but did not share that commitment, they would be miserable working with you. Let candidates know that they would be called out for their anti-community behavior again and again. And assure them that if they </w:t>
+      </w:r>
+      <w:r>
+        <w:rPr>
+          <w:i/>
+          <w:iCs/>
+        </w:rPr>
         <w:t xml:space="preserve">do </w:t>
       </w:r>
       <w:r>
@@ -1486,8 +1605,6 @@
       <w:r>
         <w:t>And if a candidate is so scared by your sincerity and dedication to those values that they decide to self-select out of the interview process at this point, that’s awesome. You saved time, not to mention the money that you saved by not hiring someone that wouldn’t last very long.</w:t>
       </w:r>
-      <w:bookmarkStart w:id="0" w:name="_GoBack"/>
-      <w:bookmarkEnd w:id="0"/>
     </w:p>
     <w:p>
       <w:r>
@@ -1538,11 +1655,7 @@
         <w:t xml:space="preserve">The idea here is that the most important first step to take is setting up a foundation for effective communication with the newbie. If they don’t understand </w:t>
       </w:r>
       <w:r>
-        <w:t xml:space="preserve">how to approach you, then they’re going to </w:t>
-      </w:r>
-      <w:r>
-        <w:lastRenderedPageBreak/>
-        <w:t xml:space="preserve">waste a lot of time </w:t>
+        <w:t xml:space="preserve">how to approach you, then they’re going to waste a lot of time </w:t>
       </w:r>
       <w:r>
         <w:t xml:space="preserve">trying to figure it out. And if you don’t understand </w:t>
@@ -1635,6 +1748,7 @@
         </w:numPr>
       </w:pPr>
       <w:r>
+        <w:lastRenderedPageBreak/>
         <w:t xml:space="preserve">Interaction Style – </w:t>
       </w:r>
       <w:r>
@@ -1793,7 +1907,6 @@
     </w:p>
     <w:p>
       <w:r>
-        <w:lastRenderedPageBreak/>
         <w:t>Let’s fast-forward again and pretend that you placed your job ad, you found the ideal team player, and you’ve designed the alliance and developed a plan for how you’re going to communicate going forward.</w:t>
       </w:r>
     </w:p>
@@ -1884,6 +1997,7 @@
     </w:p>
     <w:p>
       <w:r>
+        <w:lastRenderedPageBreak/>
         <w:t>71% of the 1-1s last 30 or 45 minutes.</w:t>
       </w:r>
     </w:p>
@@ -2020,7 +2134,6 @@
     </w:p>
     <w:p>
       <w:r>
-        <w:lastRenderedPageBreak/>
         <w:t xml:space="preserve">And lastly, </w:t>
       </w:r>
       <w:r>
@@ -2171,7 +2284,11 @@
         <w:t xml:space="preserve">tasks </w:t>
       </w:r>
       <w:r>
-        <w:t>they are working on. It should be about building relationships and making sure the person’s role is aligned with the organizational objectives.</w:t>
+        <w:t xml:space="preserve">they are working on. It should be about building relationships and making sure the </w:t>
+      </w:r>
+      <w:r>
+        <w:lastRenderedPageBreak/>
+        <w:t>person’s role is aligned with the organizational objectives.</w:t>
       </w:r>
       <w:r>
         <w:t xml:space="preserve"> Those types of conversations are investments in future productivity; status reports don’t move the needle.</w:t>
@@ -2300,7 +2417,6 @@
     </w:p>
     <w:p>
       <w:r>
-        <w:lastRenderedPageBreak/>
         <w:t>My favorite way to start off this part of the 1:1 is to simply ask, “what’s on your mind today”?</w:t>
       </w:r>
       <w:r>
@@ -2420,6 +2536,7 @@
     </w:p>
     <w:p>
       <w:r>
+        <w:lastRenderedPageBreak/>
         <w:t>This is beyond just being “friendly”, though. Being a manager means that you have this thing called Role Power, because you are in a role that is responsible for promoting a person, as well as firing them. This concept of Role Power is threatening to an employee and it pervades every interaction that you have with them. Simply being nice and friendly and polite isn’t enough to counteract it; if you want your people to trust you, you have to demonstrate a real and authentic interest in them as a person.</w:t>
       </w:r>
     </w:p>
@@ -2512,81 +2629,81 @@
     </w:p>
     <w:p>
       <w:r>
+        <w:t>&lt;click: 1</w:t>
+      </w:r>
+      <w:r>
+        <w:rPr>
+          <w:vertAlign w:val="superscript"/>
+        </w:rPr>
+        <w:t>st</w:t>
+      </w:r>
+      <w:r>
+        <w:t xml:space="preserve"> Q&gt;</w:t>
+      </w:r>
+    </w:p>
+    <w:p>
+      <w:r>
+        <w:t>Asking which aspect of their current work is inline with their long-term goals is nice because it tells you where to focus your future feedback; helping someone get better at the work that’s most aligned with their future goals will be of greater value to them than helping them improve at something that isn’t aligned.</w:t>
+      </w:r>
+    </w:p>
+    <w:p>
+      <w:r>
+        <w:t>&lt;click: 2</w:t>
+      </w:r>
+      <w:r>
+        <w:rPr>
+          <w:vertAlign w:val="superscript"/>
+        </w:rPr>
+        <w:t>nd</w:t>
+      </w:r>
+      <w:r>
+        <w:t xml:space="preserve"> Q&gt;</w:t>
+      </w:r>
+    </w:p>
+    <w:p>
+      <w:r>
+        <w:t>Asking about roles they’d like to learn more about is helpful because it naturally identifies people that can serve as mentors or pairing partners.</w:t>
+      </w:r>
+    </w:p>
+    <w:p>
+      <w:r>
+        <w:rPr>
+          <w:b/>
+          <w:bCs/>
+        </w:rPr>
+        <w:t>&lt;click: improving the team</w:t>
+      </w:r>
+      <w:r>
+        <w:t>&gt;</w:t>
+      </w:r>
+    </w:p>
+    <w:p>
+      <w:r>
+        <w:t>A third line of questioning that I really like is asking about improvements to the team or the company.</w:t>
+      </w:r>
+    </w:p>
+    <w:p>
+      <w:r>
+        <w:t>Your team members are the people in the trenches doing the work, so tap into that perspective during your 1:1.</w:t>
+      </w:r>
+    </w:p>
+    <w:p>
+      <w:r>
+        <w:t>&lt;click: 1</w:t>
+      </w:r>
+      <w:r>
+        <w:rPr>
+          <w:vertAlign w:val="superscript"/>
+        </w:rPr>
+        <w:t>st</w:t>
+      </w:r>
+      <w:r>
+        <w:t xml:space="preserve"> Q&gt;</w:t>
+      </w:r>
+    </w:p>
+    <w:p>
+      <w:r>
         <w:lastRenderedPageBreak/>
-        <w:t>&lt;click: 1</w:t>
-      </w:r>
-      <w:r>
-        <w:rPr>
-          <w:vertAlign w:val="superscript"/>
-        </w:rPr>
-        <w:t>st</w:t>
-      </w:r>
-      <w:r>
-        <w:t xml:space="preserve"> Q&gt;</w:t>
-      </w:r>
-    </w:p>
-    <w:p>
-      <w:r>
-        <w:t>Asking which aspect of their current work is inline with their long-term goals is nice because it tells you where to focus your future feedback; helping someone get better at the work that’s most aligned with their future goals will be of greater value to them than helping them improve at something that isn’t aligned.</w:t>
-      </w:r>
-    </w:p>
-    <w:p>
-      <w:r>
-        <w:t>&lt;click: 2</w:t>
-      </w:r>
-      <w:r>
-        <w:rPr>
-          <w:vertAlign w:val="superscript"/>
-        </w:rPr>
-        <w:t>nd</w:t>
-      </w:r>
-      <w:r>
-        <w:t xml:space="preserve"> Q&gt;</w:t>
-      </w:r>
-    </w:p>
-    <w:p>
-      <w:r>
-        <w:t>Asking about roles they’d like to learn more about is helpful because it naturally identifies people that can serve as mentors or pairing partners.</w:t>
-      </w:r>
-    </w:p>
-    <w:p>
-      <w:r>
-        <w:rPr>
-          <w:b/>
-          <w:bCs/>
-        </w:rPr>
-        <w:t>&lt;click: improving the team</w:t>
-      </w:r>
-      <w:r>
-        <w:t>&gt;</w:t>
-      </w:r>
-    </w:p>
-    <w:p>
-      <w:r>
-        <w:t>A third line of questioning that I really like is asking about improvements to the team or the company.</w:t>
-      </w:r>
-    </w:p>
-    <w:p>
-      <w:r>
-        <w:t>Your team members are the people in the trenches doing the work, so tap into that perspective during your 1:1.</w:t>
-      </w:r>
-    </w:p>
-    <w:p>
-      <w:r>
-        <w:t>&lt;click: 1</w:t>
-      </w:r>
-      <w:r>
-        <w:rPr>
-          <w:vertAlign w:val="superscript"/>
-        </w:rPr>
-        <w:t>st</w:t>
-      </w:r>
-      <w:r>
-        <w:t xml:space="preserve"> Q&gt;</w:t>
-      </w:r>
-    </w:p>
-    <w:p>
-      <w:r>
         <w:t>I like asking for ideas on how to improve some</w:t>
       </w:r>
       <w:r>
@@ -2682,11 +2799,7 @@
         <w:t xml:space="preserve">or </w:t>
       </w:r>
       <w:r>
-        <w:t xml:space="preserve">yourself. More </w:t>
-      </w:r>
-      <w:r>
-        <w:lastRenderedPageBreak/>
-        <w:t>frequent feedback means even more of the behavior that you praise, and much faster improvements in the behavior you want to change.</w:t>
+        <w:t>yourself. More frequent feedback means even more of the behavior that you praise, and much faster improvements in the behavior you want to change.</w:t>
       </w:r>
     </w:p>
     <w:p>
@@ -2743,6 +2856,7 @@
     </w:p>
     <w:p>
       <w:r>
+        <w:lastRenderedPageBreak/>
         <w:t>Good, constructive feedback requires preparation on your part. When you give someone feedback, they’re going to ask you questions. Maybe they’re being defensive, maybe they truly want to understand the situation, but either way they’re going to want more information.</w:t>
       </w:r>
     </w:p>
@@ -2877,7 +2991,6 @@
     </w:p>
     <w:p>
       <w:r>
-        <w:lastRenderedPageBreak/>
         <w:t xml:space="preserve">The reason is, </w:t>
       </w:r>
       <w:r>
@@ -2958,6 +3071,7 @@
     </w:p>
     <w:p>
       <w:r>
+        <w:lastRenderedPageBreak/>
         <w:t>As awesome as it would be to only have to give feedback once, and then mo</w:t>
       </w:r>
       <w:r>
@@ -3081,99 +3195,102 @@
     </w:p>
     <w:p>
       <w:r>
+        <w:t>Your 1:1s are only as effective as your ability to remember what you talked about last time. Don’t ask people to sit in a 30 minute meeting with you if you can’t commit to the 60 seconds it takes to jot down notes for next time.</w:t>
+      </w:r>
+    </w:p>
+    <w:p>
+      <w:r>
+        <w:rPr>
+          <w:b/>
+          <w:bCs/>
+        </w:rPr>
+        <w:t xml:space="preserve">&lt;click: </w:t>
+      </w:r>
+      <w:r>
+        <w:rPr>
+          <w:b/>
+          <w:bCs/>
+        </w:rPr>
+        <w:t xml:space="preserve">agenda, #4 highlighted </w:t>
+      </w:r>
+      <w:r>
+        <w:rPr>
+          <w:b/>
+          <w:bCs/>
+        </w:rPr>
+        <w:t>(DISC)</w:t>
+      </w:r>
+      <w:r>
+        <w:rPr>
+          <w:b/>
+          <w:bCs/>
+        </w:rPr>
+        <w:t>&gt;</w:t>
+      </w:r>
+    </w:p>
+    <w:p>
+      <w:r>
+        <w:t>OK, great. So now you’ve posted that awesome job ad, you hired a team player aligned with your values, you designed the alliance and mapped out a strategy for working together, and you’ve set up weekly 1:1s to build relationships and keep your people aligned with the organization’s goals.</w:t>
+      </w:r>
+    </w:p>
+    <w:p>
+      <w:r>
+        <w:t xml:space="preserve">Unfortunately, you’re still not done. </w:t>
+      </w:r>
+      <w:r>
+        <w:t xml:space="preserve">You still need to explain the business objectives to your team, tell them what they need to do, </w:t>
+      </w:r>
+      <w:r>
+        <w:t>motivate them to take action, and provide ongoing communication</w:t>
+      </w:r>
+      <w:r>
+        <w:t xml:space="preserve"> that keeps everyone engaged.</w:t>
+      </w:r>
+    </w:p>
+    <w:p>
+      <w:r>
+        <w:t>&lt;</w:t>
+      </w:r>
+      <w:r>
+        <w:rPr>
+          <w:b/>
+          <w:bCs/>
+        </w:rPr>
+        <w:t>click: DISC intro</w:t>
+      </w:r>
+      <w:r>
+        <w:rPr>
+          <w:b/>
+          <w:bCs/>
+        </w:rPr>
+        <w:t xml:space="preserve"> (megaphone)</w:t>
+      </w:r>
+      <w:r>
+        <w:rPr>
+          <w:b/>
+          <w:bCs/>
+        </w:rPr>
+        <w:t>&gt;</w:t>
+      </w:r>
+    </w:p>
+    <w:p>
+      <w:r>
+        <w:t>Unfortunately, that’s easier said than done. People are very different from each other, not everyone thinks or works the same way</w:t>
+      </w:r>
+      <w:r>
+        <w:t>, and it can be very difficult to communicate with a disparate group of people in a way that is equally effective and motivating for each person.</w:t>
+      </w:r>
+    </w:p>
+    <w:p>
+      <w:r>
+        <w:t xml:space="preserve">I learned this the hard way early in my management role. We were adopting a new time reporting system and </w:t>
+      </w:r>
+      <w:r>
+        <w:t xml:space="preserve">there was a lot of uncertainty around how people should use it. One of my jobs was to review my team’s time and make sure that it was being billed correctly, so that invoicing and cost </w:t>
+      </w:r>
+      <w:r>
         <w:lastRenderedPageBreak/>
-        <w:t>Your 1:1s are only as effective as your ability to remember what you talked about last time. Don’t ask people to sit in a 30 minute meeting with you if you can’t commit to the 60 seconds it takes to jot down notes for next time.</w:t>
-      </w:r>
-    </w:p>
-    <w:p>
-      <w:r>
-        <w:rPr>
-          <w:b/>
-          <w:bCs/>
-        </w:rPr>
-        <w:t xml:space="preserve">&lt;click: </w:t>
-      </w:r>
-      <w:r>
-        <w:rPr>
-          <w:b/>
-          <w:bCs/>
-        </w:rPr>
-        <w:t xml:space="preserve">agenda, #4 highlighted </w:t>
-      </w:r>
-      <w:r>
-        <w:rPr>
-          <w:b/>
-          <w:bCs/>
-        </w:rPr>
-        <w:t>(DISC)</w:t>
-      </w:r>
-      <w:r>
-        <w:rPr>
-          <w:b/>
-          <w:bCs/>
-        </w:rPr>
-        <w:t>&gt;</w:t>
-      </w:r>
-    </w:p>
-    <w:p>
-      <w:r>
-        <w:t>OK, great. So now you’ve posted that awesome job ad, you hired a team player aligned with your values, you designed the alliance and mapped out a strategy for working together, and you’ve set up weekly 1:1s to build relationships and keep your people aligned with the organization’s goals.</w:t>
-      </w:r>
-    </w:p>
-    <w:p>
-      <w:r>
-        <w:t xml:space="preserve">Unfortunately, you’re still not done. </w:t>
-      </w:r>
-      <w:r>
-        <w:t xml:space="preserve">You still need to explain the business objectives to your team, tell them what they need to do, </w:t>
-      </w:r>
-      <w:r>
-        <w:t>motivate them to take action, and provide ongoing communication</w:t>
-      </w:r>
-      <w:r>
-        <w:t xml:space="preserve"> that keeps everyone engaged.</w:t>
-      </w:r>
-    </w:p>
-    <w:p>
-      <w:r>
-        <w:t>&lt;</w:t>
-      </w:r>
-      <w:r>
-        <w:rPr>
-          <w:b/>
-          <w:bCs/>
-        </w:rPr>
-        <w:t>click: DISC intro</w:t>
-      </w:r>
-      <w:r>
-        <w:rPr>
-          <w:b/>
-          <w:bCs/>
-        </w:rPr>
-        <w:t xml:space="preserve"> (megaphone)</w:t>
-      </w:r>
-      <w:r>
-        <w:rPr>
-          <w:b/>
-          <w:bCs/>
-        </w:rPr>
-        <w:t>&gt;</w:t>
-      </w:r>
-    </w:p>
-    <w:p>
-      <w:r>
-        <w:t>Unfortunately, that’s easier said than done. People are very different from each other, not everyone thinks or works the same way</w:t>
-      </w:r>
-      <w:r>
-        <w:t>, and it can be very difficult to communicate with a disparate group of people in a way that is equally effective and motivating for each person.</w:t>
-      </w:r>
-    </w:p>
-    <w:p>
-      <w:r>
-        <w:t xml:space="preserve">I learned this the hard way early in my management role. We were adopting a new time reporting system and </w:t>
-      </w:r>
-      <w:r>
-        <w:t>there was a lot of uncertainty around how people should use it. One of my jobs was to review my team’s time and make sure that it was being billed correctly, so that invoicing and cost accounting could be performed. However, the uncertainty around the new system meant there was a lot of inconsistency in the reported time, and that was making it hard for me to review timesheets.</w:t>
+        <w:t>accounting could be performed. However, the uncertainty around the new system meant there was a lot of inconsistency in the reported time, and that was making it hard for me to review timesheets.</w:t>
       </w:r>
     </w:p>
     <w:p>
@@ -3251,7 +3368,6 @@
     </w:p>
     <w:p>
       <w:r>
-        <w:lastRenderedPageBreak/>
         <w:t xml:space="preserve">Wouldn’t it be awesome if there was some way to classify </w:t>
       </w:r>
       <w:r>
@@ -3395,6 +3511,7 @@
           <w:b/>
           <w:bCs/>
         </w:rPr>
+        <w:lastRenderedPageBreak/>
         <w:t>&lt;click: D&gt;</w:t>
       </w:r>
     </w:p>
@@ -3491,79 +3608,82 @@
     </w:p>
     <w:p>
       <w:r>
+        <w:t>C types are the opposite of I; whereas an I will achieve results through other people, C types tend to achieve results through their own detailed work.</w:t>
+      </w:r>
+    </w:p>
+    <w:p>
+      <w:r>
+        <w:rPr>
+          <w:b/>
+          <w:bCs/>
+        </w:rPr>
+        <w:t>&lt;click: wheel image&gt;</w:t>
+      </w:r>
+    </w:p>
+    <w:p>
+      <w:r>
+        <w:t xml:space="preserve">In reality, everyone </w:t>
+      </w:r>
+      <w:r>
+        <w:t>has some characteristics of all personality types, just in different proportions. M</w:t>
+      </w:r>
+      <w:r>
+        <w:t>ost people have one or two dominant types</w:t>
+      </w:r>
+      <w:r>
+        <w:t xml:space="preserve"> that can be visualized on a graph like this.</w:t>
+      </w:r>
+    </w:p>
+    <w:p>
+      <w:r>
+        <w:t>D and I types have a lot in common; both are bold, fast-paced and assertive personalities so there is a lot of overlap between them. Someone that is primarily a D with strong I tendencies would be a “DI” on this graph. Similarly, someone who is a primarily an I with D tendendcies would be an “ID”.</w:t>
+      </w:r>
+    </w:p>
+    <w:p>
+      <w:r>
+        <w:t xml:space="preserve">D also has a lot in common with C, because both are task-focused, logical, and challenging. There are CD and DC types that reflect different proportions of these characteristics. </w:t>
+      </w:r>
+    </w:p>
+    <w:p>
+      <w:r>
+        <w:t>It’s also possible for someone to have traits from opposing profiles, such as a DS or a CI. Those are less common, however.</w:t>
+      </w:r>
+    </w:p>
+    <w:p>
+      <w:r>
+        <w:rPr>
+          <w:b/>
+          <w:bCs/>
+        </w:rPr>
+        <w:t>&lt;click: move circle to left, show bullets&gt;</w:t>
+      </w:r>
+    </w:p>
+    <w:p>
+      <w:r>
+        <w:t>To reiterate, everyone is a blend of all four styles, although most people have one or two clearly dominant sides</w:t>
+      </w:r>
+      <w:r>
+        <w:t>, and n</w:t>
+      </w:r>
+      <w:r>
+        <w:t>o style is “better” than another</w:t>
+      </w:r>
+      <w:r>
+        <w:t>.</w:t>
+      </w:r>
+    </w:p>
+    <w:p>
+      <w:r>
+        <w:t>&lt;click: show final bullet&gt;</w:t>
+      </w:r>
+    </w:p>
+    <w:p>
+      <w:r>
+        <w:t xml:space="preserve">To find your style, go to discprofile.com and take one of their assessments. You can find free assessments on the internet, but discprofile.com offers paid assessments that are specifically designed </w:t>
+      </w:r>
+      <w:r>
         <w:lastRenderedPageBreak/>
-        <w:t>C types are the opposite of I; whereas an I will achieve results through other people, C types tend to achieve results through their own detailed work.</w:t>
-      </w:r>
-    </w:p>
-    <w:p>
-      <w:r>
-        <w:rPr>
-          <w:b/>
-          <w:bCs/>
-        </w:rPr>
-        <w:t>&lt;click: wheel image&gt;</w:t>
-      </w:r>
-    </w:p>
-    <w:p>
-      <w:r>
-        <w:t xml:space="preserve">In reality, everyone </w:t>
-      </w:r>
-      <w:r>
-        <w:t>has some characteristics of all personality types, just in different proportions. M</w:t>
-      </w:r>
-      <w:r>
-        <w:t>ost people have one or two dominant types</w:t>
-      </w:r>
-      <w:r>
-        <w:t xml:space="preserve"> that can be visualized on a graph like this.</w:t>
-      </w:r>
-    </w:p>
-    <w:p>
-      <w:r>
-        <w:t>D and I types have a lot in common; both are bold, fast-paced and assertive personalities so there is a lot of overlap between them. Someone that is primarily a D with strong I tendencies would be a “DI” on this graph. Similarly, someone who is a primarily an I with D tendendcies would be an “ID”.</w:t>
-      </w:r>
-    </w:p>
-    <w:p>
-      <w:r>
-        <w:t xml:space="preserve">D also has a lot in common with C, because both are task-focused, logical, and challenging. There are CD and DC types that reflect different proportions of these characteristics. </w:t>
-      </w:r>
-    </w:p>
-    <w:p>
-      <w:r>
-        <w:t>It’s also possible for someone to have traits from opposing profiles, such as a DS or a CI. Those are less common, however.</w:t>
-      </w:r>
-    </w:p>
-    <w:p>
-      <w:r>
-        <w:rPr>
-          <w:b/>
-          <w:bCs/>
-        </w:rPr>
-        <w:t>&lt;click: move circle to left, show bullets&gt;</w:t>
-      </w:r>
-    </w:p>
-    <w:p>
-      <w:r>
-        <w:t>To reiterate, everyone is a blend of all four styles, although most people have one or two clearly dominant sides</w:t>
-      </w:r>
-      <w:r>
-        <w:t>, and n</w:t>
-      </w:r>
-      <w:r>
-        <w:t>o style is “better” than another</w:t>
-      </w:r>
-      <w:r>
-        <w:t>.</w:t>
-      </w:r>
-    </w:p>
-    <w:p>
-      <w:r>
-        <w:t>&lt;click: show final bullet&gt;</w:t>
-      </w:r>
-    </w:p>
-    <w:p>
-      <w:r>
-        <w:t>To find your style, go to discprofile.com and take one of their assessments. You can find free assessments on the internet, but discprofile.com offers paid assessments that are specifically designed for managers. They’ll give you a very detailed assessment of your personality type and will provide a report containing all sorts of insight and suggestions.</w:t>
+        <w:t>for managers. They’ll give you a very detailed assessment of your personality type and will provide a report containing all sorts of insight and suggestions.</w:t>
       </w:r>
     </w:p>
     <w:p>
@@ -3638,7 +3758,6 @@
     </w:p>
     <w:p>
       <w:r>
-        <w:lastRenderedPageBreak/>
         <w:t>I can use my DiSC report to be a better manager in a few different ways.</w:t>
       </w:r>
     </w:p>
@@ -3751,6 +3870,7 @@
     </w:p>
     <w:p>
       <w:r>
+        <w:lastRenderedPageBreak/>
         <w:t xml:space="preserve">The DiSC model is also really useful if you know some of the types of people you interact with. </w:t>
       </w:r>
     </w:p>
@@ -3854,74 +3974,71 @@
         <w:t xml:space="preserve">If I’m working with an I personality, </w:t>
       </w:r>
       <w:r>
-        <w:t xml:space="preserve">the DiSC model tells me that they tend to be upbeat and optimistic, which is at odds with my natural sense of skepticism. In addition, these individuals generally desire more </w:t>
-      </w:r>
+        <w:t>the DiSC model tells me that they tend to be upbeat and optimistic, which is at odds with my natural sense of skepticism. In addition, these individuals generally desire more recognition than I am naturally be inclined to give. (Remember that graph had very little shading in the Encouragement area)</w:t>
+      </w:r>
+    </w:p>
+    <w:p>
+      <w:r>
+        <w:t xml:space="preserve">By identifying those differences, the DiSC report suggests that I delegate to an I type by helping them to prioritize their tasks, by acknowledging their contributions publicly, and to make sure that my feedback and coaching methods aren’t interpreted as micromanaging. For example, </w:t>
+      </w:r>
+      <w:r>
+        <w:t xml:space="preserve">I might </w:t>
+      </w:r>
+      <w:r>
+        <w:t xml:space="preserve">schedule more frequent check-ins with an I than with a D, while still making an effort to give </w:t>
+      </w:r>
+      <w:r>
+        <w:t>them space to explore their more adventurous ideas.</w:t>
+      </w:r>
+    </w:p>
+    <w:p>
+      <w:r>
+        <w:rPr>
+          <w:b/>
+          <w:bCs/>
+        </w:rPr>
+        <w:t>&lt;click: delegating to an S&gt;</w:t>
+      </w:r>
+    </w:p>
+    <w:p>
+      <w:r>
+        <w:t xml:space="preserve">People with the S style are accommodating and flexible, so they seem easy to direct. </w:t>
+      </w:r>
+      <w:r>
+        <w:t xml:space="preserve">However, they are cautious when approaching projects and may not share my drive for individual achievement, so I have to be careful about growing impatient with them, or appearing to be critical or argumentative. </w:t>
+      </w:r>
+    </w:p>
+    <w:p>
+      <w:r>
+        <w:t xml:space="preserve">The best way for me personally to delegate to </w:t>
+      </w:r>
+      <w:r>
+        <w:t xml:space="preserve">an A </w:t>
+      </w:r>
+      <w:r>
+        <w:t>is to give clear step by step directions, to seek and incorporate their input, encourage them to take initiative, and to check in frequently</w:t>
+      </w:r>
+      <w:r>
+        <w:t xml:space="preserve"> to minimize ambiguity and eliminate surprises.</w:t>
+      </w:r>
+    </w:p>
+    <w:p>
+      <w:r>
+        <w:rPr>
+          <w:b/>
+          <w:bCs/>
+        </w:rPr>
+        <w:t>&lt;click: delegating to a C&gt;</w:t>
+      </w:r>
+    </w:p>
+    <w:p>
+      <w:r>
+        <w:t>I find C types the easiest to manage because they are most like me, which means that it takes the least amount of effort for me to imagine how they’re going to respond to any given piece of feedback or decision.</w:t>
+      </w:r>
+    </w:p>
+    <w:p>
       <w:r>
         <w:lastRenderedPageBreak/>
-        <w:t>recognition than I am naturally be inclined to give. (Remember that graph had very little shading in the Encouragement area)</w:t>
-      </w:r>
-    </w:p>
-    <w:p>
-      <w:r>
-        <w:t xml:space="preserve">By identifying those differences, the DiSC report suggests that I delegate to an I type by helping them to prioritize their tasks, by acknowledging their contributions publicly, and to make sure that my feedback and coaching methods aren’t interpreted as micromanaging. For example, </w:t>
-      </w:r>
-      <w:r>
-        <w:t xml:space="preserve">I might </w:t>
-      </w:r>
-      <w:r>
-        <w:t xml:space="preserve">schedule more frequent check-ins with an I than with a D, while still making an effort to give </w:t>
-      </w:r>
-      <w:r>
-        <w:t>them space to explore their more adventurous ideas.</w:t>
-      </w:r>
-    </w:p>
-    <w:p>
-      <w:r>
-        <w:rPr>
-          <w:b/>
-          <w:bCs/>
-        </w:rPr>
-        <w:t>&lt;click: delegating to an S&gt;</w:t>
-      </w:r>
-    </w:p>
-    <w:p>
-      <w:r>
-        <w:t xml:space="preserve">People with the S style are accommodating and flexible, so they seem easy to direct. </w:t>
-      </w:r>
-      <w:r>
-        <w:t xml:space="preserve">However, they are cautious when approaching projects and may not share my drive for individual achievement, so I have to be careful about growing impatient with them, or appearing to be critical or argumentative. </w:t>
-      </w:r>
-    </w:p>
-    <w:p>
-      <w:r>
-        <w:t xml:space="preserve">The best way for me personally to delegate to </w:t>
-      </w:r>
-      <w:r>
-        <w:t xml:space="preserve">an A </w:t>
-      </w:r>
-      <w:r>
-        <w:t>is to give clear step by step directions, to seek and incorporate their input, encourage them to take initiative, and to check in frequently</w:t>
-      </w:r>
-      <w:r>
-        <w:t xml:space="preserve"> to minimize ambiguity and eliminate surprises.</w:t>
-      </w:r>
-    </w:p>
-    <w:p>
-      <w:r>
-        <w:rPr>
-          <w:b/>
-          <w:bCs/>
-        </w:rPr>
-        <w:t>&lt;click: delegating to a C&gt;</w:t>
-      </w:r>
-    </w:p>
-    <w:p>
-      <w:r>
-        <w:t>I find C types the easiest to manage because they are most like me, which means that it takes the least amount of effort for me to imagine how they’re going to respond to any given piece of feedback or decision.</w:t>
-      </w:r>
-    </w:p>
-    <w:p>
-      <w:r>
         <w:t>The biggest challenge I face with C types is that while I share their desire to analyze options logically, I’m very concerned about reaching decisions efficiently. I sometimes struggle with impatience when someone spends too much time weighing options or doing analysis, but (like I would in their place), they can become frustrated if I pressure them to rush their efforts.</w:t>
       </w:r>
     </w:p>
@@ -3951,52 +4068,6 @@
           <w:b/>
           <w:bCs/>
         </w:rPr>
-        <w:t>&lt;click: swordfight image&gt;</w:t>
-      </w:r>
-    </w:p>
-    <w:p>
-      <w:r>
-        <w:t xml:space="preserve">DiSC profiles can be especially useful </w:t>
-      </w:r>
-      <w:r>
-        <w:t>for negotiating conflict and disagreements because they give you the insight into each person’s own motivators and stressors, which is super helpful when you’re looking to achieve consensus or resolve a problem. I don’t have time to get that deep into DiSC, but if you get one of those reports from discprofile.com it will contain insight in this area as well.</w:t>
-      </w:r>
-    </w:p>
-    <w:p>
-      <w:r>
-        <w:rPr>
-          <w:b/>
-          <w:bCs/>
-        </w:rPr>
-        <w:t>&lt;click: remember the alliance</w:t>
-      </w:r>
-      <w:r>
-        <w:rPr>
-          <w:b/>
-          <w:bCs/>
-        </w:rPr>
-        <w:t xml:space="preserve"> </w:t>
-      </w:r>
-      <w:r>
-        <w:rPr>
-          <w:b/>
-          <w:bCs/>
-        </w:rPr>
-        <w:t>&gt;</w:t>
-      </w:r>
-    </w:p>
-    <w:p>
-      <w:r>
-        <w:t>Again, remember the alliance you designed back in step 2! Before confronting any of my team members with issues or problems, I like to review my notes on them. A few minutes reflecting on their DiSC type, if I know it, and how they like to be managed often goes a long way towards helping me craft a conflict resolution strategy tailored specifically to that person.</w:t>
-      </w:r>
-    </w:p>
-    <w:p>
-      <w:r>
-        <w:rPr>
-          <w:b/>
-          <w:bCs/>
-        </w:rPr>
-        <w:lastRenderedPageBreak/>
         <w:t>&lt;click: wait… does everyone&gt;</w:t>
       </w:r>
     </w:p>

</xml_diff>

<commit_message>
Started transcribing narrative to speaker notes in slides
</commit_message>
<xml_diff>
--- a/Narrative.docx
+++ b/Narrative.docx
@@ -117,15 +117,37 @@
     </w:p>
     <w:p>
       <w:r>
-        <w:t>&lt;click: Things were great for awhile&gt;</w:t>
-      </w:r>
-    </w:p>
-    <w:p>
-      <w:r>
-        <w:t xml:space="preserve">Things were great for awhile and the team seemed happy and productive. </w:t>
-      </w:r>
-      <w:r>
-        <w:t>Release after release we shipped on time and it really felt to me like everything was falling into place.</w:t>
+        <w:t xml:space="preserve">&lt;click: Things were great for </w:t>
+      </w:r>
+      <w:proofErr w:type="spellStart"/>
+      <w:r>
+        <w:t>awhile</w:t>
+      </w:r>
+      <w:proofErr w:type="spellEnd"/>
+      <w:r>
+        <w:t>&gt;</w:t>
+      </w:r>
+    </w:p>
+    <w:p>
+      <w:r>
+        <w:t xml:space="preserve">Things were great for </w:t>
+      </w:r>
+      <w:proofErr w:type="spellStart"/>
+      <w:r>
+        <w:t>awhile</w:t>
+      </w:r>
+      <w:proofErr w:type="spellEnd"/>
+      <w:r>
+        <w:t xml:space="preserve"> and the team seemed happy and productive. </w:t>
+      </w:r>
+      <w:r>
+        <w:t>Release after release we shipped on time</w:t>
+      </w:r>
+      <w:r>
+        <w:t xml:space="preserve"> and everyone seemed like they were happy.</w:t>
+      </w:r>
+      <w:r>
+        <w:t xml:space="preserve"> </w:t>
       </w:r>
     </w:p>
     <w:p>
@@ -229,22 +251,25 @@
     </w:p>
     <w:p>
       <w:r>
-        <w:t xml:space="preserve">But </w:t>
-      </w:r>
-      <w:r>
-        <w:t xml:space="preserve">then </w:t>
-      </w:r>
-      <w:r>
-        <w:t xml:space="preserve">we worked </w:t>
-      </w:r>
-      <w:r>
-        <w:t>hard to address those issues</w:t>
+        <w:t xml:space="preserve">But we worked </w:t>
+      </w:r>
+      <w:r>
+        <w:t xml:space="preserve">hard to </w:t>
+      </w:r>
+      <w:r>
+        <w:t>get better</w:t>
       </w:r>
       <w:r>
         <w:t xml:space="preserve">. </w:t>
       </w:r>
       <w:r>
-        <w:t xml:space="preserve">The team had some frank conversations about morale and stress and implied vs explicit expectations. </w:t>
+        <w:t xml:space="preserve">The team had some frank conversations about morale and stress and </w:t>
+      </w:r>
+      <w:r>
+        <w:t>how we were interacting with each other</w:t>
+      </w:r>
+      <w:r>
+        <w:t xml:space="preserve">. </w:t>
       </w:r>
     </w:p>
     <w:p>
@@ -279,7 +304,15 @@
     </w:p>
     <w:p>
       <w:r>
-        <w:t>&lt;click: hey team, haz job&gt;</w:t>
+        <w:t xml:space="preserve">&lt;click: hey team, </w:t>
+      </w:r>
+      <w:proofErr w:type="spellStart"/>
+      <w:r>
+        <w:t>haz</w:t>
+      </w:r>
+      <w:proofErr w:type="spellEnd"/>
+      <w:r>
+        <w:t xml:space="preserve"> job&gt;</w:t>
       </w:r>
     </w:p>
     <w:p>
@@ -287,7 +320,13 @@
         <w:t xml:space="preserve">It turns out that a few months on another team made him realize that while we aren’t perfect, we really </w:t>
       </w:r>
       <w:r>
-        <w:t>do have a great team, and it was one he wanted to continue to be a part of.</w:t>
+        <w:t xml:space="preserve">do have a great team, and </w:t>
+      </w:r>
+      <w:r>
+        <w:t>he wanted to be part of it</w:t>
+      </w:r>
+      <w:r>
+        <w:t>.</w:t>
       </w:r>
     </w:p>
     <w:p>
@@ -336,8 +375,13 @@
       </w:r>
     </w:p>
     <w:p>
-      <w:r>
-        <w:t>So what’s the point?</w:t>
+      <w:proofErr w:type="gramStart"/>
+      <w:r>
+        <w:t>So</w:t>
+      </w:r>
+      <w:proofErr w:type="gramEnd"/>
+      <w:r>
+        <w:t xml:space="preserve"> what’s the point?</w:t>
       </w:r>
     </w:p>
     <w:p>
@@ -370,7 +414,23 @@
           <w:b/>
           <w:bCs/>
         </w:rPr>
-        <w:t>my exceptional team (cicles)</w:t>
+        <w:t>my exceptional team (</w:t>
+      </w:r>
+      <w:proofErr w:type="spellStart"/>
+      <w:r>
+        <w:rPr>
+          <w:b/>
+          <w:bCs/>
+        </w:rPr>
+        <w:t>cicles</w:t>
+      </w:r>
+      <w:proofErr w:type="spellEnd"/>
+      <w:r>
+        <w:rPr>
+          <w:b/>
+          <w:bCs/>
+        </w:rPr>
+        <w:t>)</w:t>
       </w:r>
       <w:r>
         <w:rPr>
@@ -543,7 +603,15 @@
         </w:numPr>
       </w:pPr>
       <w:r>
-        <w:t xml:space="preserve">How to use DiSC profiles to </w:t>
+        <w:t xml:space="preserve">How to use </w:t>
+      </w:r>
+      <w:proofErr w:type="spellStart"/>
+      <w:r>
+        <w:t>DiSC</w:t>
+      </w:r>
+      <w:proofErr w:type="spellEnd"/>
+      <w:r>
+        <w:t xml:space="preserve"> profiles to </w:t>
       </w:r>
       <w:r>
         <w:t>motivate and communicate with your team</w:t>
@@ -618,8 +686,13 @@
       <w:r>
         <w:t xml:space="preserve">hire people that are naturally aligned with </w:t>
       </w:r>
-      <w:r>
-        <w:t>you t</w:t>
+      <w:proofErr w:type="gramStart"/>
+      <w:r>
+        <w:t>you</w:t>
+      </w:r>
+      <w:proofErr w:type="gramEnd"/>
+      <w:r>
+        <w:t xml:space="preserve"> t</w:t>
       </w:r>
       <w:r>
         <w:t xml:space="preserve">hey feel more at home, </w:t>
@@ -664,12 +737,33 @@
           <w:b/>
           <w:bCs/>
         </w:rPr>
-        <w:t>&lt;click: ?&gt;</w:t>
-      </w:r>
-    </w:p>
-    <w:p>
-      <w:r>
-        <w:t xml:space="preserve">So what </w:t>
+        <w:t>&lt;click</w:t>
+      </w:r>
+      <w:proofErr w:type="gramStart"/>
+      <w:r>
+        <w:rPr>
+          <w:b/>
+          <w:bCs/>
+        </w:rPr>
+        <w:t>: ?</w:t>
+      </w:r>
+      <w:proofErr w:type="gramEnd"/>
+      <w:r>
+        <w:rPr>
+          <w:b/>
+          <w:bCs/>
+        </w:rPr>
+        <w:t>&gt;</w:t>
+      </w:r>
+    </w:p>
+    <w:p>
+      <w:proofErr w:type="gramStart"/>
+      <w:r>
+        <w:t>So</w:t>
+      </w:r>
+      <w:proofErr w:type="gramEnd"/>
+      <w:r>
+        <w:t xml:space="preserve"> what </w:t>
       </w:r>
       <w:r>
         <w:rPr>
@@ -742,8 +836,13 @@
       <w:r>
         <w:t xml:space="preserve">one of those </w:t>
       </w:r>
-      <w:r>
-        <w:t>values identification ritual</w:t>
+      <w:proofErr w:type="gramStart"/>
+      <w:r>
+        <w:t>values</w:t>
+      </w:r>
+      <w:proofErr w:type="gramEnd"/>
+      <w:r>
+        <w:t xml:space="preserve"> identification ritual</w:t>
       </w:r>
       <w:r>
         <w:t>s</w:t>
@@ -1070,7 +1169,17 @@
       </w:r>
     </w:p>
     <w:p>
-      <w:r>
+      <w:pPr>
+        <w:rPr>
+          <w:b/>
+          <w:bCs/>
+        </w:rPr>
+      </w:pPr>
+      <w:r>
+        <w:rPr>
+          <w:b/>
+          <w:bCs/>
+        </w:rPr>
         <w:t>&lt;click: The Bulldozer&gt;</w:t>
       </w:r>
     </w:p>
@@ -1080,7 +1189,17 @@
       </w:r>
     </w:p>
     <w:p>
-      <w:r>
+      <w:pPr>
+        <w:rPr>
+          <w:b/>
+          <w:bCs/>
+        </w:rPr>
+      </w:pPr>
+      <w:r>
+        <w:rPr>
+          <w:b/>
+          <w:bCs/>
+        </w:rPr>
         <w:t>&lt;click: The Charmer&gt;</w:t>
       </w:r>
     </w:p>
@@ -1099,8 +1218,34 @@
       </w:r>
     </w:p>
     <w:p>
-      <w:r>
-        <w:t>&lt;click: Accidental Messmaker&gt;</w:t>
+      <w:pPr>
+        <w:rPr>
+          <w:b/>
+          <w:bCs/>
+        </w:rPr>
+      </w:pPr>
+      <w:r>
+        <w:rPr>
+          <w:b/>
+          <w:bCs/>
+        </w:rPr>
+        <w:t xml:space="preserve">&lt;click: Accidental </w:t>
+      </w:r>
+      <w:proofErr w:type="spellStart"/>
+      <w:r>
+        <w:rPr>
+          <w:b/>
+          <w:bCs/>
+        </w:rPr>
+        <w:t>Messmaker</w:t>
+      </w:r>
+      <w:proofErr w:type="spellEnd"/>
+      <w:r>
+        <w:rPr>
+          <w:b/>
+          <w:bCs/>
+        </w:rPr>
+        <w:t>&gt;</w:t>
       </w:r>
     </w:p>
     <w:p>
@@ -1115,7 +1260,17 @@
       </w:r>
     </w:p>
     <w:p>
-      <w:r>
+      <w:pPr>
+        <w:rPr>
+          <w:b/>
+          <w:bCs/>
+        </w:rPr>
+      </w:pPr>
+      <w:r>
+        <w:rPr>
+          <w:b/>
+          <w:bCs/>
+        </w:rPr>
         <w:t>&lt;click: Loveable Slacker&gt;</w:t>
       </w:r>
     </w:p>
@@ -1149,16 +1304,21 @@
         <w:t>If you’re the kind of manager that likes to be liked by your team, and you’re squeamish about holding people accountable to productivity standards, then you need to be super careful to avoid hiring Loveable Slackers</w:t>
       </w:r>
       <w:r>
-        <w:t xml:space="preserve"> because they can be hard to remove</w:t>
-      </w:r>
-      <w:bookmarkStart w:id="0" w:name="_GoBack"/>
-      <w:bookmarkEnd w:id="0"/>
-      <w:r>
-        <w:t>.</w:t>
-      </w:r>
-    </w:p>
-    <w:p>
-      <w:r>
+        <w:t xml:space="preserve"> because they can be hard to remove.</w:t>
+      </w:r>
+    </w:p>
+    <w:p>
+      <w:pPr>
+        <w:rPr>
+          <w:b/>
+          <w:bCs/>
+        </w:rPr>
+      </w:pPr>
+      <w:r>
+        <w:rPr>
+          <w:b/>
+          <w:bCs/>
+        </w:rPr>
         <w:t>&lt;click: Skillful Politician&gt;</w:t>
       </w:r>
     </w:p>
@@ -1180,7 +1340,17 @@
       </w:r>
     </w:p>
     <w:p>
-      <w:r>
+      <w:pPr>
+        <w:rPr>
+          <w:b/>
+          <w:bCs/>
+        </w:rPr>
+      </w:pPr>
+      <w:r>
+        <w:rPr>
+          <w:b/>
+          <w:bCs/>
+        </w:rPr>
         <w:t>&lt;click: all three&gt;</w:t>
       </w:r>
     </w:p>
@@ -1240,11 +1410,6 @@
     </w:p>
     <w:p>
       <w:r>
-        <w:t>So step 1 in this model is to hire team players that are aligned with your core values.</w:t>
-      </w:r>
-    </w:p>
-    <w:p>
-      <w:r>
         <w:t xml:space="preserve">That sounds great, but </w:t>
       </w:r>
       <w:r>
@@ -1270,8 +1435,13 @@
       </w:r>
     </w:p>
     <w:p>
-      <w:r>
-        <w:t xml:space="preserve">Of course they’re going to tell you that, because they want the job that you have to offer them. This doesn’t mean that they’re necessarily lying, either. In that moment, when the candidate is doing everything they’ve practiced to come across as desirable, they may even </w:t>
+      <w:proofErr w:type="gramStart"/>
+      <w:r>
+        <w:t>Of course</w:t>
+      </w:r>
+      <w:proofErr w:type="gramEnd"/>
+      <w:r>
+        <w:t xml:space="preserve"> they’re going to tell you that, because they want the job that you have to offer them. This doesn’t mean that they’re necessarily lying, either. In that moment, when the candidate is doing everything they’ve practiced to come across as desirable, they may even </w:t>
       </w:r>
       <w:r>
         <w:rPr>
@@ -1377,12 +1547,28 @@
     </w:p>
     <w:p>
       <w:r>
-        <w:t>Zappos does something similar; they have a company shuttle drive candidates around the campus, and the hiring manager checks in with the shuttle driver at the end of the day to ask how they were treated. Like Branson, the Zappos people believe this tactic helps them determine if a candidate is really a nice person, or was just faking it for the interview.</w:t>
-      </w:r>
-    </w:p>
-    <w:p>
-      <w:r>
-        <w:t xml:space="preserve">And at a company called TechnologyAdvice, </w:t>
+        <w:t xml:space="preserve">Zappos does something similar; they have a </w:t>
+      </w:r>
+      <w:proofErr w:type="gramStart"/>
+      <w:r>
+        <w:t>company shuttle drive candidates</w:t>
+      </w:r>
+      <w:proofErr w:type="gramEnd"/>
+      <w:r>
+        <w:t xml:space="preserve"> around the campus, and the hiring manager checks in with the shuttle driver at the end of the day to ask how they were treated. Like Branson, the Zappos people believe this tactic helps them determine if a candidate is really a nice person, or was just faking it for the interview.</w:t>
+      </w:r>
+    </w:p>
+    <w:p>
+      <w:r>
+        <w:t xml:space="preserve">And at a company called </w:t>
+      </w:r>
+      <w:proofErr w:type="spellStart"/>
+      <w:r>
+        <w:t>TechnologyAdvice</w:t>
+      </w:r>
+      <w:proofErr w:type="spellEnd"/>
+      <w:r>
+        <w:t xml:space="preserve">, </w:t>
       </w:r>
       <w:r>
         <w:t xml:space="preserve">candidates </w:t>
@@ -1399,138 +1585,181 @@
     </w:p>
     <w:p>
       <w:r>
-        <w:t xml:space="preserve">The actual approach you take will depend heavily on the values you’re looking for and your existing interview process, but even something as simple as taking a candidate for a walk in a nearby park is </w:t>
-      </w:r>
-      <w:r>
+        <w:t xml:space="preserve">The actual approach you take will depend heavily on the values you’re looking for and your existing interview process, but even something as simple as taking a candidate for a walk in a nearby park is enough to shake things up and give </w:t>
+      </w:r>
+      <w:proofErr w:type="spellStart"/>
+      <w:r>
+        <w:t>you</w:t>
+      </w:r>
+      <w:proofErr w:type="spellEnd"/>
+      <w:r>
+        <w:t xml:space="preserve"> insight into their true personality, rather than the façade they put up through their resume.</w:t>
+      </w:r>
+    </w:p>
+    <w:p>
+      <w:pPr>
+        <w:rPr>
+          <w:b/>
+          <w:bCs/>
+        </w:rPr>
+      </w:pPr>
+      <w:r>
+        <w:rPr>
+          <w:b/>
+          <w:bCs/>
+        </w:rPr>
         <w:lastRenderedPageBreak/>
-        <w:t>enough to shake things up and give you insight into their true personality, rather than the façade they put up through their resume.</w:t>
-      </w:r>
-    </w:p>
-    <w:p>
-      <w:pPr>
-        <w:rPr>
-          <w:b/>
-          <w:bCs/>
-        </w:rPr>
-      </w:pPr>
-      <w:r>
-        <w:rPr>
-          <w:b/>
-          <w:bCs/>
-        </w:rPr>
-        <w:t>&lt;click: eliminate siloed interviews&gt;</w:t>
-      </w:r>
-    </w:p>
-    <w:p>
-      <w:r>
-        <w:t xml:space="preserve">Another </w:t>
-      </w:r>
-      <w:r>
-        <w:t>tactic you can try, especially if getting out of the office isn’t feasible, is eliminating siloed interviews.</w:t>
-      </w:r>
-    </w:p>
-    <w:p>
-      <w:r>
-        <w:t xml:space="preserve">For instance, at Heuristics, multiple people are involved in the interview process, and we have a debrief between each round. </w:t>
-      </w:r>
-      <w:r>
-        <w:t>I</w:t>
-      </w:r>
-      <w:r>
-        <w:t>f someone early in the process has concerns about a candidate’s “people smarts”, subsequent interviewers can adjust their questions to spend more time in that area.</w:t>
-      </w:r>
-    </w:p>
-    <w:p>
-      <w:r>
-        <w:t xml:space="preserve">In addition, the very last step in the process for us is a panel interview of the candidate’s peers, </w:t>
+        <w:t>&lt;click: ask value-centric questions&gt;</w:t>
+      </w:r>
+    </w:p>
+    <w:p>
+      <w:r>
+        <w:t xml:space="preserve">No matter where the interview occurs, you </w:t>
+      </w:r>
+      <w:proofErr w:type="spellStart"/>
+      <w:r>
+        <w:t>gotta</w:t>
+      </w:r>
+      <w:proofErr w:type="spellEnd"/>
+      <w:r>
+        <w:t xml:space="preserve"> ask the right questions. You can’t focus entirely on their technical skills or you’ll end up with a bunch of individual </w:t>
+      </w:r>
+      <w:proofErr w:type="spellStart"/>
+      <w:r>
+        <w:t>rockstars</w:t>
+      </w:r>
+      <w:proofErr w:type="spellEnd"/>
+      <w:r>
+        <w:t xml:space="preserve">, not a team. </w:t>
+      </w:r>
+    </w:p>
+    <w:p>
+      <w:r>
+        <w:t xml:space="preserve">But you can’t just ask someone “hey, are you a team player?” You have to ask questions designed to provoke an answer that will </w:t>
       </w:r>
       <w:r>
         <w:rPr>
           <w:i/>
           <w:iCs/>
         </w:rPr>
-        <w:t>without me in the room</w:t>
-      </w:r>
-      <w:r>
-        <w:t xml:space="preserve">. The panel format </w:t>
-      </w:r>
-      <w:r>
-        <w:t>lets multiple form an assessment on that person, and then we debrief as a group.</w:t>
-      </w:r>
-    </w:p>
-    <w:p>
-      <w:r>
-        <w:t>In the end, by layering all of these assessments together and treating the interviews as a collaborative process, rather than a siloed process, we get a much more comprehensive picture of the candidate.</w:t>
-      </w:r>
-    </w:p>
-    <w:p>
-      <w:pPr>
-        <w:rPr>
-          <w:b/>
-          <w:bCs/>
-        </w:rPr>
-      </w:pPr>
-      <w:r>
-        <w:rPr>
-          <w:b/>
-          <w:bCs/>
-        </w:rPr>
-        <w:t>&lt;click: ask value-centric questions&gt;</w:t>
-      </w:r>
-    </w:p>
-    <w:p>
-      <w:r>
-        <w:t>When I first started hiring people, I was way too focused on someone’s technical ability. I’ve since learned that at the end of the day, technical skill isn’t the most important thing to hire for. Teamwork and value alignment are.</w:t>
-      </w:r>
-    </w:p>
-    <w:p>
-      <w:r>
-        <w:t xml:space="preserve">But you can’t just ask someone “hey, are you a team player?” You have to ask questions designed to provoke an answer that will </w:t>
+        <w:t xml:space="preserve">demonstrate </w:t>
+      </w:r>
+      <w:r>
+        <w:t>the value you’re looking for.</w:t>
+      </w:r>
+    </w:p>
+    <w:p>
+      <w:r>
+        <w:t>There are many such questions at this link, but here are some of my favorites.</w:t>
+      </w:r>
+    </w:p>
+    <w:p>
+      <w:r>
+        <w:t>&lt;click: humble&gt;</w:t>
+      </w:r>
+    </w:p>
+    <w:p>
+      <w:r>
+        <w:t>To look for humility, ask them to tell you about someone that’s better than they are in area they care about. People who are humble can easily do this.</w:t>
+      </w:r>
+    </w:p>
+    <w:p>
+      <w:r>
+        <w:t>&lt;click: hungry&gt;</w:t>
+      </w:r>
+    </w:p>
+    <w:p>
+      <w:r>
+        <w:t>To look for hunger, ask about the hardest they’ve ever worked for something. Look for evidence of sacrifice and drive, not just punching a clock.</w:t>
+      </w:r>
+    </w:p>
+    <w:p>
+      <w:r>
+        <w:t>&lt;click: smart&gt;</w:t>
+      </w:r>
+    </w:p>
+    <w:p>
+      <w:r>
+        <w:t>And to assess people-smarts, ask what sort of people annoy them and how they deal with those people. Candidates that are people-smart are self-aware enough to recognize that some of their annoyance is caused by their own internal wiring and should have strategies for dealing with that annoyance in the workplace.</w:t>
+      </w:r>
+    </w:p>
+    <w:p>
+      <w:pPr>
+        <w:rPr>
+          <w:b/>
+          <w:bCs/>
+        </w:rPr>
+      </w:pPr>
+    </w:p>
+    <w:p>
+      <w:pPr>
+        <w:rPr>
+          <w:b/>
+          <w:bCs/>
+        </w:rPr>
+      </w:pPr>
+      <w:r>
+        <w:rPr>
+          <w:b/>
+          <w:bCs/>
+        </w:rPr>
+        <w:t>&lt;click: eliminate siloed interviews&gt;</w:t>
+      </w:r>
+    </w:p>
+    <w:p>
+      <w:r>
+        <w:t xml:space="preserve">Another </w:t>
+      </w:r>
+      <w:r>
+        <w:t>tactic you can try</w:t>
+      </w:r>
+      <w:r>
+        <w:t xml:space="preserve"> </w:t>
+      </w:r>
+      <w:r>
+        <w:t>is eliminating siloed interviews.</w:t>
+      </w:r>
+    </w:p>
+    <w:p>
+      <w:r>
+        <w:t xml:space="preserve">For instance, at Heuristics, multiple people are involved in the interview process, and we have a debrief between each round. </w:t>
+      </w:r>
+      <w:r>
+        <w:t>I</w:t>
+      </w:r>
+      <w:r>
+        <w:t xml:space="preserve">f someone early in the process has concerns about a candidate’s “people </w:t>
+      </w:r>
+      <w:proofErr w:type="gramStart"/>
+      <w:r>
+        <w:t>smarts</w:t>
+      </w:r>
+      <w:proofErr w:type="gramEnd"/>
+      <w:r>
+        <w:t>”, subsequent interviewers can adjust their questions to spend more time in that area.</w:t>
+      </w:r>
+    </w:p>
+    <w:p>
+      <w:r>
+        <w:t xml:space="preserve">In addition, the very last step in the process for us is a panel interview of the candidate’s peers, </w:t>
       </w:r>
       <w:r>
         <w:rPr>
           <w:i/>
           <w:iCs/>
         </w:rPr>
-        <w:t xml:space="preserve">demonstrate </w:t>
-      </w:r>
-      <w:r>
-        <w:t>the value you’re looking for.</w:t>
-      </w:r>
-    </w:p>
-    <w:p>
-      <w:r>
-        <w:t>There are many such questions at this link, but here are some of my favorites.</w:t>
-      </w:r>
-    </w:p>
-    <w:p>
-      <w:r>
-        <w:t>&lt;click: humble&gt;</w:t>
-      </w:r>
-    </w:p>
-    <w:p>
-      <w:r>
-        <w:t>To look for humility, ask them to tell you about someone that’s better than they are in area they care about. People who are humble can easily do this.</w:t>
-      </w:r>
-    </w:p>
-    <w:p>
-      <w:r>
-        <w:t>&lt;click: hungry&gt;</w:t>
-      </w:r>
-    </w:p>
-    <w:p>
-      <w:r>
-        <w:t>To look for hunger, ask about the hardest they’ve ever worked for something. Look for evidence of sacrifice and drive, not just punching a clock.</w:t>
-      </w:r>
-    </w:p>
-    <w:p>
-      <w:r>
-        <w:t>&lt;click: smart&gt;</w:t>
-      </w:r>
-    </w:p>
-    <w:p>
-      <w:r>
-        <w:t>And to assess people-smarts, ask what sort of people annoy them and how they deal with those people. Candidates that are people-smart are self-aware enough to recognize that some of their annoyance is caused by their own internal wiring and should have strategies for dealing with that annoyance in the workplace.</w:t>
+        <w:t>without me in the room</w:t>
+      </w:r>
+      <w:r>
+        <w:t xml:space="preserve">. The panel format </w:t>
+      </w:r>
+      <w:r>
+        <w:t>lets multiple form an assessment on that person, and then we debrief as a group.</w:t>
+      </w:r>
+    </w:p>
+    <w:p>
+      <w:r>
+        <w:t>In the end, by layering all of these assessments together and treating the interviews as a collaborative process, rather than a siloed process, we get a much more comprehensive picture of the candidate.</w:t>
       </w:r>
     </w:p>
     <w:p>
@@ -1567,7 +1796,6 @@
     </w:p>
     <w:p>
       <w:r>
-        <w:lastRenderedPageBreak/>
         <w:t xml:space="preserve">Let’s say that one of your core values is community engagement, and you have a candidate that you </w:t>
       </w:r>
       <w:r>
@@ -1583,7 +1811,11 @@
     </w:p>
     <w:p>
       <w:r>
-        <w:t xml:space="preserve">Before making an offer, tell her that you are absolutely and fanatically committed to community engagement, and that if an employee somehow made it through the interview process but did not share that commitment, they would be miserable working with you. Let candidates know that they would be called out for their anti-community behavior again and again. And assure them that if they </w:t>
+        <w:t xml:space="preserve">Before making an offer, tell her that you are absolutely and fanatically committed to community engagement, and that if an employee somehow made it through the interview process but did not share </w:t>
+      </w:r>
+      <w:r>
+        <w:lastRenderedPageBreak/>
+        <w:t xml:space="preserve">that commitment, they would be miserable working with you. Let candidates know that they would be called out for their anti-community behavior again and again. And assure them that if they </w:t>
       </w:r>
       <w:r>
         <w:rPr>
@@ -1598,7 +1830,15 @@
     </w:p>
     <w:p>
       <w:r>
-        <w:t>Many people will try to get a job even if they don’t fit the company’s stated values, but few will do so if they know they’re going to be held accountable to those values day in and day out.</w:t>
+        <w:t xml:space="preserve">Many people will try to get a job even if they don’t fit the company’s stated values, but few will do so if they know they’re going to be held accountable to those </w:t>
+      </w:r>
+      <w:proofErr w:type="gramStart"/>
+      <w:r>
+        <w:t>values</w:t>
+      </w:r>
+      <w:proofErr w:type="gramEnd"/>
+      <w:r>
+        <w:t xml:space="preserve"> day in and day out.</w:t>
       </w:r>
     </w:p>
     <w:p>
@@ -1631,7 +1871,15 @@
     </w:p>
     <w:p>
       <w:r>
-        <w:t xml:space="preserve">OK, lets pretend that you’ve done all of those things, you put out this great job ad, </w:t>
+        <w:t xml:space="preserve">OK, </w:t>
+      </w:r>
+      <w:proofErr w:type="spellStart"/>
+      <w:r>
+        <w:t>lets</w:t>
+      </w:r>
+      <w:proofErr w:type="spellEnd"/>
+      <w:r>
+        <w:t xml:space="preserve"> pretend that you’ve done all of those things, you put out this great job ad, </w:t>
       </w:r>
       <w:r>
         <w:t>you whittled it down to some team players, and you picked the best one. Today is their first day, and they show up in your office all bright-eyed and bushy-tailed. Now what?</w:t>
@@ -1722,7 +1970,15 @@
         <w:t xml:space="preserve">The exercise itself is really simple. There’s </w:t>
       </w:r>
       <w:r>
-        <w:t xml:space="preserve">just a list of questions that you both answer, and then you talk about any </w:t>
+        <w:t xml:space="preserve">just a list of questions that you both </w:t>
+      </w:r>
+      <w:proofErr w:type="gramStart"/>
+      <w:r>
+        <w:t>answer</w:t>
+      </w:r>
+      <w:proofErr w:type="gramEnd"/>
+      <w:r>
+        <w:t xml:space="preserve">, and then you talk about any </w:t>
       </w:r>
       <w:r>
         <w:t>obvious conflicts.</w:t>
@@ -1748,14 +2004,21 @@
         </w:numPr>
       </w:pPr>
       <w:r>
-        <w:lastRenderedPageBreak/>
         <w:t xml:space="preserve">Interaction Style – </w:t>
       </w:r>
       <w:r>
         <w:t>is it OK if I call you directly, or should I try you on chat first? Do you like f</w:t>
       </w:r>
       <w:r>
-        <w:t>requent checkins, or more limited?</w:t>
+        <w:t xml:space="preserve">requent </w:t>
+      </w:r>
+      <w:proofErr w:type="spellStart"/>
+      <w:r>
+        <w:t>checkins</w:t>
+      </w:r>
+      <w:proofErr w:type="spellEnd"/>
+      <w:r>
+        <w:t>, or more limited?</w:t>
       </w:r>
       <w:r>
         <w:br/>
@@ -1791,10 +2054,27 @@
         </w:numPr>
       </w:pPr>
       <w:r>
+        <w:lastRenderedPageBreak/>
         <w:t xml:space="preserve">(click) </w:t>
       </w:r>
       <w:r>
-        <w:t>Personality assessments (DiSC, Myers-Briggs, etc) – Do you know your assessment?</w:t>
+        <w:t>Personality assessments (</w:t>
+      </w:r>
+      <w:proofErr w:type="spellStart"/>
+      <w:r>
+        <w:t>DiSC</w:t>
+      </w:r>
+      <w:proofErr w:type="spellEnd"/>
+      <w:r>
+        <w:t xml:space="preserve">, Myers-Briggs, </w:t>
+      </w:r>
+      <w:proofErr w:type="spellStart"/>
+      <w:r>
+        <w:t>etc</w:t>
+      </w:r>
+      <w:proofErr w:type="spellEnd"/>
+      <w:r>
+        <w:t>) – Do you know your assessment?</w:t>
       </w:r>
       <w:r>
         <w:br/>
@@ -1880,7 +2160,15 @@
     </w:p>
     <w:p>
       <w:r>
-        <w:t xml:space="preserve">I have a OneNote notebook for each person on my team, and in this notebook I keep my Design the Alliance notes. About once a quarter, while preparing for a 1-1, I’ll refer back these notes and reflect on how things are going. </w:t>
+        <w:t xml:space="preserve">I have a OneNote notebook for each person on my team, and in this </w:t>
+      </w:r>
+      <w:proofErr w:type="gramStart"/>
+      <w:r>
+        <w:t>notebook</w:t>
+      </w:r>
+      <w:proofErr w:type="gramEnd"/>
+      <w:r>
+        <w:t xml:space="preserve"> I keep my Design the Alliance notes. About once a quarter, while preparing for a 1-1, I’ll refer back these notes and reflect on how things are going. </w:t>
       </w:r>
     </w:p>
     <w:p>
@@ -1997,37 +2285,37 @@
     </w:p>
     <w:p>
       <w:r>
+        <w:t>71% of the 1-1s last 30 or 45 minutes.</w:t>
+      </w:r>
+    </w:p>
+    <w:p>
+      <w:r>
+        <w:t>&lt;click: uncountable&gt;</w:t>
+      </w:r>
+    </w:p>
+    <w:p>
+      <w:r>
+        <w:t xml:space="preserve">The point is, experienced managers know that regular, effective 1-1s provide innumerable benefits. I don’t want to bludgeon </w:t>
+      </w:r>
+      <w:r>
+        <w:t xml:space="preserve">you </w:t>
+      </w:r>
+      <w:r>
+        <w:t>completely to death with statistics, but…</w:t>
+      </w:r>
+    </w:p>
+    <w:p>
+      <w:r>
+        <w:rPr>
+          <w:b/>
+          <w:bCs/>
+        </w:rPr>
+        <w:t>&lt;click: purple circle slide #2&gt;</w:t>
+      </w:r>
+    </w:p>
+    <w:p>
+      <w:r>
         <w:lastRenderedPageBreak/>
-        <w:t>71% of the 1-1s last 30 or 45 minutes.</w:t>
-      </w:r>
-    </w:p>
-    <w:p>
-      <w:r>
-        <w:t>&lt;click: uncountable&gt;</w:t>
-      </w:r>
-    </w:p>
-    <w:p>
-      <w:r>
-        <w:t xml:space="preserve">The point is, experienced managers know that regular, effective 1-1s provide innumerable benefits. I don’t want to bludgeon </w:t>
-      </w:r>
-      <w:r>
-        <w:t xml:space="preserve">you </w:t>
-      </w:r>
-      <w:r>
-        <w:t>completely to death with statistics, but…</w:t>
-      </w:r>
-    </w:p>
-    <w:p>
-      <w:r>
-        <w:rPr>
-          <w:b/>
-          <w:bCs/>
-        </w:rPr>
-        <w:t>&lt;click: purple circle slide #2&gt;</w:t>
-      </w:r>
-    </w:p>
-    <w:p>
-      <w:r>
         <w:t>A Gallup</w:t>
       </w:r>
       <w:r>
@@ -2204,7 +2492,15 @@
         <w:t xml:space="preserve"> goals </w:t>
       </w:r>
       <w:r>
-        <w:t xml:space="preserve">of their 1:1 meetings. This is where I see a discrepancy between what managers are </w:t>
+        <w:t xml:space="preserve">of their 1:1 </w:t>
+      </w:r>
+      <w:proofErr w:type="gramStart"/>
+      <w:r>
+        <w:t>meetings</w:t>
+      </w:r>
+      <w:proofErr w:type="gramEnd"/>
+      <w:r>
+        <w:t xml:space="preserve">. This is where I see a discrepancy between what managers are </w:t>
       </w:r>
       <w:r>
         <w:rPr>
@@ -2284,42 +2580,39 @@
         <w:t xml:space="preserve">tasks </w:t>
       </w:r>
       <w:r>
-        <w:t xml:space="preserve">they are working on. It should be about building relationships and making sure the </w:t>
-      </w:r>
+        <w:t>they are working on. It should be about building relationships and making sure the person’s role is aligned with the organizational objectives.</w:t>
+      </w:r>
+      <w:r>
+        <w:t xml:space="preserve"> Those types of conversations are investments in future productivity; status reports don’t move the needle.</w:t>
+      </w:r>
+    </w:p>
+    <w:p/>
+    <w:p>
+      <w:pPr>
+        <w:rPr>
+          <w:b/>
+          <w:bCs/>
+        </w:rPr>
+      </w:pPr>
+      <w:r>
+        <w:rPr>
+          <w:b/>
+          <w:bCs/>
+        </w:rPr>
+        <w:t>&lt;click: what’s the agenda&gt;</w:t>
+      </w:r>
+    </w:p>
+    <w:p>
+      <w:r>
+        <w:t>I use the 1:1 format recommended by the Manager Tools podcast</w:t>
+      </w:r>
+      <w:r>
+        <w:t>.</w:t>
+      </w:r>
+    </w:p>
+    <w:p>
       <w:r>
         <w:lastRenderedPageBreak/>
-        <w:t>person’s role is aligned with the organizational objectives.</w:t>
-      </w:r>
-      <w:r>
-        <w:t xml:space="preserve"> Those types of conversations are investments in future productivity; status reports don’t move the needle.</w:t>
-      </w:r>
-    </w:p>
-    <w:p/>
-    <w:p>
-      <w:pPr>
-        <w:rPr>
-          <w:b/>
-          <w:bCs/>
-        </w:rPr>
-      </w:pPr>
-      <w:r>
-        <w:rPr>
-          <w:b/>
-          <w:bCs/>
-        </w:rPr>
-        <w:t>&lt;click: what’s the agenda&gt;</w:t>
-      </w:r>
-    </w:p>
-    <w:p>
-      <w:r>
-        <w:t>I use the 1:1 format recommended by the Manager Tools podcast</w:t>
-      </w:r>
-      <w:r>
-        <w:t>.</w:t>
-      </w:r>
-    </w:p>
-    <w:p>
-      <w:r>
         <w:t xml:space="preserve">They recommend meeting weekly for 30 minutes, where the first 10 minutes is the </w:t>
       </w:r>
       <w:r>
@@ -2354,7 +2647,17 @@
       </w:r>
     </w:p>
     <w:p>
-      <w:r>
+      <w:pPr>
+        <w:rPr>
+          <w:b/>
+          <w:bCs/>
+        </w:rPr>
+      </w:pPr>
+      <w:r>
+        <w:rPr>
+          <w:b/>
+          <w:bCs/>
+        </w:rPr>
         <w:t>&lt;click: their agenda&gt;</w:t>
       </w:r>
     </w:p>
@@ -2536,21 +2839,21 @@
     </w:p>
     <w:p>
       <w:r>
+        <w:t>This is beyond just being “friendly”, though. Being a manager means that you have this thing called Role Power, because you are in a role that is responsible for promoting a person, as well as firing them. This concept of Role Power is threatening to an employee and it pervades every interaction that you have with them. Simply being nice and friendly and polite isn’t enough to counteract it; if you want your people to trust you, you have to demonstrate a real and authentic interest in them as a person.</w:t>
+      </w:r>
+    </w:p>
+    <w:p>
+      <w:r>
+        <w:rPr>
+          <w:b/>
+          <w:bCs/>
+        </w:rPr>
+        <w:t>&lt;click: build rapport&gt;</w:t>
+      </w:r>
+    </w:p>
+    <w:p>
+      <w:r>
         <w:lastRenderedPageBreak/>
-        <w:t>This is beyond just being “friendly”, though. Being a manager means that you have this thing called Role Power, because you are in a role that is responsible for promoting a person, as well as firing them. This concept of Role Power is threatening to an employee and it pervades every interaction that you have with them. Simply being nice and friendly and polite isn’t enough to counteract it; if you want your people to trust you, you have to demonstrate a real and authentic interest in them as a person.</w:t>
-      </w:r>
-    </w:p>
-    <w:p>
-      <w:r>
-        <w:rPr>
-          <w:b/>
-          <w:bCs/>
-        </w:rPr>
-        <w:t>&lt;click: build rapport&gt;</w:t>
-      </w:r>
-    </w:p>
-    <w:p>
-      <w:r>
         <w:t xml:space="preserve">There are a lot of different questions that you can ask to build rapport and trust. You can ask about their life outside of work. You </w:t>
       </w:r>
       <w:r>
@@ -2643,7 +2946,15 @@
     </w:p>
     <w:p>
       <w:r>
-        <w:t>Asking which aspect of their current work is inline with their long-term goals is nice because it tells you where to focus your future feedback; helping someone get better at the work that’s most aligned with their future goals will be of greater value to them than helping them improve at something that isn’t aligned.</w:t>
+        <w:t xml:space="preserve">Asking which aspect of their current work is </w:t>
+      </w:r>
+      <w:proofErr w:type="spellStart"/>
+      <w:r>
+        <w:t>inline</w:t>
+      </w:r>
+      <w:proofErr w:type="spellEnd"/>
+      <w:r>
+        <w:t xml:space="preserve"> with their long-term goals is nice because it tells you where to focus your future feedback; helping someone get better at the work that’s most aligned with their future goals will be of greater value to them than helping them improve at something that isn’t aligned.</w:t>
       </w:r>
     </w:p>
     <w:p>
@@ -2703,7 +3014,6 @@
     </w:p>
     <w:p>
       <w:r>
-        <w:lastRenderedPageBreak/>
         <w:t>I like asking for ideas on how to improve some</w:t>
       </w:r>
       <w:r>
@@ -2739,6 +3049,7 @@
     </w:p>
     <w:p>
       <w:r>
+        <w:lastRenderedPageBreak/>
         <w:t>I also like asking about specific interactions with other people, like who on the team they have the most (or least) difficulty working with. This is a great question because it can clue you in to personality conflicts that you were totally unaware of, and if gives you the opportunity to coach all of the involved parties before it turns into a big problem.</w:t>
       </w:r>
     </w:p>
@@ -2856,7 +3167,6 @@
     </w:p>
     <w:p>
       <w:r>
-        <w:lastRenderedPageBreak/>
         <w:t>Good, constructive feedback requires preparation on your part. When you give someone feedback, they’re going to ask you questions. Maybe they’re being defensive, maybe they truly want to understand the situation, but either way they’re going to want more information.</w:t>
       </w:r>
     </w:p>
@@ -2910,6 +3220,7 @@
         </w:numPr>
       </w:pPr>
       <w:r>
+        <w:lastRenderedPageBreak/>
         <w:t>What do they need to do differently going forward?</w:t>
       </w:r>
     </w:p>
@@ -3071,7 +3382,6 @@
     </w:p>
     <w:p>
       <w:r>
-        <w:lastRenderedPageBreak/>
         <w:t>As awesome as it would be to only have to give feedback once, and then mo</w:t>
       </w:r>
       <w:r>
@@ -3090,7 +3400,15 @@
         <w:t>moved their projects forward faster and more smoothly</w:t>
       </w:r>
       <w:r>
-        <w:t xml:space="preserve"> thatn those that weren’t</w:t>
+        <w:t xml:space="preserve"> </w:t>
+      </w:r>
+      <w:proofErr w:type="spellStart"/>
+      <w:r>
+        <w:t>thatn</w:t>
+      </w:r>
+      <w:proofErr w:type="spellEnd"/>
+      <w:r>
+        <w:t xml:space="preserve"> those that weren’t</w:t>
       </w:r>
       <w:r>
         <w:t>.</w:t>
@@ -3109,8 +3427,13 @@
           <w:numId w:val="6"/>
         </w:numPr>
       </w:pPr>
-      <w:r>
-        <w:t>Followup over email. Clearly document what was said and provide a written audit.</w:t>
+      <w:proofErr w:type="spellStart"/>
+      <w:r>
+        <w:t>Followup</w:t>
+      </w:r>
+      <w:proofErr w:type="spellEnd"/>
+      <w:r>
+        <w:t xml:space="preserve"> over email. Clearly document what was said and provide a written audit.</w:t>
       </w:r>
     </w:p>
     <w:p>
@@ -3134,7 +3457,16 @@
         </w:numPr>
       </w:pPr>
       <w:r>
-        <w:t>Keep it top of mind. The more clearly you’re checking in on their work in this area, the more likely they are to improve at it.</w:t>
+        <w:lastRenderedPageBreak/>
+        <w:t xml:space="preserve">Keep it top of mind. The more </w:t>
+      </w:r>
+      <w:proofErr w:type="gramStart"/>
+      <w:r>
+        <w:t>clearly</w:t>
+      </w:r>
+      <w:proofErr w:type="gramEnd"/>
+      <w:r>
+        <w:t xml:space="preserve"> you’re checking in on their work in this area, the more likely they are to improve at it.</w:t>
       </w:r>
     </w:p>
     <w:p>
@@ -3195,7 +3527,15 @@
     </w:p>
     <w:p>
       <w:r>
-        <w:t>Your 1:1s are only as effective as your ability to remember what you talked about last time. Don’t ask people to sit in a 30 minute meeting with you if you can’t commit to the 60 seconds it takes to jot down notes for next time.</w:t>
+        <w:t xml:space="preserve">Your 1:1s are only as effective as your ability to remember what you talked about last time. Don’t ask people to sit in a </w:t>
+      </w:r>
+      <w:proofErr w:type="gramStart"/>
+      <w:r>
+        <w:t>30 minute</w:t>
+      </w:r>
+      <w:proofErr w:type="gramEnd"/>
+      <w:r>
+        <w:t xml:space="preserve"> meeting with you if you can’t commit to the 60 seconds it takes to jot down notes for next time.</w:t>
       </w:r>
     </w:p>
     <w:p>
@@ -3274,6 +3614,7 @@
       </w:r>
     </w:p>
     <w:p>
+      <w:bookmarkStart w:id="0" w:name="_GoBack"/>
       <w:r>
         <w:t>Unfortunately, that’s easier said than done. People are very different from each other, not everyone thinks or works the same way</w:t>
       </w:r>
@@ -3286,21 +3627,21 @@
         <w:t xml:space="preserve">I learned this the hard way early in my management role. We were adopting a new time reporting system and </w:t>
       </w:r>
       <w:r>
-        <w:t xml:space="preserve">there was a lot of uncertainty around how people should use it. One of my jobs was to review my team’s time and make sure that it was being billed correctly, so that invoicing and cost </w:t>
+        <w:t>there was a lot of uncertainty around how people should use it. One of my jobs was to review my team’s time and make sure that it was being billed correctly, so that invoicing and cost accounting could be performed. However, the uncertainty around the new system meant there was a lot of inconsistency in the reported time, and that was making it hard for me to review timesheets.</w:t>
+      </w:r>
+    </w:p>
+    <w:p>
+      <w:r>
+        <w:t>Now, I’m a detail-and-process-oriented person. I personally like it when there are clearly defined standard operating procedures, and when those procedures explain their objectives, and when the procedures themselves logically support those objectives.</w:t>
+      </w:r>
+    </w:p>
+    <w:p>
+      <w:r>
+        <w:t xml:space="preserve">So, I did what I would have wanted my manager to do for me in that scenario. I wrote a long, lengthy email that described in great detail how I wanted the team to enter their time. I used lots of bold and </w:t>
       </w:r>
       <w:r>
         <w:lastRenderedPageBreak/>
-        <w:t>accounting could be performed. However, the uncertainty around the new system meant there was a lot of inconsistency in the reported time, and that was making it hard for me to review timesheets.</w:t>
-      </w:r>
-    </w:p>
-    <w:p>
-      <w:r>
-        <w:t>Now, I’m a detail-and-process-oriented person. I personally like it when there are clearly defined standard operating procedures, and when those procedures explain their objectives, and when the procedures themselves logically support those objectives.</w:t>
-      </w:r>
-    </w:p>
-    <w:p>
-      <w:r>
-        <w:t>So, I did what I would have wanted my manager to do for me in that scenario. I wrote a long, lengthy email that described in great detail how I wanted the team to enter their time. I used lots of bold and underlined text to draw attention to the key details, and I</w:t>
+        <w:t>underlined text to draw attention to the key details, and I</w:t>
       </w:r>
       <w:r>
         <w:t xml:space="preserve"> went to great lengths to explain the reasons behind all of my requests.</w:t>
@@ -3357,7 +3698,15 @@
         <w:t xml:space="preserve">also </w:t>
       </w:r>
       <w:r>
-        <w:t xml:space="preserve">people in the room right now that would get an email like that and have it feel like nails on a chalkboard to them. </w:t>
+        <w:t xml:space="preserve">people in the room right now that would get an email like that and have it </w:t>
+      </w:r>
+      <w:proofErr w:type="gramStart"/>
+      <w:r>
+        <w:t>feel</w:t>
+      </w:r>
+      <w:proofErr w:type="gramEnd"/>
+      <w:r>
+        <w:t xml:space="preserve"> like nails on a chalkboard to them. </w:t>
       </w:r>
       <w:r>
         <w:t xml:space="preserve">And </w:t>
@@ -3380,28 +3729,66 @@
         <w:t xml:space="preserve"> your team, how to motivate and inspire them, and how to resolve conflicts, all tailored to the individual personalities involved?</w:t>
       </w:r>
     </w:p>
-    <w:p>
-      <w:r>
-        <w:rPr>
-          <w:b/>
-          <w:bCs/>
-        </w:rPr>
-        <w:t>&lt;click: communicate effectively using DiSC&gt;</w:t>
-      </w:r>
-    </w:p>
-    <w:p>
-      <w:r>
-        <w:t xml:space="preserve">That’s the point of DiSC. </w:t>
-      </w:r>
-    </w:p>
-    <w:p>
-      <w:r>
-        <w:t>Has anyone here heard of DiSC before? Has anyone heard of Myers Briggs?</w:t>
-      </w:r>
-    </w:p>
-    <w:p>
-      <w:r>
-        <w:t xml:space="preserve">DiSC profiles are similar to Myers Briggs type indicators, but </w:t>
+    <w:bookmarkEnd w:id="0"/>
+    <w:p>
+      <w:r>
+        <w:rPr>
+          <w:b/>
+          <w:bCs/>
+        </w:rPr>
+        <w:t xml:space="preserve">&lt;click: communicate effectively using </w:t>
+      </w:r>
+      <w:proofErr w:type="spellStart"/>
+      <w:r>
+        <w:rPr>
+          <w:b/>
+          <w:bCs/>
+        </w:rPr>
+        <w:t>DiSC</w:t>
+      </w:r>
+      <w:proofErr w:type="spellEnd"/>
+      <w:r>
+        <w:rPr>
+          <w:b/>
+          <w:bCs/>
+        </w:rPr>
+        <w:t>&gt;</w:t>
+      </w:r>
+    </w:p>
+    <w:p>
+      <w:r>
+        <w:t xml:space="preserve">That’s the point of </w:t>
+      </w:r>
+      <w:proofErr w:type="spellStart"/>
+      <w:r>
+        <w:t>DiSC.</w:t>
+      </w:r>
+      <w:proofErr w:type="spellEnd"/>
+      <w:r>
+        <w:t xml:space="preserve"> </w:t>
+      </w:r>
+    </w:p>
+    <w:p>
+      <w:r>
+        <w:t xml:space="preserve">Has anyone here heard of </w:t>
+      </w:r>
+      <w:proofErr w:type="spellStart"/>
+      <w:r>
+        <w:t>DiSC</w:t>
+      </w:r>
+      <w:proofErr w:type="spellEnd"/>
+      <w:r>
+        <w:t xml:space="preserve"> before? Has anyone heard of Myers Briggs?</w:t>
+      </w:r>
+    </w:p>
+    <w:p>
+      <w:proofErr w:type="spellStart"/>
+      <w:r>
+        <w:t>DiSC</w:t>
+      </w:r>
+      <w:proofErr w:type="spellEnd"/>
+      <w:r>
+        <w:t xml:space="preserve"> profiles are similar to Myers Briggs type indicators, but </w:t>
       </w:r>
       <w:r>
         <w:t>a bit different</w:t>
@@ -3425,8 +3812,13 @@
       <w:r>
         <w:t xml:space="preserve">, while </w:t>
       </w:r>
-      <w:r>
-        <w:t xml:space="preserve">DiSC measures how personality traits affect </w:t>
+      <w:proofErr w:type="spellStart"/>
+      <w:r>
+        <w:t>DiSC</w:t>
+      </w:r>
+      <w:proofErr w:type="spellEnd"/>
+      <w:r>
+        <w:t xml:space="preserve"> measures how personality traits affect </w:t>
       </w:r>
       <w:r>
         <w:t>external</w:t>
@@ -3442,7 +3834,15 @@
         <w:t>behavior</w:t>
       </w:r>
       <w:r>
-        <w:t xml:space="preserve">. Myers Briggs assumes that personality is fixed and unlikely to change, but DiSC is more open to the idea that people behave differently in different contexts. </w:t>
+        <w:t xml:space="preserve">. Myers Briggs assumes that personality is fixed and unlikely to change, but </w:t>
+      </w:r>
+      <w:proofErr w:type="spellStart"/>
+      <w:r>
+        <w:t>DiSC</w:t>
+      </w:r>
+      <w:proofErr w:type="spellEnd"/>
+      <w:r>
+        <w:t xml:space="preserve"> is more open to the idea that people behave differently in different contexts. </w:t>
       </w:r>
     </w:p>
     <w:p>
@@ -3461,31 +3861,65 @@
     </w:p>
     <w:p>
       <w:r>
-        <w:t>Because DiSC focuses more on behavior than innate preferences, and because the DiSC assessment is shorter to take, it’s easier to implement in a business context than Myers Briggs.</w:t>
-      </w:r>
-    </w:p>
-    <w:p>
-      <w:pPr>
-        <w:rPr>
-          <w:b/>
-          <w:bCs/>
-        </w:rPr>
-      </w:pPr>
-      <w:r>
-        <w:rPr>
-          <w:b/>
-          <w:bCs/>
-        </w:rPr>
-        <w:t>&lt;click: show DiSC squares&gt;</w:t>
+        <w:t xml:space="preserve">Because </w:t>
+      </w:r>
+      <w:proofErr w:type="spellStart"/>
+      <w:r>
+        <w:t>DiSC</w:t>
+      </w:r>
+      <w:proofErr w:type="spellEnd"/>
+      <w:r>
+        <w:t xml:space="preserve"> focuses more on behavior than innate preferences, and because the </w:t>
+      </w:r>
+      <w:proofErr w:type="spellStart"/>
+      <w:r>
+        <w:t>DiSC</w:t>
+      </w:r>
+      <w:proofErr w:type="spellEnd"/>
+      <w:r>
+        <w:t xml:space="preserve"> assessment is shorter to take, it’s easier to implement in a business context than Myers Briggs.</w:t>
+      </w:r>
+    </w:p>
+    <w:p>
+      <w:pPr>
+        <w:rPr>
+          <w:b/>
+          <w:bCs/>
+        </w:rPr>
+      </w:pPr>
+      <w:r>
+        <w:rPr>
+          <w:b/>
+          <w:bCs/>
+        </w:rPr>
+        <w:t xml:space="preserve">&lt;click: show </w:t>
+      </w:r>
+      <w:proofErr w:type="spellStart"/>
+      <w:r>
+        <w:rPr>
+          <w:b/>
+          <w:bCs/>
+        </w:rPr>
+        <w:t>DiSC</w:t>
+      </w:r>
+      <w:proofErr w:type="spellEnd"/>
+      <w:r>
+        <w:rPr>
+          <w:b/>
+          <w:bCs/>
+        </w:rPr>
+        <w:t xml:space="preserve"> squares&gt;</w:t>
       </w:r>
     </w:p>
     <w:p>
       <w:r>
         <w:t xml:space="preserve">The </w:t>
       </w:r>
+      <w:proofErr w:type="spellStart"/>
       <w:r>
         <w:t>DiSC</w:t>
       </w:r>
+      <w:proofErr w:type="spellEnd"/>
       <w:r>
         <w:t xml:space="preserve"> model focuses on </w:t>
       </w:r>
@@ -3511,33 +3945,57 @@
           <w:b/>
           <w:bCs/>
         </w:rPr>
+        <w:t>&lt;click: D&gt;</w:t>
+      </w:r>
+    </w:p>
+    <w:p>
+      <w:r>
+        <w:t xml:space="preserve">The D stands for Dominance. People with this profile </w:t>
+      </w:r>
+      <w:r>
+        <w:t xml:space="preserve">are strong-willed and results-oriented and place a lot of emphasis on the bottom line. </w:t>
+      </w:r>
+      <w:r>
+        <w:t>You tend to see a lot of D personalities in leadership roles.</w:t>
+      </w:r>
+    </w:p>
+    <w:p>
+      <w:r>
+        <w:rPr>
+          <w:b/>
+          <w:bCs/>
+        </w:rPr>
+        <w:t xml:space="preserve">&lt;click: </w:t>
+      </w:r>
+      <w:proofErr w:type="spellStart"/>
+      <w:r>
+        <w:rPr>
+          <w:b/>
+          <w:bCs/>
+        </w:rPr>
+        <w:t>i</w:t>
+      </w:r>
+      <w:proofErr w:type="spellEnd"/>
+      <w:r>
+        <w:rPr>
+          <w:b/>
+          <w:bCs/>
+        </w:rPr>
+        <w:t>&gt;</w:t>
+      </w:r>
+    </w:p>
+    <w:p>
+      <w:r>
         <w:lastRenderedPageBreak/>
-        <w:t>&lt;click: D&gt;</w:t>
-      </w:r>
-    </w:p>
-    <w:p>
-      <w:r>
-        <w:t xml:space="preserve">The D stands for Dominance. People with this profile </w:t>
-      </w:r>
-      <w:r>
-        <w:t xml:space="preserve">are strong-willed and results-oriented and place a lot of emphasis on the bottom line. </w:t>
-      </w:r>
-      <w:r>
-        <w:t>You tend to see a lot of D personalities in leadership roles.</w:t>
-      </w:r>
-    </w:p>
-    <w:p>
-      <w:r>
-        <w:rPr>
-          <w:b/>
-          <w:bCs/>
-        </w:rPr>
-        <w:t>&lt;click: i&gt;</w:t>
-      </w:r>
-    </w:p>
-    <w:p>
-      <w:r>
-        <w:t>The I stands for Influence. People with this profile place emphasis on influencing or persuading others</w:t>
+        <w:t xml:space="preserve">The I </w:t>
+      </w:r>
+      <w:proofErr w:type="gramStart"/>
+      <w:r>
+        <w:t>stands</w:t>
+      </w:r>
+      <w:proofErr w:type="gramEnd"/>
+      <w:r>
+        <w:t xml:space="preserve"> for Influence. People with this profile place emphasis on influencing or persuading others</w:t>
       </w:r>
       <w:r>
         <w:t xml:space="preserve">. They are often outgoing and enthusiastic and are good </w:t>
@@ -3557,7 +4015,15 @@
         <w:t xml:space="preserve">f </w:t>
       </w:r>
       <w:r>
-        <w:t xml:space="preserve">he needs to solve a problem, the first thing he does is make a list of all the people he knows that he could get to help. I types </w:t>
+        <w:t xml:space="preserve">he needs to solve a problem, the first thing he does is make a list of all the people he knows that he could get to help. I </w:t>
+      </w:r>
+      <w:proofErr w:type="gramStart"/>
+      <w:r>
+        <w:t>types</w:t>
+      </w:r>
+      <w:proofErr w:type="gramEnd"/>
+      <w:r>
+        <w:t xml:space="preserve"> </w:t>
       </w:r>
       <w:r>
         <w:t>tend to achieve results through othe</w:t>
@@ -3636,7 +4102,15 @@
     </w:p>
     <w:p>
       <w:r>
-        <w:t>D and I types have a lot in common; both are bold, fast-paced and assertive personalities so there is a lot of overlap between them. Someone that is primarily a D with strong I tendencies would be a “DI” on this graph. Similarly, someone who is a primarily an I with D tendendcies would be an “ID”.</w:t>
+        <w:t xml:space="preserve">D and I types have a lot in common; both are bold, fast-paced and assertive personalities so there is a lot of overlap between them. Someone that is primarily a D with strong I tendencies would be a “DI” on this graph. Similarly, someone who is a primarily an I with D </w:t>
+      </w:r>
+      <w:proofErr w:type="spellStart"/>
+      <w:r>
+        <w:t>tendendcies</w:t>
+      </w:r>
+      <w:proofErr w:type="spellEnd"/>
+      <w:r>
+        <w:t xml:space="preserve"> would be an “ID”.</w:t>
       </w:r>
     </w:p>
     <w:p>
@@ -3679,44 +4153,41 @@
     </w:p>
     <w:p>
       <w:r>
-        <w:t xml:space="preserve">To find your style, go to discprofile.com and take one of their assessments. You can find free assessments on the internet, but discprofile.com offers paid assessments that are specifically designed </w:t>
-      </w:r>
+        <w:t>To find your style, go to discprofile.com and take one of their assessments. You can find free assessments on the internet, but discprofile.com offers paid assessments that are specifically designed for managers. They’ll give you a very detailed assessment of your personality type and will provide a report containing all sorts of insight and suggestions.</w:t>
+      </w:r>
+    </w:p>
+    <w:p>
+      <w:r>
+        <w:t>&lt;</w:t>
+      </w:r>
+      <w:r>
+        <w:rPr>
+          <w:b/>
+          <w:bCs/>
+        </w:rPr>
+        <w:t>click: show CD “I am here”</w:t>
+      </w:r>
+      <w:r>
+        <w:t>&gt;</w:t>
+      </w:r>
+    </w:p>
+    <w:p>
+      <w:r>
+        <w:t>I took the assessment and it told me that I am a type CD</w:t>
+      </w:r>
+      <w:r>
+        <w:t xml:space="preserve">, which </w:t>
+      </w:r>
+      <w:r>
+        <w:t xml:space="preserve">means </w:t>
+      </w:r>
+      <w:r>
+        <w:t>that I’m primarily a C with some fairly strong secondary D characteristics.</w:t>
+      </w:r>
+    </w:p>
+    <w:p>
       <w:r>
         <w:lastRenderedPageBreak/>
-        <w:t>for managers. They’ll give you a very detailed assessment of your personality type and will provide a report containing all sorts of insight and suggestions.</w:t>
-      </w:r>
-    </w:p>
-    <w:p>
-      <w:r>
-        <w:t>&lt;</w:t>
-      </w:r>
-      <w:r>
-        <w:rPr>
-          <w:b/>
-          <w:bCs/>
-        </w:rPr>
-        <w:t>click: show CD “I am here”</w:t>
-      </w:r>
-      <w:r>
-        <w:t>&gt;</w:t>
-      </w:r>
-    </w:p>
-    <w:p>
-      <w:r>
-        <w:t>I took the assessment and it told me that I am a type CD</w:t>
-      </w:r>
-      <w:r>
-        <w:t xml:space="preserve">, which </w:t>
-      </w:r>
-      <w:r>
-        <w:t xml:space="preserve">means </w:t>
-      </w:r>
-      <w:r>
-        <w:t>that I’m primarily a C with some fairly strong secondary D characteristics.</w:t>
-      </w:r>
-    </w:p>
-    <w:p>
-      <w:r>
         <w:t xml:space="preserve">Typically, people with this personality type have high expectations of themselves and others, are logical and task-focused rather than emotional and people-focused, and generally get irritated at people or situations that are illogical or overly emotional. </w:t>
       </w:r>
     </w:p>
@@ -3758,7 +4229,15 @@
     </w:p>
     <w:p>
       <w:r>
-        <w:t>I can use my DiSC report to be a better manager in a few different ways.</w:t>
+        <w:t xml:space="preserve">I can use my </w:t>
+      </w:r>
+      <w:proofErr w:type="spellStart"/>
+      <w:r>
+        <w:t>DiSC</w:t>
+      </w:r>
+      <w:proofErr w:type="spellEnd"/>
+      <w:r>
+        <w:t xml:space="preserve"> report to be a better manager in a few different ways.</w:t>
       </w:r>
     </w:p>
     <w:p>
@@ -3856,7 +4335,23 @@
     </w:p>
     <w:p>
       <w:r>
-        <w:t>But remember, DiSC is all about behavior; this graph shows me what I’m likely to do by default, but I can adjust my behavior accordingly. Knowing my DiSC type means that I can deliberately spend energy on being collaborative and supportive. I can practice giving feedback so that it feels more natural. I can work to appear more empathetic and a little less robotic.</w:t>
+        <w:t xml:space="preserve">But remember, </w:t>
+      </w:r>
+      <w:proofErr w:type="spellStart"/>
+      <w:r>
+        <w:t>DiSC</w:t>
+      </w:r>
+      <w:proofErr w:type="spellEnd"/>
+      <w:r>
+        <w:t xml:space="preserve"> is all about behavior; this graph shows me what I’m likely to do by default, but I can adjust my behavior accordingly. Knowing my </w:t>
+      </w:r>
+      <w:proofErr w:type="spellStart"/>
+      <w:r>
+        <w:t>DiSC</w:t>
+      </w:r>
+      <w:proofErr w:type="spellEnd"/>
+      <w:r>
+        <w:t xml:space="preserve"> type means that I can deliberately spend energy on being collaborative and supportive. I can practice giving feedback so that it feels more natural. I can work to appear more empathetic and a little less robotic.</w:t>
       </w:r>
     </w:p>
     <w:p>
@@ -3870,56 +4365,80 @@
     </w:p>
     <w:p>
       <w:r>
+        <w:t xml:space="preserve">The </w:t>
+      </w:r>
+      <w:proofErr w:type="spellStart"/>
+      <w:r>
+        <w:t>DiSC</w:t>
+      </w:r>
+      <w:proofErr w:type="spellEnd"/>
+      <w:r>
+        <w:t xml:space="preserve"> model is also really useful if you know some of the types of people you interact with. </w:t>
+      </w:r>
+    </w:p>
+    <w:p>
+      <w:r>
+        <w:t xml:space="preserve">For instance, let’s say I’m working with someone on my team that I know to be a strong D. The </w:t>
+      </w:r>
+      <w:proofErr w:type="spellStart"/>
+      <w:r>
+        <w:t>DiSC</w:t>
+      </w:r>
+      <w:proofErr w:type="spellEnd"/>
+      <w:r>
+        <w:t xml:space="preserve"> model tells me that they are </w:t>
+      </w:r>
+      <w:r>
+        <w:t>going to be more goal-oriented than task-focused</w:t>
+      </w:r>
+      <w:r>
+        <w:t>,</w:t>
+      </w:r>
+      <w:r>
+        <w:t xml:space="preserve"> </w:t>
+      </w:r>
+      <w:r>
+        <w:t xml:space="preserve">so </w:t>
+      </w:r>
+      <w:r>
+        <w:t>t</w:t>
+      </w:r>
+      <w:r>
+        <w:t xml:space="preserve">hey might struggle to put together </w:t>
+      </w:r>
+      <w:r>
+        <w:t>the sort of</w:t>
+      </w:r>
+      <w:r>
+        <w:t xml:space="preserve"> detailed work-breakdown-structure</w:t>
+      </w:r>
+      <w:r>
+        <w:t xml:space="preserve"> that I would </w:t>
+      </w:r>
+      <w:r>
+        <w:t>create</w:t>
+      </w:r>
+      <w:r>
+        <w:t>.</w:t>
+      </w:r>
+    </w:p>
+    <w:p>
+      <w:r>
+        <w:t>&lt;click: show the list&gt;</w:t>
+      </w:r>
+    </w:p>
+    <w:p>
+      <w:r>
         <w:lastRenderedPageBreak/>
-        <w:t xml:space="preserve">The DiSC model is also really useful if you know some of the types of people you interact with. </w:t>
-      </w:r>
-    </w:p>
-    <w:p>
-      <w:r>
-        <w:t xml:space="preserve">For instance, let’s say I’m working with someone on my team that I know to be a strong D. The DiSC model tells me that they are </w:t>
-      </w:r>
-      <w:r>
-        <w:t>going to be more goal-oriented than task-focused</w:t>
-      </w:r>
-      <w:r>
-        <w:t>,</w:t>
-      </w:r>
-      <w:r>
-        <w:t xml:space="preserve"> </w:t>
-      </w:r>
-      <w:r>
-        <w:t xml:space="preserve">so </w:t>
-      </w:r>
-      <w:r>
-        <w:t>t</w:t>
-      </w:r>
-      <w:r>
-        <w:t xml:space="preserve">hey might struggle to put together </w:t>
-      </w:r>
-      <w:r>
-        <w:t>the sort of</w:t>
-      </w:r>
-      <w:r>
-        <w:t xml:space="preserve"> detailed work-breakdown-structure</w:t>
-      </w:r>
-      <w:r>
-        <w:t xml:space="preserve"> that I would </w:t>
-      </w:r>
-      <w:r>
-        <w:t>create</w:t>
-      </w:r>
-      <w:r>
-        <w:t>.</w:t>
-      </w:r>
-    </w:p>
-    <w:p>
-      <w:r>
-        <w:t>&lt;click: show the list&gt;</w:t>
-      </w:r>
-    </w:p>
-    <w:p>
-      <w:r>
-        <w:t xml:space="preserve">My DiSC report </w:t>
+        <w:t xml:space="preserve">My </w:t>
+      </w:r>
+      <w:proofErr w:type="spellStart"/>
+      <w:r>
+        <w:t>DiSC</w:t>
+      </w:r>
+      <w:proofErr w:type="spellEnd"/>
+      <w:r>
+        <w:t xml:space="preserve"> report </w:t>
       </w:r>
       <w:r>
         <w:t xml:space="preserve">reminds me to focus on the D personality’s Drive and Action tendencies and provides </w:t>
@@ -3940,7 +4459,15 @@
         </w:numPr>
       </w:pPr>
       <w:r>
-        <w:t>Because the D type is goal-driven, it’s super important to make sure we agree on that goal, so I’d probably focus on the high level objectives to start.</w:t>
+        <w:t xml:space="preserve">Because the D type is goal-driven, it’s super important to make sure we agree on that goal, so I’d probably focus on the </w:t>
+      </w:r>
+      <w:proofErr w:type="gramStart"/>
+      <w:r>
+        <w:t>high level</w:t>
+      </w:r>
+      <w:proofErr w:type="gramEnd"/>
+      <w:r>
+        <w:t xml:space="preserve"> objectives to start.</w:t>
       </w:r>
     </w:p>
     <w:p>
@@ -3974,12 +4501,28 @@
         <w:t xml:space="preserve">If I’m working with an I personality, </w:t>
       </w:r>
       <w:r>
-        <w:t>the DiSC model tells me that they tend to be upbeat and optimistic, which is at odds with my natural sense of skepticism. In addition, these individuals generally desire more recognition than I am naturally be inclined to give. (Remember that graph had very little shading in the Encouragement area)</w:t>
-      </w:r>
-    </w:p>
-    <w:p>
-      <w:r>
-        <w:t xml:space="preserve">By identifying those differences, the DiSC report suggests that I delegate to an I type by helping them to prioritize their tasks, by acknowledging their contributions publicly, and to make sure that my feedback and coaching methods aren’t interpreted as micromanaging. For example, </w:t>
+        <w:t xml:space="preserve">the </w:t>
+      </w:r>
+      <w:proofErr w:type="spellStart"/>
+      <w:r>
+        <w:t>DiSC</w:t>
+      </w:r>
+      <w:proofErr w:type="spellEnd"/>
+      <w:r>
+        <w:t xml:space="preserve"> model tells me that they tend to be upbeat and optimistic, which is at odds with my natural sense of skepticism. In addition, these individuals generally desire more recognition than I am naturally be inclined to give. (Remember that graph had very little shading in the Encouragement area)</w:t>
+      </w:r>
+    </w:p>
+    <w:p>
+      <w:r>
+        <w:t xml:space="preserve">By identifying those differences, the </w:t>
+      </w:r>
+      <w:proofErr w:type="spellStart"/>
+      <w:r>
+        <w:t>DiSC</w:t>
+      </w:r>
+      <w:proofErr w:type="spellEnd"/>
+      <w:r>
+        <w:t xml:space="preserve"> report suggests that I delegate to an I type by helping them to prioritize their tasks, by acknowledging their contributions publicly, and to make sure that my feedback and coaching methods aren’t interpreted as micromanaging. For example, </w:t>
       </w:r>
       <w:r>
         <w:t xml:space="preserve">I might </w:t>
@@ -4038,22 +4581,33 @@
     </w:p>
     <w:p>
       <w:r>
+        <w:t>The biggest challenge I face with C types is that while I share their desire to analyze options logically, I’m very concerned about reaching decisions efficiently. I sometimes struggle with impatience when someone spends too much time weighing options or doing analysis, but (like I would in their place), they can become frustrated if I pressure them to rush their efforts.</w:t>
+      </w:r>
+    </w:p>
+    <w:p>
+      <w:r>
+        <w:t xml:space="preserve">My </w:t>
+      </w:r>
+      <w:proofErr w:type="spellStart"/>
+      <w:r>
+        <w:t>DiSC</w:t>
+      </w:r>
+      <w:proofErr w:type="spellEnd"/>
+      <w:r>
+        <w:t xml:space="preserve"> report suggests that the best way for me to delegate to a C is to </w:t>
+      </w:r>
+      <w:r>
+        <w:t xml:space="preserve">give them space to work independently, checking in only to make sure they are making the necessary progress and aren’t bogged down in details. </w:t>
+      </w:r>
+      <w:r>
+        <w:t xml:space="preserve">Since </w:t>
+      </w:r>
+      <w:r>
+        <w:t xml:space="preserve">C types work really well when given a clear deadline, so my job as a manager is to </w:t>
+      </w:r>
+      <w:r>
         <w:lastRenderedPageBreak/>
-        <w:t>The biggest challenge I face with C types is that while I share their desire to analyze options logically, I’m very concerned about reaching decisions efficiently. I sometimes struggle with impatience when someone spends too much time weighing options or doing analysis, but (like I would in their place), they can become frustrated if I pressure them to rush their efforts.</w:t>
-      </w:r>
-    </w:p>
-    <w:p>
-      <w:r>
-        <w:t xml:space="preserve">My DiSC report suggests that the best way for me to delegate to a C is to </w:t>
-      </w:r>
-      <w:r>
-        <w:t xml:space="preserve">give them space to work independently, checking in only to make sure they are making the necessary progress and aren’t bogged down in details. </w:t>
-      </w:r>
-      <w:r>
-        <w:t xml:space="preserve">Since </w:t>
-      </w:r>
-      <w:r>
-        <w:t xml:space="preserve">C types work really well when given a clear deadline, so my job as a manager is to make sure that </w:t>
+        <w:t xml:space="preserve">make sure that </w:t>
       </w:r>
       <w:r>
         <w:t>those deadlines and deliverables are well articulated and reasonable</w:t>
@@ -4079,7 +4633,15 @@
         <w:t xml:space="preserve">your </w:t>
       </w:r>
       <w:r>
-        <w:t>entire team needs to take a DiSC assessment.</w:t>
+        <w:t xml:space="preserve">entire team needs to take a </w:t>
+      </w:r>
+      <w:proofErr w:type="spellStart"/>
+      <w:r>
+        <w:t>DiSC</w:t>
+      </w:r>
+      <w:proofErr w:type="spellEnd"/>
+      <w:r>
+        <w:t xml:space="preserve"> assessment.</w:t>
       </w:r>
     </w:p>
     <w:p>
@@ -4089,7 +4651,15 @@
     </w:p>
     <w:p>
       <w:r>
-        <w:t>The simple answer is “no”. There is plenty of value in the DiSC model even if you, as the manager, are the only person on the team that ever takes an assessment.</w:t>
+        <w:t xml:space="preserve">The simple answer is “no”. There is plenty of value in the </w:t>
+      </w:r>
+      <w:proofErr w:type="spellStart"/>
+      <w:r>
+        <w:t>DiSC</w:t>
+      </w:r>
+      <w:proofErr w:type="spellEnd"/>
+      <w:r>
+        <w:t xml:space="preserve"> model even if you, as the manager, are the only person on the team that ever takes an assessment.</w:t>
       </w:r>
       <w:r>
         <w:t xml:space="preserve"> And once you understand the model, you can probably at least guess someone’s </w:t>
@@ -4108,7 +4678,15 @@
     <w:p/>
     <w:p>
       <w:r>
-        <w:t>Before you roll this out to your entire team, do it strategically. Focus on your senior people or the people you’re most interested in retaining. Or, if someone is in line for a promotion, have them take the assessment so that you can leverage the DiSC model throughout the promotion process.</w:t>
+        <w:t xml:space="preserve">Before you roll this out to your entire team, do it strategically. Focus on your senior people or the people you’re most interested in retaining. Or, if someone is in line for a promotion, have them take the assessment so that you can leverage the </w:t>
+      </w:r>
+      <w:proofErr w:type="spellStart"/>
+      <w:r>
+        <w:t>DiSC</w:t>
+      </w:r>
+      <w:proofErr w:type="spellEnd"/>
+      <w:r>
+        <w:t xml:space="preserve"> model throughout the promotion process.</w:t>
       </w:r>
     </w:p>
     <w:p>

</xml_diff>